<commit_message>
Added Sequence diagram to report #5
</commit_message>
<xml_diff>
--- a/Documentation/twoCubeReport.docx
+++ b/Documentation/twoCubeReport.docx
@@ -1,6 +1,6 @@
 
 <file path=word/document.xml><?xml version="1.0" encoding="utf-8"?>
-<w:document xmlns:wpc="http://schemas.microsoft.com/office/word/2010/wordprocessingCanvas" xmlns:mo="http://schemas.microsoft.com/office/mac/office/2008/main" xmlns:mc="http://schemas.openxmlformats.org/markup-compatibility/2006" xmlns:mv="urn:schemas-microsoft-com:mac:vml" xmlns:o="urn:schemas-microsoft-com:office:office" xmlns:r="http://schemas.openxmlformats.org/officeDocument/2006/relationships" xmlns:m="http://schemas.openxmlformats.org/officeDocument/2006/math" xmlns:v="urn:schemas-microsoft-com:vml" xmlns:wp14="http://schemas.microsoft.com/office/word/2010/wordprocessingDrawing" xmlns:wp="http://schemas.openxmlformats.org/drawingml/2006/wordprocessingDrawing" xmlns:w10="urn:schemas-microsoft-com:office:word" xmlns:w="http://schemas.openxmlformats.org/wordprocessingml/2006/main" xmlns:w14="http://schemas.microsoft.com/office/word/2010/wordml" xmlns:wpg="http://schemas.microsoft.com/office/word/2010/wordprocessingGroup" xmlns:wpi="http://schemas.microsoft.com/office/word/2010/wordprocessingInk" xmlns:wne="http://schemas.microsoft.com/office/word/2006/wordml" xmlns:wps="http://schemas.microsoft.com/office/word/2010/wordprocessingShape" mc:Ignorable="w14 wp14">
+<w:document xmlns:wpc="http://schemas.microsoft.com/office/word/2010/wordprocessingCanvas" xmlns:mc="http://schemas.openxmlformats.org/markup-compatibility/2006" xmlns:o="urn:schemas-microsoft-com:office:office" xmlns:r="http://schemas.openxmlformats.org/officeDocument/2006/relationships" xmlns:m="http://schemas.openxmlformats.org/officeDocument/2006/math" xmlns:v="urn:schemas-microsoft-com:vml" xmlns:wp14="http://schemas.microsoft.com/office/word/2010/wordprocessingDrawing" xmlns:wp="http://schemas.openxmlformats.org/drawingml/2006/wordprocessingDrawing" xmlns:w10="urn:schemas-microsoft-com:office:word" xmlns:w="http://schemas.openxmlformats.org/wordprocessingml/2006/main" xmlns:w14="http://schemas.microsoft.com/office/word/2010/wordml" xmlns:wpg="http://schemas.microsoft.com/office/word/2010/wordprocessingGroup" xmlns:wpi="http://schemas.microsoft.com/office/word/2010/wordprocessingInk" xmlns:wne="http://schemas.microsoft.com/office/word/2006/wordml" xmlns:wps="http://schemas.microsoft.com/office/word/2010/wordprocessingShape" mc:Ignorable="w14 wp14">
   <w:body>
     <w:p>
       <w:pPr>
@@ -20,6 +20,7 @@
       <w:r>
         <w:rPr>
           <w:noProof/>
+          <w:lang w:val="en-SG" w:eastAsia="en-SG"/>
         </w:rPr>
         <w:drawing>
           <wp:inline distT="0" distB="0" distL="0" distR="0" wp14:anchorId="21303914" wp14:editId="520A6977">
@@ -272,6 +273,7 @@
         <w:t>twoCube</w:t>
       </w:r>
       <w:proofErr w:type="spellEnd"/>
+      <w:proofErr w:type="gramEnd"/>
       <w:r>
         <w:rPr>
           <w:rFonts w:ascii="Arial" w:hAnsi="Arial" w:cs="Arial"/>
@@ -283,7 +285,6 @@
         </w:rPr>
         <w:t>™</w:t>
       </w:r>
-      <w:proofErr w:type="gramEnd"/>
     </w:p>
     <w:p>
       <w:pPr>
@@ -5410,6 +5411,7 @@
           <w:rFonts w:ascii="Arial" w:hAnsi="Arial" w:cs="Arial"/>
           <w:noProof/>
         </w:rPr>
+        <w:lastRenderedPageBreak/>
         <w:t>5.4</w:t>
       </w:r>
       <w:r>
@@ -6229,7 +6231,7 @@
     </w:p>
     <w:p>
       <w:pPr>
-        <w:pStyle w:val="header"/>
+        <w:pStyle w:val="Header1"/>
         <w:sectPr>
           <w:footerReference w:type="default" r:id="rId12"/>
           <w:pgSz w:w="11900" w:h="16840"/>
@@ -6242,10 +6244,11 @@
     </w:p>
     <w:p>
       <w:pPr>
-        <w:pStyle w:val="header"/>
+        <w:pStyle w:val="Header1"/>
       </w:pPr>
       <w:bookmarkStart w:id="0" w:name="_Toc210054893"/>
       <w:r>
+        <w:lastRenderedPageBreak/>
         <w:t>Project Team Information</w:t>
       </w:r>
       <w:bookmarkEnd w:id="0"/>
@@ -6331,7 +6334,6 @@
               </w:rPr>
             </w:pPr>
             <w:proofErr w:type="spellStart"/>
-            <w:proofErr w:type="gramStart"/>
             <w:r>
               <w:rPr>
                 <w:rFonts w:ascii="Calibri" w:eastAsia="Times New Roman" w:hAnsi="Calibri" w:cs="Times New Roman"/>
@@ -6351,7 +6353,6 @@
               </w:rPr>
               <w:t>™</w:t>
             </w:r>
-            <w:proofErr w:type="gramEnd"/>
           </w:p>
         </w:tc>
       </w:tr>
@@ -8313,45 +8314,44 @@
           <w:szCs w:val="26"/>
         </w:rPr>
       </w:pPr>
-      <w:bookmarkStart w:id="1" w:name="_GoBack"/>
-      <w:bookmarkEnd w:id="1"/>
       <w:r>
         <w:br w:type="page"/>
       </w:r>
     </w:p>
     <w:p>
       <w:pPr>
-        <w:pStyle w:val="header"/>
-      </w:pPr>
-      <w:bookmarkStart w:id="2" w:name="_Toc210054894"/>
-      <w:r>
+        <w:pStyle w:val="Header1"/>
+      </w:pPr>
+      <w:bookmarkStart w:id="1" w:name="_Toc210054894"/>
+      <w:r>
+        <w:lastRenderedPageBreak/>
         <w:t>Refined Software Requirement Specification</w:t>
       </w:r>
-      <w:bookmarkStart w:id="3" w:name="_Toc208819119"/>
-      <w:bookmarkEnd w:id="2"/>
+      <w:bookmarkStart w:id="2" w:name="_Toc208819119"/>
+      <w:bookmarkEnd w:id="1"/>
     </w:p>
     <w:p>
       <w:pPr>
         <w:pStyle w:val="SUBHEADFORSRS"/>
       </w:pPr>
-      <w:bookmarkStart w:id="4" w:name="_Toc210054895"/>
+      <w:bookmarkStart w:id="3" w:name="_Toc210054895"/>
       <w:r>
         <w:t>Product Description</w:t>
       </w:r>
+      <w:bookmarkEnd w:id="2"/>
       <w:bookmarkEnd w:id="3"/>
-      <w:bookmarkEnd w:id="4"/>
     </w:p>
     <w:p>
       <w:pPr>
         <w:pStyle w:val="subsubhead2"/>
       </w:pPr>
-      <w:bookmarkStart w:id="5" w:name="_Toc208819120"/>
-      <w:bookmarkStart w:id="6" w:name="_Toc210054896"/>
+      <w:bookmarkStart w:id="4" w:name="_Toc208819120"/>
+      <w:bookmarkStart w:id="5" w:name="_Toc210054896"/>
       <w:r>
         <w:t>Product Vision</w:t>
       </w:r>
+      <w:bookmarkEnd w:id="4"/>
       <w:bookmarkEnd w:id="5"/>
-      <w:bookmarkEnd w:id="6"/>
     </w:p>
     <w:p>
       <w:pPr>
@@ -8377,6 +8377,7 @@
         <w:t>twoCube</w:t>
       </w:r>
       <w:proofErr w:type="spellEnd"/>
+      <w:proofErr w:type="gramEnd"/>
       <w:r>
         <w:rPr>
           <w:rFonts w:ascii="Arial" w:hAnsi="Arial" w:cs="Arial"/>
@@ -8387,7 +8388,6 @@
         </w:rPr>
         <w:t>™</w:t>
       </w:r>
-      <w:proofErr w:type="gramEnd"/>
       <w:r>
         <w:rPr>
           <w:rFonts w:ascii="Arial" w:hAnsi="Arial" w:cs="Arial"/>
@@ -8455,6 +8455,7 @@
         <w:t>twoCube</w:t>
       </w:r>
       <w:proofErr w:type="spellEnd"/>
+      <w:proofErr w:type="gramEnd"/>
       <w:r>
         <w:rPr>
           <w:rFonts w:ascii="Arial" w:hAnsi="Arial" w:cs="Arial"/>
@@ -8463,18 +8464,7 @@
           <w:color w:val="18366E"/>
           <w:szCs w:val="32"/>
         </w:rPr>
-        <w:t>™</w:t>
-      </w:r>
-      <w:proofErr w:type="gramEnd"/>
-      <w:r>
-        <w:rPr>
-          <w:rFonts w:ascii="Arial" w:hAnsi="Arial" w:cs="Arial"/>
-          <w:b/>
-          <w:bCs/>
-          <w:color w:val="18366E"/>
-          <w:szCs w:val="32"/>
-        </w:rPr>
-        <w:t xml:space="preserve"> </w:t>
+        <w:t xml:space="preserve">™ </w:t>
       </w:r>
       <w:r>
         <w:rPr>
@@ -8584,6 +8574,7 @@
         <w:t>twoCube</w:t>
       </w:r>
       <w:proofErr w:type="spellEnd"/>
+      <w:proofErr w:type="gramEnd"/>
       <w:r>
         <w:rPr>
           <w:rFonts w:ascii="Arial" w:hAnsi="Arial" w:cs="Arial"/>
@@ -8592,18 +8583,7 @@
           <w:color w:val="18366E"/>
           <w:szCs w:val="32"/>
         </w:rPr>
-        <w:t>™</w:t>
-      </w:r>
-      <w:proofErr w:type="gramEnd"/>
-      <w:r>
-        <w:rPr>
-          <w:rFonts w:ascii="Arial" w:hAnsi="Arial" w:cs="Arial"/>
-          <w:b/>
-          <w:bCs/>
-          <w:color w:val="18366E"/>
-          <w:szCs w:val="32"/>
-        </w:rPr>
-        <w:t xml:space="preserve"> offers </w:t>
+        <w:t xml:space="preserve">™ offers </w:t>
       </w:r>
       <w:r>
         <w:rPr>
@@ -8711,13 +8691,13 @@
       <w:pPr>
         <w:pStyle w:val="subsubhead2"/>
       </w:pPr>
-      <w:bookmarkStart w:id="7" w:name="_Toc208819121"/>
-      <w:bookmarkStart w:id="8" w:name="_Toc210054897"/>
+      <w:bookmarkStart w:id="6" w:name="_Toc208819121"/>
+      <w:bookmarkStart w:id="7" w:name="_Toc210054897"/>
       <w:r>
         <w:t>Business Requirements</w:t>
       </w:r>
+      <w:bookmarkEnd w:id="6"/>
       <w:bookmarkEnd w:id="7"/>
-      <w:bookmarkEnd w:id="8"/>
     </w:p>
     <w:p>
       <w:pPr>
@@ -8799,13 +8779,13 @@
       <w:pPr>
         <w:pStyle w:val="subsubhead2"/>
       </w:pPr>
-      <w:bookmarkStart w:id="9" w:name="_Toc208819122"/>
-      <w:bookmarkStart w:id="10" w:name="_Toc210054898"/>
+      <w:bookmarkStart w:id="8" w:name="_Toc208819122"/>
+      <w:bookmarkStart w:id="9" w:name="_Toc210054898"/>
       <w:r>
         <w:t>Stakeholders and Users</w:t>
       </w:r>
+      <w:bookmarkEnd w:id="8"/>
       <w:bookmarkEnd w:id="9"/>
-      <w:bookmarkEnd w:id="10"/>
     </w:p>
     <w:p>
       <w:pPr>
@@ -9216,6 +9196,7 @@
           <w:bCs/>
           <w:szCs w:val="32"/>
         </w:rPr>
+        <w:lastRenderedPageBreak/>
         <w:t>Create survey</w:t>
       </w:r>
     </w:p>
@@ -9440,13 +9421,13 @@
       <w:pPr>
         <w:pStyle w:val="subsubhead2"/>
       </w:pPr>
-      <w:bookmarkStart w:id="11" w:name="_Toc208819123"/>
-      <w:bookmarkStart w:id="12" w:name="_Toc210054899"/>
+      <w:bookmarkStart w:id="10" w:name="_Toc208819123"/>
+      <w:bookmarkStart w:id="11" w:name="_Toc210054899"/>
       <w:r>
         <w:t>Project Scope</w:t>
       </w:r>
+      <w:bookmarkEnd w:id="10"/>
       <w:bookmarkEnd w:id="11"/>
-      <w:bookmarkEnd w:id="12"/>
     </w:p>
     <w:p>
       <w:pPr>
@@ -9468,7 +9449,7 @@
           <w:rFonts w:ascii="Arial" w:hAnsi="Arial" w:cs="Arial"/>
           <w:szCs w:val="32"/>
         </w:rPr>
-        <w:t xml:space="preserve">The scope of this project is to develop a survey </w:t>
+        <w:t xml:space="preserve">The scope of this project is to develop </w:t>
       </w:r>
       <w:proofErr w:type="gramStart"/>
       <w:r>
@@ -9476,7 +9457,7 @@
           <w:rFonts w:ascii="Arial" w:hAnsi="Arial" w:cs="Arial"/>
           <w:szCs w:val="32"/>
         </w:rPr>
-        <w:t>system which</w:t>
+        <w:t>a survey system which provide</w:t>
       </w:r>
       <w:proofErr w:type="gramEnd"/>
       <w:r>
@@ -9484,7 +9465,7 @@
           <w:rFonts w:ascii="Arial" w:hAnsi="Arial" w:cs="Arial"/>
           <w:szCs w:val="32"/>
         </w:rPr>
-        <w:t xml:space="preserve"> provide a platform for </w:t>
+        <w:t xml:space="preserve"> a platform for </w:t>
       </w:r>
       <w:r>
         <w:rPr>
@@ -9685,23 +9666,7 @@
           <w:rFonts w:ascii="Arial" w:hAnsi="Arial" w:cs="Arial"/>
           <w:szCs w:val="32"/>
         </w:rPr>
-        <w:t xml:space="preserve"> manual </w:t>
-      </w:r>
-      <w:proofErr w:type="gramStart"/>
-      <w:r>
-        <w:rPr>
-          <w:rFonts w:ascii="Arial" w:hAnsi="Arial" w:cs="Arial"/>
-          <w:szCs w:val="32"/>
-        </w:rPr>
-        <w:t>workload which</w:t>
-      </w:r>
-      <w:proofErr w:type="gramEnd"/>
-      <w:r>
-        <w:rPr>
-          <w:rFonts w:ascii="Arial" w:hAnsi="Arial" w:cs="Arial"/>
-          <w:szCs w:val="32"/>
-        </w:rPr>
-        <w:t xml:space="preserve"> can be very tedious.</w:t>
+        <w:t xml:space="preserve"> manual workload which can be very tedious.</w:t>
       </w:r>
     </w:p>
     <w:p>
@@ -9777,13 +9742,13 @@
       <w:pPr>
         <w:pStyle w:val="subsubhead2"/>
       </w:pPr>
-      <w:bookmarkStart w:id="13" w:name="_Toc208819124"/>
-      <w:bookmarkStart w:id="14" w:name="_Toc210054900"/>
+      <w:bookmarkStart w:id="12" w:name="_Toc208819124"/>
+      <w:bookmarkStart w:id="13" w:name="_Toc210054900"/>
       <w:r>
         <w:t>Assumptions</w:t>
       </w:r>
+      <w:bookmarkEnd w:id="12"/>
       <w:bookmarkEnd w:id="13"/>
-      <w:bookmarkEnd w:id="14"/>
     </w:p>
     <w:p>
       <w:pPr>
@@ -9888,13 +9853,13 @@
       <w:pPr>
         <w:pStyle w:val="subsubhead2"/>
       </w:pPr>
-      <w:bookmarkStart w:id="15" w:name="_Toc208819125"/>
-      <w:bookmarkStart w:id="16" w:name="_Toc210054901"/>
+      <w:bookmarkStart w:id="14" w:name="_Toc208819125"/>
+      <w:bookmarkStart w:id="15" w:name="_Toc210054901"/>
       <w:r>
         <w:t>Constraints</w:t>
       </w:r>
+      <w:bookmarkEnd w:id="14"/>
       <w:bookmarkEnd w:id="15"/>
-      <w:bookmarkEnd w:id="16"/>
     </w:p>
     <w:p>
       <w:pPr>
@@ -9974,16 +9939,17 @@
         <w:pStyle w:val="SUBHEADFINAL"/>
         <w:numPr>
           <w:ilvl w:val="1"/>
-          <w:numId w:val="66"/>
+          <w:numId w:val="65"/>
         </w:numPr>
       </w:pPr>
-      <w:bookmarkStart w:id="17" w:name="_Toc208819126"/>
-      <w:bookmarkStart w:id="18" w:name="_Toc210054902"/>
-      <w:r>
+      <w:bookmarkStart w:id="16" w:name="_Toc208819126"/>
+      <w:bookmarkStart w:id="17" w:name="_Toc210054902"/>
+      <w:r>
+        <w:lastRenderedPageBreak/>
         <w:t>Functional Requirements</w:t>
       </w:r>
+      <w:bookmarkEnd w:id="16"/>
       <w:bookmarkEnd w:id="17"/>
-      <w:bookmarkEnd w:id="18"/>
     </w:p>
     <w:p>
       <w:pPr>
@@ -11307,6 +11273,7 @@
           <w:bCs/>
           <w:szCs w:val="32"/>
         </w:rPr>
+        <w:lastRenderedPageBreak/>
         <w:t>Create survey</w:t>
       </w:r>
     </w:p>
@@ -11384,23 +11351,7 @@
           <w:rFonts w:ascii="Arial" w:hAnsi="Arial" w:cs="Arial"/>
           <w:szCs w:val="32"/>
         </w:rPr>
-        <w:t xml:space="preserve">estions type, options, </w:t>
-      </w:r>
-      <w:proofErr w:type="gramStart"/>
-      <w:r>
-        <w:rPr>
-          <w:rFonts w:ascii="Arial" w:hAnsi="Arial" w:cs="Arial"/>
-          <w:szCs w:val="32"/>
-        </w:rPr>
-        <w:t>question’s status</w:t>
-      </w:r>
-      <w:proofErr w:type="gramEnd"/>
-      <w:r>
-        <w:rPr>
-          <w:rFonts w:ascii="Arial" w:hAnsi="Arial" w:cs="Arial"/>
-          <w:szCs w:val="32"/>
-        </w:rPr>
-        <w:t xml:space="preserve"> </w:t>
+        <w:t xml:space="preserve">estions type, options, question’s status </w:t>
       </w:r>
       <w:r>
         <w:rPr>
@@ -11765,23 +11716,7 @@
           <w:rFonts w:ascii="Arial" w:hAnsi="Arial" w:cs="Arial"/>
           <w:szCs w:val="32"/>
         </w:rPr>
-        <w:t xml:space="preserve"> to create multiple options for </w:t>
-      </w:r>
-      <w:proofErr w:type="gramStart"/>
-      <w:r>
-        <w:rPr>
-          <w:rFonts w:ascii="Arial" w:hAnsi="Arial" w:cs="Arial"/>
-          <w:szCs w:val="32"/>
-        </w:rPr>
-        <w:t>multiple choice</w:t>
-      </w:r>
-      <w:proofErr w:type="gramEnd"/>
-      <w:r>
-        <w:rPr>
-          <w:rFonts w:ascii="Arial" w:hAnsi="Arial" w:cs="Arial"/>
-          <w:szCs w:val="32"/>
-        </w:rPr>
-        <w:t xml:space="preserve"> questions</w:t>
+        <w:t xml:space="preserve"> to create multiple options for multiple choice questions</w:t>
       </w:r>
     </w:p>
     <w:p>
@@ -12337,23 +12272,7 @@
           <w:rFonts w:ascii="Arial" w:hAnsi="Arial" w:cs="Arial"/>
           <w:szCs w:val="32"/>
         </w:rPr>
-        <w:t xml:space="preserve"> to view survey </w:t>
-      </w:r>
-      <w:proofErr w:type="gramStart"/>
-      <w:r>
-        <w:rPr>
-          <w:rFonts w:ascii="Arial" w:hAnsi="Arial" w:cs="Arial"/>
-          <w:szCs w:val="32"/>
-        </w:rPr>
-        <w:t>report which consist of statistics of question options</w:t>
-      </w:r>
-      <w:proofErr w:type="gramEnd"/>
-      <w:r>
-        <w:rPr>
-          <w:rFonts w:ascii="Arial" w:hAnsi="Arial" w:cs="Arial"/>
-          <w:szCs w:val="32"/>
-        </w:rPr>
-        <w:t xml:space="preserve"> and how long the </w:t>
+        <w:t xml:space="preserve"> to view survey report which consist of statistics of question options and how long the </w:t>
       </w:r>
       <w:r>
         <w:rPr>
@@ -12521,6 +12440,7 @@
           <w:b/>
           <w:szCs w:val="32"/>
         </w:rPr>
+        <w:lastRenderedPageBreak/>
         <w:t>Data logging</w:t>
       </w:r>
     </w:p>
@@ -12657,25 +12577,25 @@
         <w:pStyle w:val="SUBHEADFINAL"/>
         <w:numPr>
           <w:ilvl w:val="1"/>
-          <w:numId w:val="66"/>
+          <w:numId w:val="65"/>
         </w:numPr>
       </w:pPr>
-      <w:bookmarkStart w:id="19" w:name="_Toc208819127"/>
-      <w:bookmarkStart w:id="20" w:name="_Toc210054903"/>
-      <w:r>
+      <w:bookmarkStart w:id="18" w:name="_Toc208819127"/>
+      <w:bookmarkStart w:id="19" w:name="_Toc210054903"/>
+      <w:r>
+        <w:lastRenderedPageBreak/>
         <w:t>Data Requirements</w:t>
       </w:r>
+      <w:bookmarkEnd w:id="18"/>
       <w:bookmarkEnd w:id="19"/>
-      <w:bookmarkEnd w:id="20"/>
     </w:p>
     <w:p>
       <w:pPr>
         <w:pStyle w:val="SUBHEADFINAL"/>
-        <w:numPr>
-          <w:ilvl w:val="0"/>
-          <w:numId w:val="0"/>
-        </w:numPr>
-        <w:ind w:left="896"/>
+        <w:tabs>
+          <w:tab w:val="clear" w:pos="360"/>
+        </w:tabs>
+        <w:ind w:firstLine="0"/>
       </w:pPr>
     </w:p>
     <w:tbl>
@@ -12854,19 +12774,11 @@
                 <w:szCs w:val="22"/>
               </w:rPr>
             </w:pPr>
-            <w:proofErr w:type="gramStart"/>
             <w:r>
               <w:rPr>
                 <w:rFonts w:cstheme="minorHAnsi"/>
               </w:rPr>
-              <w:t>int4</w:t>
-            </w:r>
-            <w:proofErr w:type="gramEnd"/>
-            <w:r>
-              <w:rPr>
-                <w:rFonts w:cstheme="minorHAnsi"/>
-              </w:rPr>
-              <w:t>(10)</w:t>
+              <w:t>int4(10)</w:t>
             </w:r>
           </w:p>
         </w:tc>
@@ -12919,7 +12831,6 @@
               </w:rPr>
             </w:pPr>
             <w:proofErr w:type="spellStart"/>
-            <w:proofErr w:type="gramStart"/>
             <w:r>
               <w:rPr>
                 <w:rFonts w:eastAsia="Batang" w:cstheme="minorHAnsi"/>
@@ -12929,7 +12840,6 @@
               <w:t>memberFirstName</w:t>
             </w:r>
             <w:proofErr w:type="spellEnd"/>
-            <w:proofErr w:type="gramEnd"/>
           </w:p>
         </w:tc>
         <w:tc>
@@ -12945,7 +12855,6 @@
               </w:rPr>
             </w:pPr>
             <w:proofErr w:type="spellStart"/>
-            <w:proofErr w:type="gramStart"/>
             <w:r>
               <w:rPr>
                 <w:rFonts w:cstheme="minorHAnsi"/>
@@ -12953,7 +12862,6 @@
               <w:t>varchar</w:t>
             </w:r>
             <w:proofErr w:type="spellEnd"/>
-            <w:proofErr w:type="gramEnd"/>
             <w:r>
               <w:rPr>
                 <w:rFonts w:cstheme="minorHAnsi"/>
@@ -13011,7 +12919,6 @@
               </w:rPr>
             </w:pPr>
             <w:proofErr w:type="spellStart"/>
-            <w:proofErr w:type="gramStart"/>
             <w:r>
               <w:rPr>
                 <w:rFonts w:eastAsia="Batang" w:cstheme="minorHAnsi"/>
@@ -13021,7 +12928,6 @@
               <w:t>memberLastName</w:t>
             </w:r>
             <w:proofErr w:type="spellEnd"/>
-            <w:proofErr w:type="gramEnd"/>
           </w:p>
         </w:tc>
         <w:tc>
@@ -13037,7 +12943,6 @@
               </w:rPr>
             </w:pPr>
             <w:proofErr w:type="spellStart"/>
-            <w:proofErr w:type="gramStart"/>
             <w:r>
               <w:rPr>
                 <w:rFonts w:cstheme="minorHAnsi"/>
@@ -13045,7 +12950,6 @@
               <w:t>varchar</w:t>
             </w:r>
             <w:proofErr w:type="spellEnd"/>
-            <w:proofErr w:type="gramEnd"/>
             <w:r>
               <w:rPr>
                 <w:rFonts w:cstheme="minorHAnsi"/>
@@ -13103,7 +13007,6 @@
               </w:rPr>
             </w:pPr>
             <w:proofErr w:type="spellStart"/>
-            <w:proofErr w:type="gramStart"/>
             <w:r>
               <w:rPr>
                 <w:rFonts w:eastAsia="Batang" w:cstheme="minorHAnsi"/>
@@ -13113,7 +13016,6 @@
               <w:t>userName</w:t>
             </w:r>
             <w:proofErr w:type="spellEnd"/>
-            <w:proofErr w:type="gramEnd"/>
           </w:p>
         </w:tc>
         <w:tc>
@@ -13129,7 +13031,6 @@
               </w:rPr>
             </w:pPr>
             <w:proofErr w:type="spellStart"/>
-            <w:proofErr w:type="gramStart"/>
             <w:r>
               <w:rPr>
                 <w:rFonts w:cstheme="minorHAnsi"/>
@@ -13137,7 +13038,6 @@
               <w:t>varchar</w:t>
             </w:r>
             <w:proofErr w:type="spellEnd"/>
-            <w:proofErr w:type="gramEnd"/>
             <w:r>
               <w:rPr>
                 <w:rFonts w:cstheme="minorHAnsi"/>
@@ -13195,7 +13095,6 @@
               </w:rPr>
             </w:pPr>
             <w:proofErr w:type="spellStart"/>
-            <w:proofErr w:type="gramStart"/>
             <w:r>
               <w:rPr>
                 <w:rFonts w:eastAsia="Batang" w:cstheme="minorHAnsi"/>
@@ -13205,7 +13104,6 @@
               <w:t>memberAge</w:t>
             </w:r>
             <w:proofErr w:type="spellEnd"/>
-            <w:proofErr w:type="gramEnd"/>
           </w:p>
         </w:tc>
         <w:tc>
@@ -13220,19 +13118,11 @@
                 <w:szCs w:val="22"/>
               </w:rPr>
             </w:pPr>
-            <w:proofErr w:type="gramStart"/>
             <w:r>
               <w:rPr>
                 <w:rFonts w:cstheme="minorHAnsi"/>
               </w:rPr>
-              <w:t>Int4(</w:t>
-            </w:r>
-            <w:proofErr w:type="gramEnd"/>
-            <w:r>
-              <w:rPr>
-                <w:rFonts w:cstheme="minorHAnsi"/>
-              </w:rPr>
-              <w:t>2)</w:t>
+              <w:t>Int4(2)</w:t>
             </w:r>
           </w:p>
         </w:tc>
@@ -13289,7 +13179,6 @@
               </w:rPr>
             </w:pPr>
             <w:proofErr w:type="spellStart"/>
-            <w:proofErr w:type="gramStart"/>
             <w:r>
               <w:rPr>
                 <w:rFonts w:eastAsia="Batang" w:cstheme="minorHAnsi"/>
@@ -13299,7 +13188,6 @@
               <w:t>dateOfBirthday</w:t>
             </w:r>
             <w:proofErr w:type="spellEnd"/>
-            <w:proofErr w:type="gramEnd"/>
           </w:p>
         </w:tc>
         <w:tc>
@@ -13314,14 +13202,12 @@
                 <w:szCs w:val="22"/>
               </w:rPr>
             </w:pPr>
-            <w:proofErr w:type="gramStart"/>
             <w:r>
               <w:rPr>
                 <w:rFonts w:cstheme="minorHAnsi"/>
               </w:rPr>
               <w:t>timestamp</w:t>
             </w:r>
-            <w:proofErr w:type="gramEnd"/>
           </w:p>
         </w:tc>
         <w:tc>
@@ -13376,7 +13262,6 @@
               </w:rPr>
             </w:pPr>
             <w:proofErr w:type="spellStart"/>
-            <w:proofErr w:type="gramStart"/>
             <w:r>
               <w:rPr>
                 <w:rFonts w:eastAsia="Batang" w:cstheme="minorHAnsi"/>
@@ -13386,7 +13271,6 @@
               <w:t>memberLocation</w:t>
             </w:r>
             <w:proofErr w:type="spellEnd"/>
-            <w:proofErr w:type="gramEnd"/>
           </w:p>
         </w:tc>
         <w:tc>
@@ -13402,7 +13286,6 @@
               </w:rPr>
             </w:pPr>
             <w:proofErr w:type="spellStart"/>
-            <w:proofErr w:type="gramStart"/>
             <w:r>
               <w:rPr>
                 <w:rFonts w:cstheme="minorHAnsi"/>
@@ -13410,7 +13293,6 @@
               <w:t>varchar</w:t>
             </w:r>
             <w:proofErr w:type="spellEnd"/>
-            <w:proofErr w:type="gramEnd"/>
             <w:r>
               <w:rPr>
                 <w:rFonts w:cstheme="minorHAnsi"/>
@@ -13472,7 +13354,6 @@
               </w:rPr>
             </w:pPr>
             <w:proofErr w:type="spellStart"/>
-            <w:proofErr w:type="gramStart"/>
             <w:r>
               <w:rPr>
                 <w:rFonts w:cstheme="minorHAnsi"/>
@@ -13480,7 +13361,6 @@
               <w:t>memberEmail</w:t>
             </w:r>
             <w:proofErr w:type="spellEnd"/>
-            <w:proofErr w:type="gramEnd"/>
           </w:p>
         </w:tc>
         <w:tc>
@@ -13496,7 +13376,6 @@
               </w:rPr>
             </w:pPr>
             <w:proofErr w:type="spellStart"/>
-            <w:proofErr w:type="gramStart"/>
             <w:r>
               <w:rPr>
                 <w:rFonts w:cstheme="minorHAnsi"/>
@@ -13504,7 +13383,6 @@
               <w:t>varchar</w:t>
             </w:r>
             <w:proofErr w:type="spellEnd"/>
-            <w:proofErr w:type="gramEnd"/>
             <w:r>
               <w:rPr>
                 <w:rFonts w:cstheme="minorHAnsi"/>
@@ -13564,7 +13442,6 @@
               </w:rPr>
             </w:pPr>
             <w:proofErr w:type="spellStart"/>
-            <w:proofErr w:type="gramStart"/>
             <w:r>
               <w:rPr>
                 <w:rFonts w:cstheme="minorHAnsi"/>
@@ -13572,7 +13449,6 @@
               <w:t>memberQuestion</w:t>
             </w:r>
             <w:proofErr w:type="spellEnd"/>
-            <w:proofErr w:type="gramEnd"/>
           </w:p>
         </w:tc>
         <w:tc>
@@ -13586,7 +13462,6 @@
               </w:rPr>
             </w:pPr>
             <w:proofErr w:type="spellStart"/>
-            <w:proofErr w:type="gramStart"/>
             <w:r>
               <w:rPr>
                 <w:rFonts w:cstheme="minorHAnsi"/>
@@ -13594,7 +13469,6 @@
               <w:t>varchar</w:t>
             </w:r>
             <w:proofErr w:type="spellEnd"/>
-            <w:proofErr w:type="gramEnd"/>
             <w:r>
               <w:rPr>
                 <w:rFonts w:cstheme="minorHAnsi"/>
@@ -13652,7 +13526,6 @@
               </w:rPr>
             </w:pPr>
             <w:proofErr w:type="spellStart"/>
-            <w:proofErr w:type="gramStart"/>
             <w:r>
               <w:rPr>
                 <w:rFonts w:cstheme="minorHAnsi"/>
@@ -13660,7 +13533,6 @@
               <w:t>memberAnswer</w:t>
             </w:r>
             <w:proofErr w:type="spellEnd"/>
-            <w:proofErr w:type="gramEnd"/>
           </w:p>
         </w:tc>
         <w:tc>
@@ -13674,7 +13546,6 @@
               </w:rPr>
             </w:pPr>
             <w:proofErr w:type="spellStart"/>
-            <w:proofErr w:type="gramStart"/>
             <w:r>
               <w:rPr>
                 <w:rFonts w:cstheme="minorHAnsi"/>
@@ -13682,7 +13553,6 @@
               <w:t>varchar</w:t>
             </w:r>
             <w:proofErr w:type="spellEnd"/>
-            <w:proofErr w:type="gramEnd"/>
             <w:r>
               <w:rPr>
                 <w:rFonts w:cstheme="minorHAnsi"/>
@@ -13940,19 +13810,11 @@
                 <w:szCs w:val="22"/>
               </w:rPr>
             </w:pPr>
-            <w:proofErr w:type="gramStart"/>
             <w:r>
               <w:rPr>
                 <w:rFonts w:cstheme="minorHAnsi"/>
               </w:rPr>
-              <w:t>int4</w:t>
-            </w:r>
-            <w:proofErr w:type="gramEnd"/>
-            <w:r>
-              <w:rPr>
-                <w:rFonts w:cstheme="minorHAnsi"/>
-              </w:rPr>
-              <w:t>(10)</w:t>
+              <w:t>int4(10)</w:t>
             </w:r>
           </w:p>
         </w:tc>
@@ -14005,7 +13867,6 @@
               </w:rPr>
             </w:pPr>
             <w:proofErr w:type="spellStart"/>
-            <w:proofErr w:type="gramStart"/>
             <w:r>
               <w:rPr>
                 <w:rFonts w:eastAsia="Batang" w:cstheme="minorHAnsi"/>
@@ -14015,7 +13876,6 @@
               <w:t>surveyTitle</w:t>
             </w:r>
             <w:proofErr w:type="spellEnd"/>
-            <w:proofErr w:type="gramEnd"/>
           </w:p>
         </w:tc>
         <w:tc>
@@ -14031,7 +13891,6 @@
               </w:rPr>
             </w:pPr>
             <w:proofErr w:type="spellStart"/>
-            <w:proofErr w:type="gramStart"/>
             <w:r>
               <w:rPr>
                 <w:rFonts w:cstheme="minorHAnsi"/>
@@ -14039,7 +13898,6 @@
               <w:t>varchar</w:t>
             </w:r>
             <w:proofErr w:type="spellEnd"/>
-            <w:proofErr w:type="gramEnd"/>
             <w:r>
               <w:rPr>
                 <w:rFonts w:cstheme="minorHAnsi"/>
@@ -14097,7 +13955,6 @@
               </w:rPr>
             </w:pPr>
             <w:proofErr w:type="spellStart"/>
-            <w:proofErr w:type="gramStart"/>
             <w:r>
               <w:rPr>
                 <w:rFonts w:eastAsia="Batang" w:cstheme="minorHAnsi"/>
@@ -14107,7 +13964,6 @@
               <w:t>surveyDescription</w:t>
             </w:r>
             <w:proofErr w:type="spellEnd"/>
-            <w:proofErr w:type="gramEnd"/>
           </w:p>
         </w:tc>
         <w:tc>
@@ -14123,7 +13979,6 @@
               </w:rPr>
             </w:pPr>
             <w:proofErr w:type="spellStart"/>
-            <w:proofErr w:type="gramStart"/>
             <w:r>
               <w:rPr>
                 <w:rFonts w:cstheme="minorHAnsi"/>
@@ -14131,7 +13986,6 @@
               <w:t>varchar</w:t>
             </w:r>
             <w:proofErr w:type="spellEnd"/>
-            <w:proofErr w:type="gramEnd"/>
             <w:r>
               <w:rPr>
                 <w:rFonts w:cstheme="minorHAnsi"/>
@@ -14189,7 +14043,6 @@
               </w:rPr>
             </w:pPr>
             <w:proofErr w:type="spellStart"/>
-            <w:proofErr w:type="gramStart"/>
             <w:r>
               <w:rPr>
                 <w:rFonts w:eastAsia="Batang" w:cstheme="minorHAnsi"/>
@@ -14199,7 +14052,6 @@
               <w:t>surveyStatus</w:t>
             </w:r>
             <w:proofErr w:type="spellEnd"/>
-            <w:proofErr w:type="gramEnd"/>
           </w:p>
         </w:tc>
         <w:tc>
@@ -14215,7 +14067,6 @@
               </w:rPr>
             </w:pPr>
             <w:proofErr w:type="spellStart"/>
-            <w:proofErr w:type="gramStart"/>
             <w:r>
               <w:rPr>
                 <w:rFonts w:cstheme="minorHAnsi"/>
@@ -14223,7 +14074,6 @@
               <w:t>bool</w:t>
             </w:r>
             <w:proofErr w:type="spellEnd"/>
-            <w:proofErr w:type="gramEnd"/>
           </w:p>
         </w:tc>
         <w:tc>
@@ -14256,19 +14106,11 @@
                 <w:rFonts w:cstheme="minorHAnsi"/>
               </w:rPr>
             </w:pPr>
-            <w:proofErr w:type="gramStart"/>
             <w:r>
               <w:rPr>
                 <w:rFonts w:cstheme="minorHAnsi"/>
               </w:rPr>
-              <w:t>True :</w:t>
-            </w:r>
-            <w:proofErr w:type="gramEnd"/>
-            <w:r>
-              <w:rPr>
-                <w:rFonts w:cstheme="minorHAnsi"/>
-              </w:rPr>
-              <w:t xml:space="preserve"> open</w:t>
+              <w:t>True : open</w:t>
             </w:r>
           </w:p>
           <w:p>
@@ -14279,19 +14121,11 @@
                 <w:szCs w:val="22"/>
               </w:rPr>
             </w:pPr>
-            <w:proofErr w:type="gramStart"/>
             <w:r>
               <w:rPr>
                 <w:rFonts w:cstheme="minorHAnsi"/>
               </w:rPr>
-              <w:t>False :</w:t>
-            </w:r>
-            <w:proofErr w:type="gramEnd"/>
-            <w:r>
-              <w:rPr>
-                <w:rFonts w:cstheme="minorHAnsi"/>
-              </w:rPr>
-              <w:t xml:space="preserve"> closed</w:t>
+              <w:t>False : closed</w:t>
             </w:r>
           </w:p>
         </w:tc>
@@ -14310,7 +14144,6 @@
               </w:rPr>
             </w:pPr>
             <w:proofErr w:type="spellStart"/>
-            <w:proofErr w:type="gramStart"/>
             <w:r>
               <w:rPr>
                 <w:rFonts w:eastAsia="Batang" w:cstheme="minorHAnsi"/>
@@ -14320,7 +14153,6 @@
               <w:t>surveyCreated</w:t>
             </w:r>
             <w:proofErr w:type="spellEnd"/>
-            <w:proofErr w:type="gramEnd"/>
           </w:p>
         </w:tc>
         <w:tc>
@@ -14335,14 +14167,12 @@
                 <w:szCs w:val="22"/>
               </w:rPr>
             </w:pPr>
-            <w:proofErr w:type="gramStart"/>
             <w:r>
               <w:rPr>
                 <w:rFonts w:cstheme="minorHAnsi"/>
               </w:rPr>
               <w:t>timestamp</w:t>
             </w:r>
-            <w:proofErr w:type="gramEnd"/>
           </w:p>
         </w:tc>
         <w:tc>
@@ -14398,7 +14228,6 @@
               </w:rPr>
             </w:pPr>
             <w:proofErr w:type="spellStart"/>
-            <w:proofErr w:type="gramStart"/>
             <w:r>
               <w:rPr>
                 <w:rFonts w:eastAsia="Batang" w:cstheme="minorHAnsi"/>
@@ -14408,7 +14237,6 @@
               <w:t>surveyStartDate</w:t>
             </w:r>
             <w:proofErr w:type="spellEnd"/>
-            <w:proofErr w:type="gramEnd"/>
           </w:p>
         </w:tc>
         <w:tc>
@@ -14423,14 +14251,12 @@
                 <w:szCs w:val="22"/>
               </w:rPr>
             </w:pPr>
-            <w:proofErr w:type="gramStart"/>
             <w:r>
               <w:rPr>
                 <w:rFonts w:cstheme="minorHAnsi"/>
               </w:rPr>
               <w:t>timestamp</w:t>
             </w:r>
-            <w:proofErr w:type="gramEnd"/>
           </w:p>
         </w:tc>
         <w:tc>
@@ -14486,7 +14312,6 @@
               </w:rPr>
             </w:pPr>
             <w:proofErr w:type="spellStart"/>
-            <w:proofErr w:type="gramStart"/>
             <w:r>
               <w:rPr>
                 <w:rFonts w:eastAsia="Batang" w:cstheme="minorHAnsi"/>
@@ -14510,7 +14335,6 @@
               <w:t>Date</w:t>
             </w:r>
             <w:proofErr w:type="spellEnd"/>
-            <w:proofErr w:type="gramEnd"/>
           </w:p>
         </w:tc>
         <w:tc>
@@ -14525,14 +14349,12 @@
                 <w:szCs w:val="22"/>
               </w:rPr>
             </w:pPr>
-            <w:proofErr w:type="gramStart"/>
             <w:r>
               <w:rPr>
                 <w:rFonts w:cstheme="minorHAnsi"/>
               </w:rPr>
               <w:t>timestamp</w:t>
             </w:r>
-            <w:proofErr w:type="gramEnd"/>
           </w:p>
         </w:tc>
         <w:tc>
@@ -14609,19 +14431,11 @@
                 <w:szCs w:val="22"/>
               </w:rPr>
             </w:pPr>
-            <w:proofErr w:type="gramStart"/>
             <w:r>
               <w:rPr>
                 <w:rFonts w:cstheme="minorHAnsi"/>
               </w:rPr>
-              <w:t>int4</w:t>
-            </w:r>
-            <w:proofErr w:type="gramEnd"/>
-            <w:r>
-              <w:rPr>
-                <w:rFonts w:cstheme="minorHAnsi"/>
-              </w:rPr>
-              <w:t>(10)</w:t>
+              <w:t>int4(10)</w:t>
             </w:r>
           </w:p>
         </w:tc>
@@ -14703,6 +14517,7 @@
                 <w:sz w:val="22"/>
                 <w:szCs w:val="22"/>
               </w:rPr>
+              <w:lastRenderedPageBreak/>
               <w:t>Survey</w:t>
             </w:r>
             <w:r>
@@ -14853,19 +14668,11 @@
                 <w:szCs w:val="22"/>
               </w:rPr>
             </w:pPr>
-            <w:proofErr w:type="gramStart"/>
             <w:r>
               <w:rPr>
                 <w:rFonts w:cstheme="minorHAnsi"/>
               </w:rPr>
-              <w:t>int4</w:t>
-            </w:r>
-            <w:proofErr w:type="gramEnd"/>
-            <w:r>
-              <w:rPr>
-                <w:rFonts w:cstheme="minorHAnsi"/>
-              </w:rPr>
-              <w:t>(10)</w:t>
+              <w:t>int4(10)</w:t>
             </w:r>
           </w:p>
         </w:tc>
@@ -14918,7 +14725,6 @@
               </w:rPr>
             </w:pPr>
             <w:proofErr w:type="spellStart"/>
-            <w:proofErr w:type="gramStart"/>
             <w:r>
               <w:rPr>
                 <w:rFonts w:eastAsia="Batang" w:cstheme="minorHAnsi"/>
@@ -14934,7 +14740,6 @@
               <w:t>QuestionType</w:t>
             </w:r>
             <w:proofErr w:type="spellEnd"/>
-            <w:proofErr w:type="gramEnd"/>
           </w:p>
         </w:tc>
         <w:tc>
@@ -14949,19 +14754,11 @@
                 <w:szCs w:val="22"/>
               </w:rPr>
             </w:pPr>
-            <w:proofErr w:type="gramStart"/>
             <w:r>
               <w:rPr>
                 <w:rFonts w:cstheme="minorHAnsi"/>
               </w:rPr>
-              <w:t>int4</w:t>
-            </w:r>
-            <w:proofErr w:type="gramEnd"/>
-            <w:r>
-              <w:rPr>
-                <w:rFonts w:cstheme="minorHAnsi"/>
-              </w:rPr>
-              <w:t>(10))</w:t>
+              <w:t>int4(10))</w:t>
             </w:r>
           </w:p>
         </w:tc>
@@ -14995,40 +14792,37 @@
                 <w:rFonts w:cstheme="minorHAnsi"/>
               </w:rPr>
             </w:pPr>
-            <w:proofErr w:type="gramStart"/>
             <w:r>
               <w:rPr>
                 <w:rFonts w:cstheme="minorHAnsi"/>
               </w:rPr>
-              <w:t>0 :</w:t>
-            </w:r>
-            <w:proofErr w:type="gramEnd"/>
-            <w:r>
+              <w:t>0 : Radio button</w:t>
+            </w:r>
+          </w:p>
+          <w:p>
+            <w:pPr>
               <w:rPr>
                 <w:rFonts w:cstheme="minorHAnsi"/>
               </w:rPr>
-              <w:t xml:space="preserve"> Radio button</w:t>
-            </w:r>
-          </w:p>
-          <w:p>
-            <w:pPr>
+            </w:pPr>
+            <w:r>
               <w:rPr>
                 <w:rFonts w:cstheme="minorHAnsi"/>
               </w:rPr>
-            </w:pPr>
-            <w:proofErr w:type="gramStart"/>
-            <w:r>
+              <w:t>1 : Checkbox</w:t>
+            </w:r>
+          </w:p>
+          <w:p>
+            <w:pPr>
               <w:rPr>
                 <w:rFonts w:cstheme="minorHAnsi"/>
               </w:rPr>
-              <w:t>1 :</w:t>
-            </w:r>
-            <w:proofErr w:type="gramEnd"/>
+            </w:pPr>
             <w:r>
               <w:rPr>
                 <w:rFonts w:cstheme="minorHAnsi"/>
               </w:rPr>
-              <w:t xml:space="preserve"> Checkbox</w:t>
+              <w:t>2 : Scale Slider</w:t>
             </w:r>
           </w:p>
           <w:p>
@@ -15037,61 +14831,24 @@
                 <w:rFonts w:cstheme="minorHAnsi"/>
               </w:rPr>
             </w:pPr>
-            <w:proofErr w:type="gramStart"/>
             <w:r>
               <w:rPr>
                 <w:rFonts w:cstheme="minorHAnsi"/>
               </w:rPr>
-              <w:t>2 :</w:t>
-            </w:r>
-            <w:proofErr w:type="gramEnd"/>
-            <w:r>
+              <w:t>3 : Numerical Input</w:t>
+            </w:r>
+          </w:p>
+          <w:p>
+            <w:pPr>
               <w:rPr>
                 <w:rFonts w:cstheme="minorHAnsi"/>
               </w:rPr>
-              <w:t xml:space="preserve"> Scale Slider</w:t>
-            </w:r>
-          </w:p>
-          <w:p>
-            <w:pPr>
+            </w:pPr>
+            <w:r>
               <w:rPr>
                 <w:rFonts w:cstheme="minorHAnsi"/>
               </w:rPr>
-            </w:pPr>
-            <w:proofErr w:type="gramStart"/>
-            <w:r>
-              <w:rPr>
-                <w:rFonts w:cstheme="minorHAnsi"/>
-              </w:rPr>
-              <w:t>3 :</w:t>
-            </w:r>
-            <w:proofErr w:type="gramEnd"/>
-            <w:r>
-              <w:rPr>
-                <w:rFonts w:cstheme="minorHAnsi"/>
-              </w:rPr>
-              <w:t xml:space="preserve"> Numerical Input</w:t>
-            </w:r>
-          </w:p>
-          <w:p>
-            <w:pPr>
-              <w:rPr>
-                <w:rFonts w:cstheme="minorHAnsi"/>
-              </w:rPr>
-            </w:pPr>
-            <w:proofErr w:type="gramStart"/>
-            <w:r>
-              <w:rPr>
-                <w:rFonts w:cstheme="minorHAnsi"/>
-              </w:rPr>
-              <w:t>4 :</w:t>
-            </w:r>
-            <w:proofErr w:type="gramEnd"/>
-            <w:r>
-              <w:rPr>
-                <w:rFonts w:cstheme="minorHAnsi"/>
-              </w:rPr>
-              <w:t xml:space="preserve"> Date Input</w:t>
+              <w:t>4 : Date Input</w:t>
             </w:r>
           </w:p>
           <w:p>
@@ -15102,19 +14859,11 @@
                 <w:szCs w:val="22"/>
               </w:rPr>
             </w:pPr>
-            <w:proofErr w:type="gramStart"/>
             <w:r>
               <w:rPr>
                 <w:rFonts w:cstheme="minorHAnsi"/>
               </w:rPr>
-              <w:t>5 :</w:t>
-            </w:r>
-            <w:proofErr w:type="gramEnd"/>
-            <w:r>
-              <w:rPr>
-                <w:rFonts w:cstheme="minorHAnsi"/>
-              </w:rPr>
-              <w:t xml:space="preserve"> Scale Radio Button</w:t>
+              <w:t>5 : Scale Radio Button</w:t>
             </w:r>
           </w:p>
         </w:tc>
@@ -15133,7 +14882,6 @@
               </w:rPr>
             </w:pPr>
             <w:proofErr w:type="spellStart"/>
-            <w:proofErr w:type="gramStart"/>
             <w:r>
               <w:rPr>
                 <w:rFonts w:eastAsia="Batang" w:cstheme="minorHAnsi"/>
@@ -15149,7 +14897,6 @@
               <w:t>QuestionIsCompulsory</w:t>
             </w:r>
             <w:proofErr w:type="spellEnd"/>
-            <w:proofErr w:type="gramEnd"/>
           </w:p>
         </w:tc>
         <w:tc>
@@ -15165,7 +14912,6 @@
               </w:rPr>
             </w:pPr>
             <w:proofErr w:type="spellStart"/>
-            <w:proofErr w:type="gramStart"/>
             <w:r>
               <w:rPr>
                 <w:rFonts w:cstheme="minorHAnsi"/>
@@ -15173,7 +14919,6 @@
               <w:t>bool</w:t>
             </w:r>
             <w:proofErr w:type="spellEnd"/>
-            <w:proofErr w:type="gramEnd"/>
           </w:p>
         </w:tc>
         <w:tc>
@@ -15206,19 +14951,11 @@
                 <w:rFonts w:cstheme="minorHAnsi"/>
               </w:rPr>
             </w:pPr>
-            <w:proofErr w:type="gramStart"/>
             <w:r>
               <w:rPr>
                 <w:rFonts w:cstheme="minorHAnsi"/>
               </w:rPr>
-              <w:t>True :</w:t>
-            </w:r>
-            <w:proofErr w:type="gramEnd"/>
-            <w:r>
-              <w:rPr>
-                <w:rFonts w:cstheme="minorHAnsi"/>
-              </w:rPr>
-              <w:t xml:space="preserve"> Question compulsory</w:t>
+              <w:t>True : Question compulsory</w:t>
             </w:r>
           </w:p>
           <w:p>
@@ -15229,19 +14966,11 @@
                 <w:szCs w:val="22"/>
               </w:rPr>
             </w:pPr>
-            <w:proofErr w:type="gramStart"/>
             <w:r>
               <w:rPr>
                 <w:rFonts w:cstheme="minorHAnsi"/>
               </w:rPr>
-              <w:t>False :</w:t>
-            </w:r>
-            <w:proofErr w:type="gramEnd"/>
-            <w:r>
-              <w:rPr>
-                <w:rFonts w:cstheme="minorHAnsi"/>
-              </w:rPr>
-              <w:t xml:space="preserve"> Not compulsory</w:t>
+              <w:t>False : Not compulsory</w:t>
             </w:r>
           </w:p>
         </w:tc>
@@ -15260,7 +14989,6 @@
               </w:rPr>
             </w:pPr>
             <w:proofErr w:type="spellStart"/>
-            <w:proofErr w:type="gramStart"/>
             <w:r>
               <w:rPr>
                 <w:rFonts w:eastAsia="Batang" w:cstheme="minorHAnsi"/>
@@ -15276,7 +15004,6 @@
               <w:t>QuestionTitle</w:t>
             </w:r>
             <w:proofErr w:type="spellEnd"/>
-            <w:proofErr w:type="gramEnd"/>
           </w:p>
         </w:tc>
         <w:tc>
@@ -15292,7 +15019,6 @@
               </w:rPr>
             </w:pPr>
             <w:proofErr w:type="spellStart"/>
-            <w:proofErr w:type="gramStart"/>
             <w:r>
               <w:rPr>
                 <w:rFonts w:cstheme="minorHAnsi"/>
@@ -15300,7 +15026,6 @@
               <w:t>varchar</w:t>
             </w:r>
             <w:proofErr w:type="spellEnd"/>
-            <w:proofErr w:type="gramEnd"/>
             <w:r>
               <w:rPr>
                 <w:rFonts w:cstheme="minorHAnsi"/>
@@ -15358,7 +15083,6 @@
               </w:rPr>
             </w:pPr>
             <w:proofErr w:type="spellStart"/>
-            <w:proofErr w:type="gramStart"/>
             <w:r>
               <w:rPr>
                 <w:rFonts w:eastAsia="Batang" w:cstheme="minorHAnsi"/>
@@ -15373,7 +15097,6 @@
               </w:rPr>
               <w:t>urvey</w:t>
             </w:r>
-            <w:proofErr w:type="gramEnd"/>
             <w:r>
               <w:rPr>
                 <w:rFonts w:eastAsia="Batang" w:cstheme="minorHAnsi"/>
@@ -15395,19 +15118,11 @@
                 <w:szCs w:val="22"/>
               </w:rPr>
             </w:pPr>
-            <w:proofErr w:type="gramStart"/>
             <w:r>
               <w:rPr>
                 <w:rFonts w:cstheme="minorHAnsi"/>
               </w:rPr>
-              <w:t>int4</w:t>
-            </w:r>
-            <w:proofErr w:type="gramEnd"/>
-            <w:r>
-              <w:rPr>
-                <w:rFonts w:cstheme="minorHAnsi"/>
-              </w:rPr>
-              <w:t>(10))</w:t>
+              <w:t>int4(10))</w:t>
             </w:r>
           </w:p>
         </w:tc>
@@ -15489,6 +15204,7 @@
                 <w:sz w:val="22"/>
                 <w:szCs w:val="22"/>
               </w:rPr>
+              <w:lastRenderedPageBreak/>
               <w:t>Survey</w:t>
             </w:r>
             <w:r>
@@ -15646,19 +15362,11 @@
                 <w:szCs w:val="22"/>
               </w:rPr>
             </w:pPr>
-            <w:proofErr w:type="gramStart"/>
             <w:r>
               <w:rPr>
                 <w:rFonts w:cstheme="minorHAnsi"/>
               </w:rPr>
-              <w:t>int4</w:t>
-            </w:r>
-            <w:proofErr w:type="gramEnd"/>
-            <w:r>
-              <w:rPr>
-                <w:rFonts w:cstheme="minorHAnsi"/>
-              </w:rPr>
-              <w:t>(10)</w:t>
+              <w:t>int4(10)</w:t>
             </w:r>
           </w:p>
         </w:tc>
@@ -15711,7 +15419,6 @@
               </w:rPr>
             </w:pPr>
             <w:proofErr w:type="spellStart"/>
-            <w:proofErr w:type="gramStart"/>
             <w:r>
               <w:rPr>
                 <w:rFonts w:eastAsia="Batang" w:cstheme="minorHAnsi"/>
@@ -15727,7 +15434,6 @@
               <w:t>QuestionOptionType</w:t>
             </w:r>
             <w:proofErr w:type="spellEnd"/>
-            <w:proofErr w:type="gramEnd"/>
           </w:p>
         </w:tc>
         <w:tc>
@@ -15742,19 +15448,11 @@
                 <w:szCs w:val="22"/>
               </w:rPr>
             </w:pPr>
-            <w:proofErr w:type="gramStart"/>
             <w:r>
               <w:rPr>
                 <w:rFonts w:cstheme="minorHAnsi"/>
               </w:rPr>
-              <w:t>int4</w:t>
-            </w:r>
-            <w:proofErr w:type="gramEnd"/>
-            <w:r>
-              <w:rPr>
-                <w:rFonts w:cstheme="minorHAnsi"/>
-              </w:rPr>
-              <w:t>(10))</w:t>
+              <w:t>int4(10))</w:t>
             </w:r>
           </w:p>
         </w:tc>
@@ -15788,19 +15486,11 @@
                 <w:rFonts w:cstheme="minorHAnsi"/>
               </w:rPr>
             </w:pPr>
-            <w:proofErr w:type="gramStart"/>
             <w:r>
               <w:rPr>
                 <w:rFonts w:cstheme="minorHAnsi"/>
               </w:rPr>
-              <w:t>0 :</w:t>
-            </w:r>
-            <w:proofErr w:type="gramEnd"/>
-            <w:r>
-              <w:rPr>
-                <w:rFonts w:cstheme="minorHAnsi"/>
-              </w:rPr>
-              <w:t xml:space="preserve"> According to </w:t>
+              <w:t xml:space="preserve">0 : According to </w:t>
             </w:r>
             <w:proofErr w:type="spellStart"/>
             <w:r>
@@ -15825,19 +15515,11 @@
                 <w:szCs w:val="22"/>
               </w:rPr>
             </w:pPr>
-            <w:proofErr w:type="gramStart"/>
             <w:r>
               <w:rPr>
                 <w:rFonts w:cstheme="minorHAnsi"/>
               </w:rPr>
-              <w:t>1 :</w:t>
-            </w:r>
-            <w:proofErr w:type="gramEnd"/>
-            <w:r>
-              <w:rPr>
-                <w:rFonts w:cstheme="minorHAnsi"/>
-              </w:rPr>
-              <w:t xml:space="preserve"> Text input</w:t>
+              <w:t>1 : Text input</w:t>
             </w:r>
           </w:p>
         </w:tc>
@@ -15856,7 +15538,6 @@
               </w:rPr>
             </w:pPr>
             <w:proofErr w:type="spellStart"/>
-            <w:proofErr w:type="gramStart"/>
             <w:r>
               <w:rPr>
                 <w:rFonts w:eastAsia="Batang" w:cstheme="minorHAnsi"/>
@@ -15872,7 +15553,6 @@
               <w:t>QuestionOptionTitle</w:t>
             </w:r>
             <w:proofErr w:type="spellEnd"/>
-            <w:proofErr w:type="gramEnd"/>
           </w:p>
         </w:tc>
         <w:tc>
@@ -15888,7 +15568,6 @@
               </w:rPr>
             </w:pPr>
             <w:proofErr w:type="spellStart"/>
-            <w:proofErr w:type="gramStart"/>
             <w:r>
               <w:rPr>
                 <w:rFonts w:cstheme="minorHAnsi"/>
@@ -15896,7 +15575,6 @@
               <w:t>varchar</w:t>
             </w:r>
             <w:proofErr w:type="spellEnd"/>
-            <w:proofErr w:type="gramEnd"/>
             <w:r>
               <w:rPr>
                 <w:rFonts w:cstheme="minorHAnsi"/>
@@ -15935,19 +15613,11 @@
                 <w:rFonts w:cstheme="minorHAnsi"/>
               </w:rPr>
             </w:pPr>
-            <w:proofErr w:type="gramStart"/>
             <w:r>
               <w:rPr>
                 <w:rFonts w:cstheme="minorHAnsi"/>
               </w:rPr>
-              <w:t>True :</w:t>
-            </w:r>
-            <w:proofErr w:type="gramEnd"/>
-            <w:r>
-              <w:rPr>
-                <w:rFonts w:cstheme="minorHAnsi"/>
-              </w:rPr>
-              <w:t xml:space="preserve"> Question compulsory</w:t>
+              <w:t>True : Question compulsory</w:t>
             </w:r>
           </w:p>
           <w:p>
@@ -15958,19 +15628,11 @@
                 <w:szCs w:val="22"/>
               </w:rPr>
             </w:pPr>
-            <w:proofErr w:type="gramStart"/>
             <w:r>
               <w:rPr>
                 <w:rFonts w:cstheme="minorHAnsi"/>
               </w:rPr>
-              <w:t>False :</w:t>
-            </w:r>
-            <w:proofErr w:type="gramEnd"/>
-            <w:r>
-              <w:rPr>
-                <w:rFonts w:cstheme="minorHAnsi"/>
-              </w:rPr>
-              <w:t xml:space="preserve"> Not compulsory</w:t>
+              <w:t>False : Not compulsory</w:t>
             </w:r>
           </w:p>
         </w:tc>
@@ -15989,7 +15651,6 @@
               </w:rPr>
             </w:pPr>
             <w:proofErr w:type="spellStart"/>
-            <w:proofErr w:type="gramStart"/>
             <w:r>
               <w:rPr>
                 <w:rFonts w:eastAsia="Batang" w:cstheme="minorHAnsi"/>
@@ -16005,7 +15666,6 @@
               <w:t>QuestionOptionTitleType</w:t>
             </w:r>
             <w:proofErr w:type="spellEnd"/>
-            <w:proofErr w:type="gramEnd"/>
           </w:p>
         </w:tc>
         <w:tc>
@@ -16018,19 +15678,11 @@
                 <w:rFonts w:cstheme="minorHAnsi"/>
               </w:rPr>
             </w:pPr>
-            <w:proofErr w:type="gramStart"/>
             <w:r>
               <w:rPr>
                 <w:rFonts w:cstheme="minorHAnsi"/>
               </w:rPr>
-              <w:t>int4</w:t>
-            </w:r>
-            <w:proofErr w:type="gramEnd"/>
-            <w:r>
-              <w:rPr>
-                <w:rFonts w:cstheme="minorHAnsi"/>
-              </w:rPr>
-              <w:t>(10))</w:t>
+              <w:t>int4(10))</w:t>
             </w:r>
           </w:p>
         </w:tc>
@@ -16072,40 +15724,24 @@
                 <w:rFonts w:cstheme="minorHAnsi"/>
               </w:rPr>
             </w:pPr>
-            <w:proofErr w:type="gramStart"/>
             <w:r>
               <w:rPr>
                 <w:rFonts w:cstheme="minorHAnsi"/>
               </w:rPr>
-              <w:t>0 :</w:t>
-            </w:r>
-            <w:proofErr w:type="gramEnd"/>
-            <w:r>
+              <w:t>0 : Text</w:t>
+            </w:r>
+          </w:p>
+          <w:p>
+            <w:pPr>
               <w:rPr>
                 <w:rFonts w:cstheme="minorHAnsi"/>
               </w:rPr>
-              <w:t xml:space="preserve"> Text</w:t>
-            </w:r>
-          </w:p>
-          <w:p>
-            <w:pPr>
+            </w:pPr>
+            <w:r>
               <w:rPr>
                 <w:rFonts w:cstheme="minorHAnsi"/>
               </w:rPr>
-            </w:pPr>
-            <w:proofErr w:type="gramStart"/>
-            <w:r>
-              <w:rPr>
-                <w:rFonts w:cstheme="minorHAnsi"/>
-              </w:rPr>
-              <w:t>1 :</w:t>
-            </w:r>
-            <w:proofErr w:type="gramEnd"/>
-            <w:r>
-              <w:rPr>
-                <w:rFonts w:cstheme="minorHAnsi"/>
-              </w:rPr>
-              <w:t xml:space="preserve"> Link</w:t>
+              <w:t>1 : Link</w:t>
             </w:r>
           </w:p>
           <w:p>
@@ -16116,19 +15752,11 @@
                 <w:szCs w:val="22"/>
               </w:rPr>
             </w:pPr>
-            <w:proofErr w:type="gramStart"/>
             <w:r>
               <w:rPr>
                 <w:rFonts w:cstheme="minorHAnsi"/>
               </w:rPr>
-              <w:t>2 :</w:t>
-            </w:r>
-            <w:proofErr w:type="gramEnd"/>
-            <w:r>
-              <w:rPr>
-                <w:rFonts w:cstheme="minorHAnsi"/>
-              </w:rPr>
-              <w:t xml:space="preserve"> Image</w:t>
+              <w:t>2 : Image</w:t>
             </w:r>
           </w:p>
         </w:tc>
@@ -16145,7 +15773,6 @@
               </w:rPr>
             </w:pPr>
             <w:proofErr w:type="spellStart"/>
-            <w:proofErr w:type="gramStart"/>
             <w:r>
               <w:rPr>
                 <w:rFonts w:eastAsia="Batang" w:cstheme="minorHAnsi"/>
@@ -16161,7 +15788,6 @@
               <w:t>QuestionOptionRange</w:t>
             </w:r>
             <w:proofErr w:type="spellEnd"/>
-            <w:proofErr w:type="gramEnd"/>
           </w:p>
         </w:tc>
         <w:tc>
@@ -16174,19 +15800,11 @@
                 <w:rFonts w:cstheme="minorHAnsi"/>
               </w:rPr>
             </w:pPr>
-            <w:proofErr w:type="gramStart"/>
             <w:r>
               <w:rPr>
                 <w:rFonts w:cstheme="minorHAnsi"/>
               </w:rPr>
-              <w:t>int4</w:t>
-            </w:r>
-            <w:proofErr w:type="gramEnd"/>
-            <w:r>
-              <w:rPr>
-                <w:rFonts w:cstheme="minorHAnsi"/>
-              </w:rPr>
-              <w:t>(10))</w:t>
+              <w:t>int4(10))</w:t>
             </w:r>
           </w:p>
         </w:tc>
@@ -16239,7 +15857,6 @@
               </w:rPr>
             </w:pPr>
             <w:proofErr w:type="spellStart"/>
-            <w:proofErr w:type="gramStart"/>
             <w:r>
               <w:rPr>
                 <w:rFonts w:eastAsia="Batang" w:cstheme="minorHAnsi"/>
@@ -16255,7 +15872,6 @@
               <w:t>QuestionOptionMinText</w:t>
             </w:r>
             <w:proofErr w:type="spellEnd"/>
-            <w:proofErr w:type="gramEnd"/>
           </w:p>
         </w:tc>
         <w:tc>
@@ -16269,7 +15885,6 @@
               </w:rPr>
             </w:pPr>
             <w:proofErr w:type="spellStart"/>
-            <w:proofErr w:type="gramStart"/>
             <w:r>
               <w:rPr>
                 <w:rFonts w:cstheme="minorHAnsi"/>
@@ -16277,7 +15892,6 @@
               <w:t>varchar</w:t>
             </w:r>
             <w:proofErr w:type="spellEnd"/>
-            <w:proofErr w:type="gramEnd"/>
             <w:r>
               <w:rPr>
                 <w:rFonts w:cstheme="minorHAnsi"/>
@@ -16329,7 +15943,6 @@
               </w:rPr>
             </w:pPr>
             <w:proofErr w:type="spellStart"/>
-            <w:proofErr w:type="gramStart"/>
             <w:r>
               <w:rPr>
                 <w:rFonts w:eastAsia="Batang" w:cstheme="minorHAnsi"/>
@@ -16345,7 +15958,6 @@
               <w:t>QuestionOptionMaxText</w:t>
             </w:r>
             <w:proofErr w:type="spellEnd"/>
-            <w:proofErr w:type="gramEnd"/>
           </w:p>
         </w:tc>
         <w:tc>
@@ -16359,7 +15971,6 @@
               </w:rPr>
             </w:pPr>
             <w:proofErr w:type="spellStart"/>
-            <w:proofErr w:type="gramStart"/>
             <w:r>
               <w:rPr>
                 <w:rFonts w:cstheme="minorHAnsi"/>
@@ -16367,7 +15978,6 @@
               <w:t>varchar</w:t>
             </w:r>
             <w:proofErr w:type="spellEnd"/>
-            <w:proofErr w:type="gramEnd"/>
             <w:r>
               <w:rPr>
                 <w:rFonts w:cstheme="minorHAnsi"/>
@@ -16421,7 +16031,6 @@
               </w:rPr>
             </w:pPr>
             <w:proofErr w:type="spellStart"/>
-            <w:proofErr w:type="gramStart"/>
             <w:r>
               <w:rPr>
                 <w:rFonts w:eastAsia="Batang" w:cstheme="minorHAnsi"/>
@@ -16440,14 +16049,7 @@
               <w:rPr>
                 <w:rFonts w:eastAsia="Batang" w:cstheme="minorHAnsi"/>
               </w:rPr>
-              <w:t>Question</w:t>
-            </w:r>
-            <w:proofErr w:type="gramEnd"/>
-            <w:r>
-              <w:rPr>
-                <w:rFonts w:eastAsia="Batang" w:cstheme="minorHAnsi"/>
-              </w:rPr>
-              <w:t>_Id</w:t>
+              <w:t>Question_Id</w:t>
             </w:r>
             <w:proofErr w:type="spellEnd"/>
           </w:p>
@@ -16464,19 +16066,11 @@
                 <w:szCs w:val="22"/>
               </w:rPr>
             </w:pPr>
-            <w:proofErr w:type="gramStart"/>
             <w:r>
               <w:rPr>
                 <w:rFonts w:cstheme="minorHAnsi"/>
               </w:rPr>
-              <w:t>int4</w:t>
-            </w:r>
-            <w:proofErr w:type="gramEnd"/>
-            <w:r>
-              <w:rPr>
-                <w:rFonts w:cstheme="minorHAnsi"/>
-              </w:rPr>
-              <w:t>(10))</w:t>
+              <w:t>int4(10))</w:t>
             </w:r>
           </w:p>
         </w:tc>
@@ -16557,6 +16151,7 @@
                 <w:sz w:val="22"/>
                 <w:szCs w:val="22"/>
               </w:rPr>
+              <w:lastRenderedPageBreak/>
               <w:t>Survey</w:t>
             </w:r>
             <w:r>
@@ -16707,19 +16302,11 @@
                 <w:szCs w:val="22"/>
               </w:rPr>
             </w:pPr>
-            <w:proofErr w:type="gramStart"/>
             <w:r>
               <w:rPr>
                 <w:rFonts w:cstheme="minorHAnsi"/>
               </w:rPr>
-              <w:t>int4</w:t>
-            </w:r>
-            <w:proofErr w:type="gramEnd"/>
-            <w:r>
-              <w:rPr>
-                <w:rFonts w:cstheme="minorHAnsi"/>
-              </w:rPr>
-              <w:t>(10)</w:t>
+              <w:t>int4(10)</w:t>
             </w:r>
           </w:p>
         </w:tc>
@@ -16772,7 +16359,6 @@
               </w:rPr>
             </w:pPr>
             <w:proofErr w:type="spellStart"/>
-            <w:proofErr w:type="gramStart"/>
             <w:r>
               <w:rPr>
                 <w:rFonts w:eastAsia="Batang" w:cstheme="minorHAnsi"/>
@@ -16780,7 +16366,6 @@
               <w:t>responseIsAnwered</w:t>
             </w:r>
             <w:proofErr w:type="spellEnd"/>
-            <w:proofErr w:type="gramEnd"/>
           </w:p>
         </w:tc>
         <w:tc>
@@ -16796,7 +16381,6 @@
               </w:rPr>
             </w:pPr>
             <w:proofErr w:type="spellStart"/>
-            <w:proofErr w:type="gramStart"/>
             <w:r>
               <w:rPr>
                 <w:rFonts w:cstheme="minorHAnsi"/>
@@ -16804,7 +16388,6 @@
               <w:t>bool</w:t>
             </w:r>
             <w:proofErr w:type="spellEnd"/>
-            <w:proofErr w:type="gramEnd"/>
           </w:p>
         </w:tc>
         <w:tc>
@@ -16831,19 +16414,11 @@
                 <w:rFonts w:cstheme="minorHAnsi"/>
               </w:rPr>
             </w:pPr>
-            <w:proofErr w:type="gramStart"/>
             <w:r>
               <w:rPr>
                 <w:rFonts w:cstheme="minorHAnsi"/>
               </w:rPr>
-              <w:t>True :</w:t>
-            </w:r>
-            <w:proofErr w:type="gramEnd"/>
-            <w:r>
-              <w:rPr>
-                <w:rFonts w:cstheme="minorHAnsi"/>
-              </w:rPr>
-              <w:t xml:space="preserve"> Answered</w:t>
+              <w:t>True : Answered</w:t>
             </w:r>
           </w:p>
           <w:p>
@@ -16854,19 +16429,11 @@
                 <w:szCs w:val="22"/>
               </w:rPr>
             </w:pPr>
-            <w:proofErr w:type="gramStart"/>
             <w:r>
               <w:rPr>
                 <w:rFonts w:cstheme="minorHAnsi"/>
               </w:rPr>
-              <w:t>False :</w:t>
-            </w:r>
-            <w:proofErr w:type="gramEnd"/>
-            <w:r>
-              <w:rPr>
-                <w:rFonts w:cstheme="minorHAnsi"/>
-              </w:rPr>
-              <w:t xml:space="preserve"> Unanswered</w:t>
+              <w:t>False : Unanswered</w:t>
             </w:r>
           </w:p>
         </w:tc>
@@ -16885,7 +16452,6 @@
               </w:rPr>
             </w:pPr>
             <w:proofErr w:type="spellStart"/>
-            <w:proofErr w:type="gramStart"/>
             <w:r>
               <w:rPr>
                 <w:rFonts w:eastAsia="Batang" w:cstheme="minorHAnsi"/>
@@ -16893,7 +16459,6 @@
               <w:t>responseType</w:t>
             </w:r>
             <w:proofErr w:type="spellEnd"/>
-            <w:proofErr w:type="gramEnd"/>
           </w:p>
         </w:tc>
         <w:tc>
@@ -16908,19 +16473,11 @@
                 <w:szCs w:val="22"/>
               </w:rPr>
             </w:pPr>
-            <w:proofErr w:type="gramStart"/>
             <w:r>
               <w:rPr>
                 <w:rFonts w:cstheme="minorHAnsi"/>
               </w:rPr>
-              <w:t>int4</w:t>
-            </w:r>
-            <w:proofErr w:type="gramEnd"/>
-            <w:r>
-              <w:rPr>
-                <w:rFonts w:cstheme="minorHAnsi"/>
-              </w:rPr>
-              <w:t>(10)</w:t>
+              <w:t>int4(10)</w:t>
             </w:r>
           </w:p>
         </w:tc>
@@ -16954,40 +16511,24 @@
                 <w:rFonts w:cstheme="minorHAnsi"/>
               </w:rPr>
             </w:pPr>
-            <w:proofErr w:type="gramStart"/>
             <w:r>
               <w:rPr>
                 <w:rFonts w:cstheme="minorHAnsi"/>
               </w:rPr>
-              <w:t>0 :</w:t>
-            </w:r>
-            <w:proofErr w:type="gramEnd"/>
-            <w:r>
+              <w:t>0 : Integer</w:t>
+            </w:r>
+          </w:p>
+          <w:p>
+            <w:pPr>
               <w:rPr>
                 <w:rFonts w:cstheme="minorHAnsi"/>
               </w:rPr>
-              <w:t xml:space="preserve"> Integer</w:t>
-            </w:r>
-          </w:p>
-          <w:p>
-            <w:pPr>
+            </w:pPr>
+            <w:r>
               <w:rPr>
                 <w:rFonts w:cstheme="minorHAnsi"/>
               </w:rPr>
-            </w:pPr>
-            <w:proofErr w:type="gramStart"/>
-            <w:r>
-              <w:rPr>
-                <w:rFonts w:cstheme="minorHAnsi"/>
-              </w:rPr>
-              <w:t>1 :</w:t>
-            </w:r>
-            <w:proofErr w:type="gramEnd"/>
-            <w:r>
-              <w:rPr>
-                <w:rFonts w:cstheme="minorHAnsi"/>
-              </w:rPr>
-              <w:t xml:space="preserve"> String</w:t>
+              <w:t>1 : String</w:t>
             </w:r>
           </w:p>
           <w:p>
@@ -16998,19 +16539,11 @@
                 <w:szCs w:val="22"/>
               </w:rPr>
             </w:pPr>
-            <w:proofErr w:type="gramStart"/>
             <w:r>
               <w:rPr>
                 <w:rFonts w:cstheme="minorHAnsi"/>
               </w:rPr>
-              <w:t>2 :</w:t>
-            </w:r>
-            <w:proofErr w:type="gramEnd"/>
-            <w:r>
-              <w:rPr>
-                <w:rFonts w:cstheme="minorHAnsi"/>
-              </w:rPr>
-              <w:t xml:space="preserve"> Both</w:t>
+              <w:t>2 : Both</w:t>
             </w:r>
           </w:p>
         </w:tc>
@@ -17029,7 +16562,6 @@
               </w:rPr>
             </w:pPr>
             <w:proofErr w:type="spellStart"/>
-            <w:proofErr w:type="gramStart"/>
             <w:r>
               <w:rPr>
                 <w:rFonts w:eastAsia="Batang" w:cstheme="minorHAnsi"/>
@@ -17037,7 +16569,6 @@
               <w:t>responseIntegerValue</w:t>
             </w:r>
             <w:proofErr w:type="spellEnd"/>
-            <w:proofErr w:type="gramEnd"/>
           </w:p>
         </w:tc>
         <w:tc>
@@ -17052,19 +16583,11 @@
                 <w:szCs w:val="22"/>
               </w:rPr>
             </w:pPr>
-            <w:proofErr w:type="gramStart"/>
             <w:r>
               <w:rPr>
                 <w:rFonts w:cstheme="minorHAnsi"/>
               </w:rPr>
-              <w:t>int4</w:t>
-            </w:r>
-            <w:proofErr w:type="gramEnd"/>
-            <w:r>
-              <w:rPr>
-                <w:rFonts w:cstheme="minorHAnsi"/>
-              </w:rPr>
-              <w:t>(10)</w:t>
+              <w:t>int4(10)</w:t>
             </w:r>
           </w:p>
         </w:tc>
@@ -17117,7 +16640,6 @@
               </w:rPr>
             </w:pPr>
             <w:proofErr w:type="spellStart"/>
-            <w:proofErr w:type="gramStart"/>
             <w:r>
               <w:rPr>
                 <w:rFonts w:eastAsia="Batang" w:cstheme="minorHAnsi"/>
@@ -17125,7 +16647,6 @@
               <w:t>responseStringValue</w:t>
             </w:r>
             <w:proofErr w:type="spellEnd"/>
-            <w:proofErr w:type="gramEnd"/>
           </w:p>
         </w:tc>
         <w:tc>
@@ -17141,7 +16662,6 @@
               </w:rPr>
             </w:pPr>
             <w:proofErr w:type="spellStart"/>
-            <w:proofErr w:type="gramStart"/>
             <w:r>
               <w:rPr>
                 <w:rFonts w:cstheme="minorHAnsi"/>
@@ -17149,7 +16669,6 @@
               <w:t>varchar</w:t>
             </w:r>
             <w:proofErr w:type="spellEnd"/>
-            <w:proofErr w:type="gramEnd"/>
             <w:r>
               <w:rPr>
                 <w:rFonts w:cstheme="minorHAnsi"/>
@@ -17211,19 +16730,11 @@
               </w:rPr>
             </w:pPr>
             <w:proofErr w:type="spellStart"/>
-            <w:proofErr w:type="gramStart"/>
             <w:r>
               <w:rPr>
                 <w:rFonts w:eastAsia="Batang" w:cstheme="minorHAnsi"/>
               </w:rPr>
-              <w:t>respondent</w:t>
-            </w:r>
-            <w:proofErr w:type="gramEnd"/>
-            <w:r>
-              <w:rPr>
-                <w:rFonts w:eastAsia="Batang" w:cstheme="minorHAnsi"/>
-              </w:rPr>
-              <w:t>_Id</w:t>
+              <w:t>respondent_Id</w:t>
             </w:r>
             <w:proofErr w:type="spellEnd"/>
           </w:p>
@@ -17240,19 +16751,11 @@
                 <w:szCs w:val="22"/>
               </w:rPr>
             </w:pPr>
-            <w:proofErr w:type="gramStart"/>
             <w:r>
               <w:rPr>
                 <w:rFonts w:cstheme="minorHAnsi"/>
               </w:rPr>
-              <w:t>int4</w:t>
-            </w:r>
-            <w:proofErr w:type="gramEnd"/>
-            <w:r>
-              <w:rPr>
-                <w:rFonts w:cstheme="minorHAnsi"/>
-              </w:rPr>
-              <w:t>(10</w:t>
+              <w:t>int4(10</w:t>
             </w:r>
           </w:p>
         </w:tc>
@@ -17309,19 +16812,11 @@
               </w:rPr>
             </w:pPr>
             <w:proofErr w:type="spellStart"/>
-            <w:proofErr w:type="gramStart"/>
             <w:r>
               <w:rPr>
                 <w:rFonts w:cstheme="minorHAnsi"/>
               </w:rPr>
-              <w:t>surveyQuestion</w:t>
-            </w:r>
-            <w:proofErr w:type="gramEnd"/>
-            <w:r>
-              <w:rPr>
-                <w:rFonts w:cstheme="minorHAnsi"/>
-              </w:rPr>
-              <w:t>_Id</w:t>
+              <w:t>surveyQuestion_Id</w:t>
             </w:r>
             <w:proofErr w:type="spellEnd"/>
           </w:p>
@@ -17338,19 +16833,11 @@
                 <w:szCs w:val="22"/>
               </w:rPr>
             </w:pPr>
-            <w:proofErr w:type="gramStart"/>
             <w:r>
               <w:rPr>
                 <w:rFonts w:cstheme="minorHAnsi"/>
               </w:rPr>
-              <w:t>int4</w:t>
-            </w:r>
-            <w:proofErr w:type="gramEnd"/>
-            <w:r>
-              <w:rPr>
-                <w:rFonts w:cstheme="minorHAnsi"/>
-              </w:rPr>
-              <w:t>(10)</w:t>
+              <w:t>int4(10)</w:t>
             </w:r>
           </w:p>
         </w:tc>
@@ -17409,7 +16896,7 @@
           <w:u w:val="single"/>
         </w:rPr>
       </w:pPr>
-      <w:bookmarkStart w:id="21" w:name="_Toc208819128"/>
+      <w:bookmarkStart w:id="20" w:name="_Toc208819128"/>
       <w:r>
         <w:br w:type="page"/>
       </w:r>
@@ -17419,32 +16906,33 @@
         <w:pStyle w:val="SUBHEADFORSRS"/>
         <w:numPr>
           <w:ilvl w:val="1"/>
-          <w:numId w:val="66"/>
+          <w:numId w:val="65"/>
         </w:numPr>
       </w:pPr>
-      <w:bookmarkStart w:id="22" w:name="_Toc210054904"/>
-      <w:r>
+      <w:bookmarkStart w:id="21" w:name="_Toc210054904"/>
+      <w:r>
+        <w:lastRenderedPageBreak/>
         <w:t>Non-functional requirements</w:t>
       </w:r>
+      <w:bookmarkEnd w:id="20"/>
       <w:bookmarkEnd w:id="21"/>
-      <w:bookmarkEnd w:id="22"/>
     </w:p>
     <w:p>
       <w:pPr>
         <w:pStyle w:val="subsubhead2"/>
         <w:numPr>
           <w:ilvl w:val="2"/>
-          <w:numId w:val="66"/>
+          <w:numId w:val="65"/>
         </w:numPr>
         <w:ind w:left="1134"/>
       </w:pPr>
-      <w:bookmarkStart w:id="23" w:name="_Toc208819129"/>
-      <w:bookmarkStart w:id="24" w:name="_Toc210054905"/>
+      <w:bookmarkStart w:id="22" w:name="_Toc208819129"/>
+      <w:bookmarkStart w:id="23" w:name="_Toc210054905"/>
       <w:r>
         <w:t>Compatibility</w:t>
       </w:r>
+      <w:bookmarkEnd w:id="22"/>
       <w:bookmarkEnd w:id="23"/>
-      <w:bookmarkEnd w:id="24"/>
     </w:p>
     <w:p>
       <w:pPr>
@@ -17488,17 +16976,17 @@
         <w:pStyle w:val="subsubhead2"/>
         <w:numPr>
           <w:ilvl w:val="2"/>
-          <w:numId w:val="66"/>
+          <w:numId w:val="65"/>
         </w:numPr>
         <w:ind w:left="993" w:hanging="567"/>
       </w:pPr>
-      <w:bookmarkStart w:id="25" w:name="_Toc208819130"/>
-      <w:bookmarkStart w:id="26" w:name="_Toc210054906"/>
+      <w:bookmarkStart w:id="24" w:name="_Toc208819130"/>
+      <w:bookmarkStart w:id="25" w:name="_Toc210054906"/>
       <w:r>
         <w:t>User interface</w:t>
       </w:r>
+      <w:bookmarkEnd w:id="24"/>
       <w:bookmarkEnd w:id="25"/>
-      <w:bookmarkEnd w:id="26"/>
     </w:p>
     <w:p>
       <w:pPr>
@@ -17537,17 +17025,17 @@
         <w:pStyle w:val="subsubhead2"/>
         <w:numPr>
           <w:ilvl w:val="2"/>
-          <w:numId w:val="66"/>
+          <w:numId w:val="65"/>
         </w:numPr>
         <w:ind w:left="993" w:hanging="567"/>
       </w:pPr>
-      <w:bookmarkStart w:id="27" w:name="_Toc208819131"/>
-      <w:bookmarkStart w:id="28" w:name="_Toc210054907"/>
+      <w:bookmarkStart w:id="26" w:name="_Toc208819131"/>
+      <w:bookmarkStart w:id="27" w:name="_Toc210054907"/>
       <w:r>
         <w:t>Security</w:t>
       </w:r>
+      <w:bookmarkEnd w:id="26"/>
       <w:bookmarkEnd w:id="27"/>
-      <w:bookmarkEnd w:id="28"/>
     </w:p>
     <w:p>
       <w:pPr>
@@ -17603,17 +17091,17 @@
         <w:pStyle w:val="subsubhead2"/>
         <w:numPr>
           <w:ilvl w:val="2"/>
-          <w:numId w:val="66"/>
+          <w:numId w:val="65"/>
         </w:numPr>
         <w:ind w:left="993" w:hanging="567"/>
       </w:pPr>
-      <w:bookmarkStart w:id="29" w:name="_Toc208819132"/>
-      <w:bookmarkStart w:id="30" w:name="_Toc210054908"/>
+      <w:bookmarkStart w:id="28" w:name="_Toc208819132"/>
+      <w:bookmarkStart w:id="29" w:name="_Toc210054908"/>
       <w:r>
         <w:t>Performance</w:t>
       </w:r>
+      <w:bookmarkEnd w:id="28"/>
       <w:bookmarkEnd w:id="29"/>
-      <w:bookmarkEnd w:id="30"/>
     </w:p>
     <w:p>
       <w:pPr>
@@ -17664,17 +17152,17 @@
         <w:pStyle w:val="subsubhead2"/>
         <w:numPr>
           <w:ilvl w:val="2"/>
-          <w:numId w:val="66"/>
+          <w:numId w:val="65"/>
         </w:numPr>
         <w:ind w:left="993" w:hanging="567"/>
       </w:pPr>
-      <w:bookmarkStart w:id="31" w:name="_Toc208819133"/>
-      <w:bookmarkStart w:id="32" w:name="_Toc210054909"/>
+      <w:bookmarkStart w:id="30" w:name="_Toc208819133"/>
+      <w:bookmarkStart w:id="31" w:name="_Toc210054909"/>
       <w:r>
         <w:t>Backup and Recovery</w:t>
       </w:r>
+      <w:bookmarkEnd w:id="30"/>
       <w:bookmarkEnd w:id="31"/>
-      <w:bookmarkEnd w:id="32"/>
     </w:p>
     <w:p>
       <w:pPr>
@@ -17717,17 +17205,17 @@
         <w:pStyle w:val="subsubhead2"/>
         <w:numPr>
           <w:ilvl w:val="2"/>
-          <w:numId w:val="66"/>
+          <w:numId w:val="65"/>
         </w:numPr>
         <w:ind w:left="993" w:hanging="567"/>
       </w:pPr>
-      <w:bookmarkStart w:id="33" w:name="_Toc208819134"/>
-      <w:bookmarkStart w:id="34" w:name="_Toc210054910"/>
+      <w:bookmarkStart w:id="32" w:name="_Toc208819134"/>
+      <w:bookmarkStart w:id="33" w:name="_Toc210054910"/>
       <w:r>
         <w:t>Reliability</w:t>
       </w:r>
+      <w:bookmarkEnd w:id="32"/>
       <w:bookmarkEnd w:id="33"/>
-      <w:bookmarkEnd w:id="34"/>
       <w:r>
         <w:t xml:space="preserve"> </w:t>
       </w:r>
@@ -17780,17 +17268,17 @@
         <w:pStyle w:val="subsubhead2"/>
         <w:numPr>
           <w:ilvl w:val="2"/>
-          <w:numId w:val="66"/>
+          <w:numId w:val="65"/>
         </w:numPr>
         <w:ind w:left="993" w:hanging="567"/>
       </w:pPr>
-      <w:bookmarkStart w:id="35" w:name="_Toc208819135"/>
-      <w:bookmarkStart w:id="36" w:name="_Toc210054911"/>
+      <w:bookmarkStart w:id="34" w:name="_Toc208819135"/>
+      <w:bookmarkStart w:id="35" w:name="_Toc210054911"/>
       <w:r>
         <w:t>System Maintenance</w:t>
       </w:r>
+      <w:bookmarkEnd w:id="34"/>
       <w:bookmarkEnd w:id="35"/>
-      <w:bookmarkEnd w:id="36"/>
     </w:p>
     <w:p>
       <w:pPr>
@@ -17811,28 +17299,28 @@
         <w:pStyle w:val="SUBHEADFINAL"/>
         <w:numPr>
           <w:ilvl w:val="1"/>
-          <w:numId w:val="66"/>
+          <w:numId w:val="65"/>
         </w:numPr>
       </w:pPr>
       <w:r>
         <w:br w:type="page"/>
       </w:r>
-      <w:bookmarkStart w:id="37" w:name="_Toc208819136"/>
-      <w:bookmarkStart w:id="38" w:name="_Toc210054912"/>
-      <w:r>
+      <w:bookmarkStart w:id="36" w:name="_Toc208819136"/>
+      <w:bookmarkStart w:id="37" w:name="_Toc210054912"/>
+      <w:r>
+        <w:lastRenderedPageBreak/>
         <w:t>Interface Requirements</w:t>
       </w:r>
+      <w:bookmarkEnd w:id="36"/>
       <w:bookmarkEnd w:id="37"/>
-      <w:bookmarkEnd w:id="38"/>
     </w:p>
     <w:p>
       <w:pPr>
         <w:pStyle w:val="SUBHEADFINAL"/>
-        <w:numPr>
-          <w:ilvl w:val="0"/>
-          <w:numId w:val="0"/>
-        </w:numPr>
-        <w:ind w:left="720"/>
+        <w:tabs>
+          <w:tab w:val="clear" w:pos="360"/>
+        </w:tabs>
+        <w:ind w:left="720" w:firstLine="0"/>
       </w:pPr>
     </w:p>
     <w:p>
@@ -17840,12 +17328,12 @@
         <w:pStyle w:val="subsubhead2"/>
         <w:numPr>
           <w:ilvl w:val="2"/>
-          <w:numId w:val="66"/>
+          <w:numId w:val="65"/>
         </w:numPr>
         <w:ind w:left="993" w:hanging="567"/>
       </w:pPr>
-      <w:bookmarkStart w:id="39" w:name="_Toc208819137"/>
-      <w:bookmarkStart w:id="40" w:name="_Toc210054913"/>
+      <w:bookmarkStart w:id="38" w:name="_Toc208819137"/>
+      <w:bookmarkStart w:id="39" w:name="_Toc210054913"/>
       <w:r>
         <w:t>User</w:t>
       </w:r>
@@ -17855,8 +17343,8 @@
       <w:r>
         <w:t>Interfaces</w:t>
       </w:r>
+      <w:bookmarkEnd w:id="38"/>
       <w:bookmarkEnd w:id="39"/>
-      <w:bookmarkEnd w:id="40"/>
     </w:p>
     <w:p>
       <w:pPr>
@@ -17890,17 +17378,17 @@
         <w:pStyle w:val="subsubhead2"/>
         <w:numPr>
           <w:ilvl w:val="2"/>
-          <w:numId w:val="66"/>
+          <w:numId w:val="65"/>
         </w:numPr>
         <w:ind w:left="993" w:hanging="567"/>
       </w:pPr>
-      <w:bookmarkStart w:id="41" w:name="_Toc208819138"/>
-      <w:bookmarkStart w:id="42" w:name="_Toc210054914"/>
+      <w:bookmarkStart w:id="40" w:name="_Toc208819138"/>
+      <w:bookmarkStart w:id="41" w:name="_Toc210054914"/>
       <w:r>
         <w:t>Hardware Interfaces</w:t>
       </w:r>
+      <w:bookmarkEnd w:id="40"/>
       <w:bookmarkEnd w:id="41"/>
-      <w:bookmarkEnd w:id="42"/>
     </w:p>
     <w:p>
       <w:pPr>
@@ -17943,17 +17431,17 @@
         <w:pStyle w:val="subsubhead2"/>
         <w:numPr>
           <w:ilvl w:val="2"/>
-          <w:numId w:val="66"/>
+          <w:numId w:val="65"/>
         </w:numPr>
         <w:ind w:left="993" w:hanging="567"/>
       </w:pPr>
-      <w:bookmarkStart w:id="43" w:name="_Toc208819139"/>
-      <w:bookmarkStart w:id="44" w:name="_Toc210054915"/>
+      <w:bookmarkStart w:id="42" w:name="_Toc208819139"/>
+      <w:bookmarkStart w:id="43" w:name="_Toc210054915"/>
       <w:r>
         <w:t>Software Interfaces</w:t>
       </w:r>
+      <w:bookmarkEnd w:id="42"/>
       <w:bookmarkEnd w:id="43"/>
-      <w:bookmarkEnd w:id="44"/>
     </w:p>
     <w:p>
       <w:pPr>
@@ -18002,7 +17490,7 @@
           <w:u w:val="single"/>
         </w:rPr>
       </w:pPr>
-      <w:bookmarkStart w:id="45" w:name="_Toc208819140"/>
+      <w:bookmarkStart w:id="44" w:name="_Toc208819140"/>
       <w:r>
         <w:br w:type="page"/>
       </w:r>
@@ -18012,33 +17500,33 @@
         <w:pStyle w:val="SUBHEADFINAL"/>
         <w:numPr>
           <w:ilvl w:val="1"/>
-          <w:numId w:val="66"/>
+          <w:numId w:val="65"/>
         </w:numPr>
       </w:pPr>
-      <w:bookmarkStart w:id="46" w:name="_Toc210054916"/>
-      <w:r>
+      <w:bookmarkStart w:id="45" w:name="_Toc210054916"/>
+      <w:r>
+        <w:lastRenderedPageBreak/>
         <w:t>Use Case Model</w:t>
       </w:r>
+      <w:bookmarkEnd w:id="44"/>
       <w:bookmarkEnd w:id="45"/>
-      <w:bookmarkEnd w:id="46"/>
     </w:p>
     <w:p>
       <w:pPr>
         <w:pStyle w:val="SUBHEADFINAL"/>
-        <w:numPr>
-          <w:ilvl w:val="0"/>
-          <w:numId w:val="0"/>
-        </w:numPr>
-        <w:ind w:left="720"/>
+        <w:tabs>
+          <w:tab w:val="clear" w:pos="360"/>
+        </w:tabs>
+        <w:ind w:left="720" w:firstLine="0"/>
       </w:pPr>
     </w:p>
     <w:p>
       <w:pPr>
         <w:pStyle w:val="SUBHEADFINAL"/>
-        <w:numPr>
-          <w:ilvl w:val="0"/>
-          <w:numId w:val="0"/>
-        </w:numPr>
+        <w:tabs>
+          <w:tab w:val="clear" w:pos="360"/>
+        </w:tabs>
+        <w:ind w:left="0" w:firstLine="0"/>
       </w:pPr>
     </w:p>
     <w:p>
@@ -18046,17 +17534,17 @@
         <w:pStyle w:val="subsubhead2"/>
         <w:numPr>
           <w:ilvl w:val="2"/>
-          <w:numId w:val="66"/>
+          <w:numId w:val="65"/>
         </w:numPr>
         <w:ind w:left="993" w:hanging="567"/>
       </w:pPr>
-      <w:bookmarkStart w:id="47" w:name="_Toc208819141"/>
-      <w:bookmarkStart w:id="48" w:name="_Toc210054917"/>
+      <w:bookmarkStart w:id="46" w:name="_Toc208819141"/>
+      <w:bookmarkStart w:id="47" w:name="_Toc210054917"/>
       <w:r>
         <w:t>Use Case Diagram</w:t>
       </w:r>
+      <w:bookmarkEnd w:id="46"/>
       <w:bookmarkEnd w:id="47"/>
-      <w:bookmarkEnd w:id="48"/>
     </w:p>
     <w:p>
       <w:pPr>
@@ -18079,6 +17567,7 @@
       <w:r>
         <w:rPr>
           <w:noProof/>
+          <w:lang w:val="en-SG" w:eastAsia="en-SG"/>
         </w:rPr>
         <w:drawing>
           <wp:inline distT="0" distB="0" distL="0" distR="0" wp14:anchorId="44EB99FA" wp14:editId="1D7EE24A">
@@ -18175,17 +17664,18 @@
         <w:pStyle w:val="subsubhead2"/>
         <w:numPr>
           <w:ilvl w:val="2"/>
-          <w:numId w:val="66"/>
+          <w:numId w:val="65"/>
         </w:numPr>
         <w:ind w:left="993" w:hanging="567"/>
       </w:pPr>
-      <w:bookmarkStart w:id="49" w:name="_Toc208819142"/>
-      <w:bookmarkStart w:id="50" w:name="_Toc210054918"/>
-      <w:r>
+      <w:bookmarkStart w:id="48" w:name="_Toc208819142"/>
+      <w:bookmarkStart w:id="49" w:name="_Toc210054918"/>
+      <w:r>
+        <w:lastRenderedPageBreak/>
         <w:t>Use Case Description</w:t>
       </w:r>
+      <w:bookmarkEnd w:id="48"/>
       <w:bookmarkEnd w:id="49"/>
-      <w:bookmarkEnd w:id="50"/>
     </w:p>
     <w:p>
       <w:pPr>
@@ -19108,6 +18598,7 @@
                 <w:sz w:val="20"/>
                 <w:szCs w:val="20"/>
               </w:rPr>
+              <w:lastRenderedPageBreak/>
               <w:t>Use Case ID:</w:t>
             </w:r>
           </w:p>
@@ -19874,25 +19365,7 @@
                 <w:sz w:val="20"/>
                 <w:szCs w:val="20"/>
               </w:rPr>
-              <w:t xml:space="preserve"> account information and </w:t>
-            </w:r>
-            <w:proofErr w:type="gramStart"/>
-            <w:r>
-              <w:rPr>
-                <w:rFonts w:ascii="Arial" w:hAnsi="Arial" w:cs="Arial"/>
-                <w:sz w:val="20"/>
-                <w:szCs w:val="20"/>
-              </w:rPr>
-              <w:t>request</w:t>
-            </w:r>
-            <w:proofErr w:type="gramEnd"/>
-            <w:r>
-              <w:rPr>
-                <w:rFonts w:ascii="Arial" w:hAnsi="Arial" w:cs="Arial"/>
-                <w:sz w:val="20"/>
-                <w:szCs w:val="20"/>
-              </w:rPr>
-              <w:t xml:space="preserve"> the system to save the entered </w:t>
+              <w:t xml:space="preserve"> account information and request the system to save the entered </w:t>
             </w:r>
             <w:r>
               <w:rPr>
@@ -20641,6 +20114,7 @@
                 <w:sz w:val="20"/>
                 <w:szCs w:val="20"/>
               </w:rPr>
+              <w:lastRenderedPageBreak/>
               <w:t>Use Case ID:</w:t>
             </w:r>
           </w:p>
@@ -21936,6 +21410,7 @@
                 <w:sz w:val="20"/>
                 <w:szCs w:val="20"/>
               </w:rPr>
+              <w:lastRenderedPageBreak/>
               <w:t>Use Case ID:</w:t>
             </w:r>
           </w:p>
@@ -23164,6 +22639,7 @@
                 <w:sz w:val="20"/>
                 <w:szCs w:val="20"/>
               </w:rPr>
+              <w:lastRenderedPageBreak/>
               <w:t>Use Case ID:</w:t>
             </w:r>
           </w:p>
@@ -25257,6 +24733,7 @@
                 <w:sz w:val="20"/>
                 <w:szCs w:val="20"/>
               </w:rPr>
+              <w:lastRenderedPageBreak/>
               <w:t>Trigger:</w:t>
             </w:r>
           </w:p>
@@ -25594,25 +25071,7 @@
                 <w:sz w:val="20"/>
                 <w:szCs w:val="20"/>
               </w:rPr>
-              <w:t xml:space="preserve"> first </w:t>
-            </w:r>
-            <w:proofErr w:type="gramStart"/>
-            <w:r>
-              <w:rPr>
-                <w:rFonts w:ascii="Arial" w:hAnsi="Arial" w:cs="Arial"/>
-                <w:sz w:val="20"/>
-                <w:szCs w:val="20"/>
-              </w:rPr>
-              <w:t>enter</w:t>
-            </w:r>
-            <w:proofErr w:type="gramEnd"/>
-            <w:r>
-              <w:rPr>
-                <w:rFonts w:ascii="Arial" w:hAnsi="Arial" w:cs="Arial"/>
-                <w:sz w:val="20"/>
-                <w:szCs w:val="20"/>
-              </w:rPr>
-              <w:t xml:space="preserve"> the old password, then the new one and password confirmation to update the password of </w:t>
+              <w:t xml:space="preserve"> first enter the old password, then the new one and password confirmation to update the password of </w:t>
             </w:r>
             <w:r>
               <w:rPr>
@@ -26346,6 +25805,7 @@
                 <w:sz w:val="20"/>
                 <w:szCs w:val="20"/>
               </w:rPr>
+              <w:lastRenderedPageBreak/>
               <w:t>Use Case ID:</w:t>
             </w:r>
           </w:p>
@@ -27686,6 +27146,7 @@
                 <w:sz w:val="20"/>
                 <w:szCs w:val="20"/>
               </w:rPr>
+              <w:lastRenderedPageBreak/>
               <w:t>Use Case ID:</w:t>
             </w:r>
           </w:p>
@@ -28863,6 +28324,7 @@
                 <w:sz w:val="20"/>
                 <w:szCs w:val="20"/>
               </w:rPr>
+              <w:lastRenderedPageBreak/>
               <w:t>Use Case ID:</w:t>
             </w:r>
           </w:p>
@@ -29581,23 +29043,13 @@
                 <w:szCs w:val="20"/>
               </w:rPr>
             </w:pPr>
-            <w:proofErr w:type="gramStart"/>
-            <w:r>
-              <w:rPr>
-                <w:rFonts w:ascii="Arial" w:hAnsi="Arial" w:cs="Arial"/>
-                <w:sz w:val="20"/>
-                <w:szCs w:val="20"/>
-              </w:rPr>
-              <w:t>System show</w:t>
-            </w:r>
-            <w:proofErr w:type="gramEnd"/>
-            <w:r>
-              <w:rPr>
-                <w:rFonts w:ascii="Arial" w:hAnsi="Arial" w:cs="Arial"/>
-                <w:sz w:val="20"/>
-                <w:szCs w:val="20"/>
-              </w:rPr>
-              <w:t xml:space="preserve"> several types of options and wait for </w:t>
+            <w:r>
+              <w:rPr>
+                <w:rFonts w:ascii="Arial" w:hAnsi="Arial" w:cs="Arial"/>
+                <w:sz w:val="20"/>
+                <w:szCs w:val="20"/>
+              </w:rPr>
+              <w:t xml:space="preserve">System show several types of options and wait for </w:t>
             </w:r>
             <w:r>
               <w:rPr>
@@ -30205,6 +29657,7 @@
                 <w:sz w:val="20"/>
                 <w:szCs w:val="20"/>
               </w:rPr>
+              <w:lastRenderedPageBreak/>
               <w:t>Use Case ID:</w:t>
             </w:r>
           </w:p>
@@ -31453,6 +30906,7 @@
                 <w:sz w:val="20"/>
                 <w:szCs w:val="20"/>
               </w:rPr>
+              <w:lastRenderedPageBreak/>
               <w:t>Use Case ID:</w:t>
             </w:r>
           </w:p>
@@ -32857,6 +32311,7 @@
                 <w:sz w:val="20"/>
                 <w:szCs w:val="20"/>
               </w:rPr>
+              <w:lastRenderedPageBreak/>
               <w:t>Use Case ID:</w:t>
             </w:r>
           </w:p>
@@ -34133,6 +33588,7 @@
                 <w:sz w:val="20"/>
                 <w:szCs w:val="20"/>
               </w:rPr>
+              <w:lastRenderedPageBreak/>
               <w:t>Use Case ID:</w:t>
             </w:r>
           </w:p>
@@ -35305,6 +34761,7 @@
                 <w:sz w:val="20"/>
                 <w:szCs w:val="20"/>
               </w:rPr>
+              <w:lastRenderedPageBreak/>
               <w:t>Use Case ID:</w:t>
             </w:r>
           </w:p>
@@ -36379,6 +35836,7 @@
                 <w:sz w:val="20"/>
                 <w:szCs w:val="20"/>
               </w:rPr>
+              <w:lastRenderedPageBreak/>
               <w:t>Use Case ID:</w:t>
             </w:r>
           </w:p>
@@ -37745,6 +37203,7 @@
                 <w:sz w:val="20"/>
                 <w:szCs w:val="20"/>
               </w:rPr>
+              <w:lastRenderedPageBreak/>
               <w:t>Use Case ID:</w:t>
             </w:r>
           </w:p>
@@ -38865,6 +38324,7 @@
                 <w:sz w:val="20"/>
                 <w:szCs w:val="20"/>
               </w:rPr>
+              <w:lastRenderedPageBreak/>
               <w:t>Use Case ID:</w:t>
             </w:r>
           </w:p>
@@ -40116,22 +39576,22 @@
           <w:numId w:val="41"/>
         </w:numPr>
       </w:pPr>
-      <w:bookmarkStart w:id="51" w:name="_Toc208819143"/>
-      <w:bookmarkStart w:id="52" w:name="_Toc210054919"/>
-      <w:r>
+      <w:bookmarkStart w:id="50" w:name="_Toc208819143"/>
+      <w:bookmarkStart w:id="51" w:name="_Toc210054919"/>
+      <w:r>
+        <w:lastRenderedPageBreak/>
         <w:t>Glossary</w:t>
       </w:r>
+      <w:bookmarkEnd w:id="50"/>
       <w:bookmarkEnd w:id="51"/>
-      <w:bookmarkEnd w:id="52"/>
     </w:p>
     <w:p>
       <w:pPr>
         <w:pStyle w:val="SUBHEADFINAL"/>
-        <w:numPr>
-          <w:ilvl w:val="0"/>
-          <w:numId w:val="0"/>
-        </w:numPr>
-        <w:ind w:left="1080"/>
+        <w:tabs>
+          <w:tab w:val="clear" w:pos="360"/>
+        </w:tabs>
+        <w:ind w:left="1080" w:firstLine="0"/>
       </w:pPr>
     </w:p>
     <w:p>
@@ -40175,22 +39635,21 @@
           <w:numId w:val="41"/>
         </w:numPr>
       </w:pPr>
-      <w:bookmarkStart w:id="53" w:name="_Toc208819144"/>
-      <w:bookmarkStart w:id="54" w:name="_Toc210054920"/>
+      <w:bookmarkStart w:id="52" w:name="_Toc208819144"/>
+      <w:bookmarkStart w:id="53" w:name="_Toc210054920"/>
       <w:r>
         <w:t>References</w:t>
       </w:r>
+      <w:bookmarkEnd w:id="52"/>
       <w:bookmarkEnd w:id="53"/>
-      <w:bookmarkEnd w:id="54"/>
     </w:p>
     <w:p>
       <w:pPr>
         <w:pStyle w:val="SUBHEADFINAL"/>
-        <w:numPr>
-          <w:ilvl w:val="0"/>
-          <w:numId w:val="0"/>
-        </w:numPr>
-        <w:ind w:left="1080"/>
+        <w:tabs>
+          <w:tab w:val="clear" w:pos="360"/>
+        </w:tabs>
+        <w:ind w:left="1080" w:firstLine="0"/>
       </w:pPr>
     </w:p>
     <w:p>
@@ -41384,22 +40843,21 @@
           <w:numId w:val="41"/>
         </w:numPr>
       </w:pPr>
-      <w:bookmarkStart w:id="55" w:name="_Toc208819145"/>
-      <w:bookmarkStart w:id="56" w:name="_Toc210054921"/>
+      <w:bookmarkStart w:id="54" w:name="_Toc208819145"/>
+      <w:bookmarkStart w:id="55" w:name="_Toc210054921"/>
       <w:r>
         <w:t>Revision History</w:t>
       </w:r>
+      <w:bookmarkEnd w:id="54"/>
       <w:bookmarkEnd w:id="55"/>
-      <w:bookmarkEnd w:id="56"/>
     </w:p>
     <w:p>
       <w:pPr>
         <w:pStyle w:val="SUBHEADFINAL"/>
-        <w:numPr>
-          <w:ilvl w:val="0"/>
-          <w:numId w:val="0"/>
-        </w:numPr>
-        <w:ind w:left="1080"/>
+        <w:tabs>
+          <w:tab w:val="clear" w:pos="360"/>
+        </w:tabs>
+        <w:ind w:left="1080" w:firstLine="0"/>
       </w:pPr>
     </w:p>
     <w:p>
@@ -42593,18 +42051,20 @@
     </w:p>
     <w:p>
       <w:pPr>
-        <w:pStyle w:val="header"/>
-      </w:pPr>
-      <w:bookmarkStart w:id="57" w:name="_Toc210054922"/>
-      <w:r>
+        <w:pStyle w:val="Header1"/>
+      </w:pPr>
+      <w:bookmarkStart w:id="56" w:name="_Toc210054922"/>
+      <w:r>
+        <w:lastRenderedPageBreak/>
         <w:t>Use Case/Activity Diagrams</w:t>
       </w:r>
-      <w:bookmarkEnd w:id="57"/>
+      <w:bookmarkEnd w:id="56"/>
     </w:p>
     <w:p>
       <w:r>
         <w:rPr>
           <w:noProof/>
+          <w:lang w:val="en-SG" w:eastAsia="en-SG"/>
         </w:rPr>
         <w:drawing>
           <wp:inline distT="0" distB="0" distL="0" distR="0" wp14:anchorId="665A6AF5" wp14:editId="70E41D2F">
@@ -42671,17 +42131,18 @@
     </w:p>
     <w:p>
       <w:pPr>
-        <w:pStyle w:val="header"/>
-      </w:pPr>
-      <w:bookmarkStart w:id="58" w:name="_Toc210054923"/>
-      <w:r>
+        <w:pStyle w:val="Header1"/>
+      </w:pPr>
+      <w:bookmarkStart w:id="57" w:name="_Toc210054923"/>
+      <w:r>
+        <w:lastRenderedPageBreak/>
         <w:t>Analytical Model – Class Diagrams</w:t>
       </w:r>
-      <w:bookmarkEnd w:id="58"/>
+      <w:bookmarkEnd w:id="57"/>
     </w:p>
     <w:p>
       <w:pPr>
-        <w:pStyle w:val="header"/>
+        <w:pStyle w:val="Header1"/>
         <w:numPr>
           <w:ilvl w:val="0"/>
           <w:numId w:val="0"/>
@@ -42701,6 +42162,7 @@
       <w:r>
         <w:rPr>
           <w:noProof/>
+          <w:lang w:val="en-SG" w:eastAsia="en-SG"/>
         </w:rPr>
         <w:drawing>
           <wp:inline distT="0" distB="0" distL="0" distR="0" wp14:anchorId="53E7EED1" wp14:editId="00741663">
@@ -42757,16 +42219,17 @@
     </w:p>
     <w:p>
       <w:pPr>
-        <w:pStyle w:val="header"/>
-      </w:pPr>
-      <w:bookmarkStart w:id="59" w:name="_Toc210054924"/>
-      <w:r>
+        <w:pStyle w:val="Header1"/>
+      </w:pPr>
+      <w:bookmarkStart w:id="58" w:name="_Toc210054924"/>
+      <w:r>
+        <w:lastRenderedPageBreak/>
         <w:t xml:space="preserve">Design Model – Sequence </w:t>
       </w:r>
       <w:r>
         <w:t>Diagrams</w:t>
       </w:r>
-      <w:bookmarkEnd w:id="59"/>
+      <w:bookmarkEnd w:id="58"/>
     </w:p>
     <w:p>
       <w:pPr>
@@ -42776,11 +42239,11 @@
           <w:numId w:val="59"/>
         </w:numPr>
       </w:pPr>
-      <w:bookmarkStart w:id="60" w:name="_Toc210054925"/>
+      <w:bookmarkStart w:id="59" w:name="_Toc210054925"/>
       <w:r>
         <w:t>Account Management</w:t>
       </w:r>
-      <w:bookmarkEnd w:id="60"/>
+      <w:bookmarkEnd w:id="59"/>
     </w:p>
     <w:p>
       <w:pPr>
@@ -42795,11 +42258,11 @@
           <w:numId w:val="59"/>
         </w:numPr>
       </w:pPr>
-      <w:bookmarkStart w:id="61" w:name="_Toc210054926"/>
+      <w:bookmarkStart w:id="60" w:name="_Toc210054926"/>
       <w:r>
         <w:t>Create member account</w:t>
       </w:r>
-      <w:bookmarkEnd w:id="61"/>
+      <w:bookmarkEnd w:id="60"/>
     </w:p>
     <w:p>
       <w:pPr>
@@ -42813,6 +42276,7 @@
       <w:r>
         <w:rPr>
           <w:noProof/>
+          <w:lang w:val="en-SG" w:eastAsia="en-SG"/>
         </w:rPr>
         <w:drawing>
           <wp:inline distT="0" distB="0" distL="0" distR="0" wp14:anchorId="7185683B" wp14:editId="3D27D549">
@@ -42882,11 +42346,11 @@
           <w:numId w:val="59"/>
         </w:numPr>
       </w:pPr>
-      <w:bookmarkStart w:id="62" w:name="_Toc210054927"/>
+      <w:bookmarkStart w:id="61" w:name="_Toc210054927"/>
       <w:r>
         <w:t>Login</w:t>
       </w:r>
-      <w:bookmarkEnd w:id="62"/>
+      <w:bookmarkEnd w:id="61"/>
     </w:p>
     <w:p>
       <w:pPr>
@@ -42919,11 +42383,12 @@
         </w:numPr>
         <w:ind w:left="993" w:hanging="567"/>
       </w:pPr>
-      <w:bookmarkStart w:id="63" w:name="_Toc210054928"/>
-      <w:r>
+      <w:bookmarkStart w:id="62" w:name="_Toc210054928"/>
+      <w:r>
+        <w:lastRenderedPageBreak/>
         <w:t>View member account</w:t>
       </w:r>
-      <w:bookmarkEnd w:id="63"/>
+      <w:bookmarkEnd w:id="62"/>
     </w:p>
     <w:p>
       <w:pPr>
@@ -42943,11 +42408,11 @@
         </w:numPr>
         <w:ind w:left="993" w:hanging="567"/>
       </w:pPr>
-      <w:bookmarkStart w:id="64" w:name="_Toc210054929"/>
+      <w:bookmarkStart w:id="63" w:name="_Toc210054929"/>
       <w:r>
         <w:t>Update member account</w:t>
       </w:r>
-      <w:bookmarkEnd w:id="64"/>
+      <w:bookmarkEnd w:id="63"/>
     </w:p>
     <w:p>
       <w:pPr>
@@ -42979,11 +42444,12 @@
         </w:numPr>
         <w:ind w:left="993" w:hanging="567"/>
       </w:pPr>
-      <w:bookmarkStart w:id="65" w:name="_Toc210054930"/>
-      <w:r>
+      <w:bookmarkStart w:id="64" w:name="_Toc210054930"/>
+      <w:r>
+        <w:lastRenderedPageBreak/>
         <w:t>Update password</w:t>
       </w:r>
-      <w:bookmarkEnd w:id="65"/>
+      <w:bookmarkEnd w:id="64"/>
     </w:p>
     <w:p>
       <w:pPr>
@@ -43016,20 +42482,20 @@
           <w:numId w:val="59"/>
         </w:numPr>
       </w:pPr>
-      <w:bookmarkStart w:id="66" w:name="_Toc210054931"/>
-      <w:r>
+      <w:bookmarkStart w:id="65" w:name="_Toc210054931"/>
+      <w:r>
+        <w:lastRenderedPageBreak/>
         <w:t>Survey Management</w:t>
       </w:r>
-      <w:bookmarkEnd w:id="66"/>
+      <w:bookmarkEnd w:id="65"/>
     </w:p>
     <w:p>
       <w:pPr>
         <w:pStyle w:val="SUBHEADFINAL"/>
-        <w:numPr>
-          <w:ilvl w:val="0"/>
-          <w:numId w:val="0"/>
-        </w:numPr>
-        <w:ind w:left="896"/>
+        <w:tabs>
+          <w:tab w:val="clear" w:pos="360"/>
+        </w:tabs>
+        <w:ind w:firstLine="0"/>
       </w:pPr>
     </w:p>
     <w:p/>
@@ -43042,11 +42508,11 @@
         </w:numPr>
         <w:ind w:left="993" w:hanging="567"/>
       </w:pPr>
-      <w:bookmarkStart w:id="67" w:name="_Toc210054932"/>
+      <w:bookmarkStart w:id="66" w:name="_Toc210054932"/>
       <w:r>
         <w:t>Create Survey</w:t>
       </w:r>
-      <w:bookmarkEnd w:id="67"/>
+      <w:bookmarkEnd w:id="66"/>
     </w:p>
     <w:p>
       <w:pPr>
@@ -43067,11 +42533,11 @@
         </w:numPr>
         <w:ind w:left="993" w:hanging="567"/>
       </w:pPr>
-      <w:bookmarkStart w:id="68" w:name="_Toc210054933"/>
+      <w:bookmarkStart w:id="67" w:name="_Toc210054933"/>
       <w:r>
         <w:t>Create Survey Questions</w:t>
       </w:r>
-      <w:bookmarkEnd w:id="68"/>
+      <w:bookmarkEnd w:id="67"/>
     </w:p>
     <w:p>
       <w:pPr>
@@ -43094,11 +42560,12 @@
         </w:numPr>
         <w:ind w:left="993" w:hanging="567"/>
       </w:pPr>
-      <w:bookmarkStart w:id="69" w:name="_Toc210054934"/>
-      <w:r>
+      <w:bookmarkStart w:id="68" w:name="_Toc210054934"/>
+      <w:r>
+        <w:lastRenderedPageBreak/>
         <w:t>Create Survey Options</w:t>
       </w:r>
-      <w:bookmarkEnd w:id="69"/>
+      <w:bookmarkEnd w:id="68"/>
     </w:p>
     <w:p>
       <w:pPr>
@@ -43112,6 +42579,7 @@
       <w:r>
         <w:rPr>
           <w:noProof/>
+          <w:lang w:val="en-SG" w:eastAsia="en-SG"/>
         </w:rPr>
         <w:drawing>
           <wp:inline distT="0" distB="0" distL="0" distR="0" wp14:anchorId="4A67083F" wp14:editId="123BF386">
@@ -43181,11 +42649,11 @@
         </w:numPr>
         <w:ind w:left="993" w:hanging="567"/>
       </w:pPr>
-      <w:bookmarkStart w:id="70" w:name="_Toc210054935"/>
+      <w:bookmarkStart w:id="69" w:name="_Toc210054935"/>
       <w:r>
         <w:t>View Survey</w:t>
       </w:r>
-      <w:bookmarkEnd w:id="70"/>
+      <w:bookmarkEnd w:id="69"/>
     </w:p>
     <w:p>
       <w:pPr>
@@ -43199,6 +42667,7 @@
       <w:r>
         <w:rPr>
           <w:noProof/>
+          <w:lang w:val="en-SG" w:eastAsia="en-SG"/>
         </w:rPr>
         <w:drawing>
           <wp:inline distT="0" distB="0" distL="0" distR="0" wp14:anchorId="6A9FB795" wp14:editId="793B269F">
@@ -43271,11 +42740,12 @@
         </w:numPr>
         <w:ind w:left="993" w:hanging="567"/>
       </w:pPr>
-      <w:bookmarkStart w:id="71" w:name="_Toc210054936"/>
-      <w:r>
+      <w:bookmarkStart w:id="70" w:name="_Toc210054936"/>
+      <w:r>
+        <w:lastRenderedPageBreak/>
         <w:t>Update Survey</w:t>
       </w:r>
-      <w:bookmarkEnd w:id="71"/>
+      <w:bookmarkEnd w:id="70"/>
     </w:p>
     <w:p>
       <w:pPr>
@@ -43296,11 +42766,11 @@
         </w:numPr>
         <w:ind w:left="993" w:hanging="567"/>
       </w:pPr>
-      <w:bookmarkStart w:id="72" w:name="_Toc210054937"/>
+      <w:bookmarkStart w:id="71" w:name="_Toc210054937"/>
       <w:r>
         <w:t>Close Survey</w:t>
       </w:r>
-      <w:bookmarkEnd w:id="72"/>
+      <w:bookmarkEnd w:id="71"/>
     </w:p>
     <w:p>
       <w:pPr>
@@ -43333,20 +42803,20 @@
           <w:numId w:val="59"/>
         </w:numPr>
       </w:pPr>
-      <w:bookmarkStart w:id="73" w:name="_Toc210054938"/>
-      <w:r>
+      <w:bookmarkStart w:id="72" w:name="_Toc210054938"/>
+      <w:r>
+        <w:lastRenderedPageBreak/>
         <w:t>Survey Report Management</w:t>
       </w:r>
-      <w:bookmarkEnd w:id="73"/>
+      <w:bookmarkEnd w:id="72"/>
     </w:p>
     <w:p>
       <w:pPr>
         <w:pStyle w:val="SUBHEADFINAL"/>
-        <w:numPr>
-          <w:ilvl w:val="0"/>
-          <w:numId w:val="0"/>
-        </w:numPr>
-        <w:ind w:left="896"/>
+        <w:tabs>
+          <w:tab w:val="clear" w:pos="360"/>
+        </w:tabs>
+        <w:ind w:firstLine="0"/>
       </w:pPr>
     </w:p>
     <w:p>
@@ -43358,11 +42828,11 @@
         </w:numPr>
         <w:ind w:left="993" w:hanging="567"/>
       </w:pPr>
-      <w:bookmarkStart w:id="74" w:name="_Toc210054939"/>
+      <w:bookmarkStart w:id="73" w:name="_Toc210054939"/>
       <w:r>
         <w:t>Generate Survey Report</w:t>
       </w:r>
-      <w:bookmarkEnd w:id="74"/>
+      <w:bookmarkEnd w:id="73"/>
     </w:p>
     <w:p>
       <w:pPr>
@@ -43373,6 +42843,62 @@
         </w:numPr>
         <w:ind w:left="1072"/>
       </w:pPr>
+      <w:r>
+        <w:rPr>
+          <w:noProof/>
+          <w:lang w:val="en-SG" w:eastAsia="en-SG"/>
+        </w:rPr>
+        <w:drawing>
+          <wp:inline distT="0" distB="0" distL="0" distR="0" wp14:anchorId="0ACDED9F" wp14:editId="0D6DC239">
+            <wp:extent cx="5270500" cy="5698027"/>
+            <wp:effectExtent l="0" t="0" r="6350" b="0"/>
+            <wp:docPr id="5" name="Picture 5" descr="C:\Users\Nobody\Documents\GitHub\twocube\Documentation\GenerateReportSD.png"/>
+            <wp:cNvGraphicFramePr>
+              <a:graphicFrameLocks xmlns:a="http://schemas.openxmlformats.org/drawingml/2006/main" noChangeAspect="1"/>
+            </wp:cNvGraphicFramePr>
+            <a:graphic xmlns:a="http://schemas.openxmlformats.org/drawingml/2006/main">
+              <a:graphicData uri="http://schemas.openxmlformats.org/drawingml/2006/picture">
+                <pic:pic xmlns:pic="http://schemas.openxmlformats.org/drawingml/2006/picture">
+                  <pic:nvPicPr>
+                    <pic:cNvPr id="0" name="Picture 1" descr="C:\Users\Nobody\Documents\GitHub\twocube\Documentation\GenerateReportSD.png"/>
+                    <pic:cNvPicPr>
+                      <a:picLocks noChangeAspect="1" noChangeArrowheads="1"/>
+                    </pic:cNvPicPr>
+                  </pic:nvPicPr>
+                  <pic:blipFill>
+                    <a:blip r:embed="rId27">
+                      <a:extLst>
+                        <a:ext uri="{28A0092B-C50C-407E-A947-70E740481C1C}">
+                          <a14:useLocalDpi xmlns:a14="http://schemas.microsoft.com/office/drawing/2010/main" val="0"/>
+                        </a:ext>
+                      </a:extLst>
+                    </a:blip>
+                    <a:srcRect/>
+                    <a:stretch>
+                      <a:fillRect/>
+                    </a:stretch>
+                  </pic:blipFill>
+                  <pic:spPr bwMode="auto">
+                    <a:xfrm>
+                      <a:off x="0" y="0"/>
+                      <a:ext cx="5270500" cy="5698027"/>
+                    </a:xfrm>
+                    <a:prstGeom prst="rect">
+                      <a:avLst/>
+                    </a:prstGeom>
+                    <a:noFill/>
+                    <a:ln>
+                      <a:noFill/>
+                    </a:ln>
+                  </pic:spPr>
+                </pic:pic>
+              </a:graphicData>
+            </a:graphic>
+          </wp:inline>
+        </w:drawing>
+      </w:r>
+      <w:bookmarkStart w:id="74" w:name="_GoBack"/>
+      <w:bookmarkEnd w:id="74"/>
     </w:p>
     <w:p>
       <w:pPr>
@@ -43431,6 +42957,7 @@
       </w:pPr>
       <w:bookmarkStart w:id="76" w:name="_Toc210054941"/>
       <w:r>
+        <w:lastRenderedPageBreak/>
         <w:t>Export Survey Report</w:t>
       </w:r>
       <w:bookmarkEnd w:id="76"/>
@@ -43468,6 +42995,7 @@
       </w:pPr>
       <w:bookmarkStart w:id="77" w:name="_Toc210054942"/>
       <w:r>
+        <w:lastRenderedPageBreak/>
         <w:t>Respondents Actions</w:t>
       </w:r>
       <w:bookmarkEnd w:id="77"/>
@@ -43475,11 +43003,10 @@
     <w:p>
       <w:pPr>
         <w:pStyle w:val="SUBHEADFINAL"/>
-        <w:numPr>
-          <w:ilvl w:val="0"/>
-          <w:numId w:val="0"/>
-        </w:numPr>
-        <w:ind w:left="896"/>
+        <w:tabs>
+          <w:tab w:val="clear" w:pos="360"/>
+        </w:tabs>
+        <w:ind w:firstLine="0"/>
       </w:pPr>
     </w:p>
     <w:p>
@@ -43512,6 +43039,7 @@
       <w:r>
         <w:rPr>
           <w:noProof/>
+          <w:lang w:val="en-SG" w:eastAsia="en-SG"/>
         </w:rPr>
         <w:drawing>
           <wp:inline distT="0" distB="0" distL="0" distR="0" wp14:anchorId="32A479BD" wp14:editId="091E3A38">
@@ -43531,7 +43059,7 @@
                     </pic:cNvPicPr>
                   </pic:nvPicPr>
                   <pic:blipFill>
-                    <a:blip r:embed="rId27">
+                    <a:blip r:embed="rId28">
                       <a:extLst>
                         <a:ext uri="{28A0092B-C50C-407E-A947-70E740481C1C}">
                           <a14:useLocalDpi xmlns:a14="http://schemas.microsoft.com/office/drawing/2010/main" val="0"/>
@@ -43596,6 +43124,7 @@
       </w:pPr>
       <w:bookmarkStart w:id="79" w:name="_Toc210054944"/>
       <w:r>
+        <w:lastRenderedPageBreak/>
         <w:t>Ground Data Logging</w:t>
       </w:r>
       <w:bookmarkEnd w:id="79"/>
@@ -43603,11 +43132,10 @@
     <w:p>
       <w:pPr>
         <w:pStyle w:val="SUBHEADFINAL"/>
-        <w:numPr>
-          <w:ilvl w:val="0"/>
-          <w:numId w:val="0"/>
-        </w:numPr>
-        <w:ind w:left="896"/>
+        <w:tabs>
+          <w:tab w:val="clear" w:pos="360"/>
+        </w:tabs>
+        <w:ind w:firstLine="0"/>
       </w:pPr>
     </w:p>
     <w:p>
@@ -43630,10 +43158,11 @@
     </w:p>
     <w:p>
       <w:pPr>
-        <w:pStyle w:val="header"/>
+        <w:pStyle w:val="Header1"/>
       </w:pPr>
       <w:bookmarkStart w:id="81" w:name="_Toc210054946"/>
       <w:r>
+        <w:lastRenderedPageBreak/>
         <w:t xml:space="preserve">Testing – </w:t>
       </w:r>
       <w:proofErr w:type="spellStart"/>
@@ -43677,17 +43206,18 @@
     </w:p>
     <w:p>
       <w:pPr>
-        <w:pStyle w:val="header"/>
+        <w:pStyle w:val="Header1"/>
       </w:pPr>
       <w:bookmarkStart w:id="82" w:name="_Toc210054947"/>
       <w:r>
+        <w:lastRenderedPageBreak/>
         <w:t>Discussion</w:t>
       </w:r>
       <w:bookmarkEnd w:id="82"/>
     </w:p>
     <w:p>
       <w:pPr>
-        <w:pStyle w:val="header"/>
+        <w:pStyle w:val="Header1"/>
       </w:pPr>
       <w:bookmarkStart w:id="83" w:name="_Toc210054948"/>
       <w:r>
@@ -43697,7 +43227,7 @@
     </w:p>
     <w:p>
       <w:pPr>
-        <w:pStyle w:val="header"/>
+        <w:pStyle w:val="Header1"/>
       </w:pPr>
       <w:bookmarkStart w:id="84" w:name="_Toc210054949"/>
       <w:r>
@@ -43707,7 +43237,7 @@
     </w:p>
     <w:p>
       <w:pPr>
-        <w:pStyle w:val="header"/>
+        <w:pStyle w:val="Header1"/>
       </w:pPr>
       <w:bookmarkStart w:id="85" w:name="_Toc210054950"/>
       <w:r>
@@ -43720,19 +43250,20 @@
     </w:p>
     <w:p>
       <w:pPr>
-        <w:pStyle w:val="header"/>
+        <w:pStyle w:val="Header1"/>
       </w:pPr>
       <w:r>
         <w:br w:type="column"/>
       </w:r>
       <w:bookmarkStart w:id="86" w:name="_Toc210054951"/>
       <w:r>
+        <w:lastRenderedPageBreak/>
         <w:t>WBS</w:t>
       </w:r>
       <w:bookmarkEnd w:id="86"/>
     </w:p>
     <w:sectPr>
-      <w:footerReference w:type="default" r:id="rId28"/>
+      <w:footerReference w:type="default" r:id="rId29"/>
       <w:pgSz w:w="11900" w:h="16840"/>
       <w:pgMar w:top="1440" w:right="1800" w:bottom="1440" w:left="1800" w:header="708" w:footer="708" w:gutter="0"/>
       <w:pgNumType w:start="1"/>
@@ -43744,7 +43275,7 @@
 </file>
 
 <file path=word/endnotes.xml><?xml version="1.0" encoding="utf-8"?>
-<w:endnotes xmlns:wpc="http://schemas.microsoft.com/office/word/2010/wordprocessingCanvas" xmlns:mo="http://schemas.microsoft.com/office/mac/office/2008/main" xmlns:mc="http://schemas.openxmlformats.org/markup-compatibility/2006" xmlns:mv="urn:schemas-microsoft-com:mac:vml" xmlns:o="urn:schemas-microsoft-com:office:office" xmlns:r="http://schemas.openxmlformats.org/officeDocument/2006/relationships" xmlns:m="http://schemas.openxmlformats.org/officeDocument/2006/math" xmlns:v="urn:schemas-microsoft-com:vml" xmlns:wp14="http://schemas.microsoft.com/office/word/2010/wordprocessingDrawing" xmlns:wp="http://schemas.openxmlformats.org/drawingml/2006/wordprocessingDrawing" xmlns:w10="urn:schemas-microsoft-com:office:word" xmlns:w="http://schemas.openxmlformats.org/wordprocessingml/2006/main" xmlns:w14="http://schemas.microsoft.com/office/word/2010/wordml" xmlns:wpg="http://schemas.microsoft.com/office/word/2010/wordprocessingGroup" xmlns:wpi="http://schemas.microsoft.com/office/word/2010/wordprocessingInk" xmlns:wne="http://schemas.microsoft.com/office/word/2006/wordml" xmlns:wps="http://schemas.microsoft.com/office/word/2010/wordprocessingShape" mc:Ignorable="w14 wp14">
+<w:endnotes xmlns:wpc="http://schemas.microsoft.com/office/word/2010/wordprocessingCanvas" xmlns:mc="http://schemas.openxmlformats.org/markup-compatibility/2006" xmlns:o="urn:schemas-microsoft-com:office:office" xmlns:r="http://schemas.openxmlformats.org/officeDocument/2006/relationships" xmlns:m="http://schemas.openxmlformats.org/officeDocument/2006/math" xmlns:v="urn:schemas-microsoft-com:vml" xmlns:wp14="http://schemas.microsoft.com/office/word/2010/wordprocessingDrawing" xmlns:wp="http://schemas.openxmlformats.org/drawingml/2006/wordprocessingDrawing" xmlns:w10="urn:schemas-microsoft-com:office:word" xmlns:w="http://schemas.openxmlformats.org/wordprocessingml/2006/main" xmlns:w14="http://schemas.microsoft.com/office/word/2010/wordml" xmlns:wpg="http://schemas.microsoft.com/office/word/2010/wordprocessingGroup" xmlns:wpi="http://schemas.microsoft.com/office/word/2010/wordprocessingInk" xmlns:wne="http://schemas.microsoft.com/office/word/2006/wordml" xmlns:wps="http://schemas.microsoft.com/office/word/2010/wordprocessingShape" mc:Ignorable="w14 wp14">
   <w:endnote w:type="separator" w:id="-1">
     <w:p>
       <w:r>
@@ -43763,7 +43294,7 @@
 </file>
 
 <file path=word/footer1.xml><?xml version="1.0" encoding="utf-8"?>
-<w:ftr xmlns:wpc="http://schemas.microsoft.com/office/word/2010/wordprocessingCanvas" xmlns:mo="http://schemas.microsoft.com/office/mac/office/2008/main" xmlns:mc="http://schemas.openxmlformats.org/markup-compatibility/2006" xmlns:mv="urn:schemas-microsoft-com:mac:vml" xmlns:o="urn:schemas-microsoft-com:office:office" xmlns:r="http://schemas.openxmlformats.org/officeDocument/2006/relationships" xmlns:m="http://schemas.openxmlformats.org/officeDocument/2006/math" xmlns:v="urn:schemas-microsoft-com:vml" xmlns:wp14="http://schemas.microsoft.com/office/word/2010/wordprocessingDrawing" xmlns:wp="http://schemas.openxmlformats.org/drawingml/2006/wordprocessingDrawing" xmlns:w10="urn:schemas-microsoft-com:office:word" xmlns:w="http://schemas.openxmlformats.org/wordprocessingml/2006/main" xmlns:w14="http://schemas.microsoft.com/office/word/2010/wordml" xmlns:wpg="http://schemas.microsoft.com/office/word/2010/wordprocessingGroup" xmlns:wpi="http://schemas.microsoft.com/office/word/2010/wordprocessingInk" xmlns:wne="http://schemas.microsoft.com/office/word/2006/wordml" xmlns:wps="http://schemas.microsoft.com/office/word/2010/wordprocessingShape" mc:Ignorable="w14 wp14">
+<w:ftr xmlns:wpc="http://schemas.microsoft.com/office/word/2010/wordprocessingCanvas" xmlns:mc="http://schemas.openxmlformats.org/markup-compatibility/2006" xmlns:o="urn:schemas-microsoft-com:office:office" xmlns:r="http://schemas.openxmlformats.org/officeDocument/2006/relationships" xmlns:m="http://schemas.openxmlformats.org/officeDocument/2006/math" xmlns:v="urn:schemas-microsoft-com:vml" xmlns:wp14="http://schemas.microsoft.com/office/word/2010/wordprocessingDrawing" xmlns:wp="http://schemas.openxmlformats.org/drawingml/2006/wordprocessingDrawing" xmlns:w10="urn:schemas-microsoft-com:office:word" xmlns:w="http://schemas.openxmlformats.org/wordprocessingml/2006/main" xmlns:w14="http://schemas.microsoft.com/office/word/2010/wordml" xmlns:wpg="http://schemas.microsoft.com/office/word/2010/wordprocessingGroup" xmlns:wpi="http://schemas.microsoft.com/office/word/2010/wordprocessingInk" xmlns:wne="http://schemas.microsoft.com/office/word/2006/wordml" xmlns:wps="http://schemas.microsoft.com/office/word/2010/wordprocessingShape" mc:Ignorable="w14 wp14">
   <w:p>
     <w:pPr>
       <w:pStyle w:val="Footer"/>
@@ -43801,7 +43332,7 @@
 </file>
 
 <file path=word/footer2.xml><?xml version="1.0" encoding="utf-8"?>
-<w:ftr xmlns:wpc="http://schemas.microsoft.com/office/word/2010/wordprocessingCanvas" xmlns:mo="http://schemas.microsoft.com/office/mac/office/2008/main" xmlns:mc="http://schemas.openxmlformats.org/markup-compatibility/2006" xmlns:mv="urn:schemas-microsoft-com:mac:vml" xmlns:o="urn:schemas-microsoft-com:office:office" xmlns:r="http://schemas.openxmlformats.org/officeDocument/2006/relationships" xmlns:m="http://schemas.openxmlformats.org/officeDocument/2006/math" xmlns:v="urn:schemas-microsoft-com:vml" xmlns:wp14="http://schemas.microsoft.com/office/word/2010/wordprocessingDrawing" xmlns:wp="http://schemas.openxmlformats.org/drawingml/2006/wordprocessingDrawing" xmlns:w10="urn:schemas-microsoft-com:office:word" xmlns:w="http://schemas.openxmlformats.org/wordprocessingml/2006/main" xmlns:w14="http://schemas.microsoft.com/office/word/2010/wordml" xmlns:wpg="http://schemas.microsoft.com/office/word/2010/wordprocessingGroup" xmlns:wpi="http://schemas.microsoft.com/office/word/2010/wordprocessingInk" xmlns:wne="http://schemas.microsoft.com/office/word/2006/wordml" xmlns:wps="http://schemas.microsoft.com/office/word/2010/wordprocessingShape" mc:Ignorable="w14 wp14">
+<w:ftr xmlns:wpc="http://schemas.microsoft.com/office/word/2010/wordprocessingCanvas" xmlns:mc="http://schemas.openxmlformats.org/markup-compatibility/2006" xmlns:o="urn:schemas-microsoft-com:office:office" xmlns:r="http://schemas.openxmlformats.org/officeDocument/2006/relationships" xmlns:m="http://schemas.openxmlformats.org/officeDocument/2006/math" xmlns:v="urn:schemas-microsoft-com:vml" xmlns:wp14="http://schemas.microsoft.com/office/word/2010/wordprocessingDrawing" xmlns:wp="http://schemas.openxmlformats.org/drawingml/2006/wordprocessingDrawing" xmlns:w10="urn:schemas-microsoft-com:office:word" xmlns:w="http://schemas.openxmlformats.org/wordprocessingml/2006/main" xmlns:w14="http://schemas.microsoft.com/office/word/2010/wordml" xmlns:wpg="http://schemas.microsoft.com/office/word/2010/wordprocessingGroup" xmlns:wpi="http://schemas.microsoft.com/office/word/2010/wordprocessingInk" xmlns:wne="http://schemas.microsoft.com/office/word/2006/wordml" xmlns:wps="http://schemas.microsoft.com/office/word/2010/wordprocessingShape" mc:Ignorable="w14 wp14">
   <w:p>
     <w:pPr>
       <w:pStyle w:val="Footer"/>
@@ -43852,7 +43383,7 @@
 </file>
 
 <file path=word/footer3.xml><?xml version="1.0" encoding="utf-8"?>
-<w:ftr xmlns:wpc="http://schemas.microsoft.com/office/word/2010/wordprocessingCanvas" xmlns:mo="http://schemas.microsoft.com/office/mac/office/2008/main" xmlns:mc="http://schemas.openxmlformats.org/markup-compatibility/2006" xmlns:mv="urn:schemas-microsoft-com:mac:vml" xmlns:o="urn:schemas-microsoft-com:office:office" xmlns:r="http://schemas.openxmlformats.org/officeDocument/2006/relationships" xmlns:m="http://schemas.openxmlformats.org/officeDocument/2006/math" xmlns:v="urn:schemas-microsoft-com:vml" xmlns:wp14="http://schemas.microsoft.com/office/word/2010/wordprocessingDrawing" xmlns:wp="http://schemas.openxmlformats.org/drawingml/2006/wordprocessingDrawing" xmlns:w10="urn:schemas-microsoft-com:office:word" xmlns:w="http://schemas.openxmlformats.org/wordprocessingml/2006/main" xmlns:w14="http://schemas.microsoft.com/office/word/2010/wordml" xmlns:wpg="http://schemas.microsoft.com/office/word/2010/wordprocessingGroup" xmlns:wpi="http://schemas.microsoft.com/office/word/2010/wordprocessingInk" xmlns:wne="http://schemas.microsoft.com/office/word/2006/wordml" xmlns:wps="http://schemas.microsoft.com/office/word/2010/wordprocessingShape" mc:Ignorable="w14 wp14">
+<w:ftr xmlns:wpc="http://schemas.microsoft.com/office/word/2010/wordprocessingCanvas" xmlns:mc="http://schemas.openxmlformats.org/markup-compatibility/2006" xmlns:o="urn:schemas-microsoft-com:office:office" xmlns:r="http://schemas.openxmlformats.org/officeDocument/2006/relationships" xmlns:m="http://schemas.openxmlformats.org/officeDocument/2006/math" xmlns:v="urn:schemas-microsoft-com:vml" xmlns:wp14="http://schemas.microsoft.com/office/word/2010/wordprocessingDrawing" xmlns:wp="http://schemas.openxmlformats.org/drawingml/2006/wordprocessingDrawing" xmlns:w10="urn:schemas-microsoft-com:office:word" xmlns:w="http://schemas.openxmlformats.org/wordprocessingml/2006/main" xmlns:w14="http://schemas.microsoft.com/office/word/2010/wordml" xmlns:wpg="http://schemas.microsoft.com/office/word/2010/wordprocessingGroup" xmlns:wpi="http://schemas.microsoft.com/office/word/2010/wordprocessingInk" xmlns:wne="http://schemas.microsoft.com/office/word/2006/wordml" xmlns:wps="http://schemas.microsoft.com/office/word/2010/wordprocessingShape" mc:Ignorable="w14 wp14">
   <w:p>
     <w:pPr>
       <w:pStyle w:val="Footer"/>
@@ -43903,7 +43434,7 @@
 </file>
 
 <file path=word/footer4.xml><?xml version="1.0" encoding="utf-8"?>
-<w:ftr xmlns:wpc="http://schemas.microsoft.com/office/word/2010/wordprocessingCanvas" xmlns:mo="http://schemas.microsoft.com/office/mac/office/2008/main" xmlns:mc="http://schemas.openxmlformats.org/markup-compatibility/2006" xmlns:mv="urn:schemas-microsoft-com:mac:vml" xmlns:o="urn:schemas-microsoft-com:office:office" xmlns:r="http://schemas.openxmlformats.org/officeDocument/2006/relationships" xmlns:m="http://schemas.openxmlformats.org/officeDocument/2006/math" xmlns:v="urn:schemas-microsoft-com:vml" xmlns:wp14="http://schemas.microsoft.com/office/word/2010/wordprocessingDrawing" xmlns:wp="http://schemas.openxmlformats.org/drawingml/2006/wordprocessingDrawing" xmlns:w10="urn:schemas-microsoft-com:office:word" xmlns:w="http://schemas.openxmlformats.org/wordprocessingml/2006/main" xmlns:w14="http://schemas.microsoft.com/office/word/2010/wordml" xmlns:wpg="http://schemas.microsoft.com/office/word/2010/wordprocessingGroup" xmlns:wpi="http://schemas.microsoft.com/office/word/2010/wordprocessingInk" xmlns:wne="http://schemas.microsoft.com/office/word/2006/wordml" xmlns:wps="http://schemas.microsoft.com/office/word/2010/wordprocessingShape" mc:Ignorable="w14 wp14">
+<w:ftr xmlns:wpc="http://schemas.microsoft.com/office/word/2010/wordprocessingCanvas" xmlns:mc="http://schemas.openxmlformats.org/markup-compatibility/2006" xmlns:o="urn:schemas-microsoft-com:office:office" xmlns:r="http://schemas.openxmlformats.org/officeDocument/2006/relationships" xmlns:m="http://schemas.openxmlformats.org/officeDocument/2006/math" xmlns:v="urn:schemas-microsoft-com:vml" xmlns:wp14="http://schemas.microsoft.com/office/word/2010/wordprocessingDrawing" xmlns:wp="http://schemas.openxmlformats.org/drawingml/2006/wordprocessingDrawing" xmlns:w10="urn:schemas-microsoft-com:office:word" xmlns:w="http://schemas.openxmlformats.org/wordprocessingml/2006/main" xmlns:w14="http://schemas.microsoft.com/office/word/2010/wordml" xmlns:wpg="http://schemas.microsoft.com/office/word/2010/wordprocessingGroup" xmlns:wpi="http://schemas.microsoft.com/office/word/2010/wordprocessingInk" xmlns:wne="http://schemas.microsoft.com/office/word/2006/wordml" xmlns:wps="http://schemas.microsoft.com/office/word/2010/wordprocessingShape" mc:Ignorable="w14 wp14">
   <w:p>
     <w:pPr>
       <w:pStyle w:val="Footer"/>
@@ -43935,7 +43466,7 @@
         <w:rStyle w:val="PageNumber"/>
         <w:noProof/>
       </w:rPr>
-      <w:t>3</w:t>
+      <w:t>40</w:t>
     </w:r>
     <w:r>
       <w:rPr>
@@ -43954,7 +43485,7 @@
 </file>
 
 <file path=word/footnotes.xml><?xml version="1.0" encoding="utf-8"?>
-<w:footnotes xmlns:wpc="http://schemas.microsoft.com/office/word/2010/wordprocessingCanvas" xmlns:mo="http://schemas.microsoft.com/office/mac/office/2008/main" xmlns:mc="http://schemas.openxmlformats.org/markup-compatibility/2006" xmlns:mv="urn:schemas-microsoft-com:mac:vml" xmlns:o="urn:schemas-microsoft-com:office:office" xmlns:r="http://schemas.openxmlformats.org/officeDocument/2006/relationships" xmlns:m="http://schemas.openxmlformats.org/officeDocument/2006/math" xmlns:v="urn:schemas-microsoft-com:vml" xmlns:wp14="http://schemas.microsoft.com/office/word/2010/wordprocessingDrawing" xmlns:wp="http://schemas.openxmlformats.org/drawingml/2006/wordprocessingDrawing" xmlns:w10="urn:schemas-microsoft-com:office:word" xmlns:w="http://schemas.openxmlformats.org/wordprocessingml/2006/main" xmlns:w14="http://schemas.microsoft.com/office/word/2010/wordml" xmlns:wpg="http://schemas.microsoft.com/office/word/2010/wordprocessingGroup" xmlns:wpi="http://schemas.microsoft.com/office/word/2010/wordprocessingInk" xmlns:wne="http://schemas.microsoft.com/office/word/2006/wordml" xmlns:wps="http://schemas.microsoft.com/office/word/2010/wordprocessingShape" mc:Ignorable="w14 wp14">
+<w:footnotes xmlns:wpc="http://schemas.microsoft.com/office/word/2010/wordprocessingCanvas" xmlns:mc="http://schemas.openxmlformats.org/markup-compatibility/2006" xmlns:o="urn:schemas-microsoft-com:office:office" xmlns:r="http://schemas.openxmlformats.org/officeDocument/2006/relationships" xmlns:m="http://schemas.openxmlformats.org/officeDocument/2006/math" xmlns:v="urn:schemas-microsoft-com:vml" xmlns:wp14="http://schemas.microsoft.com/office/word/2010/wordprocessingDrawing" xmlns:wp="http://schemas.openxmlformats.org/drawingml/2006/wordprocessingDrawing" xmlns:w10="urn:schemas-microsoft-com:office:word" xmlns:w="http://schemas.openxmlformats.org/wordprocessingml/2006/main" xmlns:w14="http://schemas.microsoft.com/office/word/2010/wordml" xmlns:wpg="http://schemas.microsoft.com/office/word/2010/wordprocessingGroup" xmlns:wpi="http://schemas.microsoft.com/office/word/2010/wordprocessingInk" xmlns:wne="http://schemas.microsoft.com/office/word/2006/wordml" xmlns:wps="http://schemas.microsoft.com/office/word/2010/wordprocessingShape" mc:Ignorable="w14 wp14">
   <w:footnote w:type="separator" w:id="-1">
     <w:p>
       <w:r>
@@ -43973,7 +43504,7 @@
 </file>
 
 <file path=word/numbering.xml><?xml version="1.0" encoding="utf-8"?>
-<w:numbering xmlns:wpc="http://schemas.microsoft.com/office/word/2010/wordprocessingCanvas" xmlns:mo="http://schemas.microsoft.com/office/mac/office/2008/main" xmlns:mc="http://schemas.openxmlformats.org/markup-compatibility/2006" xmlns:mv="urn:schemas-microsoft-com:mac:vml" xmlns:o="urn:schemas-microsoft-com:office:office" xmlns:r="http://schemas.openxmlformats.org/officeDocument/2006/relationships" xmlns:m="http://schemas.openxmlformats.org/officeDocument/2006/math" xmlns:v="urn:schemas-microsoft-com:vml" xmlns:wp14="http://schemas.microsoft.com/office/word/2010/wordprocessingDrawing" xmlns:wp="http://schemas.openxmlformats.org/drawingml/2006/wordprocessingDrawing" xmlns:w10="urn:schemas-microsoft-com:office:word" xmlns:w="http://schemas.openxmlformats.org/wordprocessingml/2006/main" xmlns:w14="http://schemas.microsoft.com/office/word/2010/wordml" xmlns:wpg="http://schemas.microsoft.com/office/word/2010/wordprocessingGroup" xmlns:wpi="http://schemas.microsoft.com/office/word/2010/wordprocessingInk" xmlns:wne="http://schemas.microsoft.com/office/word/2006/wordml" xmlns:wps="http://schemas.microsoft.com/office/word/2010/wordprocessingShape" mc:Ignorable="w14 wp14">
+<w:numbering xmlns:wpc="http://schemas.microsoft.com/office/word/2010/wordprocessingCanvas" xmlns:mc="http://schemas.openxmlformats.org/markup-compatibility/2006" xmlns:o="urn:schemas-microsoft-com:office:office" xmlns:r="http://schemas.openxmlformats.org/officeDocument/2006/relationships" xmlns:m="http://schemas.openxmlformats.org/officeDocument/2006/math" xmlns:v="urn:schemas-microsoft-com:vml" xmlns:wp14="http://schemas.microsoft.com/office/word/2010/wordprocessingDrawing" xmlns:wp="http://schemas.openxmlformats.org/drawingml/2006/wordprocessingDrawing" xmlns:w10="urn:schemas-microsoft-com:office:word" xmlns:w="http://schemas.openxmlformats.org/wordprocessingml/2006/main" xmlns:w14="http://schemas.microsoft.com/office/word/2010/wordml" xmlns:wpg="http://schemas.microsoft.com/office/word/2010/wordprocessingGroup" xmlns:wpi="http://schemas.microsoft.com/office/word/2010/wordprocessingInk" xmlns:wne="http://schemas.microsoft.com/office/word/2006/wordml" xmlns:wps="http://schemas.microsoft.com/office/word/2010/wordprocessingShape" mc:Ignorable="w14 wp14">
   <w:abstractNum w:abstractNumId="0">
     <w:nsid w:val="02534A15"/>
     <w:multiLevelType w:val="multilevel"/>
@@ -43994,7 +43525,6 @@
     <w:lvl w:ilvl="1">
       <w:start w:val="1"/>
       <w:numFmt w:val="decimal"/>
-      <w:pStyle w:val="SUBHEADFINAL"/>
       <w:lvlText w:val="%1.%2"/>
       <w:lvlJc w:val="left"/>
       <w:pPr>
@@ -44104,7 +43634,7 @@
     <w:lvl w:ilvl="0" w:tplc="4C3C07E2">
       <w:start w:val="1"/>
       <w:numFmt w:val="decimal"/>
-      <w:pStyle w:val="header"/>
+      <w:pStyle w:val="Header1"/>
       <w:lvlText w:val="%1."/>
       <w:lvlJc w:val="left"/>
       <w:pPr>
@@ -50921,10 +50451,10 @@
   <w:num w:numId="63">
     <w:abstractNumId w:val="43"/>
   </w:num>
-  <w:num w:numId="65">
+  <w:num w:numId="64">
     <w:abstractNumId w:val="51"/>
   </w:num>
-  <w:num w:numId="66">
+  <w:num w:numId="65">
     <w:abstractNumId w:val="45"/>
   </w:num>
   <w:numIdMacAtCleanup w:val="63"/>
@@ -50944,7 +50474,7 @@
     </w:rPrDefault>
     <w:pPrDefault/>
   </w:docDefaults>
-  <w:latentStyles w:defLockedState="0" w:defUIPriority="99" w:defSemiHidden="1" w:defUnhideWhenUsed="1" w:defQFormat="0" w:count="276">
+  <w:latentStyles w:defLockedState="0" w:defUIPriority="99" w:defSemiHidden="1" w:defUnhideWhenUsed="1" w:defQFormat="0" w:count="267">
     <w:lsdException w:name="Normal" w:semiHidden="0" w:uiPriority="0" w:unhideWhenUsed="0" w:qFormat="1"/>
     <w:lsdException w:name="heading 1" w:semiHidden="0" w:uiPriority="9" w:unhideWhenUsed="0" w:qFormat="1"/>
     <w:lsdException w:name="heading 2" w:uiPriority="9" w:qFormat="1"/>
@@ -51211,8 +50741,8 @@
       <w:u w:val="single"/>
     </w:rPr>
   </w:style>
-  <w:style w:type="paragraph" w:customStyle="1" w:styleId="header">
-    <w:name w:val="header"/>
+  <w:style w:type="paragraph" w:customStyle="1" w:styleId="Header1">
+    <w:name w:val="Header1"/>
     <w:basedOn w:val="ListParagraph"/>
     <w:autoRedefine/>
     <w:qFormat/>
@@ -51340,7 +50870,7 @@
       <w:szCs w:val="20"/>
     </w:rPr>
   </w:style>
-  <w:style w:type="paragraph" w:styleId="Header0">
+  <w:style w:type="paragraph" w:styleId="Header">
     <w:name w:val="header"/>
     <w:basedOn w:val="Normal"/>
     <w:link w:val="HeaderChar"/>
@@ -51357,7 +50887,7 @@
   <w:style w:type="character" w:customStyle="1" w:styleId="HeaderChar">
     <w:name w:val="Header Char"/>
     <w:basedOn w:val="DefaultParagraphFont"/>
-    <w:link w:val="Header0"/>
+    <w:link w:val="Header"/>
     <w:uiPriority w:val="99"/>
     <w:rsid w:val="00AF5170"/>
   </w:style>
@@ -51552,10 +51082,9 @@
     <w:qFormat/>
     <w:rsid w:val="00CE5B5A"/>
     <w:pPr>
-      <w:numPr>
-        <w:ilvl w:val="1"/>
-        <w:numId w:val="72"/>
-      </w:numPr>
+      <w:tabs>
+        <w:tab w:val="num" w:pos="360"/>
+      </w:tabs>
       <w:ind w:left="896" w:hanging="720"/>
       <w:contextualSpacing/>
       <w:outlineLvl w:val="1"/>
@@ -51577,7 +51106,7 @@
 </file>
 
 <file path=word/stylesWithEffects.xml><?xml version="1.0" encoding="utf-8"?>
-<w:styles xmlns:wpc="http://schemas.microsoft.com/office/word/2010/wordprocessingCanvas" xmlns:mo="http://schemas.microsoft.com/office/mac/office/2008/main" xmlns:mc="http://schemas.openxmlformats.org/markup-compatibility/2006" xmlns:mv="urn:schemas-microsoft-com:mac:vml" xmlns:o="urn:schemas-microsoft-com:office:office" xmlns:r="http://schemas.openxmlformats.org/officeDocument/2006/relationships" xmlns:m="http://schemas.openxmlformats.org/officeDocument/2006/math" xmlns:v="urn:schemas-microsoft-com:vml" xmlns:wp14="http://schemas.microsoft.com/office/word/2010/wordprocessingDrawing" xmlns:wp="http://schemas.openxmlformats.org/drawingml/2006/wordprocessingDrawing" xmlns:w10="urn:schemas-microsoft-com:office:word" xmlns:w="http://schemas.openxmlformats.org/wordprocessingml/2006/main" xmlns:w14="http://schemas.microsoft.com/office/word/2010/wordml" xmlns:wpg="http://schemas.microsoft.com/office/word/2010/wordprocessingGroup" xmlns:wpi="http://schemas.microsoft.com/office/word/2010/wordprocessingInk" xmlns:wne="http://schemas.microsoft.com/office/word/2006/wordml" xmlns:wps="http://schemas.microsoft.com/office/word/2010/wordprocessingShape" mc:Ignorable="w14 wp14">
+<w:styles xmlns:wpc="http://schemas.microsoft.com/office/word/2010/wordprocessingCanvas" xmlns:mc="http://schemas.openxmlformats.org/markup-compatibility/2006" xmlns:o="urn:schemas-microsoft-com:office:office" xmlns:r="http://schemas.openxmlformats.org/officeDocument/2006/relationships" xmlns:m="http://schemas.openxmlformats.org/officeDocument/2006/math" xmlns:v="urn:schemas-microsoft-com:vml" xmlns:wp14="http://schemas.microsoft.com/office/word/2010/wordprocessingDrawing" xmlns:wp="http://schemas.openxmlformats.org/drawingml/2006/wordprocessingDrawing" xmlns:w10="urn:schemas-microsoft-com:office:word" xmlns:w="http://schemas.openxmlformats.org/wordprocessingml/2006/main" xmlns:w14="http://schemas.microsoft.com/office/word/2010/wordml" xmlns:wpg="http://schemas.microsoft.com/office/word/2010/wordprocessingGroup" xmlns:wpi="http://schemas.microsoft.com/office/word/2010/wordprocessingInk" xmlns:wne="http://schemas.microsoft.com/office/word/2006/wordml" xmlns:wps="http://schemas.microsoft.com/office/word/2010/wordprocessingShape" mc:Ignorable="w14 wp14">
   <w:docDefaults>
     <w:rPrDefault>
       <w:rPr>
@@ -51589,7 +51118,7 @@
     </w:rPrDefault>
     <w:pPrDefault/>
   </w:docDefaults>
-  <w:latentStyles w:defLockedState="0" w:defUIPriority="99" w:defSemiHidden="1" w:defUnhideWhenUsed="1" w:defQFormat="0" w:count="276">
+  <w:latentStyles w:defLockedState="0" w:defUIPriority="99" w:defSemiHidden="1" w:defUnhideWhenUsed="1" w:defQFormat="0" w:count="267">
     <w:lsdException w:name="Normal" w:semiHidden="0" w:uiPriority="0" w:unhideWhenUsed="0" w:qFormat="1"/>
     <w:lsdException w:name="heading 1" w:semiHidden="0" w:uiPriority="9" w:unhideWhenUsed="0" w:qFormat="1"/>
     <w:lsdException w:name="heading 2" w:uiPriority="9" w:qFormat="1"/>
@@ -51856,8 +51385,8 @@
       <w:u w:val="single"/>
     </w:rPr>
   </w:style>
-  <w:style w:type="paragraph" w:customStyle="1" w:styleId="header">
-    <w:name w:val="header"/>
+  <w:style w:type="paragraph" w:customStyle="1" w:styleId="Header1">
+    <w:name w:val="Header1"/>
     <w:basedOn w:val="ListParagraph"/>
     <w:autoRedefine/>
     <w:qFormat/>
@@ -51985,7 +51514,7 @@
       <w:szCs w:val="20"/>
     </w:rPr>
   </w:style>
-  <w:style w:type="paragraph" w:styleId="Header0">
+  <w:style w:type="paragraph" w:styleId="Header">
     <w:name w:val="header"/>
     <w:basedOn w:val="Normal"/>
     <w:link w:val="HeaderChar"/>
@@ -52002,7 +51531,7 @@
   <w:style w:type="character" w:customStyle="1" w:styleId="HeaderChar">
     <w:name w:val="Header Char"/>
     <w:basedOn w:val="DefaultParagraphFont"/>
-    <w:link w:val="Header0"/>
+    <w:link w:val="Header"/>
     <w:uiPriority w:val="99"/>
     <w:rsid w:val="00AF5170"/>
   </w:style>
@@ -52197,10 +51726,9 @@
     <w:qFormat/>
     <w:rsid w:val="00CE5B5A"/>
     <w:pPr>
-      <w:numPr>
-        <w:ilvl w:val="1"/>
-        <w:numId w:val="72"/>
-      </w:numPr>
+      <w:tabs>
+        <w:tab w:val="num" w:pos="360"/>
+      </w:tabs>
       <w:ind w:left="896" w:hanging="720"/>
       <w:contextualSpacing/>
       <w:outlineLvl w:val="1"/>
@@ -52546,7 +52074,7 @@
 </file>
 
 <file path=customXml/itemProps1.xml><?xml version="1.0" encoding="utf-8"?>
-<ds:datastoreItem xmlns:ds="http://schemas.openxmlformats.org/officeDocument/2006/customXml" ds:itemID="{1C3A3862-098E-8B4B-92AA-810FAD1C99A2}">
+<ds:datastoreItem xmlns:ds="http://schemas.openxmlformats.org/officeDocument/2006/customXml" ds:itemID="{ADB7018D-A503-44DF-8743-E3D2C1581088}">
   <ds:schemaRefs>
     <ds:schemaRef ds:uri="http://schemas.openxmlformats.org/officeDocument/2006/bibliography"/>
   </ds:schemaRefs>

</xml_diff>

<commit_message>
Added Seq Diag- View&Update Users Details
</commit_message>
<xml_diff>
--- a/Documentation/twoCubeReport.docx
+++ b/Documentation/twoCubeReport.docx
@@ -1,6 +1,6 @@
 
 <file path=word/document.xml><?xml version="1.0" encoding="utf-8"?>
-<w:document xmlns:wpc="http://schemas.microsoft.com/office/word/2010/wordprocessingCanvas" xmlns:mc="http://schemas.openxmlformats.org/markup-compatibility/2006" xmlns:o="urn:schemas-microsoft-com:office:office" xmlns:r="http://schemas.openxmlformats.org/officeDocument/2006/relationships" xmlns:m="http://schemas.openxmlformats.org/officeDocument/2006/math" xmlns:v="urn:schemas-microsoft-com:vml" xmlns:wp14="http://schemas.microsoft.com/office/word/2010/wordprocessingDrawing" xmlns:wp="http://schemas.openxmlformats.org/drawingml/2006/wordprocessingDrawing" xmlns:w10="urn:schemas-microsoft-com:office:word" xmlns:w="http://schemas.openxmlformats.org/wordprocessingml/2006/main" xmlns:w14="http://schemas.microsoft.com/office/word/2010/wordml" xmlns:wpg="http://schemas.microsoft.com/office/word/2010/wordprocessingGroup" xmlns:wpi="http://schemas.microsoft.com/office/word/2010/wordprocessingInk" xmlns:wne="http://schemas.microsoft.com/office/word/2006/wordml" xmlns:wps="http://schemas.microsoft.com/office/word/2010/wordprocessingShape" mc:Ignorable="w14 wp14">
+<w:document xmlns:ve="http://schemas.openxmlformats.org/markup-compatibility/2006" xmlns:o="urn:schemas-microsoft-com:office:office" xmlns:r="http://schemas.openxmlformats.org/officeDocument/2006/relationships" xmlns:m="http://schemas.openxmlformats.org/officeDocument/2006/math" xmlns:v="urn:schemas-microsoft-com:vml" xmlns:wp="http://schemas.openxmlformats.org/drawingml/2006/wordprocessingDrawing" xmlns:w10="urn:schemas-microsoft-com:office:word" xmlns:w="http://schemas.openxmlformats.org/wordprocessingml/2006/main" xmlns:wne="http://schemas.microsoft.com/office/word/2006/wordml">
   <w:body>
     <w:p>
       <w:pPr>
@@ -20,10 +20,9 @@
       <w:r>
         <w:rPr>
           <w:noProof/>
-          <w:lang w:val="en-SG" w:eastAsia="en-SG"/>
         </w:rPr>
         <w:drawing>
-          <wp:inline distT="0" distB="0" distL="0" distR="0" wp14:anchorId="21303914" wp14:editId="520A6977">
+          <wp:inline distT="0" distB="0" distL="0" distR="0">
             <wp:extent cx="3568700" cy="1371600"/>
             <wp:effectExtent l="0" t="0" r="12700" b="0"/>
             <wp:docPr id="4" name="Picture 4"/>
@@ -40,10 +39,10 @@
                     </pic:cNvPicPr>
                   </pic:nvPicPr>
                   <pic:blipFill>
-                    <a:blip r:embed="rId9">
+                    <a:blip r:embed="rId8">
                       <a:extLst>
                         <a:ext uri="{28A0092B-C50C-407E-A947-70E740481C1C}">
-                          <a14:useLocalDpi xmlns:a14="http://schemas.microsoft.com/office/drawing/2010/main" val="0"/>
+                          <a14:useLocalDpi xmlns:a14="http://schemas.microsoft.com/office/drawing/2010/main" xmlns:wps="http://schemas.microsoft.com/office/word/2010/wordprocessingShape" xmlns:wpi="http://schemas.microsoft.com/office/word/2010/wordprocessingInk" xmlns:wpg="http://schemas.microsoft.com/office/word/2010/wordprocessingGroup" xmlns:w14="http://schemas.microsoft.com/office/word/2010/wordml" xmlns:w="http://schemas.openxmlformats.org/wordprocessingml/2006/main" xmlns:w10="urn:schemas-microsoft-com:office:word" xmlns:wp14="http://schemas.microsoft.com/office/word/2010/wordprocessingDrawing" xmlns:v="urn:schemas-microsoft-com:vml" xmlns:o="urn:schemas-microsoft-com:office:office" xmlns:mc="http://schemas.openxmlformats.org/markup-compatibility/2006" xmlns:wpc="http://schemas.microsoft.com/office/word/2010/wordprocessingCanvas" xmlns="" val="0"/>
                         </a:ext>
                       </a:extLst>
                     </a:blip>
@@ -341,7 +340,7 @@
       <w:tblPr>
         <w:tblStyle w:val="TableGrid"/>
         <w:tblW w:w="0" w:type="auto"/>
-        <w:tblLook w:val="04A0" w:firstRow="1" w:lastRow="0" w:firstColumn="1" w:lastColumn="0" w:noHBand="0" w:noVBand="1"/>
+        <w:tblLook w:val="04A0"/>
       </w:tblPr>
       <w:tblGrid>
         <w:gridCol w:w="4248"/>
@@ -1246,8 +1245,8 @@
           <w:szCs w:val="32"/>
         </w:rPr>
         <w:sectPr>
-          <w:footerReference w:type="even" r:id="rId10"/>
-          <w:footerReference w:type="default" r:id="rId11"/>
+          <w:footerReference w:type="even" r:id="rId9"/>
+          <w:footerReference w:type="default" r:id="rId10"/>
           <w:pgSz w:w="11900" w:h="16840"/>
           <w:pgMar w:top="1440" w:right="1800" w:bottom="1440" w:left="1800" w:header="708" w:footer="708" w:gutter="0"/>
           <w:cols w:space="708"/>
@@ -6233,7 +6232,7 @@
       <w:pPr>
         <w:pStyle w:val="Header1"/>
         <w:sectPr>
-          <w:footerReference w:type="default" r:id="rId12"/>
+          <w:footerReference w:type="default" r:id="rId11"/>
           <w:pgSz w:w="11900" w:h="16840"/>
           <w:pgMar w:top="1440" w:right="1800" w:bottom="1440" w:left="1800" w:header="708" w:footer="708" w:gutter="0"/>
           <w:pgNumType w:fmt="lowerRoman" w:start="1"/>
@@ -6258,7 +6257,7 @@
         <w:tblW w:w="8662" w:type="dxa"/>
         <w:tblInd w:w="93" w:type="dxa"/>
         <w:tblLayout w:type="fixed"/>
-        <w:tblLook w:val="04A0" w:firstRow="1" w:lastRow="0" w:firstColumn="1" w:lastColumn="0" w:noHBand="0" w:noVBand="1"/>
+        <w:tblLook w:val="04A0"/>
       </w:tblPr>
       <w:tblGrid>
         <w:gridCol w:w="2180"/>
@@ -6918,7 +6917,7 @@
                 <w:u w:val="single"/>
               </w:rPr>
             </w:pPr>
-            <w:hyperlink r:id="rId13" w:history="1">
+            <w:hyperlink r:id="rId12" w:history="1">
               <w:r>
                 <w:rPr>
                   <w:rFonts w:ascii="Calibri" w:eastAsia="Times New Roman" w:hAnsi="Calibri" w:cs="Times New Roman"/>
@@ -7079,7 +7078,7 @@
                 <w:u w:val="single"/>
               </w:rPr>
             </w:pPr>
-            <w:hyperlink r:id="rId14" w:history="1">
+            <w:hyperlink r:id="rId13" w:history="1">
               <w:r>
                 <w:rPr>
                   <w:rFonts w:ascii="Calibri" w:eastAsia="Times New Roman" w:hAnsi="Calibri" w:cs="Times New Roman"/>
@@ -7280,7 +7279,7 @@
                 <w:u w:val="single"/>
               </w:rPr>
             </w:pPr>
-            <w:hyperlink r:id="rId15" w:history="1">
+            <w:hyperlink r:id="rId14" w:history="1">
               <w:r>
                 <w:rPr>
                   <w:rFonts w:ascii="Calibri" w:eastAsia="Times New Roman" w:hAnsi="Calibri" w:cs="Times New Roman"/>
@@ -7452,7 +7451,7 @@
                 <w:u w:val="single"/>
               </w:rPr>
             </w:pPr>
-            <w:hyperlink r:id="rId16" w:history="1">
+            <w:hyperlink r:id="rId15" w:history="1">
               <w:r>
                 <w:rPr>
                   <w:rFonts w:ascii="Calibri" w:eastAsia="Times New Roman" w:hAnsi="Calibri" w:cs="Times New Roman"/>
@@ -7613,7 +7612,7 @@
                 <w:u w:val="single"/>
               </w:rPr>
             </w:pPr>
-            <w:hyperlink r:id="rId17" w:history="1">
+            <w:hyperlink r:id="rId16" w:history="1">
               <w:r>
                 <w:rPr>
                   <w:rFonts w:ascii="Calibri" w:eastAsia="Times New Roman" w:hAnsi="Calibri" w:cs="Times New Roman"/>
@@ -7763,7 +7762,7 @@
                 <w:u w:val="single"/>
               </w:rPr>
             </w:pPr>
-            <w:hyperlink r:id="rId18" w:history="1">
+            <w:hyperlink r:id="rId17" w:history="1">
               <w:r>
                 <w:rPr>
                   <w:rFonts w:ascii="Calibri" w:eastAsia="Times New Roman" w:hAnsi="Calibri" w:cs="Times New Roman"/>
@@ -7924,7 +7923,7 @@
                 <w:u w:val="single"/>
               </w:rPr>
             </w:pPr>
-            <w:hyperlink r:id="rId19" w:history="1">
+            <w:hyperlink r:id="rId18" w:history="1">
               <w:r>
                 <w:rPr>
                   <w:rFonts w:ascii="Calibri" w:eastAsia="Times New Roman" w:hAnsi="Calibri" w:cs="Times New Roman"/>
@@ -8094,7 +8093,7 @@
                 <w:u w:val="single"/>
               </w:rPr>
             </w:pPr>
-            <w:hyperlink r:id="rId20" w:history="1">
+            <w:hyperlink r:id="rId19" w:history="1">
               <w:r>
                 <w:rPr>
                   <w:rFonts w:ascii="Calibri" w:eastAsia="Times New Roman" w:hAnsi="Calibri" w:cs="Times New Roman"/>
@@ -8255,7 +8254,7 @@
                 <w:u w:val="single"/>
               </w:rPr>
             </w:pPr>
-            <w:hyperlink r:id="rId21" w:history="1">
+            <w:hyperlink r:id="rId20" w:history="1">
               <w:r>
                 <w:rPr>
                   <w:rFonts w:ascii="Calibri" w:eastAsia="Times New Roman" w:hAnsi="Calibri" w:cs="Times New Roman"/>
@@ -12602,7 +12601,7 @@
       <w:tblPr>
         <w:tblStyle w:val="TableGrid"/>
         <w:tblW w:w="5000" w:type="pct"/>
-        <w:tblLook w:val="04A0" w:firstRow="1" w:lastRow="0" w:firstColumn="1" w:lastColumn="0" w:noHBand="0" w:noVBand="1"/>
+        <w:tblLook w:val="04A0"/>
       </w:tblPr>
       <w:tblGrid>
         <w:gridCol w:w="2010"/>
@@ -13638,7 +13637,7 @@
       <w:tblPr>
         <w:tblStyle w:val="TableGrid"/>
         <w:tblW w:w="5000" w:type="pct"/>
-        <w:tblLook w:val="04A0" w:firstRow="1" w:lastRow="0" w:firstColumn="1" w:lastColumn="0" w:noHBand="0" w:noVBand="1"/>
+        <w:tblLook w:val="04A0"/>
       </w:tblPr>
       <w:tblGrid>
         <w:gridCol w:w="2010"/>
@@ -14486,7 +14485,7 @@
         <w:tblStyle w:val="TableGrid"/>
         <w:tblpPr w:leftFromText="180" w:rightFromText="180" w:vertAnchor="text" w:horzAnchor="margin" w:tblpY="132"/>
         <w:tblW w:w="5000" w:type="pct"/>
-        <w:tblLook w:val="04A0" w:firstRow="1" w:lastRow="0" w:firstColumn="1" w:lastColumn="0" w:noHBand="0" w:noVBand="1"/>
+        <w:tblLook w:val="04A0"/>
       </w:tblPr>
       <w:tblGrid>
         <w:gridCol w:w="3196"/>
@@ -15173,7 +15172,7 @@
         <w:tblStyle w:val="TableGrid"/>
         <w:tblpPr w:leftFromText="180" w:rightFromText="180" w:vertAnchor="text" w:horzAnchor="margin" w:tblpY="132"/>
         <w:tblW w:w="5000" w:type="pct"/>
-        <w:tblLook w:val="04A0" w:firstRow="1" w:lastRow="0" w:firstColumn="1" w:lastColumn="0" w:noHBand="0" w:noVBand="1"/>
+        <w:tblLook w:val="04A0"/>
       </w:tblPr>
       <w:tblGrid>
         <w:gridCol w:w="3457"/>
@@ -16120,7 +16119,7 @@
       <w:tblPr>
         <w:tblStyle w:val="TableGrid"/>
         <w:tblW w:w="5000" w:type="pct"/>
-        <w:tblLook w:val="04A0" w:firstRow="1" w:lastRow="0" w:firstColumn="1" w:lastColumn="0" w:noHBand="0" w:noVBand="1"/>
+        <w:tblLook w:val="04A0"/>
       </w:tblPr>
       <w:tblGrid>
         <w:gridCol w:w="2473"/>
@@ -17567,10 +17566,9 @@
       <w:r>
         <w:rPr>
           <w:noProof/>
-          <w:lang w:val="en-SG" w:eastAsia="en-SG"/>
         </w:rPr>
         <w:drawing>
-          <wp:inline distT="0" distB="0" distL="0" distR="0" wp14:anchorId="44EB99FA" wp14:editId="1D7EE24A">
+          <wp:inline distT="0" distB="0" distL="0" distR="0">
             <wp:extent cx="5727700" cy="3592373"/>
             <wp:effectExtent l="0" t="0" r="0" b="0"/>
             <wp:docPr id="2" name="Picture 1"/>
@@ -17587,10 +17585,10 @@
                     </pic:cNvPicPr>
                   </pic:nvPicPr>
                   <pic:blipFill>
-                    <a:blip r:embed="rId22">
+                    <a:blip r:embed="rId21">
                       <a:extLst>
                         <a:ext uri="{28A0092B-C50C-407E-A947-70E740481C1C}">
-                          <a14:useLocalDpi xmlns:a14="http://schemas.microsoft.com/office/drawing/2010/main" val="0"/>
+                          <a14:useLocalDpi xmlns:a14="http://schemas.microsoft.com/office/drawing/2010/main" xmlns:wps="http://schemas.microsoft.com/office/word/2010/wordprocessingShape" xmlns:wpi="http://schemas.microsoft.com/office/word/2010/wordprocessingInk" xmlns:wpg="http://schemas.microsoft.com/office/word/2010/wordprocessingGroup" xmlns:w14="http://schemas.microsoft.com/office/word/2010/wordml" xmlns:w="http://schemas.openxmlformats.org/wordprocessingml/2006/main" xmlns:w10="urn:schemas-microsoft-com:office:word" xmlns:wp14="http://schemas.microsoft.com/office/word/2010/wordprocessingDrawing" xmlns:v="urn:schemas-microsoft-com:vml" xmlns:o="urn:schemas-microsoft-com:office:office" xmlns:mc="http://schemas.openxmlformats.org/markup-compatibility/2006" xmlns:wpc="http://schemas.microsoft.com/office/word/2010/wordprocessingCanvas" xmlns="" val="0"/>
                         </a:ext>
                       </a:extLst>
                     </a:blip>
@@ -17725,7 +17723,7 @@
           <w:insideV w:val="single" w:sz="4" w:space="0" w:color="auto"/>
         </w:tblBorders>
         <w:tblLayout w:type="fixed"/>
-        <w:tblLook w:val="0000" w:firstRow="0" w:lastRow="0" w:firstColumn="0" w:lastColumn="0" w:noHBand="0" w:noVBand="0"/>
+        <w:tblLook w:val="0000"/>
       </w:tblPr>
       <w:tblGrid>
         <w:gridCol w:w="2448"/>
@@ -18570,7 +18568,7 @@
           <w:insideV w:val="single" w:sz="6" w:space="0" w:color="auto"/>
         </w:tblBorders>
         <w:tblLayout w:type="fixed"/>
-        <w:tblLook w:val="0000" w:firstRow="0" w:lastRow="0" w:firstColumn="0" w:lastColumn="0" w:noHBand="0" w:noVBand="0"/>
+        <w:tblLook w:val="0000"/>
       </w:tblPr>
       <w:tblGrid>
         <w:gridCol w:w="1809"/>
@@ -18909,7 +18907,7 @@
           <w:insideV w:val="single" w:sz="6" w:space="0" w:color="auto"/>
         </w:tblBorders>
         <w:tblLayout w:type="fixed"/>
-        <w:tblLook w:val="0000" w:firstRow="0" w:lastRow="0" w:firstColumn="0" w:lastColumn="0" w:noHBand="0" w:noVBand="0"/>
+        <w:tblLook w:val="0000"/>
       </w:tblPr>
       <w:tblGrid>
         <w:gridCol w:w="2628"/>
@@ -20086,7 +20084,7 @@
           <w:insideV w:val="single" w:sz="6" w:space="0" w:color="auto"/>
         </w:tblBorders>
         <w:tblLayout w:type="fixed"/>
-        <w:tblLook w:val="0000" w:firstRow="0" w:lastRow="0" w:firstColumn="0" w:lastColumn="0" w:noHBand="0" w:noVBand="0"/>
+        <w:tblLook w:val="0000"/>
       </w:tblPr>
       <w:tblGrid>
         <w:gridCol w:w="1728"/>
@@ -20409,7 +20407,7 @@
           <w:insideV w:val="single" w:sz="6" w:space="0" w:color="auto"/>
         </w:tblBorders>
         <w:tblLayout w:type="fixed"/>
-        <w:tblLook w:val="0000" w:firstRow="0" w:lastRow="0" w:firstColumn="0" w:lastColumn="0" w:noHBand="0" w:noVBand="0"/>
+        <w:tblLook w:val="0000"/>
       </w:tblPr>
       <w:tblGrid>
         <w:gridCol w:w="2628"/>
@@ -21382,7 +21380,7 @@
           <w:insideV w:val="single" w:sz="6" w:space="0" w:color="auto"/>
         </w:tblBorders>
         <w:tblLayout w:type="fixed"/>
-        <w:tblLook w:val="0000" w:firstRow="0" w:lastRow="0" w:firstColumn="0" w:lastColumn="0" w:noHBand="0" w:noVBand="0"/>
+        <w:tblLook w:val="0000"/>
       </w:tblPr>
       <w:tblGrid>
         <w:gridCol w:w="1728"/>
@@ -21741,7 +21739,7 @@
           <w:insideV w:val="single" w:sz="6" w:space="0" w:color="auto"/>
         </w:tblBorders>
         <w:tblLayout w:type="fixed"/>
-        <w:tblLook w:val="0000" w:firstRow="0" w:lastRow="0" w:firstColumn="0" w:lastColumn="0" w:noHBand="0" w:noVBand="0"/>
+        <w:tblLook w:val="0000"/>
       </w:tblPr>
       <w:tblGrid>
         <w:gridCol w:w="2628"/>
@@ -22611,7 +22609,7 @@
           <w:insideV w:val="single" w:sz="6" w:space="0" w:color="auto"/>
         </w:tblBorders>
         <w:tblLayout w:type="fixed"/>
-        <w:tblLook w:val="0000" w:firstRow="0" w:lastRow="0" w:firstColumn="0" w:lastColumn="0" w:noHBand="0" w:noVBand="0"/>
+        <w:tblLook w:val="0000"/>
       </w:tblPr>
       <w:tblGrid>
         <w:gridCol w:w="1728"/>
@@ -22950,7 +22948,7 @@
           <w:insideV w:val="single" w:sz="6" w:space="0" w:color="auto"/>
         </w:tblBorders>
         <w:tblLayout w:type="fixed"/>
-        <w:tblLook w:val="0000" w:firstRow="0" w:lastRow="0" w:firstColumn="0" w:lastColumn="0" w:noHBand="0" w:noVBand="0"/>
+        <w:tblLook w:val="0000"/>
       </w:tblPr>
       <w:tblGrid>
         <w:gridCol w:w="2628"/>
@@ -24207,7 +24205,7 @@
           <w:insideV w:val="single" w:sz="6" w:space="0" w:color="auto"/>
         </w:tblBorders>
         <w:tblLayout w:type="fixed"/>
-        <w:tblLook w:val="0000" w:firstRow="0" w:lastRow="0" w:firstColumn="0" w:lastColumn="0" w:noHBand="0" w:noVBand="0"/>
+        <w:tblLook w:val="0000"/>
       </w:tblPr>
       <w:tblGrid>
         <w:gridCol w:w="1728"/>
@@ -24565,7 +24563,7 @@
           <w:insideV w:val="single" w:sz="6" w:space="0" w:color="auto"/>
         </w:tblBorders>
         <w:tblLayout w:type="fixed"/>
-        <w:tblLook w:val="0000" w:firstRow="0" w:lastRow="0" w:firstColumn="0" w:lastColumn="0" w:noHBand="0" w:noVBand="0"/>
+        <w:tblLook w:val="0000"/>
       </w:tblPr>
       <w:tblGrid>
         <w:gridCol w:w="2628"/>
@@ -25777,7 +25775,7 @@
           <w:insideV w:val="single" w:sz="6" w:space="0" w:color="auto"/>
         </w:tblBorders>
         <w:tblLayout w:type="fixed"/>
-        <w:tblLook w:val="0000" w:firstRow="0" w:lastRow="0" w:firstColumn="0" w:lastColumn="0" w:noHBand="0" w:noVBand="0"/>
+        <w:tblLook w:val="0000"/>
       </w:tblPr>
       <w:tblGrid>
         <w:gridCol w:w="1809"/>
@@ -26116,7 +26114,7 @@
           <w:insideV w:val="single" w:sz="6" w:space="0" w:color="auto"/>
         </w:tblBorders>
         <w:tblLayout w:type="fixed"/>
-        <w:tblLook w:val="0000" w:firstRow="0" w:lastRow="0" w:firstColumn="0" w:lastColumn="0" w:noHBand="0" w:noVBand="0"/>
+        <w:tblLook w:val="0000"/>
       </w:tblPr>
       <w:tblGrid>
         <w:gridCol w:w="2628"/>
@@ -27118,7 +27116,7 @@
           <w:insideV w:val="single" w:sz="6" w:space="0" w:color="auto"/>
         </w:tblBorders>
         <w:tblLayout w:type="fixed"/>
-        <w:tblLook w:val="0000" w:firstRow="0" w:lastRow="0" w:firstColumn="0" w:lastColumn="0" w:noHBand="0" w:noVBand="0"/>
+        <w:tblLook w:val="0000"/>
       </w:tblPr>
       <w:tblGrid>
         <w:gridCol w:w="1809"/>
@@ -27457,7 +27455,7 @@
           <w:insideV w:val="single" w:sz="6" w:space="0" w:color="auto"/>
         </w:tblBorders>
         <w:tblLayout w:type="fixed"/>
-        <w:tblLook w:val="0000" w:firstRow="0" w:lastRow="0" w:firstColumn="0" w:lastColumn="0" w:noHBand="0" w:noVBand="0"/>
+        <w:tblLook w:val="0000"/>
       </w:tblPr>
       <w:tblGrid>
         <w:gridCol w:w="2628"/>
@@ -28296,7 +28294,7 @@
           <w:insideV w:val="single" w:sz="6" w:space="0" w:color="auto"/>
         </w:tblBorders>
         <w:tblLayout w:type="fixed"/>
-        <w:tblLook w:val="0000" w:firstRow="0" w:lastRow="0" w:firstColumn="0" w:lastColumn="0" w:noHBand="0" w:noVBand="0"/>
+        <w:tblLook w:val="0000"/>
       </w:tblPr>
       <w:tblGrid>
         <w:gridCol w:w="1809"/>
@@ -28627,7 +28625,7 @@
           <w:insideV w:val="single" w:sz="6" w:space="0" w:color="auto"/>
         </w:tblBorders>
         <w:tblLayout w:type="fixed"/>
-        <w:tblLook w:val="0000" w:firstRow="0" w:lastRow="0" w:firstColumn="0" w:lastColumn="0" w:noHBand="0" w:noVBand="0"/>
+        <w:tblLook w:val="0000"/>
       </w:tblPr>
       <w:tblGrid>
         <w:gridCol w:w="2628"/>
@@ -29629,7 +29627,7 @@
           <w:insideV w:val="single" w:sz="6" w:space="0" w:color="auto"/>
         </w:tblBorders>
         <w:tblLayout w:type="fixed"/>
-        <w:tblLook w:val="0000" w:firstRow="0" w:lastRow="0" w:firstColumn="0" w:lastColumn="0" w:noHBand="0" w:noVBand="0"/>
+        <w:tblLook w:val="0000"/>
       </w:tblPr>
       <w:tblGrid>
         <w:gridCol w:w="1809"/>
@@ -29972,7 +29970,7 @@
           <w:insideV w:val="single" w:sz="6" w:space="0" w:color="auto"/>
         </w:tblBorders>
         <w:tblLayout w:type="fixed"/>
-        <w:tblLook w:val="0000" w:firstRow="0" w:lastRow="0" w:firstColumn="0" w:lastColumn="0" w:noHBand="0" w:noVBand="0"/>
+        <w:tblLook w:val="0000"/>
       </w:tblPr>
       <w:tblGrid>
         <w:gridCol w:w="2628"/>
@@ -30878,7 +30876,7 @@
           <w:insideV w:val="single" w:sz="6" w:space="0" w:color="auto"/>
         </w:tblBorders>
         <w:tblLayout w:type="fixed"/>
-        <w:tblLook w:val="0000" w:firstRow="0" w:lastRow="0" w:firstColumn="0" w:lastColumn="0" w:noHBand="0" w:noVBand="0"/>
+        <w:tblLook w:val="0000"/>
       </w:tblPr>
       <w:tblGrid>
         <w:gridCol w:w="1809"/>
@@ -31221,7 +31219,7 @@
           <w:insideV w:val="single" w:sz="6" w:space="0" w:color="auto"/>
         </w:tblBorders>
         <w:tblLayout w:type="fixed"/>
-        <w:tblLook w:val="0000" w:firstRow="0" w:lastRow="0" w:firstColumn="0" w:lastColumn="0" w:noHBand="0" w:noVBand="0"/>
+        <w:tblLook w:val="0000"/>
       </w:tblPr>
       <w:tblGrid>
         <w:gridCol w:w="2628"/>
@@ -32283,7 +32281,7 @@
           <w:insideV w:val="single" w:sz="6" w:space="0" w:color="auto"/>
         </w:tblBorders>
         <w:tblLayout w:type="fixed"/>
-        <w:tblLook w:val="0000" w:firstRow="0" w:lastRow="0" w:firstColumn="0" w:lastColumn="0" w:noHBand="0" w:noVBand="0"/>
+        <w:tblLook w:val="0000"/>
       </w:tblPr>
       <w:tblGrid>
         <w:gridCol w:w="1809"/>
@@ -32626,7 +32624,7 @@
           <w:insideV w:val="single" w:sz="6" w:space="0" w:color="auto"/>
         </w:tblBorders>
         <w:tblLayout w:type="fixed"/>
-        <w:tblLook w:val="0000" w:firstRow="0" w:lastRow="0" w:firstColumn="0" w:lastColumn="0" w:noHBand="0" w:noVBand="0"/>
+        <w:tblLook w:val="0000"/>
       </w:tblPr>
       <w:tblGrid>
         <w:gridCol w:w="2628"/>
@@ -33560,7 +33558,7 @@
           <w:insideV w:val="single" w:sz="6" w:space="0" w:color="auto"/>
         </w:tblBorders>
         <w:tblLayout w:type="fixed"/>
-        <w:tblLook w:val="0000" w:firstRow="0" w:lastRow="0" w:firstColumn="0" w:lastColumn="0" w:noHBand="0" w:noVBand="0"/>
+        <w:tblLook w:val="0000"/>
       </w:tblPr>
       <w:tblGrid>
         <w:gridCol w:w="1809"/>
@@ -33903,7 +33901,7 @@
           <w:insideV w:val="single" w:sz="6" w:space="0" w:color="auto"/>
         </w:tblBorders>
         <w:tblLayout w:type="fixed"/>
-        <w:tblLook w:val="0000" w:firstRow="0" w:lastRow="0" w:firstColumn="0" w:lastColumn="0" w:noHBand="0" w:noVBand="0"/>
+        <w:tblLook w:val="0000"/>
       </w:tblPr>
       <w:tblGrid>
         <w:gridCol w:w="2628"/>
@@ -34733,7 +34731,7 @@
           <w:insideV w:val="single" w:sz="6" w:space="0" w:color="auto"/>
         </w:tblBorders>
         <w:tblLayout w:type="fixed"/>
-        <w:tblLook w:val="0000" w:firstRow="0" w:lastRow="0" w:firstColumn="0" w:lastColumn="0" w:noHBand="0" w:noVBand="0"/>
+        <w:tblLook w:val="0000"/>
       </w:tblPr>
       <w:tblGrid>
         <w:gridCol w:w="1809"/>
@@ -35072,7 +35070,7 @@
           <w:insideV w:val="single" w:sz="6" w:space="0" w:color="auto"/>
         </w:tblBorders>
         <w:tblLayout w:type="fixed"/>
-        <w:tblLook w:val="0000" w:firstRow="0" w:lastRow="0" w:firstColumn="0" w:lastColumn="0" w:noHBand="0" w:noVBand="0"/>
+        <w:tblLook w:val="0000"/>
       </w:tblPr>
       <w:tblGrid>
         <w:gridCol w:w="2628"/>
@@ -35808,7 +35806,7 @@
           <w:insideV w:val="single" w:sz="6" w:space="0" w:color="auto"/>
         </w:tblBorders>
         <w:tblLayout w:type="fixed"/>
-        <w:tblLook w:val="0000" w:firstRow="0" w:lastRow="0" w:firstColumn="0" w:lastColumn="0" w:noHBand="0" w:noVBand="0"/>
+        <w:tblLook w:val="0000"/>
       </w:tblPr>
       <w:tblGrid>
         <w:gridCol w:w="1809"/>
@@ -36131,7 +36129,7 @@
           <w:insideV w:val="single" w:sz="6" w:space="0" w:color="auto"/>
         </w:tblBorders>
         <w:tblLayout w:type="fixed"/>
-        <w:tblLook w:val="0000" w:firstRow="0" w:lastRow="0" w:firstColumn="0" w:lastColumn="0" w:noHBand="0" w:noVBand="0"/>
+        <w:tblLook w:val="0000"/>
       </w:tblPr>
       <w:tblGrid>
         <w:gridCol w:w="2628"/>
@@ -37175,7 +37173,7 @@
           <w:insideV w:val="single" w:sz="6" w:space="0" w:color="auto"/>
         </w:tblBorders>
         <w:tblLayout w:type="fixed"/>
-        <w:tblLook w:val="0000" w:firstRow="0" w:lastRow="0" w:firstColumn="0" w:lastColumn="0" w:noHBand="0" w:noVBand="0"/>
+        <w:tblLook w:val="0000"/>
       </w:tblPr>
       <w:tblGrid>
         <w:gridCol w:w="1809"/>
@@ -37498,7 +37496,7 @@
           <w:insideV w:val="single" w:sz="6" w:space="0" w:color="auto"/>
         </w:tblBorders>
         <w:tblLayout w:type="fixed"/>
-        <w:tblLook w:val="0000" w:firstRow="0" w:lastRow="0" w:firstColumn="0" w:lastColumn="0" w:noHBand="0" w:noVBand="0"/>
+        <w:tblLook w:val="0000"/>
       </w:tblPr>
       <w:tblGrid>
         <w:gridCol w:w="2628"/>
@@ -38296,7 +38294,7 @@
           <w:insideV w:val="single" w:sz="6" w:space="0" w:color="auto"/>
         </w:tblBorders>
         <w:tblLayout w:type="fixed"/>
-        <w:tblLook w:val="0000" w:firstRow="0" w:lastRow="0" w:firstColumn="0" w:lastColumn="0" w:noHBand="0" w:noVBand="0"/>
+        <w:tblLook w:val="0000"/>
       </w:tblPr>
       <w:tblGrid>
         <w:gridCol w:w="1809"/>
@@ -38643,7 +38641,7 @@
           <w:insideV w:val="single" w:sz="6" w:space="0" w:color="auto"/>
         </w:tblBorders>
         <w:tblLayout w:type="fixed"/>
-        <w:tblLook w:val="0000" w:firstRow="0" w:lastRow="0" w:firstColumn="0" w:lastColumn="0" w:noHBand="0" w:noVBand="0"/>
+        <w:tblLook w:val="0000"/>
       </w:tblPr>
       <w:tblGrid>
         <w:gridCol w:w="2628"/>
@@ -39682,7 +39680,7 @@
           <w:right w:val="nil"/>
         </w:tblBorders>
         <w:tblLayout w:type="fixed"/>
-        <w:tblLook w:val="0000" w:firstRow="0" w:lastRow="0" w:firstColumn="0" w:lastColumn="0" w:noHBand="0" w:noVBand="0"/>
+        <w:tblLook w:val="0000"/>
       </w:tblPr>
       <w:tblGrid>
         <w:gridCol w:w="1760"/>
@@ -40903,7 +40901,7 @@
           <w:right w:val="nil"/>
         </w:tblBorders>
         <w:tblLayout w:type="fixed"/>
-        <w:tblLook w:val="0000" w:firstRow="0" w:lastRow="0" w:firstColumn="0" w:lastColumn="0" w:noHBand="0" w:noVBand="0"/>
+        <w:tblLook w:val="0000"/>
       </w:tblPr>
       <w:tblGrid>
         <w:gridCol w:w="1240"/>
@@ -42064,10 +42062,9 @@
       <w:r>
         <w:rPr>
           <w:noProof/>
-          <w:lang w:val="en-SG" w:eastAsia="en-SG"/>
         </w:rPr>
         <w:drawing>
-          <wp:inline distT="0" distB="0" distL="0" distR="0" wp14:anchorId="665A6AF5" wp14:editId="70E41D2F">
+          <wp:inline distT="0" distB="0" distL="0" distR="0">
             <wp:extent cx="5270500" cy="3305457"/>
             <wp:effectExtent l="0" t="0" r="0" b="0"/>
             <wp:docPr id="1" name="Picture 1"/>
@@ -42084,10 +42081,10 @@
                     </pic:cNvPicPr>
                   </pic:nvPicPr>
                   <pic:blipFill>
-                    <a:blip r:embed="rId22">
+                    <a:blip r:embed="rId21">
                       <a:extLst>
                         <a:ext uri="{28A0092B-C50C-407E-A947-70E740481C1C}">
-                          <a14:useLocalDpi xmlns:a14="http://schemas.microsoft.com/office/drawing/2010/main" val="0"/>
+                          <a14:useLocalDpi xmlns:a14="http://schemas.microsoft.com/office/drawing/2010/main" xmlns:wps="http://schemas.microsoft.com/office/word/2010/wordprocessingShape" xmlns:wpi="http://schemas.microsoft.com/office/word/2010/wordprocessingInk" xmlns:wpg="http://schemas.microsoft.com/office/word/2010/wordprocessingGroup" xmlns:w14="http://schemas.microsoft.com/office/word/2010/wordml" xmlns:w="http://schemas.openxmlformats.org/wordprocessingml/2006/main" xmlns:w10="urn:schemas-microsoft-com:office:word" xmlns:wp14="http://schemas.microsoft.com/office/word/2010/wordprocessingDrawing" xmlns:v="urn:schemas-microsoft-com:vml" xmlns:o="urn:schemas-microsoft-com:office:office" xmlns:mc="http://schemas.openxmlformats.org/markup-compatibility/2006" xmlns:wpc="http://schemas.microsoft.com/office/word/2010/wordprocessingCanvas" xmlns="" val="0"/>
                         </a:ext>
                       </a:extLst>
                     </a:blip>
@@ -42162,10 +42159,9 @@
       <w:r>
         <w:rPr>
           <w:noProof/>
-          <w:lang w:val="en-SG" w:eastAsia="en-SG"/>
         </w:rPr>
         <w:drawing>
-          <wp:inline distT="0" distB="0" distL="0" distR="0" wp14:anchorId="53E7EED1" wp14:editId="00741663">
+          <wp:inline distT="0" distB="0" distL="0" distR="0">
             <wp:extent cx="6285406" cy="5981700"/>
             <wp:effectExtent l="0" t="0" r="0" b="0"/>
             <wp:docPr id="3" name="Picture 1"/>
@@ -42182,10 +42178,10 @@
                     </pic:cNvPicPr>
                   </pic:nvPicPr>
                   <pic:blipFill>
-                    <a:blip r:embed="rId23">
+                    <a:blip r:embed="rId22">
                       <a:extLst>
                         <a:ext uri="{28A0092B-C50C-407E-A947-70E740481C1C}">
-                          <a14:useLocalDpi xmlns:a14="http://schemas.microsoft.com/office/drawing/2010/main" val="0"/>
+                          <a14:useLocalDpi xmlns:a14="http://schemas.microsoft.com/office/drawing/2010/main" xmlns:wps="http://schemas.microsoft.com/office/word/2010/wordprocessingShape" xmlns:wpi="http://schemas.microsoft.com/office/word/2010/wordprocessingInk" xmlns:wpg="http://schemas.microsoft.com/office/word/2010/wordprocessingGroup" xmlns:w14="http://schemas.microsoft.com/office/word/2010/wordml" xmlns:w="http://schemas.openxmlformats.org/wordprocessingml/2006/main" xmlns:w10="urn:schemas-microsoft-com:office:word" xmlns:wp14="http://schemas.microsoft.com/office/word/2010/wordprocessingDrawing" xmlns:v="urn:schemas-microsoft-com:vml" xmlns:o="urn:schemas-microsoft-com:office:office" xmlns:mc="http://schemas.openxmlformats.org/markup-compatibility/2006" xmlns:wpc="http://schemas.microsoft.com/office/word/2010/wordprocessingCanvas" xmlns="" val="0"/>
                         </a:ext>
                       </a:extLst>
                     </a:blip>
@@ -42276,10 +42272,9 @@
       <w:r>
         <w:rPr>
           <w:noProof/>
-          <w:lang w:val="en-SG" w:eastAsia="en-SG"/>
         </w:rPr>
         <w:drawing>
-          <wp:inline distT="0" distB="0" distL="0" distR="0" wp14:anchorId="7185683B" wp14:editId="3D27D549">
+          <wp:inline distT="0" distB="0" distL="0" distR="0">
             <wp:extent cx="6064331" cy="2705100"/>
             <wp:effectExtent l="0" t="0" r="6350" b="0"/>
             <wp:docPr id="6" name="Picture 3"/>
@@ -42296,10 +42291,10 @@
                     </pic:cNvPicPr>
                   </pic:nvPicPr>
                   <pic:blipFill>
-                    <a:blip r:embed="rId24">
+                    <a:blip r:embed="rId23">
                       <a:extLst>
                         <a:ext uri="{28A0092B-C50C-407E-A947-70E740481C1C}">
-                          <a14:useLocalDpi xmlns:a14="http://schemas.microsoft.com/office/drawing/2010/main" val="0"/>
+                          <a14:useLocalDpi xmlns:a14="http://schemas.microsoft.com/office/drawing/2010/main" xmlns:wps="http://schemas.microsoft.com/office/word/2010/wordprocessingShape" xmlns:wpi="http://schemas.microsoft.com/office/word/2010/wordprocessingInk" xmlns:wpg="http://schemas.microsoft.com/office/word/2010/wordprocessingGroup" xmlns:w14="http://schemas.microsoft.com/office/word/2010/wordml" xmlns:w="http://schemas.openxmlformats.org/wordprocessingml/2006/main" xmlns:w10="urn:schemas-microsoft-com:office:word" xmlns:wp14="http://schemas.microsoft.com/office/word/2010/wordprocessingDrawing" xmlns:v="urn:schemas-microsoft-com:vml" xmlns:o="urn:schemas-microsoft-com:office:office" xmlns:mc="http://schemas.openxmlformats.org/markup-compatibility/2006" xmlns:wpc="http://schemas.microsoft.com/office/word/2010/wordprocessingCanvas" xmlns="" val="0"/>
                         </a:ext>
                       </a:extLst>
                     </a:blip>
@@ -42403,36 +42398,59 @@
       <w:pPr>
         <w:pStyle w:val="subsubhead2"/>
         <w:numPr>
-          <w:ilvl w:val="2"/>
-          <w:numId w:val="59"/>
-        </w:numPr>
-        <w:ind w:left="993" w:hanging="567"/>
-      </w:pPr>
-      <w:bookmarkStart w:id="63" w:name="_Toc210054929"/>
-      <w:r>
-        <w:t>Update member account</w:t>
-      </w:r>
-      <w:bookmarkEnd w:id="63"/>
-    </w:p>
-    <w:p>
-      <w:pPr>
-        <w:pStyle w:val="subsubhead2"/>
-        <w:numPr>
           <w:ilvl w:val="0"/>
           <w:numId w:val="0"/>
         </w:numPr>
       </w:pPr>
-    </w:p>
-    <w:p>
-      <w:pPr>
-        <w:rPr>
-          <w:rFonts w:ascii="Arial" w:hAnsi="Arial" w:cs="Arial"/>
-          <w:sz w:val="26"/>
-          <w:szCs w:val="26"/>
-        </w:rPr>
-      </w:pPr>
-      <w:r>
-        <w:br w:type="page"/>
+      <w:r>
+        <w:rPr>
+          <w:noProof/>
+        </w:rPr>
+        <w:drawing>
+          <wp:inline distT="0" distB="0" distL="0" distR="0">
+            <wp:extent cx="5257800" cy="2543175"/>
+            <wp:effectExtent l="19050" t="0" r="0" b="0"/>
+            <wp:docPr id="10" name="Picture 1" descr="C:\Users\Peh Wei Leng\Documents\GitHub\twocube\Documentation\ViewUserDetails.png"/>
+            <wp:cNvGraphicFramePr>
+              <a:graphicFrameLocks xmlns:a="http://schemas.openxmlformats.org/drawingml/2006/main" noChangeAspect="1"/>
+            </wp:cNvGraphicFramePr>
+            <a:graphic xmlns:a="http://schemas.openxmlformats.org/drawingml/2006/main">
+              <a:graphicData uri="http://schemas.openxmlformats.org/drawingml/2006/picture">
+                <pic:pic xmlns:pic="http://schemas.openxmlformats.org/drawingml/2006/picture">
+                  <pic:nvPicPr>
+                    <pic:cNvPr id="0" name="Picture 1" descr="C:\Users\Peh Wei Leng\Documents\GitHub\twocube\Documentation\ViewUserDetails.png"/>
+                    <pic:cNvPicPr>
+                      <a:picLocks noChangeAspect="1" noChangeArrowheads="1"/>
+                    </pic:cNvPicPr>
+                  </pic:nvPicPr>
+                  <pic:blipFill>
+                    <a:blip r:embed="rId24"/>
+                    <a:srcRect/>
+                    <a:stretch>
+                      <a:fillRect/>
+                    </a:stretch>
+                  </pic:blipFill>
+                  <pic:spPr bwMode="auto">
+                    <a:xfrm>
+                      <a:off x="0" y="0"/>
+                      <a:ext cx="5257800" cy="2543175"/>
+                    </a:xfrm>
+                    <a:prstGeom prst="rect">
+                      <a:avLst/>
+                    </a:prstGeom>
+                    <a:noFill/>
+                    <a:ln w="9525">
+                      <a:noFill/>
+                      <a:miter lim="800000"/>
+                      <a:headEnd/>
+                      <a:tailEnd/>
+                    </a:ln>
+                  </pic:spPr>
+                </pic:pic>
+              </a:graphicData>
+            </a:graphic>
+          </wp:inline>
+        </w:drawing>
       </w:r>
     </w:p>
     <w:p>
@@ -42444,12 +42462,155 @@
         </w:numPr>
         <w:ind w:left="993" w:hanging="567"/>
       </w:pPr>
+      <w:bookmarkStart w:id="63" w:name="_Toc210054929"/>
+      <w:r>
+        <w:t>Update member account</w:t>
+      </w:r>
+      <w:bookmarkEnd w:id="63"/>
+    </w:p>
+    <w:p>
+      <w:pPr>
+        <w:pStyle w:val="subsubhead2"/>
+        <w:numPr>
+          <w:ilvl w:val="0"/>
+          <w:numId w:val="0"/>
+        </w:numPr>
+      </w:pPr>
+      <w:r>
+        <w:rPr>
+          <w:noProof/>
+        </w:rPr>
+        <w:drawing>
+          <wp:inline distT="0" distB="0" distL="0" distR="0">
+            <wp:extent cx="5267325" cy="3733800"/>
+            <wp:effectExtent l="19050" t="0" r="9525" b="0"/>
+            <wp:docPr id="11" name="Picture 2" descr="C:\Users\Peh Wei Leng\Documents\GitHub\twocube\Documentation\UpdateUserDetails.png"/>
+            <wp:cNvGraphicFramePr>
+              <a:graphicFrameLocks xmlns:a="http://schemas.openxmlformats.org/drawingml/2006/main" noChangeAspect="1"/>
+            </wp:cNvGraphicFramePr>
+            <a:graphic xmlns:a="http://schemas.openxmlformats.org/drawingml/2006/main">
+              <a:graphicData uri="http://schemas.openxmlformats.org/drawingml/2006/picture">
+                <pic:pic xmlns:pic="http://schemas.openxmlformats.org/drawingml/2006/picture">
+                  <pic:nvPicPr>
+                    <pic:cNvPr id="0" name="Picture 2" descr="C:\Users\Peh Wei Leng\Documents\GitHub\twocube\Documentation\UpdateUserDetails.png"/>
+                    <pic:cNvPicPr>
+                      <a:picLocks noChangeAspect="1" noChangeArrowheads="1"/>
+                    </pic:cNvPicPr>
+                  </pic:nvPicPr>
+                  <pic:blipFill>
+                    <a:blip r:embed="rId25"/>
+                    <a:srcRect/>
+                    <a:stretch>
+                      <a:fillRect/>
+                    </a:stretch>
+                  </pic:blipFill>
+                  <pic:spPr bwMode="auto">
+                    <a:xfrm>
+                      <a:off x="0" y="0"/>
+                      <a:ext cx="5267325" cy="3733800"/>
+                    </a:xfrm>
+                    <a:prstGeom prst="rect">
+                      <a:avLst/>
+                    </a:prstGeom>
+                    <a:noFill/>
+                    <a:ln w="9525">
+                      <a:noFill/>
+                      <a:miter lim="800000"/>
+                      <a:headEnd/>
+                      <a:tailEnd/>
+                    </a:ln>
+                  </pic:spPr>
+                </pic:pic>
+              </a:graphicData>
+            </a:graphic>
+          </wp:inline>
+        </w:drawing>
+      </w:r>
+    </w:p>
+    <w:p>
+      <w:pPr>
+        <w:rPr>
+          <w:rFonts w:ascii="Arial" w:hAnsi="Arial" w:cs="Arial"/>
+          <w:sz w:val="26"/>
+          <w:szCs w:val="26"/>
+        </w:rPr>
+      </w:pPr>
+    </w:p>
+    <w:p>
+      <w:pPr>
+        <w:pStyle w:val="subsubhead2"/>
+        <w:numPr>
+          <w:ilvl w:val="2"/>
+          <w:numId w:val="59"/>
+        </w:numPr>
+        <w:ind w:left="993" w:hanging="567"/>
+      </w:pPr>
       <w:bookmarkStart w:id="64" w:name="_Toc210054930"/>
       <w:r>
+        <w:t>Update password</w:t>
+      </w:r>
+      <w:bookmarkEnd w:id="64"/>
+    </w:p>
+    <w:p>
+      <w:pPr>
+        <w:pStyle w:val="subsubhead2"/>
+        <w:numPr>
+          <w:ilvl w:val="0"/>
+          <w:numId w:val="0"/>
+        </w:numPr>
+        <w:ind w:left="993" w:hanging="567"/>
+      </w:pPr>
+      <w:r>
+        <w:rPr>
+          <w:noProof/>
+        </w:rPr>
         <w:lastRenderedPageBreak/>
-        <w:t>Update password</w:t>
-      </w:r>
-      <w:bookmarkEnd w:id="64"/>
+        <w:drawing>
+          <wp:inline distT="0" distB="0" distL="0" distR="0">
+            <wp:extent cx="5276850" cy="2933700"/>
+            <wp:effectExtent l="19050" t="0" r="0" b="0"/>
+            <wp:docPr id="12" name="Picture 3" descr="C:\Users\Peh Wei Leng\Documents\GitHub\twocube\Documentation\Updatepassword.png"/>
+            <wp:cNvGraphicFramePr>
+              <a:graphicFrameLocks xmlns:a="http://schemas.openxmlformats.org/drawingml/2006/main" noChangeAspect="1"/>
+            </wp:cNvGraphicFramePr>
+            <a:graphic xmlns:a="http://schemas.openxmlformats.org/drawingml/2006/main">
+              <a:graphicData uri="http://schemas.openxmlformats.org/drawingml/2006/picture">
+                <pic:pic xmlns:pic="http://schemas.openxmlformats.org/drawingml/2006/picture">
+                  <pic:nvPicPr>
+                    <pic:cNvPr id="0" name="Picture 3" descr="C:\Users\Peh Wei Leng\Documents\GitHub\twocube\Documentation\Updatepassword.png"/>
+                    <pic:cNvPicPr>
+                      <a:picLocks noChangeAspect="1" noChangeArrowheads="1"/>
+                    </pic:cNvPicPr>
+                  </pic:nvPicPr>
+                  <pic:blipFill>
+                    <a:blip r:embed="rId26"/>
+                    <a:srcRect/>
+                    <a:stretch>
+                      <a:fillRect/>
+                    </a:stretch>
+                  </pic:blipFill>
+                  <pic:spPr bwMode="auto">
+                    <a:xfrm>
+                      <a:off x="0" y="0"/>
+                      <a:ext cx="5276850" cy="2933700"/>
+                    </a:xfrm>
+                    <a:prstGeom prst="rect">
+                      <a:avLst/>
+                    </a:prstGeom>
+                    <a:noFill/>
+                    <a:ln w="9525">
+                      <a:noFill/>
+                      <a:miter lim="800000"/>
+                      <a:headEnd/>
+                      <a:tailEnd/>
+                    </a:ln>
+                  </pic:spPr>
+                </pic:pic>
+              </a:graphicData>
+            </a:graphic>
+          </wp:inline>
+        </w:drawing>
+      </w:r>
     </w:p>
     <w:p>
       <w:pPr>
@@ -42579,10 +42740,9 @@
       <w:r>
         <w:rPr>
           <w:noProof/>
-          <w:lang w:val="en-SG" w:eastAsia="en-SG"/>
         </w:rPr>
         <w:drawing>
-          <wp:inline distT="0" distB="0" distL="0" distR="0" wp14:anchorId="4A67083F" wp14:editId="123BF386">
+          <wp:inline distT="0" distB="0" distL="0" distR="0">
             <wp:extent cx="5753100" cy="3040197"/>
             <wp:effectExtent l="0" t="0" r="0" b="8255"/>
             <wp:docPr id="7" name="Picture 4"/>
@@ -42599,10 +42759,10 @@
                     </pic:cNvPicPr>
                   </pic:nvPicPr>
                   <pic:blipFill>
-                    <a:blip r:embed="rId25">
+                    <a:blip r:embed="rId27">
                       <a:extLst>
                         <a:ext uri="{28A0092B-C50C-407E-A947-70E740481C1C}">
-                          <a14:useLocalDpi xmlns:a14="http://schemas.microsoft.com/office/drawing/2010/main" val="0"/>
+                          <a14:useLocalDpi xmlns:a14="http://schemas.microsoft.com/office/drawing/2010/main" xmlns:wps="http://schemas.microsoft.com/office/word/2010/wordprocessingShape" xmlns:wpi="http://schemas.microsoft.com/office/word/2010/wordprocessingInk" xmlns:wpg="http://schemas.microsoft.com/office/word/2010/wordprocessingGroup" xmlns:w14="http://schemas.microsoft.com/office/word/2010/wordml" xmlns:w="http://schemas.openxmlformats.org/wordprocessingml/2006/main" xmlns:w10="urn:schemas-microsoft-com:office:word" xmlns:wp14="http://schemas.microsoft.com/office/word/2010/wordprocessingDrawing" xmlns:v="urn:schemas-microsoft-com:vml" xmlns:o="urn:schemas-microsoft-com:office:office" xmlns:mc="http://schemas.openxmlformats.org/markup-compatibility/2006" xmlns:wpc="http://schemas.microsoft.com/office/word/2010/wordprocessingCanvas" xmlns="" val="0"/>
                         </a:ext>
                       </a:extLst>
                     </a:blip>
@@ -42667,10 +42827,9 @@
       <w:r>
         <w:rPr>
           <w:noProof/>
-          <w:lang w:val="en-SG" w:eastAsia="en-SG"/>
         </w:rPr>
         <w:drawing>
-          <wp:inline distT="0" distB="0" distL="0" distR="0" wp14:anchorId="6A9FB795" wp14:editId="793B269F">
+          <wp:inline distT="0" distB="0" distL="0" distR="0">
             <wp:extent cx="5753100" cy="4567347"/>
             <wp:effectExtent l="0" t="0" r="0" b="5080"/>
             <wp:docPr id="9" name="Picture 6"/>
@@ -42687,10 +42846,10 @@
                     </pic:cNvPicPr>
                   </pic:nvPicPr>
                   <pic:blipFill>
-                    <a:blip r:embed="rId26">
+                    <a:blip r:embed="rId28">
                       <a:extLst>
                         <a:ext uri="{28A0092B-C50C-407E-A947-70E740481C1C}">
-                          <a14:useLocalDpi xmlns:a14="http://schemas.microsoft.com/office/drawing/2010/main" val="0"/>
+                          <a14:useLocalDpi xmlns:a14="http://schemas.microsoft.com/office/drawing/2010/main" xmlns:wps="http://schemas.microsoft.com/office/word/2010/wordprocessingShape" xmlns:wpi="http://schemas.microsoft.com/office/word/2010/wordprocessingInk" xmlns:wpg="http://schemas.microsoft.com/office/word/2010/wordprocessingGroup" xmlns:w14="http://schemas.microsoft.com/office/word/2010/wordml" xmlns:w="http://schemas.openxmlformats.org/wordprocessingml/2006/main" xmlns:w10="urn:schemas-microsoft-com:office:word" xmlns:wp14="http://schemas.microsoft.com/office/word/2010/wordprocessingDrawing" xmlns:v="urn:schemas-microsoft-com:vml" xmlns:o="urn:schemas-microsoft-com:office:office" xmlns:mc="http://schemas.openxmlformats.org/markup-compatibility/2006" xmlns:wpc="http://schemas.microsoft.com/office/word/2010/wordprocessingCanvas" xmlns="" val="0"/>
                         </a:ext>
                       </a:extLst>
                     </a:blip>
@@ -42846,10 +43005,9 @@
       <w:r>
         <w:rPr>
           <w:noProof/>
-          <w:lang w:val="en-SG" w:eastAsia="en-SG"/>
         </w:rPr>
         <w:drawing>
-          <wp:inline distT="0" distB="0" distL="0" distR="0" wp14:anchorId="0ACDED9F" wp14:editId="0D6DC239">
+          <wp:inline distT="0" distB="0" distL="0" distR="0">
             <wp:extent cx="5270500" cy="5698027"/>
             <wp:effectExtent l="0" t="0" r="6350" b="0"/>
             <wp:docPr id="5" name="Picture 5" descr="C:\Users\Nobody\Documents\GitHub\twocube\Documentation\GenerateReportSD.png"/>
@@ -42866,10 +43024,10 @@
                     </pic:cNvPicPr>
                   </pic:nvPicPr>
                   <pic:blipFill>
-                    <a:blip r:embed="rId27">
+                    <a:blip r:embed="rId29">
                       <a:extLst>
                         <a:ext uri="{28A0092B-C50C-407E-A947-70E740481C1C}">
-                          <a14:useLocalDpi xmlns:a14="http://schemas.microsoft.com/office/drawing/2010/main" val="0"/>
+                          <a14:useLocalDpi xmlns:a14="http://schemas.microsoft.com/office/drawing/2010/main" xmlns:wps="http://schemas.microsoft.com/office/word/2010/wordprocessingShape" xmlns:wpi="http://schemas.microsoft.com/office/word/2010/wordprocessingInk" xmlns:wpg="http://schemas.microsoft.com/office/word/2010/wordprocessingGroup" xmlns:w14="http://schemas.microsoft.com/office/word/2010/wordml" xmlns:w="http://schemas.openxmlformats.org/wordprocessingml/2006/main" xmlns:w10="urn:schemas-microsoft-com:office:word" xmlns:wp14="http://schemas.microsoft.com/office/word/2010/wordprocessingDrawing" xmlns:v="urn:schemas-microsoft-com:vml" xmlns:o="urn:schemas-microsoft-com:office:office" xmlns:mc="http://schemas.openxmlformats.org/markup-compatibility/2006" xmlns:wpc="http://schemas.microsoft.com/office/word/2010/wordprocessingCanvas" xmlns="" val="0"/>
                         </a:ext>
                       </a:extLst>
                     </a:blip>
@@ -43039,10 +43197,9 @@
       <w:r>
         <w:rPr>
           <w:noProof/>
-          <w:lang w:val="en-SG" w:eastAsia="en-SG"/>
         </w:rPr>
         <w:drawing>
-          <wp:inline distT="0" distB="0" distL="0" distR="0" wp14:anchorId="32A479BD" wp14:editId="091E3A38">
+          <wp:inline distT="0" distB="0" distL="0" distR="0">
             <wp:extent cx="5753100" cy="3084206"/>
             <wp:effectExtent l="0" t="0" r="0" b="0"/>
             <wp:docPr id="8" name="Picture 5"/>
@@ -43059,10 +43216,10 @@
                     </pic:cNvPicPr>
                   </pic:nvPicPr>
                   <pic:blipFill>
-                    <a:blip r:embed="rId28">
+                    <a:blip r:embed="rId30">
                       <a:extLst>
                         <a:ext uri="{28A0092B-C50C-407E-A947-70E740481C1C}">
-                          <a14:useLocalDpi xmlns:a14="http://schemas.microsoft.com/office/drawing/2010/main" val="0"/>
+                          <a14:useLocalDpi xmlns:a14="http://schemas.microsoft.com/office/drawing/2010/main" xmlns:wps="http://schemas.microsoft.com/office/word/2010/wordprocessingShape" xmlns:wpi="http://schemas.microsoft.com/office/word/2010/wordprocessingInk" xmlns:wpg="http://schemas.microsoft.com/office/word/2010/wordprocessingGroup" xmlns:w14="http://schemas.microsoft.com/office/word/2010/wordml" xmlns:w="http://schemas.openxmlformats.org/wordprocessingml/2006/main" xmlns:w10="urn:schemas-microsoft-com:office:word" xmlns:wp14="http://schemas.microsoft.com/office/word/2010/wordprocessingDrawing" xmlns:v="urn:schemas-microsoft-com:vml" xmlns:o="urn:schemas-microsoft-com:office:office" xmlns:mc="http://schemas.openxmlformats.org/markup-compatibility/2006" xmlns:wpc="http://schemas.microsoft.com/office/word/2010/wordprocessingCanvas" xmlns="" val="0"/>
                         </a:ext>
                       </a:extLst>
                     </a:blip>
@@ -43263,7 +43420,7 @@
       <w:bookmarkEnd w:id="86"/>
     </w:p>
     <w:sectPr>
-      <w:footerReference w:type="default" r:id="rId29"/>
+      <w:footerReference w:type="default" r:id="rId31"/>
       <w:pgSz w:w="11900" w:h="16840"/>
       <w:pgMar w:top="1440" w:right="1800" w:bottom="1440" w:left="1800" w:header="708" w:footer="708" w:gutter="0"/>
       <w:pgNumType w:start="1"/>
@@ -43275,7 +43432,7 @@
 </file>
 
 <file path=word/endnotes.xml><?xml version="1.0" encoding="utf-8"?>
-<w:endnotes xmlns:wpc="http://schemas.microsoft.com/office/word/2010/wordprocessingCanvas" xmlns:mc="http://schemas.openxmlformats.org/markup-compatibility/2006" xmlns:o="urn:schemas-microsoft-com:office:office" xmlns:r="http://schemas.openxmlformats.org/officeDocument/2006/relationships" xmlns:m="http://schemas.openxmlformats.org/officeDocument/2006/math" xmlns:v="urn:schemas-microsoft-com:vml" xmlns:wp14="http://schemas.microsoft.com/office/word/2010/wordprocessingDrawing" xmlns:wp="http://schemas.openxmlformats.org/drawingml/2006/wordprocessingDrawing" xmlns:w10="urn:schemas-microsoft-com:office:word" xmlns:w="http://schemas.openxmlformats.org/wordprocessingml/2006/main" xmlns:w14="http://schemas.microsoft.com/office/word/2010/wordml" xmlns:wpg="http://schemas.microsoft.com/office/word/2010/wordprocessingGroup" xmlns:wpi="http://schemas.microsoft.com/office/word/2010/wordprocessingInk" xmlns:wne="http://schemas.microsoft.com/office/word/2006/wordml" xmlns:wps="http://schemas.microsoft.com/office/word/2010/wordprocessingShape" mc:Ignorable="w14 wp14">
+<w:endnotes xmlns:ve="http://schemas.openxmlformats.org/markup-compatibility/2006" xmlns:o="urn:schemas-microsoft-com:office:office" xmlns:r="http://schemas.openxmlformats.org/officeDocument/2006/relationships" xmlns:m="http://schemas.openxmlformats.org/officeDocument/2006/math" xmlns:v="urn:schemas-microsoft-com:vml" xmlns:wp="http://schemas.openxmlformats.org/drawingml/2006/wordprocessingDrawing" xmlns:w10="urn:schemas-microsoft-com:office:word" xmlns:w="http://schemas.openxmlformats.org/wordprocessingml/2006/main" xmlns:wne="http://schemas.microsoft.com/office/word/2006/wordml">
   <w:endnote w:type="separator" w:id="-1">
     <w:p>
       <w:r>
@@ -43294,7 +43451,7 @@
 </file>
 
 <file path=word/footer1.xml><?xml version="1.0" encoding="utf-8"?>
-<w:ftr xmlns:wpc="http://schemas.microsoft.com/office/word/2010/wordprocessingCanvas" xmlns:mc="http://schemas.openxmlformats.org/markup-compatibility/2006" xmlns:o="urn:schemas-microsoft-com:office:office" xmlns:r="http://schemas.openxmlformats.org/officeDocument/2006/relationships" xmlns:m="http://schemas.openxmlformats.org/officeDocument/2006/math" xmlns:v="urn:schemas-microsoft-com:vml" xmlns:wp14="http://schemas.microsoft.com/office/word/2010/wordprocessingDrawing" xmlns:wp="http://schemas.openxmlformats.org/drawingml/2006/wordprocessingDrawing" xmlns:w10="urn:schemas-microsoft-com:office:word" xmlns:w="http://schemas.openxmlformats.org/wordprocessingml/2006/main" xmlns:w14="http://schemas.microsoft.com/office/word/2010/wordml" xmlns:wpg="http://schemas.microsoft.com/office/word/2010/wordprocessingGroup" xmlns:wpi="http://schemas.microsoft.com/office/word/2010/wordprocessingInk" xmlns:wne="http://schemas.microsoft.com/office/word/2006/wordml" xmlns:wps="http://schemas.microsoft.com/office/word/2010/wordprocessingShape" mc:Ignorable="w14 wp14">
+<w:ftr xmlns:ve="http://schemas.openxmlformats.org/markup-compatibility/2006" xmlns:o="urn:schemas-microsoft-com:office:office" xmlns:r="http://schemas.openxmlformats.org/officeDocument/2006/relationships" xmlns:m="http://schemas.openxmlformats.org/officeDocument/2006/math" xmlns:v="urn:schemas-microsoft-com:vml" xmlns:wp="http://schemas.openxmlformats.org/drawingml/2006/wordprocessingDrawing" xmlns:w10="urn:schemas-microsoft-com:office:word" xmlns:w="http://schemas.openxmlformats.org/wordprocessingml/2006/main" xmlns:wne="http://schemas.microsoft.com/office/word/2006/wordml">
   <w:p>
     <w:pPr>
       <w:pStyle w:val="Footer"/>
@@ -43332,7 +43489,7 @@
 </file>
 
 <file path=word/footer2.xml><?xml version="1.0" encoding="utf-8"?>
-<w:ftr xmlns:wpc="http://schemas.microsoft.com/office/word/2010/wordprocessingCanvas" xmlns:mc="http://schemas.openxmlformats.org/markup-compatibility/2006" xmlns:o="urn:schemas-microsoft-com:office:office" xmlns:r="http://schemas.openxmlformats.org/officeDocument/2006/relationships" xmlns:m="http://schemas.openxmlformats.org/officeDocument/2006/math" xmlns:v="urn:schemas-microsoft-com:vml" xmlns:wp14="http://schemas.microsoft.com/office/word/2010/wordprocessingDrawing" xmlns:wp="http://schemas.openxmlformats.org/drawingml/2006/wordprocessingDrawing" xmlns:w10="urn:schemas-microsoft-com:office:word" xmlns:w="http://schemas.openxmlformats.org/wordprocessingml/2006/main" xmlns:w14="http://schemas.microsoft.com/office/word/2010/wordml" xmlns:wpg="http://schemas.microsoft.com/office/word/2010/wordprocessingGroup" xmlns:wpi="http://schemas.microsoft.com/office/word/2010/wordprocessingInk" xmlns:wne="http://schemas.microsoft.com/office/word/2006/wordml" xmlns:wps="http://schemas.microsoft.com/office/word/2010/wordprocessingShape" mc:Ignorable="w14 wp14">
+<w:ftr xmlns:ve="http://schemas.openxmlformats.org/markup-compatibility/2006" xmlns:o="urn:schemas-microsoft-com:office:office" xmlns:r="http://schemas.openxmlformats.org/officeDocument/2006/relationships" xmlns:m="http://schemas.openxmlformats.org/officeDocument/2006/math" xmlns:v="urn:schemas-microsoft-com:vml" xmlns:wp="http://schemas.openxmlformats.org/drawingml/2006/wordprocessingDrawing" xmlns:w10="urn:schemas-microsoft-com:office:word" xmlns:w="http://schemas.openxmlformats.org/wordprocessingml/2006/main" xmlns:wne="http://schemas.microsoft.com/office/word/2006/wordml">
   <w:p>
     <w:pPr>
       <w:pStyle w:val="Footer"/>
@@ -43383,7 +43540,7 @@
 </file>
 
 <file path=word/footer3.xml><?xml version="1.0" encoding="utf-8"?>
-<w:ftr xmlns:wpc="http://schemas.microsoft.com/office/word/2010/wordprocessingCanvas" xmlns:mc="http://schemas.openxmlformats.org/markup-compatibility/2006" xmlns:o="urn:schemas-microsoft-com:office:office" xmlns:r="http://schemas.openxmlformats.org/officeDocument/2006/relationships" xmlns:m="http://schemas.openxmlformats.org/officeDocument/2006/math" xmlns:v="urn:schemas-microsoft-com:vml" xmlns:wp14="http://schemas.microsoft.com/office/word/2010/wordprocessingDrawing" xmlns:wp="http://schemas.openxmlformats.org/drawingml/2006/wordprocessingDrawing" xmlns:w10="urn:schemas-microsoft-com:office:word" xmlns:w="http://schemas.openxmlformats.org/wordprocessingml/2006/main" xmlns:w14="http://schemas.microsoft.com/office/word/2010/wordml" xmlns:wpg="http://schemas.microsoft.com/office/word/2010/wordprocessingGroup" xmlns:wpi="http://schemas.microsoft.com/office/word/2010/wordprocessingInk" xmlns:wne="http://schemas.microsoft.com/office/word/2006/wordml" xmlns:wps="http://schemas.microsoft.com/office/word/2010/wordprocessingShape" mc:Ignorable="w14 wp14">
+<w:ftr xmlns:ve="http://schemas.openxmlformats.org/markup-compatibility/2006" xmlns:o="urn:schemas-microsoft-com:office:office" xmlns:r="http://schemas.openxmlformats.org/officeDocument/2006/relationships" xmlns:m="http://schemas.openxmlformats.org/officeDocument/2006/math" xmlns:v="urn:schemas-microsoft-com:vml" xmlns:wp="http://schemas.openxmlformats.org/drawingml/2006/wordprocessingDrawing" xmlns:w10="urn:schemas-microsoft-com:office:word" xmlns:w="http://schemas.openxmlformats.org/wordprocessingml/2006/main" xmlns:wne="http://schemas.microsoft.com/office/word/2006/wordml">
   <w:p>
     <w:pPr>
       <w:pStyle w:val="Footer"/>
@@ -43434,7 +43591,7 @@
 </file>
 
 <file path=word/footer4.xml><?xml version="1.0" encoding="utf-8"?>
-<w:ftr xmlns:wpc="http://schemas.microsoft.com/office/word/2010/wordprocessingCanvas" xmlns:mc="http://schemas.openxmlformats.org/markup-compatibility/2006" xmlns:o="urn:schemas-microsoft-com:office:office" xmlns:r="http://schemas.openxmlformats.org/officeDocument/2006/relationships" xmlns:m="http://schemas.openxmlformats.org/officeDocument/2006/math" xmlns:v="urn:schemas-microsoft-com:vml" xmlns:wp14="http://schemas.microsoft.com/office/word/2010/wordprocessingDrawing" xmlns:wp="http://schemas.openxmlformats.org/drawingml/2006/wordprocessingDrawing" xmlns:w10="urn:schemas-microsoft-com:office:word" xmlns:w="http://schemas.openxmlformats.org/wordprocessingml/2006/main" xmlns:w14="http://schemas.microsoft.com/office/word/2010/wordml" xmlns:wpg="http://schemas.microsoft.com/office/word/2010/wordprocessingGroup" xmlns:wpi="http://schemas.microsoft.com/office/word/2010/wordprocessingInk" xmlns:wne="http://schemas.microsoft.com/office/word/2006/wordml" xmlns:wps="http://schemas.microsoft.com/office/word/2010/wordprocessingShape" mc:Ignorable="w14 wp14">
+<w:ftr xmlns:ve="http://schemas.openxmlformats.org/markup-compatibility/2006" xmlns:o="urn:schemas-microsoft-com:office:office" xmlns:r="http://schemas.openxmlformats.org/officeDocument/2006/relationships" xmlns:m="http://schemas.openxmlformats.org/officeDocument/2006/math" xmlns:v="urn:schemas-microsoft-com:vml" xmlns:wp="http://schemas.openxmlformats.org/drawingml/2006/wordprocessingDrawing" xmlns:w10="urn:schemas-microsoft-com:office:word" xmlns:w="http://schemas.openxmlformats.org/wordprocessingml/2006/main" xmlns:wne="http://schemas.microsoft.com/office/word/2006/wordml">
   <w:p>
     <w:pPr>
       <w:pStyle w:val="Footer"/>
@@ -43466,7 +43623,7 @@
         <w:rStyle w:val="PageNumber"/>
         <w:noProof/>
       </w:rPr>
-      <w:t>40</w:t>
+      <w:t>37</w:t>
     </w:r>
     <w:r>
       <w:rPr>
@@ -43485,7 +43642,7 @@
 </file>
 
 <file path=word/footnotes.xml><?xml version="1.0" encoding="utf-8"?>
-<w:footnotes xmlns:wpc="http://schemas.microsoft.com/office/word/2010/wordprocessingCanvas" xmlns:mc="http://schemas.openxmlformats.org/markup-compatibility/2006" xmlns:o="urn:schemas-microsoft-com:office:office" xmlns:r="http://schemas.openxmlformats.org/officeDocument/2006/relationships" xmlns:m="http://schemas.openxmlformats.org/officeDocument/2006/math" xmlns:v="urn:schemas-microsoft-com:vml" xmlns:wp14="http://schemas.microsoft.com/office/word/2010/wordprocessingDrawing" xmlns:wp="http://schemas.openxmlformats.org/drawingml/2006/wordprocessingDrawing" xmlns:w10="urn:schemas-microsoft-com:office:word" xmlns:w="http://schemas.openxmlformats.org/wordprocessingml/2006/main" xmlns:w14="http://schemas.microsoft.com/office/word/2010/wordml" xmlns:wpg="http://schemas.microsoft.com/office/word/2010/wordprocessingGroup" xmlns:wpi="http://schemas.microsoft.com/office/word/2010/wordprocessingInk" xmlns:wne="http://schemas.microsoft.com/office/word/2006/wordml" xmlns:wps="http://schemas.microsoft.com/office/word/2010/wordprocessingShape" mc:Ignorable="w14 wp14">
+<w:footnotes xmlns:ve="http://schemas.openxmlformats.org/markup-compatibility/2006" xmlns:o="urn:schemas-microsoft-com:office:office" xmlns:r="http://schemas.openxmlformats.org/officeDocument/2006/relationships" xmlns:m="http://schemas.openxmlformats.org/officeDocument/2006/math" xmlns:v="urn:schemas-microsoft-com:vml" xmlns:wp="http://schemas.openxmlformats.org/drawingml/2006/wordprocessingDrawing" xmlns:w10="urn:schemas-microsoft-com:office:word" xmlns:w="http://schemas.openxmlformats.org/wordprocessingml/2006/main" xmlns:wne="http://schemas.microsoft.com/office/word/2006/wordml">
   <w:footnote w:type="separator" w:id="-1">
     <w:p>
       <w:r>
@@ -43504,7 +43661,7 @@
 </file>
 
 <file path=word/numbering.xml><?xml version="1.0" encoding="utf-8"?>
-<w:numbering xmlns:wpc="http://schemas.microsoft.com/office/word/2010/wordprocessingCanvas" xmlns:mc="http://schemas.openxmlformats.org/markup-compatibility/2006" xmlns:o="urn:schemas-microsoft-com:office:office" xmlns:r="http://schemas.openxmlformats.org/officeDocument/2006/relationships" xmlns:m="http://schemas.openxmlformats.org/officeDocument/2006/math" xmlns:v="urn:schemas-microsoft-com:vml" xmlns:wp14="http://schemas.microsoft.com/office/word/2010/wordprocessingDrawing" xmlns:wp="http://schemas.openxmlformats.org/drawingml/2006/wordprocessingDrawing" xmlns:w10="urn:schemas-microsoft-com:office:word" xmlns:w="http://schemas.openxmlformats.org/wordprocessingml/2006/main" xmlns:w14="http://schemas.microsoft.com/office/word/2010/wordml" xmlns:wpg="http://schemas.microsoft.com/office/word/2010/wordprocessingGroup" xmlns:wpi="http://schemas.microsoft.com/office/word/2010/wordprocessingInk" xmlns:wne="http://schemas.microsoft.com/office/word/2006/wordml" xmlns:wps="http://schemas.microsoft.com/office/word/2010/wordprocessingShape" mc:Ignorable="w14 wp14">
+<w:numbering xmlns:ve="http://schemas.openxmlformats.org/markup-compatibility/2006" xmlns:o="urn:schemas-microsoft-com:office:office" xmlns:r="http://schemas.openxmlformats.org/officeDocument/2006/relationships" xmlns:m="http://schemas.openxmlformats.org/officeDocument/2006/math" xmlns:v="urn:schemas-microsoft-com:vml" xmlns:wp="http://schemas.openxmlformats.org/drawingml/2006/wordprocessingDrawing" xmlns:w10="urn:schemas-microsoft-com:office:word" xmlns:w="http://schemas.openxmlformats.org/wordprocessingml/2006/main" xmlns:wne="http://schemas.microsoft.com/office/word/2006/wordml">
   <w:abstractNum w:abstractNumId="0">
     <w:nsid w:val="02534A15"/>
     <w:multiLevelType w:val="multilevel"/>
@@ -50462,7 +50619,7 @@
 </file>
 
 <file path=word/styles.xml><?xml version="1.0" encoding="utf-8"?>
-<w:styles xmlns:mc="http://schemas.openxmlformats.org/markup-compatibility/2006" xmlns:r="http://schemas.openxmlformats.org/officeDocument/2006/relationships" xmlns:w="http://schemas.openxmlformats.org/wordprocessingml/2006/main" xmlns:w14="http://schemas.microsoft.com/office/word/2010/wordml" mc:Ignorable="w14">
+<w:styles xmlns:r="http://schemas.openxmlformats.org/officeDocument/2006/relationships" xmlns:w="http://schemas.openxmlformats.org/wordprocessingml/2006/main">
   <w:docDefaults>
     <w:rPrDefault>
       <w:rPr>
@@ -50652,6 +50809,7 @@
     <w:uiPriority w:val="99"/>
     <w:semiHidden/>
     <w:unhideWhenUsed/>
+    <w:qFormat/>
     <w:tblPr>
       <w:tblInd w:w="0" w:type="dxa"/>
       <w:tblCellMar>
@@ -52074,7 +52232,7 @@
 </file>
 
 <file path=customXml/itemProps1.xml><?xml version="1.0" encoding="utf-8"?>
-<ds:datastoreItem xmlns:ds="http://schemas.openxmlformats.org/officeDocument/2006/customXml" ds:itemID="{ADB7018D-A503-44DF-8743-E3D2C1581088}">
+<ds:datastoreItem xmlns:ds="http://schemas.openxmlformats.org/officeDocument/2006/customXml" ds:itemID="{05EF9376-4E55-488C-9B4D-F3E576641BBC}">
   <ds:schemaRefs>
     <ds:schemaRef ds:uri="http://schemas.openxmlformats.org/officeDocument/2006/bibliography"/>
   </ds:schemaRefs>

</xml_diff>

<commit_message>
Added View Report Sequence Diagram to report #5
</commit_message>
<xml_diff>
--- a/Documentation/twoCubeReport.docx
+++ b/Documentation/twoCubeReport.docx
@@ -1,6 +1,6 @@
 
 <file path=word/document.xml><?xml version="1.0" encoding="utf-8"?>
-<w:document xmlns:ve="http://schemas.openxmlformats.org/markup-compatibility/2006" xmlns:o="urn:schemas-microsoft-com:office:office" xmlns:r="http://schemas.openxmlformats.org/officeDocument/2006/relationships" xmlns:m="http://schemas.openxmlformats.org/officeDocument/2006/math" xmlns:v="urn:schemas-microsoft-com:vml" xmlns:wp="http://schemas.openxmlformats.org/drawingml/2006/wordprocessingDrawing" xmlns:w10="urn:schemas-microsoft-com:office:word" xmlns:w="http://schemas.openxmlformats.org/wordprocessingml/2006/main" xmlns:wne="http://schemas.microsoft.com/office/word/2006/wordml">
+<w:document xmlns:wpc="http://schemas.microsoft.com/office/word/2010/wordprocessingCanvas" xmlns:mc="http://schemas.openxmlformats.org/markup-compatibility/2006" xmlns:o="urn:schemas-microsoft-com:office:office" xmlns:r="http://schemas.openxmlformats.org/officeDocument/2006/relationships" xmlns:m="http://schemas.openxmlformats.org/officeDocument/2006/math" xmlns:v="urn:schemas-microsoft-com:vml" xmlns:wp14="http://schemas.microsoft.com/office/word/2010/wordprocessingDrawing" xmlns:wp="http://schemas.openxmlformats.org/drawingml/2006/wordprocessingDrawing" xmlns:w10="urn:schemas-microsoft-com:office:word" xmlns:w="http://schemas.openxmlformats.org/wordprocessingml/2006/main" xmlns:w14="http://schemas.microsoft.com/office/word/2010/wordml" xmlns:wpg="http://schemas.microsoft.com/office/word/2010/wordprocessingGroup" xmlns:wpi="http://schemas.microsoft.com/office/word/2010/wordprocessingInk" xmlns:wne="http://schemas.microsoft.com/office/word/2006/wordml" xmlns:wps="http://schemas.microsoft.com/office/word/2010/wordprocessingShape" mc:Ignorable="w14 wp14">
   <w:body>
     <w:p>
       <w:pPr>
@@ -20,6 +20,7 @@
       <w:r>
         <w:rPr>
           <w:noProof/>
+          <w:lang w:val="en-SG" w:eastAsia="zh-CN"/>
         </w:rPr>
         <w:drawing>
           <wp:inline distT="0" distB="0" distL="0" distR="0">
@@ -39,10 +40,10 @@
                     </pic:cNvPicPr>
                   </pic:nvPicPr>
                   <pic:blipFill>
-                    <a:blip r:embed="rId8">
+                    <a:blip r:embed="rId9">
                       <a:extLst>
                         <a:ext uri="{28A0092B-C50C-407E-A947-70E740481C1C}">
-                          <a14:useLocalDpi xmlns:a14="http://schemas.microsoft.com/office/drawing/2010/main" xmlns:wps="http://schemas.microsoft.com/office/word/2010/wordprocessingShape" xmlns:wpi="http://schemas.microsoft.com/office/word/2010/wordprocessingInk" xmlns:wpg="http://schemas.microsoft.com/office/word/2010/wordprocessingGroup" xmlns:w14="http://schemas.microsoft.com/office/word/2010/wordml" xmlns:w="http://schemas.openxmlformats.org/wordprocessingml/2006/main" xmlns:w10="urn:schemas-microsoft-com:office:word" xmlns:wp14="http://schemas.microsoft.com/office/word/2010/wordprocessingDrawing" xmlns:v="urn:schemas-microsoft-com:vml" xmlns:o="urn:schemas-microsoft-com:office:office" xmlns:mc="http://schemas.openxmlformats.org/markup-compatibility/2006" xmlns:wpc="http://schemas.microsoft.com/office/word/2010/wordprocessingCanvas" xmlns="" val="0"/>
+                          <a14:useLocalDpi xmlns:a14="http://schemas.microsoft.com/office/drawing/2010/main" val="0"/>
                         </a:ext>
                       </a:extLst>
                     </a:blip>
@@ -340,7 +341,7 @@
       <w:tblPr>
         <w:tblStyle w:val="TableGrid"/>
         <w:tblW w:w="0" w:type="auto"/>
-        <w:tblLook w:val="04A0"/>
+        <w:tblLook w:val="04A0" w:firstRow="1" w:lastRow="0" w:firstColumn="1" w:lastColumn="0" w:noHBand="0" w:noVBand="1"/>
       </w:tblPr>
       <w:tblGrid>
         <w:gridCol w:w="4248"/>
@@ -1245,8 +1246,8 @@
           <w:szCs w:val="32"/>
         </w:rPr>
         <w:sectPr>
-          <w:footerReference w:type="even" r:id="rId9"/>
-          <w:footerReference w:type="default" r:id="rId10"/>
+          <w:footerReference w:type="even" r:id="rId10"/>
+          <w:footerReference w:type="default" r:id="rId11"/>
           <w:pgSz w:w="11900" w:h="16840"/>
           <w:pgMar w:top="1440" w:right="1800" w:bottom="1440" w:left="1800" w:header="708" w:footer="708" w:gutter="0"/>
           <w:cols w:space="708"/>
@@ -6232,7 +6233,7 @@
       <w:pPr>
         <w:pStyle w:val="Header1"/>
         <w:sectPr>
-          <w:footerReference w:type="default" r:id="rId11"/>
+          <w:footerReference w:type="default" r:id="rId12"/>
           <w:pgSz w:w="11900" w:h="16840"/>
           <w:pgMar w:top="1440" w:right="1800" w:bottom="1440" w:left="1800" w:header="708" w:footer="708" w:gutter="0"/>
           <w:pgNumType w:fmt="lowerRoman" w:start="1"/>
@@ -6257,7 +6258,7 @@
         <w:tblW w:w="8662" w:type="dxa"/>
         <w:tblInd w:w="93" w:type="dxa"/>
         <w:tblLayout w:type="fixed"/>
-        <w:tblLook w:val="04A0"/>
+        <w:tblLook w:val="04A0" w:firstRow="1" w:lastRow="0" w:firstColumn="1" w:lastColumn="0" w:noHBand="0" w:noVBand="1"/>
       </w:tblPr>
       <w:tblGrid>
         <w:gridCol w:w="2180"/>
@@ -6917,7 +6918,7 @@
                 <w:u w:val="single"/>
               </w:rPr>
             </w:pPr>
-            <w:hyperlink r:id="rId12" w:history="1">
+            <w:hyperlink r:id="rId13" w:history="1">
               <w:r>
                 <w:rPr>
                   <w:rFonts w:ascii="Calibri" w:eastAsia="Times New Roman" w:hAnsi="Calibri" w:cs="Times New Roman"/>
@@ -7078,7 +7079,7 @@
                 <w:u w:val="single"/>
               </w:rPr>
             </w:pPr>
-            <w:hyperlink r:id="rId13" w:history="1">
+            <w:hyperlink r:id="rId14" w:history="1">
               <w:r>
                 <w:rPr>
                   <w:rFonts w:ascii="Calibri" w:eastAsia="Times New Roman" w:hAnsi="Calibri" w:cs="Times New Roman"/>
@@ -7279,7 +7280,7 @@
                 <w:u w:val="single"/>
               </w:rPr>
             </w:pPr>
-            <w:hyperlink r:id="rId14" w:history="1">
+            <w:hyperlink r:id="rId15" w:history="1">
               <w:r>
                 <w:rPr>
                   <w:rFonts w:ascii="Calibri" w:eastAsia="Times New Roman" w:hAnsi="Calibri" w:cs="Times New Roman"/>
@@ -7451,7 +7452,7 @@
                 <w:u w:val="single"/>
               </w:rPr>
             </w:pPr>
-            <w:hyperlink r:id="rId15" w:history="1">
+            <w:hyperlink r:id="rId16" w:history="1">
               <w:r>
                 <w:rPr>
                   <w:rFonts w:ascii="Calibri" w:eastAsia="Times New Roman" w:hAnsi="Calibri" w:cs="Times New Roman"/>
@@ -7612,7 +7613,7 @@
                 <w:u w:val="single"/>
               </w:rPr>
             </w:pPr>
-            <w:hyperlink r:id="rId16" w:history="1">
+            <w:hyperlink r:id="rId17" w:history="1">
               <w:r>
                 <w:rPr>
                   <w:rFonts w:ascii="Calibri" w:eastAsia="Times New Roman" w:hAnsi="Calibri" w:cs="Times New Roman"/>
@@ -7762,7 +7763,7 @@
                 <w:u w:val="single"/>
               </w:rPr>
             </w:pPr>
-            <w:hyperlink r:id="rId17" w:history="1">
+            <w:hyperlink r:id="rId18" w:history="1">
               <w:r>
                 <w:rPr>
                   <w:rFonts w:ascii="Calibri" w:eastAsia="Times New Roman" w:hAnsi="Calibri" w:cs="Times New Roman"/>
@@ -7923,7 +7924,7 @@
                 <w:u w:val="single"/>
               </w:rPr>
             </w:pPr>
-            <w:hyperlink r:id="rId18" w:history="1">
+            <w:hyperlink r:id="rId19" w:history="1">
               <w:r>
                 <w:rPr>
                   <w:rFonts w:ascii="Calibri" w:eastAsia="Times New Roman" w:hAnsi="Calibri" w:cs="Times New Roman"/>
@@ -8093,7 +8094,7 @@
                 <w:u w:val="single"/>
               </w:rPr>
             </w:pPr>
-            <w:hyperlink r:id="rId19" w:history="1">
+            <w:hyperlink r:id="rId20" w:history="1">
               <w:r>
                 <w:rPr>
                   <w:rFonts w:ascii="Calibri" w:eastAsia="Times New Roman" w:hAnsi="Calibri" w:cs="Times New Roman"/>
@@ -8254,7 +8255,7 @@
                 <w:u w:val="single"/>
               </w:rPr>
             </w:pPr>
-            <w:hyperlink r:id="rId20" w:history="1">
+            <w:hyperlink r:id="rId21" w:history="1">
               <w:r>
                 <w:rPr>
                   <w:rFonts w:ascii="Calibri" w:eastAsia="Times New Roman" w:hAnsi="Calibri" w:cs="Times New Roman"/>
@@ -12601,7 +12602,7 @@
       <w:tblPr>
         <w:tblStyle w:val="TableGrid"/>
         <w:tblW w:w="5000" w:type="pct"/>
-        <w:tblLook w:val="04A0"/>
+        <w:tblLook w:val="04A0" w:firstRow="1" w:lastRow="0" w:firstColumn="1" w:lastColumn="0" w:noHBand="0" w:noVBand="1"/>
       </w:tblPr>
       <w:tblGrid>
         <w:gridCol w:w="2010"/>
@@ -13637,7 +13638,7 @@
       <w:tblPr>
         <w:tblStyle w:val="TableGrid"/>
         <w:tblW w:w="5000" w:type="pct"/>
-        <w:tblLook w:val="04A0"/>
+        <w:tblLook w:val="04A0" w:firstRow="1" w:lastRow="0" w:firstColumn="1" w:lastColumn="0" w:noHBand="0" w:noVBand="1"/>
       </w:tblPr>
       <w:tblGrid>
         <w:gridCol w:w="2010"/>
@@ -14485,7 +14486,7 @@
         <w:tblStyle w:val="TableGrid"/>
         <w:tblpPr w:leftFromText="180" w:rightFromText="180" w:vertAnchor="text" w:horzAnchor="margin" w:tblpY="132"/>
         <w:tblW w:w="5000" w:type="pct"/>
-        <w:tblLook w:val="04A0"/>
+        <w:tblLook w:val="04A0" w:firstRow="1" w:lastRow="0" w:firstColumn="1" w:lastColumn="0" w:noHBand="0" w:noVBand="1"/>
       </w:tblPr>
       <w:tblGrid>
         <w:gridCol w:w="3196"/>
@@ -15172,7 +15173,7 @@
         <w:tblStyle w:val="TableGrid"/>
         <w:tblpPr w:leftFromText="180" w:rightFromText="180" w:vertAnchor="text" w:horzAnchor="margin" w:tblpY="132"/>
         <w:tblW w:w="5000" w:type="pct"/>
-        <w:tblLook w:val="04A0"/>
+        <w:tblLook w:val="04A0" w:firstRow="1" w:lastRow="0" w:firstColumn="1" w:lastColumn="0" w:noHBand="0" w:noVBand="1"/>
       </w:tblPr>
       <w:tblGrid>
         <w:gridCol w:w="3457"/>
@@ -16119,7 +16120,7 @@
       <w:tblPr>
         <w:tblStyle w:val="TableGrid"/>
         <w:tblW w:w="5000" w:type="pct"/>
-        <w:tblLook w:val="04A0"/>
+        <w:tblLook w:val="04A0" w:firstRow="1" w:lastRow="0" w:firstColumn="1" w:lastColumn="0" w:noHBand="0" w:noVBand="1"/>
       </w:tblPr>
       <w:tblGrid>
         <w:gridCol w:w="2473"/>
@@ -17566,6 +17567,7 @@
       <w:r>
         <w:rPr>
           <w:noProof/>
+          <w:lang w:val="en-SG" w:eastAsia="zh-CN"/>
         </w:rPr>
         <w:drawing>
           <wp:inline distT="0" distB="0" distL="0" distR="0">
@@ -17585,10 +17587,10 @@
                     </pic:cNvPicPr>
                   </pic:nvPicPr>
                   <pic:blipFill>
-                    <a:blip r:embed="rId21">
+                    <a:blip r:embed="rId22">
                       <a:extLst>
                         <a:ext uri="{28A0092B-C50C-407E-A947-70E740481C1C}">
-                          <a14:useLocalDpi xmlns:a14="http://schemas.microsoft.com/office/drawing/2010/main" xmlns:wps="http://schemas.microsoft.com/office/word/2010/wordprocessingShape" xmlns:wpi="http://schemas.microsoft.com/office/word/2010/wordprocessingInk" xmlns:wpg="http://schemas.microsoft.com/office/word/2010/wordprocessingGroup" xmlns:w14="http://schemas.microsoft.com/office/word/2010/wordml" xmlns:w="http://schemas.openxmlformats.org/wordprocessingml/2006/main" xmlns:w10="urn:schemas-microsoft-com:office:word" xmlns:wp14="http://schemas.microsoft.com/office/word/2010/wordprocessingDrawing" xmlns:v="urn:schemas-microsoft-com:vml" xmlns:o="urn:schemas-microsoft-com:office:office" xmlns:mc="http://schemas.openxmlformats.org/markup-compatibility/2006" xmlns:wpc="http://schemas.microsoft.com/office/word/2010/wordprocessingCanvas" xmlns="" val="0"/>
+                          <a14:useLocalDpi xmlns:a14="http://schemas.microsoft.com/office/drawing/2010/main" val="0"/>
                         </a:ext>
                       </a:extLst>
                     </a:blip>
@@ -17723,7 +17725,7 @@
           <w:insideV w:val="single" w:sz="4" w:space="0" w:color="auto"/>
         </w:tblBorders>
         <w:tblLayout w:type="fixed"/>
-        <w:tblLook w:val="0000"/>
+        <w:tblLook w:val="0000" w:firstRow="0" w:lastRow="0" w:firstColumn="0" w:lastColumn="0" w:noHBand="0" w:noVBand="0"/>
       </w:tblPr>
       <w:tblGrid>
         <w:gridCol w:w="2448"/>
@@ -18568,7 +18570,7 @@
           <w:insideV w:val="single" w:sz="6" w:space="0" w:color="auto"/>
         </w:tblBorders>
         <w:tblLayout w:type="fixed"/>
-        <w:tblLook w:val="0000"/>
+        <w:tblLook w:val="0000" w:firstRow="0" w:lastRow="0" w:firstColumn="0" w:lastColumn="0" w:noHBand="0" w:noVBand="0"/>
       </w:tblPr>
       <w:tblGrid>
         <w:gridCol w:w="1809"/>
@@ -18907,7 +18909,7 @@
           <w:insideV w:val="single" w:sz="6" w:space="0" w:color="auto"/>
         </w:tblBorders>
         <w:tblLayout w:type="fixed"/>
-        <w:tblLook w:val="0000"/>
+        <w:tblLook w:val="0000" w:firstRow="0" w:lastRow="0" w:firstColumn="0" w:lastColumn="0" w:noHBand="0" w:noVBand="0"/>
       </w:tblPr>
       <w:tblGrid>
         <w:gridCol w:w="2628"/>
@@ -20084,7 +20086,7 @@
           <w:insideV w:val="single" w:sz="6" w:space="0" w:color="auto"/>
         </w:tblBorders>
         <w:tblLayout w:type="fixed"/>
-        <w:tblLook w:val="0000"/>
+        <w:tblLook w:val="0000" w:firstRow="0" w:lastRow="0" w:firstColumn="0" w:lastColumn="0" w:noHBand="0" w:noVBand="0"/>
       </w:tblPr>
       <w:tblGrid>
         <w:gridCol w:w="1728"/>
@@ -20407,7 +20409,7 @@
           <w:insideV w:val="single" w:sz="6" w:space="0" w:color="auto"/>
         </w:tblBorders>
         <w:tblLayout w:type="fixed"/>
-        <w:tblLook w:val="0000"/>
+        <w:tblLook w:val="0000" w:firstRow="0" w:lastRow="0" w:firstColumn="0" w:lastColumn="0" w:noHBand="0" w:noVBand="0"/>
       </w:tblPr>
       <w:tblGrid>
         <w:gridCol w:w="2628"/>
@@ -21380,7 +21382,7 @@
           <w:insideV w:val="single" w:sz="6" w:space="0" w:color="auto"/>
         </w:tblBorders>
         <w:tblLayout w:type="fixed"/>
-        <w:tblLook w:val="0000"/>
+        <w:tblLook w:val="0000" w:firstRow="0" w:lastRow="0" w:firstColumn="0" w:lastColumn="0" w:noHBand="0" w:noVBand="0"/>
       </w:tblPr>
       <w:tblGrid>
         <w:gridCol w:w="1728"/>
@@ -21739,7 +21741,7 @@
           <w:insideV w:val="single" w:sz="6" w:space="0" w:color="auto"/>
         </w:tblBorders>
         <w:tblLayout w:type="fixed"/>
-        <w:tblLook w:val="0000"/>
+        <w:tblLook w:val="0000" w:firstRow="0" w:lastRow="0" w:firstColumn="0" w:lastColumn="0" w:noHBand="0" w:noVBand="0"/>
       </w:tblPr>
       <w:tblGrid>
         <w:gridCol w:w="2628"/>
@@ -22609,7 +22611,7 @@
           <w:insideV w:val="single" w:sz="6" w:space="0" w:color="auto"/>
         </w:tblBorders>
         <w:tblLayout w:type="fixed"/>
-        <w:tblLook w:val="0000"/>
+        <w:tblLook w:val="0000" w:firstRow="0" w:lastRow="0" w:firstColumn="0" w:lastColumn="0" w:noHBand="0" w:noVBand="0"/>
       </w:tblPr>
       <w:tblGrid>
         <w:gridCol w:w="1728"/>
@@ -22948,7 +22950,7 @@
           <w:insideV w:val="single" w:sz="6" w:space="0" w:color="auto"/>
         </w:tblBorders>
         <w:tblLayout w:type="fixed"/>
-        <w:tblLook w:val="0000"/>
+        <w:tblLook w:val="0000" w:firstRow="0" w:lastRow="0" w:firstColumn="0" w:lastColumn="0" w:noHBand="0" w:noVBand="0"/>
       </w:tblPr>
       <w:tblGrid>
         <w:gridCol w:w="2628"/>
@@ -24205,7 +24207,7 @@
           <w:insideV w:val="single" w:sz="6" w:space="0" w:color="auto"/>
         </w:tblBorders>
         <w:tblLayout w:type="fixed"/>
-        <w:tblLook w:val="0000"/>
+        <w:tblLook w:val="0000" w:firstRow="0" w:lastRow="0" w:firstColumn="0" w:lastColumn="0" w:noHBand="0" w:noVBand="0"/>
       </w:tblPr>
       <w:tblGrid>
         <w:gridCol w:w="1728"/>
@@ -24563,7 +24565,7 @@
           <w:insideV w:val="single" w:sz="6" w:space="0" w:color="auto"/>
         </w:tblBorders>
         <w:tblLayout w:type="fixed"/>
-        <w:tblLook w:val="0000"/>
+        <w:tblLook w:val="0000" w:firstRow="0" w:lastRow="0" w:firstColumn="0" w:lastColumn="0" w:noHBand="0" w:noVBand="0"/>
       </w:tblPr>
       <w:tblGrid>
         <w:gridCol w:w="2628"/>
@@ -25775,7 +25777,7 @@
           <w:insideV w:val="single" w:sz="6" w:space="0" w:color="auto"/>
         </w:tblBorders>
         <w:tblLayout w:type="fixed"/>
-        <w:tblLook w:val="0000"/>
+        <w:tblLook w:val="0000" w:firstRow="0" w:lastRow="0" w:firstColumn="0" w:lastColumn="0" w:noHBand="0" w:noVBand="0"/>
       </w:tblPr>
       <w:tblGrid>
         <w:gridCol w:w="1809"/>
@@ -26114,7 +26116,7 @@
           <w:insideV w:val="single" w:sz="6" w:space="0" w:color="auto"/>
         </w:tblBorders>
         <w:tblLayout w:type="fixed"/>
-        <w:tblLook w:val="0000"/>
+        <w:tblLook w:val="0000" w:firstRow="0" w:lastRow="0" w:firstColumn="0" w:lastColumn="0" w:noHBand="0" w:noVBand="0"/>
       </w:tblPr>
       <w:tblGrid>
         <w:gridCol w:w="2628"/>
@@ -27116,7 +27118,7 @@
           <w:insideV w:val="single" w:sz="6" w:space="0" w:color="auto"/>
         </w:tblBorders>
         <w:tblLayout w:type="fixed"/>
-        <w:tblLook w:val="0000"/>
+        <w:tblLook w:val="0000" w:firstRow="0" w:lastRow="0" w:firstColumn="0" w:lastColumn="0" w:noHBand="0" w:noVBand="0"/>
       </w:tblPr>
       <w:tblGrid>
         <w:gridCol w:w="1809"/>
@@ -27455,7 +27457,7 @@
           <w:insideV w:val="single" w:sz="6" w:space="0" w:color="auto"/>
         </w:tblBorders>
         <w:tblLayout w:type="fixed"/>
-        <w:tblLook w:val="0000"/>
+        <w:tblLook w:val="0000" w:firstRow="0" w:lastRow="0" w:firstColumn="0" w:lastColumn="0" w:noHBand="0" w:noVBand="0"/>
       </w:tblPr>
       <w:tblGrid>
         <w:gridCol w:w="2628"/>
@@ -28294,7 +28296,7 @@
           <w:insideV w:val="single" w:sz="6" w:space="0" w:color="auto"/>
         </w:tblBorders>
         <w:tblLayout w:type="fixed"/>
-        <w:tblLook w:val="0000"/>
+        <w:tblLook w:val="0000" w:firstRow="0" w:lastRow="0" w:firstColumn="0" w:lastColumn="0" w:noHBand="0" w:noVBand="0"/>
       </w:tblPr>
       <w:tblGrid>
         <w:gridCol w:w="1809"/>
@@ -28625,7 +28627,7 @@
           <w:insideV w:val="single" w:sz="6" w:space="0" w:color="auto"/>
         </w:tblBorders>
         <w:tblLayout w:type="fixed"/>
-        <w:tblLook w:val="0000"/>
+        <w:tblLook w:val="0000" w:firstRow="0" w:lastRow="0" w:firstColumn="0" w:lastColumn="0" w:noHBand="0" w:noVBand="0"/>
       </w:tblPr>
       <w:tblGrid>
         <w:gridCol w:w="2628"/>
@@ -29627,7 +29629,7 @@
           <w:insideV w:val="single" w:sz="6" w:space="0" w:color="auto"/>
         </w:tblBorders>
         <w:tblLayout w:type="fixed"/>
-        <w:tblLook w:val="0000"/>
+        <w:tblLook w:val="0000" w:firstRow="0" w:lastRow="0" w:firstColumn="0" w:lastColumn="0" w:noHBand="0" w:noVBand="0"/>
       </w:tblPr>
       <w:tblGrid>
         <w:gridCol w:w="1809"/>
@@ -29970,7 +29972,7 @@
           <w:insideV w:val="single" w:sz="6" w:space="0" w:color="auto"/>
         </w:tblBorders>
         <w:tblLayout w:type="fixed"/>
-        <w:tblLook w:val="0000"/>
+        <w:tblLook w:val="0000" w:firstRow="0" w:lastRow="0" w:firstColumn="0" w:lastColumn="0" w:noHBand="0" w:noVBand="0"/>
       </w:tblPr>
       <w:tblGrid>
         <w:gridCol w:w="2628"/>
@@ -30876,7 +30878,7 @@
           <w:insideV w:val="single" w:sz="6" w:space="0" w:color="auto"/>
         </w:tblBorders>
         <w:tblLayout w:type="fixed"/>
-        <w:tblLook w:val="0000"/>
+        <w:tblLook w:val="0000" w:firstRow="0" w:lastRow="0" w:firstColumn="0" w:lastColumn="0" w:noHBand="0" w:noVBand="0"/>
       </w:tblPr>
       <w:tblGrid>
         <w:gridCol w:w="1809"/>
@@ -31219,7 +31221,7 @@
           <w:insideV w:val="single" w:sz="6" w:space="0" w:color="auto"/>
         </w:tblBorders>
         <w:tblLayout w:type="fixed"/>
-        <w:tblLook w:val="0000"/>
+        <w:tblLook w:val="0000" w:firstRow="0" w:lastRow="0" w:firstColumn="0" w:lastColumn="0" w:noHBand="0" w:noVBand="0"/>
       </w:tblPr>
       <w:tblGrid>
         <w:gridCol w:w="2628"/>
@@ -32281,7 +32283,7 @@
           <w:insideV w:val="single" w:sz="6" w:space="0" w:color="auto"/>
         </w:tblBorders>
         <w:tblLayout w:type="fixed"/>
-        <w:tblLook w:val="0000"/>
+        <w:tblLook w:val="0000" w:firstRow="0" w:lastRow="0" w:firstColumn="0" w:lastColumn="0" w:noHBand="0" w:noVBand="0"/>
       </w:tblPr>
       <w:tblGrid>
         <w:gridCol w:w="1809"/>
@@ -32624,7 +32626,7 @@
           <w:insideV w:val="single" w:sz="6" w:space="0" w:color="auto"/>
         </w:tblBorders>
         <w:tblLayout w:type="fixed"/>
-        <w:tblLook w:val="0000"/>
+        <w:tblLook w:val="0000" w:firstRow="0" w:lastRow="0" w:firstColumn="0" w:lastColumn="0" w:noHBand="0" w:noVBand="0"/>
       </w:tblPr>
       <w:tblGrid>
         <w:gridCol w:w="2628"/>
@@ -33558,7 +33560,7 @@
           <w:insideV w:val="single" w:sz="6" w:space="0" w:color="auto"/>
         </w:tblBorders>
         <w:tblLayout w:type="fixed"/>
-        <w:tblLook w:val="0000"/>
+        <w:tblLook w:val="0000" w:firstRow="0" w:lastRow="0" w:firstColumn="0" w:lastColumn="0" w:noHBand="0" w:noVBand="0"/>
       </w:tblPr>
       <w:tblGrid>
         <w:gridCol w:w="1809"/>
@@ -33901,7 +33903,7 @@
           <w:insideV w:val="single" w:sz="6" w:space="0" w:color="auto"/>
         </w:tblBorders>
         <w:tblLayout w:type="fixed"/>
-        <w:tblLook w:val="0000"/>
+        <w:tblLook w:val="0000" w:firstRow="0" w:lastRow="0" w:firstColumn="0" w:lastColumn="0" w:noHBand="0" w:noVBand="0"/>
       </w:tblPr>
       <w:tblGrid>
         <w:gridCol w:w="2628"/>
@@ -34731,7 +34733,7 @@
           <w:insideV w:val="single" w:sz="6" w:space="0" w:color="auto"/>
         </w:tblBorders>
         <w:tblLayout w:type="fixed"/>
-        <w:tblLook w:val="0000"/>
+        <w:tblLook w:val="0000" w:firstRow="0" w:lastRow="0" w:firstColumn="0" w:lastColumn="0" w:noHBand="0" w:noVBand="0"/>
       </w:tblPr>
       <w:tblGrid>
         <w:gridCol w:w="1809"/>
@@ -35070,7 +35072,7 @@
           <w:insideV w:val="single" w:sz="6" w:space="0" w:color="auto"/>
         </w:tblBorders>
         <w:tblLayout w:type="fixed"/>
-        <w:tblLook w:val="0000"/>
+        <w:tblLook w:val="0000" w:firstRow="0" w:lastRow="0" w:firstColumn="0" w:lastColumn="0" w:noHBand="0" w:noVBand="0"/>
       </w:tblPr>
       <w:tblGrid>
         <w:gridCol w:w="2628"/>
@@ -35806,7 +35808,7 @@
           <w:insideV w:val="single" w:sz="6" w:space="0" w:color="auto"/>
         </w:tblBorders>
         <w:tblLayout w:type="fixed"/>
-        <w:tblLook w:val="0000"/>
+        <w:tblLook w:val="0000" w:firstRow="0" w:lastRow="0" w:firstColumn="0" w:lastColumn="0" w:noHBand="0" w:noVBand="0"/>
       </w:tblPr>
       <w:tblGrid>
         <w:gridCol w:w="1809"/>
@@ -36129,7 +36131,7 @@
           <w:insideV w:val="single" w:sz="6" w:space="0" w:color="auto"/>
         </w:tblBorders>
         <w:tblLayout w:type="fixed"/>
-        <w:tblLook w:val="0000"/>
+        <w:tblLook w:val="0000" w:firstRow="0" w:lastRow="0" w:firstColumn="0" w:lastColumn="0" w:noHBand="0" w:noVBand="0"/>
       </w:tblPr>
       <w:tblGrid>
         <w:gridCol w:w="2628"/>
@@ -37173,7 +37175,7 @@
           <w:insideV w:val="single" w:sz="6" w:space="0" w:color="auto"/>
         </w:tblBorders>
         <w:tblLayout w:type="fixed"/>
-        <w:tblLook w:val="0000"/>
+        <w:tblLook w:val="0000" w:firstRow="0" w:lastRow="0" w:firstColumn="0" w:lastColumn="0" w:noHBand="0" w:noVBand="0"/>
       </w:tblPr>
       <w:tblGrid>
         <w:gridCol w:w="1809"/>
@@ -37496,7 +37498,7 @@
           <w:insideV w:val="single" w:sz="6" w:space="0" w:color="auto"/>
         </w:tblBorders>
         <w:tblLayout w:type="fixed"/>
-        <w:tblLook w:val="0000"/>
+        <w:tblLook w:val="0000" w:firstRow="0" w:lastRow="0" w:firstColumn="0" w:lastColumn="0" w:noHBand="0" w:noVBand="0"/>
       </w:tblPr>
       <w:tblGrid>
         <w:gridCol w:w="2628"/>
@@ -38294,7 +38296,7 @@
           <w:insideV w:val="single" w:sz="6" w:space="0" w:color="auto"/>
         </w:tblBorders>
         <w:tblLayout w:type="fixed"/>
-        <w:tblLook w:val="0000"/>
+        <w:tblLook w:val="0000" w:firstRow="0" w:lastRow="0" w:firstColumn="0" w:lastColumn="0" w:noHBand="0" w:noVBand="0"/>
       </w:tblPr>
       <w:tblGrid>
         <w:gridCol w:w="1809"/>
@@ -38641,7 +38643,7 @@
           <w:insideV w:val="single" w:sz="6" w:space="0" w:color="auto"/>
         </w:tblBorders>
         <w:tblLayout w:type="fixed"/>
-        <w:tblLook w:val="0000"/>
+        <w:tblLook w:val="0000" w:firstRow="0" w:lastRow="0" w:firstColumn="0" w:lastColumn="0" w:noHBand="0" w:noVBand="0"/>
       </w:tblPr>
       <w:tblGrid>
         <w:gridCol w:w="2628"/>
@@ -39680,7 +39682,7 @@
           <w:right w:val="nil"/>
         </w:tblBorders>
         <w:tblLayout w:type="fixed"/>
-        <w:tblLook w:val="0000"/>
+        <w:tblLook w:val="0000" w:firstRow="0" w:lastRow="0" w:firstColumn="0" w:lastColumn="0" w:noHBand="0" w:noVBand="0"/>
       </w:tblPr>
       <w:tblGrid>
         <w:gridCol w:w="1760"/>
@@ -40901,7 +40903,7 @@
           <w:right w:val="nil"/>
         </w:tblBorders>
         <w:tblLayout w:type="fixed"/>
-        <w:tblLook w:val="0000"/>
+        <w:tblLook w:val="0000" w:firstRow="0" w:lastRow="0" w:firstColumn="0" w:lastColumn="0" w:noHBand="0" w:noVBand="0"/>
       </w:tblPr>
       <w:tblGrid>
         <w:gridCol w:w="1240"/>
@@ -42062,6 +42064,7 @@
       <w:r>
         <w:rPr>
           <w:noProof/>
+          <w:lang w:val="en-SG" w:eastAsia="zh-CN"/>
         </w:rPr>
         <w:drawing>
           <wp:inline distT="0" distB="0" distL="0" distR="0">
@@ -42081,10 +42084,10 @@
                     </pic:cNvPicPr>
                   </pic:nvPicPr>
                   <pic:blipFill>
-                    <a:blip r:embed="rId21">
+                    <a:blip r:embed="rId22">
                       <a:extLst>
                         <a:ext uri="{28A0092B-C50C-407E-A947-70E740481C1C}">
-                          <a14:useLocalDpi xmlns:a14="http://schemas.microsoft.com/office/drawing/2010/main" xmlns:wps="http://schemas.microsoft.com/office/word/2010/wordprocessingShape" xmlns:wpi="http://schemas.microsoft.com/office/word/2010/wordprocessingInk" xmlns:wpg="http://schemas.microsoft.com/office/word/2010/wordprocessingGroup" xmlns:w14="http://schemas.microsoft.com/office/word/2010/wordml" xmlns:w="http://schemas.openxmlformats.org/wordprocessingml/2006/main" xmlns:w10="urn:schemas-microsoft-com:office:word" xmlns:wp14="http://schemas.microsoft.com/office/word/2010/wordprocessingDrawing" xmlns:v="urn:schemas-microsoft-com:vml" xmlns:o="urn:schemas-microsoft-com:office:office" xmlns:mc="http://schemas.openxmlformats.org/markup-compatibility/2006" xmlns:wpc="http://schemas.microsoft.com/office/word/2010/wordprocessingCanvas" xmlns="" val="0"/>
+                          <a14:useLocalDpi xmlns:a14="http://schemas.microsoft.com/office/drawing/2010/main" val="0"/>
                         </a:ext>
                       </a:extLst>
                     </a:blip>
@@ -42159,6 +42162,7 @@
       <w:r>
         <w:rPr>
           <w:noProof/>
+          <w:lang w:val="en-SG" w:eastAsia="zh-CN"/>
         </w:rPr>
         <w:drawing>
           <wp:inline distT="0" distB="0" distL="0" distR="0">
@@ -42178,10 +42182,10 @@
                     </pic:cNvPicPr>
                   </pic:nvPicPr>
                   <pic:blipFill>
-                    <a:blip r:embed="rId22">
+                    <a:blip r:embed="rId23">
                       <a:extLst>
                         <a:ext uri="{28A0092B-C50C-407E-A947-70E740481C1C}">
-                          <a14:useLocalDpi xmlns:a14="http://schemas.microsoft.com/office/drawing/2010/main" xmlns:wps="http://schemas.microsoft.com/office/word/2010/wordprocessingShape" xmlns:wpi="http://schemas.microsoft.com/office/word/2010/wordprocessingInk" xmlns:wpg="http://schemas.microsoft.com/office/word/2010/wordprocessingGroup" xmlns:w14="http://schemas.microsoft.com/office/word/2010/wordml" xmlns:w="http://schemas.openxmlformats.org/wordprocessingml/2006/main" xmlns:w10="urn:schemas-microsoft-com:office:word" xmlns:wp14="http://schemas.microsoft.com/office/word/2010/wordprocessingDrawing" xmlns:v="urn:schemas-microsoft-com:vml" xmlns:o="urn:schemas-microsoft-com:office:office" xmlns:mc="http://schemas.openxmlformats.org/markup-compatibility/2006" xmlns:wpc="http://schemas.microsoft.com/office/word/2010/wordprocessingCanvas" xmlns="" val="0"/>
+                          <a14:useLocalDpi xmlns:a14="http://schemas.microsoft.com/office/drawing/2010/main" val="0"/>
                         </a:ext>
                       </a:extLst>
                     </a:blip>
@@ -42272,6 +42276,7 @@
       <w:r>
         <w:rPr>
           <w:noProof/>
+          <w:lang w:val="en-SG" w:eastAsia="zh-CN"/>
         </w:rPr>
         <w:drawing>
           <wp:inline distT="0" distB="0" distL="0" distR="0">
@@ -42291,10 +42296,10 @@
                     </pic:cNvPicPr>
                   </pic:nvPicPr>
                   <pic:blipFill>
-                    <a:blip r:embed="rId23">
+                    <a:blip r:embed="rId24">
                       <a:extLst>
                         <a:ext uri="{28A0092B-C50C-407E-A947-70E740481C1C}">
-                          <a14:useLocalDpi xmlns:a14="http://schemas.microsoft.com/office/drawing/2010/main" xmlns:wps="http://schemas.microsoft.com/office/word/2010/wordprocessingShape" xmlns:wpi="http://schemas.microsoft.com/office/word/2010/wordprocessingInk" xmlns:wpg="http://schemas.microsoft.com/office/word/2010/wordprocessingGroup" xmlns:w14="http://schemas.microsoft.com/office/word/2010/wordml" xmlns:w="http://schemas.openxmlformats.org/wordprocessingml/2006/main" xmlns:w10="urn:schemas-microsoft-com:office:word" xmlns:wp14="http://schemas.microsoft.com/office/word/2010/wordprocessingDrawing" xmlns:v="urn:schemas-microsoft-com:vml" xmlns:o="urn:schemas-microsoft-com:office:office" xmlns:mc="http://schemas.openxmlformats.org/markup-compatibility/2006" xmlns:wpc="http://schemas.microsoft.com/office/word/2010/wordprocessingCanvas" xmlns="" val="0"/>
+                          <a14:useLocalDpi xmlns:a14="http://schemas.microsoft.com/office/drawing/2010/main" val="0"/>
                         </a:ext>
                       </a:extLst>
                     </a:blip>
@@ -42405,6 +42410,7 @@
       <w:r>
         <w:rPr>
           <w:noProof/>
+          <w:lang w:val="en-SG" w:eastAsia="zh-CN"/>
         </w:rPr>
         <w:drawing>
           <wp:inline distT="0" distB="0" distL="0" distR="0">
@@ -42424,7 +42430,7 @@
                     </pic:cNvPicPr>
                   </pic:nvPicPr>
                   <pic:blipFill>
-                    <a:blip r:embed="rId24"/>
+                    <a:blip r:embed="rId25"/>
                     <a:srcRect/>
                     <a:stretch>
                       <a:fillRect/>
@@ -42479,6 +42485,7 @@
       <w:r>
         <w:rPr>
           <w:noProof/>
+          <w:lang w:val="en-SG" w:eastAsia="zh-CN"/>
         </w:rPr>
         <w:drawing>
           <wp:inline distT="0" distB="0" distL="0" distR="0">
@@ -42498,7 +42505,7 @@
                     </pic:cNvPicPr>
                   </pic:nvPicPr>
                   <pic:blipFill>
-                    <a:blip r:embed="rId25"/>
+                    <a:blip r:embed="rId26"/>
                     <a:srcRect/>
                     <a:stretch>
                       <a:fillRect/>
@@ -42563,6 +42570,7 @@
       <w:r>
         <w:rPr>
           <w:noProof/>
+          <w:lang w:val="en-SG" w:eastAsia="zh-CN"/>
         </w:rPr>
         <w:lastRenderedPageBreak/>
         <w:drawing>
@@ -42583,7 +42591,7 @@
                     </pic:cNvPicPr>
                   </pic:nvPicPr>
                   <pic:blipFill>
-                    <a:blip r:embed="rId26"/>
+                    <a:blip r:embed="rId27"/>
                     <a:srcRect/>
                     <a:stretch>
                       <a:fillRect/>
@@ -42740,6 +42748,7 @@
       <w:r>
         <w:rPr>
           <w:noProof/>
+          <w:lang w:val="en-SG" w:eastAsia="zh-CN"/>
         </w:rPr>
         <w:drawing>
           <wp:inline distT="0" distB="0" distL="0" distR="0">
@@ -42759,10 +42768,10 @@
                     </pic:cNvPicPr>
                   </pic:nvPicPr>
                   <pic:blipFill>
-                    <a:blip r:embed="rId27">
+                    <a:blip r:embed="rId28">
                       <a:extLst>
                         <a:ext uri="{28A0092B-C50C-407E-A947-70E740481C1C}">
-                          <a14:useLocalDpi xmlns:a14="http://schemas.microsoft.com/office/drawing/2010/main" xmlns:wps="http://schemas.microsoft.com/office/word/2010/wordprocessingShape" xmlns:wpi="http://schemas.microsoft.com/office/word/2010/wordprocessingInk" xmlns:wpg="http://schemas.microsoft.com/office/word/2010/wordprocessingGroup" xmlns:w14="http://schemas.microsoft.com/office/word/2010/wordml" xmlns:w="http://schemas.openxmlformats.org/wordprocessingml/2006/main" xmlns:w10="urn:schemas-microsoft-com:office:word" xmlns:wp14="http://schemas.microsoft.com/office/word/2010/wordprocessingDrawing" xmlns:v="urn:schemas-microsoft-com:vml" xmlns:o="urn:schemas-microsoft-com:office:office" xmlns:mc="http://schemas.openxmlformats.org/markup-compatibility/2006" xmlns:wpc="http://schemas.microsoft.com/office/word/2010/wordprocessingCanvas" xmlns="" val="0"/>
+                          <a14:useLocalDpi xmlns:a14="http://schemas.microsoft.com/office/drawing/2010/main" val="0"/>
                         </a:ext>
                       </a:extLst>
                     </a:blip>
@@ -42827,6 +42836,7 @@
       <w:r>
         <w:rPr>
           <w:noProof/>
+          <w:lang w:val="en-SG" w:eastAsia="zh-CN"/>
         </w:rPr>
         <w:drawing>
           <wp:inline distT="0" distB="0" distL="0" distR="0">
@@ -42846,10 +42856,10 @@
                     </pic:cNvPicPr>
                   </pic:nvPicPr>
                   <pic:blipFill>
-                    <a:blip r:embed="rId28">
+                    <a:blip r:embed="rId29">
                       <a:extLst>
                         <a:ext uri="{28A0092B-C50C-407E-A947-70E740481C1C}">
-                          <a14:useLocalDpi xmlns:a14="http://schemas.microsoft.com/office/drawing/2010/main" xmlns:wps="http://schemas.microsoft.com/office/word/2010/wordprocessingShape" xmlns:wpi="http://schemas.microsoft.com/office/word/2010/wordprocessingInk" xmlns:wpg="http://schemas.microsoft.com/office/word/2010/wordprocessingGroup" xmlns:w14="http://schemas.microsoft.com/office/word/2010/wordml" xmlns:w="http://schemas.openxmlformats.org/wordprocessingml/2006/main" xmlns:w10="urn:schemas-microsoft-com:office:word" xmlns:wp14="http://schemas.microsoft.com/office/word/2010/wordprocessingDrawing" xmlns:v="urn:schemas-microsoft-com:vml" xmlns:o="urn:schemas-microsoft-com:office:office" xmlns:mc="http://schemas.openxmlformats.org/markup-compatibility/2006" xmlns:wpc="http://schemas.microsoft.com/office/word/2010/wordprocessingCanvas" xmlns="" val="0"/>
+                          <a14:useLocalDpi xmlns:a14="http://schemas.microsoft.com/office/drawing/2010/main" val="0"/>
                         </a:ext>
                       </a:extLst>
                     </a:blip>
@@ -43005,6 +43015,7 @@
       <w:r>
         <w:rPr>
           <w:noProof/>
+          <w:lang w:val="en-SG" w:eastAsia="zh-CN"/>
         </w:rPr>
         <w:drawing>
           <wp:inline distT="0" distB="0" distL="0" distR="0">
@@ -43024,10 +43035,10 @@
                     </pic:cNvPicPr>
                   </pic:nvPicPr>
                   <pic:blipFill>
-                    <a:blip r:embed="rId29">
+                    <a:blip r:embed="rId30">
                       <a:extLst>
                         <a:ext uri="{28A0092B-C50C-407E-A947-70E740481C1C}">
-                          <a14:useLocalDpi xmlns:a14="http://schemas.microsoft.com/office/drawing/2010/main" xmlns:wps="http://schemas.microsoft.com/office/word/2010/wordprocessingShape" xmlns:wpi="http://schemas.microsoft.com/office/word/2010/wordprocessingInk" xmlns:wpg="http://schemas.microsoft.com/office/word/2010/wordprocessingGroup" xmlns:w14="http://schemas.microsoft.com/office/word/2010/wordml" xmlns:w="http://schemas.openxmlformats.org/wordprocessingml/2006/main" xmlns:w10="urn:schemas-microsoft-com:office:word" xmlns:wp14="http://schemas.microsoft.com/office/word/2010/wordprocessingDrawing" xmlns:v="urn:schemas-microsoft-com:vml" xmlns:o="urn:schemas-microsoft-com:office:office" xmlns:mc="http://schemas.openxmlformats.org/markup-compatibility/2006" xmlns:wpc="http://schemas.microsoft.com/office/word/2010/wordprocessingCanvas" xmlns="" val="0"/>
+                          <a14:useLocalDpi xmlns:a14="http://schemas.microsoft.com/office/drawing/2010/main" val="0"/>
                         </a:ext>
                       </a:extLst>
                     </a:blip>
@@ -43055,8 +43066,137 @@
           </wp:inline>
         </w:drawing>
       </w:r>
-      <w:bookmarkStart w:id="74" w:name="_GoBack"/>
-      <w:bookmarkEnd w:id="74"/>
+    </w:p>
+    <w:p>
+      <w:pPr>
+        <w:pStyle w:val="subsubhead2"/>
+        <w:numPr>
+          <w:ilvl w:val="0"/>
+          <w:numId w:val="0"/>
+        </w:numPr>
+        <w:ind w:left="993"/>
+      </w:pPr>
+      <w:bookmarkStart w:id="74" w:name="_Toc210054940"/>
+    </w:p>
+    <w:p>
+      <w:pPr>
+        <w:pStyle w:val="subsubhead2"/>
+        <w:numPr>
+          <w:ilvl w:val="0"/>
+          <w:numId w:val="0"/>
+        </w:numPr>
+        <w:ind w:left="993"/>
+      </w:pPr>
+    </w:p>
+    <w:p>
+      <w:pPr>
+        <w:pStyle w:val="subsubhead2"/>
+        <w:numPr>
+          <w:ilvl w:val="0"/>
+          <w:numId w:val="0"/>
+        </w:numPr>
+        <w:ind w:left="993"/>
+      </w:pPr>
+    </w:p>
+    <w:p>
+      <w:pPr>
+        <w:pStyle w:val="subsubhead2"/>
+        <w:numPr>
+          <w:ilvl w:val="0"/>
+          <w:numId w:val="0"/>
+        </w:numPr>
+        <w:ind w:left="993"/>
+      </w:pPr>
+    </w:p>
+    <w:p>
+      <w:pPr>
+        <w:pStyle w:val="subsubhead2"/>
+        <w:numPr>
+          <w:ilvl w:val="0"/>
+          <w:numId w:val="0"/>
+        </w:numPr>
+        <w:ind w:left="993"/>
+      </w:pPr>
+    </w:p>
+    <w:p>
+      <w:pPr>
+        <w:pStyle w:val="subsubhead2"/>
+        <w:numPr>
+          <w:ilvl w:val="0"/>
+          <w:numId w:val="0"/>
+        </w:numPr>
+        <w:ind w:left="993"/>
+      </w:pPr>
+    </w:p>
+    <w:p>
+      <w:pPr>
+        <w:pStyle w:val="subsubhead2"/>
+        <w:numPr>
+          <w:ilvl w:val="0"/>
+          <w:numId w:val="0"/>
+        </w:numPr>
+        <w:ind w:left="993"/>
+      </w:pPr>
+    </w:p>
+    <w:p>
+      <w:pPr>
+        <w:pStyle w:val="subsubhead2"/>
+        <w:numPr>
+          <w:ilvl w:val="0"/>
+          <w:numId w:val="0"/>
+        </w:numPr>
+        <w:ind w:left="993"/>
+      </w:pPr>
+    </w:p>
+    <w:p>
+      <w:pPr>
+        <w:pStyle w:val="subsubhead2"/>
+        <w:numPr>
+          <w:ilvl w:val="0"/>
+          <w:numId w:val="0"/>
+        </w:numPr>
+        <w:ind w:left="993"/>
+      </w:pPr>
+    </w:p>
+    <w:p>
+      <w:pPr>
+        <w:pStyle w:val="subsubhead2"/>
+        <w:numPr>
+          <w:ilvl w:val="0"/>
+          <w:numId w:val="0"/>
+        </w:numPr>
+        <w:ind w:left="993"/>
+      </w:pPr>
+    </w:p>
+    <w:p>
+      <w:pPr>
+        <w:pStyle w:val="subsubhead2"/>
+        <w:numPr>
+          <w:ilvl w:val="0"/>
+          <w:numId w:val="0"/>
+        </w:numPr>
+        <w:ind w:left="993"/>
+      </w:pPr>
+    </w:p>
+    <w:p>
+      <w:pPr>
+        <w:pStyle w:val="subsubhead2"/>
+        <w:numPr>
+          <w:ilvl w:val="0"/>
+          <w:numId w:val="0"/>
+        </w:numPr>
+        <w:ind w:left="993"/>
+      </w:pPr>
+    </w:p>
+    <w:p>
+      <w:pPr>
+        <w:pStyle w:val="subsubhead2"/>
+        <w:numPr>
+          <w:ilvl w:val="0"/>
+          <w:numId w:val="0"/>
+        </w:numPr>
+        <w:ind w:left="993"/>
+      </w:pPr>
     </w:p>
     <w:p>
       <w:pPr>
@@ -43067,11 +43207,11 @@
         </w:numPr>
         <w:ind w:left="993" w:hanging="567"/>
       </w:pPr>
-      <w:bookmarkStart w:id="75" w:name="_Toc210054940"/>
-      <w:r>
+      <w:r>
+        <w:lastRenderedPageBreak/>
         <w:t>View Survey Report</w:t>
       </w:r>
-      <w:bookmarkEnd w:id="75"/>
+      <w:bookmarkEnd w:id="74"/>
     </w:p>
     <w:p>
       <w:pPr>
@@ -43080,7 +43220,55 @@
           <w:ilvl w:val="0"/>
           <w:numId w:val="0"/>
         </w:numPr>
-      </w:pPr>
+        <w:ind w:left="-426"/>
+      </w:pPr>
+      <w:r>
+        <w:rPr>
+          <w:noProof/>
+          <w:lang w:val="en-SG" w:eastAsia="zh-CN"/>
+        </w:rPr>
+        <w:drawing>
+          <wp:inline distT="0" distB="0" distL="0" distR="0">
+            <wp:extent cx="6544936" cy="2943225"/>
+            <wp:effectExtent l="0" t="0" r="0" b="0"/>
+            <wp:docPr id="13" name="Picture 13"/>
+            <wp:cNvGraphicFramePr>
+              <a:graphicFrameLocks xmlns:a="http://schemas.openxmlformats.org/drawingml/2006/main" noChangeAspect="1"/>
+            </wp:cNvGraphicFramePr>
+            <a:graphic xmlns:a="http://schemas.openxmlformats.org/drawingml/2006/main">
+              <a:graphicData uri="http://schemas.openxmlformats.org/drawingml/2006/picture">
+                <pic:pic xmlns:pic="http://schemas.openxmlformats.org/drawingml/2006/picture">
+                  <pic:nvPicPr>
+                    <pic:cNvPr id="0" name="ViewReportSD.png"/>
+                    <pic:cNvPicPr/>
+                  </pic:nvPicPr>
+                  <pic:blipFill>
+                    <a:blip r:embed="rId31">
+                      <a:extLst>
+                        <a:ext uri="{28A0092B-C50C-407E-A947-70E740481C1C}">
+                          <a14:useLocalDpi xmlns:a14="http://schemas.microsoft.com/office/drawing/2010/main" val="0"/>
+                        </a:ext>
+                      </a:extLst>
+                    </a:blip>
+                    <a:stretch>
+                      <a:fillRect/>
+                    </a:stretch>
+                  </pic:blipFill>
+                  <pic:spPr>
+                    <a:xfrm>
+                      <a:off x="0" y="0"/>
+                      <a:ext cx="6549372" cy="2945220"/>
+                    </a:xfrm>
+                    <a:prstGeom prst="rect">
+                      <a:avLst/>
+                    </a:prstGeom>
+                  </pic:spPr>
+                </pic:pic>
+              </a:graphicData>
+            </a:graphic>
+          </wp:inline>
+        </w:drawing>
+      </w:r>
     </w:p>
     <w:p>
       <w:pPr>
@@ -43091,6 +43279,8 @@
         </w:numPr>
         <w:ind w:left="1072"/>
       </w:pPr>
+      <w:bookmarkStart w:id="75" w:name="_GoBack"/>
+      <w:bookmarkEnd w:id="75"/>
     </w:p>
     <w:p>
       <w:pPr>
@@ -43100,9 +43290,6 @@
           <w:szCs w:val="26"/>
         </w:rPr>
       </w:pPr>
-      <w:r>
-        <w:br w:type="page"/>
-      </w:r>
     </w:p>
     <w:p>
       <w:pPr>
@@ -43115,7 +43302,6 @@
       </w:pPr>
       <w:bookmarkStart w:id="76" w:name="_Toc210054941"/>
       <w:r>
-        <w:lastRenderedPageBreak/>
         <w:t>Export Survey Report</w:t>
       </w:r>
       <w:bookmarkEnd w:id="76"/>
@@ -43197,6 +43383,7 @@
       <w:r>
         <w:rPr>
           <w:noProof/>
+          <w:lang w:val="en-SG" w:eastAsia="zh-CN"/>
         </w:rPr>
         <w:drawing>
           <wp:inline distT="0" distB="0" distL="0" distR="0">
@@ -43216,10 +43403,10 @@
                     </pic:cNvPicPr>
                   </pic:nvPicPr>
                   <pic:blipFill>
-                    <a:blip r:embed="rId30">
+                    <a:blip r:embed="rId32">
                       <a:extLst>
                         <a:ext uri="{28A0092B-C50C-407E-A947-70E740481C1C}">
-                          <a14:useLocalDpi xmlns:a14="http://schemas.microsoft.com/office/drawing/2010/main" xmlns:wps="http://schemas.microsoft.com/office/word/2010/wordprocessingShape" xmlns:wpi="http://schemas.microsoft.com/office/word/2010/wordprocessingInk" xmlns:wpg="http://schemas.microsoft.com/office/word/2010/wordprocessingGroup" xmlns:w14="http://schemas.microsoft.com/office/word/2010/wordml" xmlns:w="http://schemas.openxmlformats.org/wordprocessingml/2006/main" xmlns:w10="urn:schemas-microsoft-com:office:word" xmlns:wp14="http://schemas.microsoft.com/office/word/2010/wordprocessingDrawing" xmlns:v="urn:schemas-microsoft-com:vml" xmlns:o="urn:schemas-microsoft-com:office:office" xmlns:mc="http://schemas.openxmlformats.org/markup-compatibility/2006" xmlns:wpc="http://schemas.microsoft.com/office/word/2010/wordprocessingCanvas" xmlns="" val="0"/>
+                          <a14:useLocalDpi xmlns:a14="http://schemas.microsoft.com/office/drawing/2010/main" val="0"/>
                         </a:ext>
                       </a:extLst>
                     </a:blip>
@@ -43420,7 +43607,7 @@
       <w:bookmarkEnd w:id="86"/>
     </w:p>
     <w:sectPr>
-      <w:footerReference w:type="default" r:id="rId31"/>
+      <w:footerReference w:type="default" r:id="rId33"/>
       <w:pgSz w:w="11900" w:h="16840"/>
       <w:pgMar w:top="1440" w:right="1800" w:bottom="1440" w:left="1800" w:header="708" w:footer="708" w:gutter="0"/>
       <w:pgNumType w:start="1"/>
@@ -43432,7 +43619,7 @@
 </file>
 
 <file path=word/endnotes.xml><?xml version="1.0" encoding="utf-8"?>
-<w:endnotes xmlns:ve="http://schemas.openxmlformats.org/markup-compatibility/2006" xmlns:o="urn:schemas-microsoft-com:office:office" xmlns:r="http://schemas.openxmlformats.org/officeDocument/2006/relationships" xmlns:m="http://schemas.openxmlformats.org/officeDocument/2006/math" xmlns:v="urn:schemas-microsoft-com:vml" xmlns:wp="http://schemas.openxmlformats.org/drawingml/2006/wordprocessingDrawing" xmlns:w10="urn:schemas-microsoft-com:office:word" xmlns:w="http://schemas.openxmlformats.org/wordprocessingml/2006/main" xmlns:wne="http://schemas.microsoft.com/office/word/2006/wordml">
+<w:endnotes xmlns:wpc="http://schemas.microsoft.com/office/word/2010/wordprocessingCanvas" xmlns:mc="http://schemas.openxmlformats.org/markup-compatibility/2006" xmlns:o="urn:schemas-microsoft-com:office:office" xmlns:r="http://schemas.openxmlformats.org/officeDocument/2006/relationships" xmlns:m="http://schemas.openxmlformats.org/officeDocument/2006/math" xmlns:v="urn:schemas-microsoft-com:vml" xmlns:wp14="http://schemas.microsoft.com/office/word/2010/wordprocessingDrawing" xmlns:wp="http://schemas.openxmlformats.org/drawingml/2006/wordprocessingDrawing" xmlns:w10="urn:schemas-microsoft-com:office:word" xmlns:w="http://schemas.openxmlformats.org/wordprocessingml/2006/main" xmlns:w14="http://schemas.microsoft.com/office/word/2010/wordml" xmlns:wpg="http://schemas.microsoft.com/office/word/2010/wordprocessingGroup" xmlns:wpi="http://schemas.microsoft.com/office/word/2010/wordprocessingInk" xmlns:wne="http://schemas.microsoft.com/office/word/2006/wordml" xmlns:wps="http://schemas.microsoft.com/office/word/2010/wordprocessingShape" mc:Ignorable="w14 wp14">
   <w:endnote w:type="separator" w:id="-1">
     <w:p>
       <w:r>
@@ -43451,7 +43638,7 @@
 </file>
 
 <file path=word/footer1.xml><?xml version="1.0" encoding="utf-8"?>
-<w:ftr xmlns:ve="http://schemas.openxmlformats.org/markup-compatibility/2006" xmlns:o="urn:schemas-microsoft-com:office:office" xmlns:r="http://schemas.openxmlformats.org/officeDocument/2006/relationships" xmlns:m="http://schemas.openxmlformats.org/officeDocument/2006/math" xmlns:v="urn:schemas-microsoft-com:vml" xmlns:wp="http://schemas.openxmlformats.org/drawingml/2006/wordprocessingDrawing" xmlns:w10="urn:schemas-microsoft-com:office:word" xmlns:w="http://schemas.openxmlformats.org/wordprocessingml/2006/main" xmlns:wne="http://schemas.microsoft.com/office/word/2006/wordml">
+<w:ftr xmlns:wpc="http://schemas.microsoft.com/office/word/2010/wordprocessingCanvas" xmlns:mc="http://schemas.openxmlformats.org/markup-compatibility/2006" xmlns:o="urn:schemas-microsoft-com:office:office" xmlns:r="http://schemas.openxmlformats.org/officeDocument/2006/relationships" xmlns:m="http://schemas.openxmlformats.org/officeDocument/2006/math" xmlns:v="urn:schemas-microsoft-com:vml" xmlns:wp14="http://schemas.microsoft.com/office/word/2010/wordprocessingDrawing" xmlns:wp="http://schemas.openxmlformats.org/drawingml/2006/wordprocessingDrawing" xmlns:w10="urn:schemas-microsoft-com:office:word" xmlns:w="http://schemas.openxmlformats.org/wordprocessingml/2006/main" xmlns:w14="http://schemas.microsoft.com/office/word/2010/wordml" xmlns:wpg="http://schemas.microsoft.com/office/word/2010/wordprocessingGroup" xmlns:wpi="http://schemas.microsoft.com/office/word/2010/wordprocessingInk" xmlns:wne="http://schemas.microsoft.com/office/word/2006/wordml" xmlns:wps="http://schemas.microsoft.com/office/word/2010/wordprocessingShape" mc:Ignorable="w14 wp14">
   <w:p>
     <w:pPr>
       <w:pStyle w:val="Footer"/>
@@ -43489,7 +43676,7 @@
 </file>
 
 <file path=word/footer2.xml><?xml version="1.0" encoding="utf-8"?>
-<w:ftr xmlns:ve="http://schemas.openxmlformats.org/markup-compatibility/2006" xmlns:o="urn:schemas-microsoft-com:office:office" xmlns:r="http://schemas.openxmlformats.org/officeDocument/2006/relationships" xmlns:m="http://schemas.openxmlformats.org/officeDocument/2006/math" xmlns:v="urn:schemas-microsoft-com:vml" xmlns:wp="http://schemas.openxmlformats.org/drawingml/2006/wordprocessingDrawing" xmlns:w10="urn:schemas-microsoft-com:office:word" xmlns:w="http://schemas.openxmlformats.org/wordprocessingml/2006/main" xmlns:wne="http://schemas.microsoft.com/office/word/2006/wordml">
+<w:ftr xmlns:wpc="http://schemas.microsoft.com/office/word/2010/wordprocessingCanvas" xmlns:mc="http://schemas.openxmlformats.org/markup-compatibility/2006" xmlns:o="urn:schemas-microsoft-com:office:office" xmlns:r="http://schemas.openxmlformats.org/officeDocument/2006/relationships" xmlns:m="http://schemas.openxmlformats.org/officeDocument/2006/math" xmlns:v="urn:schemas-microsoft-com:vml" xmlns:wp14="http://schemas.microsoft.com/office/word/2010/wordprocessingDrawing" xmlns:wp="http://schemas.openxmlformats.org/drawingml/2006/wordprocessingDrawing" xmlns:w10="urn:schemas-microsoft-com:office:word" xmlns:w="http://schemas.openxmlformats.org/wordprocessingml/2006/main" xmlns:w14="http://schemas.microsoft.com/office/word/2010/wordml" xmlns:wpg="http://schemas.microsoft.com/office/word/2010/wordprocessingGroup" xmlns:wpi="http://schemas.microsoft.com/office/word/2010/wordprocessingInk" xmlns:wne="http://schemas.microsoft.com/office/word/2006/wordml" xmlns:wps="http://schemas.microsoft.com/office/word/2010/wordprocessingShape" mc:Ignorable="w14 wp14">
   <w:p>
     <w:pPr>
       <w:pStyle w:val="Footer"/>
@@ -43540,7 +43727,7 @@
 </file>
 
 <file path=word/footer3.xml><?xml version="1.0" encoding="utf-8"?>
-<w:ftr xmlns:ve="http://schemas.openxmlformats.org/markup-compatibility/2006" xmlns:o="urn:schemas-microsoft-com:office:office" xmlns:r="http://schemas.openxmlformats.org/officeDocument/2006/relationships" xmlns:m="http://schemas.openxmlformats.org/officeDocument/2006/math" xmlns:v="urn:schemas-microsoft-com:vml" xmlns:wp="http://schemas.openxmlformats.org/drawingml/2006/wordprocessingDrawing" xmlns:w10="urn:schemas-microsoft-com:office:word" xmlns:w="http://schemas.openxmlformats.org/wordprocessingml/2006/main" xmlns:wne="http://schemas.microsoft.com/office/word/2006/wordml">
+<w:ftr xmlns:wpc="http://schemas.microsoft.com/office/word/2010/wordprocessingCanvas" xmlns:mc="http://schemas.openxmlformats.org/markup-compatibility/2006" xmlns:o="urn:schemas-microsoft-com:office:office" xmlns:r="http://schemas.openxmlformats.org/officeDocument/2006/relationships" xmlns:m="http://schemas.openxmlformats.org/officeDocument/2006/math" xmlns:v="urn:schemas-microsoft-com:vml" xmlns:wp14="http://schemas.microsoft.com/office/word/2010/wordprocessingDrawing" xmlns:wp="http://schemas.openxmlformats.org/drawingml/2006/wordprocessingDrawing" xmlns:w10="urn:schemas-microsoft-com:office:word" xmlns:w="http://schemas.openxmlformats.org/wordprocessingml/2006/main" xmlns:w14="http://schemas.microsoft.com/office/word/2010/wordml" xmlns:wpg="http://schemas.microsoft.com/office/word/2010/wordprocessingGroup" xmlns:wpi="http://schemas.microsoft.com/office/word/2010/wordprocessingInk" xmlns:wne="http://schemas.microsoft.com/office/word/2006/wordml" xmlns:wps="http://schemas.microsoft.com/office/word/2010/wordprocessingShape" mc:Ignorable="w14 wp14">
   <w:p>
     <w:pPr>
       <w:pStyle w:val="Footer"/>
@@ -43591,7 +43778,7 @@
 </file>
 
 <file path=word/footer4.xml><?xml version="1.0" encoding="utf-8"?>
-<w:ftr xmlns:ve="http://schemas.openxmlformats.org/markup-compatibility/2006" xmlns:o="urn:schemas-microsoft-com:office:office" xmlns:r="http://schemas.openxmlformats.org/officeDocument/2006/relationships" xmlns:m="http://schemas.openxmlformats.org/officeDocument/2006/math" xmlns:v="urn:schemas-microsoft-com:vml" xmlns:wp="http://schemas.openxmlformats.org/drawingml/2006/wordprocessingDrawing" xmlns:w10="urn:schemas-microsoft-com:office:word" xmlns:w="http://schemas.openxmlformats.org/wordprocessingml/2006/main" xmlns:wne="http://schemas.microsoft.com/office/word/2006/wordml">
+<w:ftr xmlns:wpc="http://schemas.microsoft.com/office/word/2010/wordprocessingCanvas" xmlns:mc="http://schemas.openxmlformats.org/markup-compatibility/2006" xmlns:o="urn:schemas-microsoft-com:office:office" xmlns:r="http://schemas.openxmlformats.org/officeDocument/2006/relationships" xmlns:m="http://schemas.openxmlformats.org/officeDocument/2006/math" xmlns:v="urn:schemas-microsoft-com:vml" xmlns:wp14="http://schemas.microsoft.com/office/word/2010/wordprocessingDrawing" xmlns:wp="http://schemas.openxmlformats.org/drawingml/2006/wordprocessingDrawing" xmlns:w10="urn:schemas-microsoft-com:office:word" xmlns:w="http://schemas.openxmlformats.org/wordprocessingml/2006/main" xmlns:w14="http://schemas.microsoft.com/office/word/2010/wordml" xmlns:wpg="http://schemas.microsoft.com/office/word/2010/wordprocessingGroup" xmlns:wpi="http://schemas.microsoft.com/office/word/2010/wordprocessingInk" xmlns:wne="http://schemas.microsoft.com/office/word/2006/wordml" xmlns:wps="http://schemas.microsoft.com/office/word/2010/wordprocessingShape" mc:Ignorable="w14 wp14">
   <w:p>
     <w:pPr>
       <w:pStyle w:val="Footer"/>
@@ -43623,7 +43810,7 @@
         <w:rStyle w:val="PageNumber"/>
         <w:noProof/>
       </w:rPr>
-      <w:t>37</w:t>
+      <w:t>41</w:t>
     </w:r>
     <w:r>
       <w:rPr>
@@ -43642,7 +43829,7 @@
 </file>
 
 <file path=word/footnotes.xml><?xml version="1.0" encoding="utf-8"?>
-<w:footnotes xmlns:ve="http://schemas.openxmlformats.org/markup-compatibility/2006" xmlns:o="urn:schemas-microsoft-com:office:office" xmlns:r="http://schemas.openxmlformats.org/officeDocument/2006/relationships" xmlns:m="http://schemas.openxmlformats.org/officeDocument/2006/math" xmlns:v="urn:schemas-microsoft-com:vml" xmlns:wp="http://schemas.openxmlformats.org/drawingml/2006/wordprocessingDrawing" xmlns:w10="urn:schemas-microsoft-com:office:word" xmlns:w="http://schemas.openxmlformats.org/wordprocessingml/2006/main" xmlns:wne="http://schemas.microsoft.com/office/word/2006/wordml">
+<w:footnotes xmlns:wpc="http://schemas.microsoft.com/office/word/2010/wordprocessingCanvas" xmlns:mc="http://schemas.openxmlformats.org/markup-compatibility/2006" xmlns:o="urn:schemas-microsoft-com:office:office" xmlns:r="http://schemas.openxmlformats.org/officeDocument/2006/relationships" xmlns:m="http://schemas.openxmlformats.org/officeDocument/2006/math" xmlns:v="urn:schemas-microsoft-com:vml" xmlns:wp14="http://schemas.microsoft.com/office/word/2010/wordprocessingDrawing" xmlns:wp="http://schemas.openxmlformats.org/drawingml/2006/wordprocessingDrawing" xmlns:w10="urn:schemas-microsoft-com:office:word" xmlns:w="http://schemas.openxmlformats.org/wordprocessingml/2006/main" xmlns:w14="http://schemas.microsoft.com/office/word/2010/wordml" xmlns:wpg="http://schemas.microsoft.com/office/word/2010/wordprocessingGroup" xmlns:wpi="http://schemas.microsoft.com/office/word/2010/wordprocessingInk" xmlns:wne="http://schemas.microsoft.com/office/word/2006/wordml" xmlns:wps="http://schemas.microsoft.com/office/word/2010/wordprocessingShape" mc:Ignorable="w14 wp14">
   <w:footnote w:type="separator" w:id="-1">
     <w:p>
       <w:r>
@@ -43661,7 +43848,7 @@
 </file>
 
 <file path=word/numbering.xml><?xml version="1.0" encoding="utf-8"?>
-<w:numbering xmlns:ve="http://schemas.openxmlformats.org/markup-compatibility/2006" xmlns:o="urn:schemas-microsoft-com:office:office" xmlns:r="http://schemas.openxmlformats.org/officeDocument/2006/relationships" xmlns:m="http://schemas.openxmlformats.org/officeDocument/2006/math" xmlns:v="urn:schemas-microsoft-com:vml" xmlns:wp="http://schemas.openxmlformats.org/drawingml/2006/wordprocessingDrawing" xmlns:w10="urn:schemas-microsoft-com:office:word" xmlns:w="http://schemas.openxmlformats.org/wordprocessingml/2006/main" xmlns:wne="http://schemas.microsoft.com/office/word/2006/wordml">
+<w:numbering xmlns:wpc="http://schemas.microsoft.com/office/word/2010/wordprocessingCanvas" xmlns:mc="http://schemas.openxmlformats.org/markup-compatibility/2006" xmlns:o="urn:schemas-microsoft-com:office:office" xmlns:r="http://schemas.openxmlformats.org/officeDocument/2006/relationships" xmlns:m="http://schemas.openxmlformats.org/officeDocument/2006/math" xmlns:v="urn:schemas-microsoft-com:vml" xmlns:wp14="http://schemas.microsoft.com/office/word/2010/wordprocessingDrawing" xmlns:wp="http://schemas.openxmlformats.org/drawingml/2006/wordprocessingDrawing" xmlns:w10="urn:schemas-microsoft-com:office:word" xmlns:w="http://schemas.openxmlformats.org/wordprocessingml/2006/main" xmlns:w14="http://schemas.microsoft.com/office/word/2010/wordml" xmlns:wpg="http://schemas.microsoft.com/office/word/2010/wordprocessingGroup" xmlns:wpi="http://schemas.microsoft.com/office/word/2010/wordprocessingInk" xmlns:wne="http://schemas.microsoft.com/office/word/2006/wordml" xmlns:wps="http://schemas.microsoft.com/office/word/2010/wordprocessingShape" mc:Ignorable="w14 wp14">
   <w:abstractNum w:abstractNumId="0">
     <w:nsid w:val="02534A15"/>
     <w:multiLevelType w:val="multilevel"/>
@@ -50619,7 +50806,7 @@
 </file>
 
 <file path=word/styles.xml><?xml version="1.0" encoding="utf-8"?>
-<w:styles xmlns:r="http://schemas.openxmlformats.org/officeDocument/2006/relationships" xmlns:w="http://schemas.openxmlformats.org/wordprocessingml/2006/main">
+<w:styles xmlns:mc="http://schemas.openxmlformats.org/markup-compatibility/2006" xmlns:r="http://schemas.openxmlformats.org/officeDocument/2006/relationships" xmlns:w="http://schemas.openxmlformats.org/wordprocessingml/2006/main" xmlns:w14="http://schemas.microsoft.com/office/word/2010/wordml" mc:Ignorable="w14">
   <w:docDefaults>
     <w:rPrDefault>
       <w:rPr>
@@ -50809,7 +50996,6 @@
     <w:uiPriority w:val="99"/>
     <w:semiHidden/>
     <w:unhideWhenUsed/>
-    <w:qFormat/>
     <w:tblPr>
       <w:tblInd w:w="0" w:type="dxa"/>
       <w:tblCellMar>
@@ -52232,7 +52418,7 @@
 </file>
 
 <file path=customXml/itemProps1.xml><?xml version="1.0" encoding="utf-8"?>
-<ds:datastoreItem xmlns:ds="http://schemas.openxmlformats.org/officeDocument/2006/customXml" ds:itemID="{05EF9376-4E55-488C-9B4D-F3E576641BBC}">
+<ds:datastoreItem xmlns:ds="http://schemas.openxmlformats.org/officeDocument/2006/customXml" ds:itemID="{95B4FFF8-D062-4947-A91B-82DE0FB703B5}">
   <ds:schemaRefs>
     <ds:schemaRef ds:uri="http://schemas.openxmlformats.org/officeDocument/2006/bibliography"/>
   </ds:schemaRefs>

</xml_diff>

<commit_message>
CreateFunction Sequence Diagram #5 by Xu Ai, Lim Guan, HongJing
</commit_message>
<xml_diff>
--- a/Documentation/twoCubeReport.docx
+++ b/Documentation/twoCubeReport.docx
@@ -1,6 +1,6 @@
 
 <file path=word/document.xml><?xml version="1.0" encoding="utf-8"?>
-<w:document xmlns:ve="http://schemas.openxmlformats.org/markup-compatibility/2006" xmlns:o="urn:schemas-microsoft-com:office:office" xmlns:r="http://schemas.openxmlformats.org/officeDocument/2006/relationships" xmlns:m="http://schemas.openxmlformats.org/officeDocument/2006/math" xmlns:v="urn:schemas-microsoft-com:vml" xmlns:wp="http://schemas.openxmlformats.org/drawingml/2006/wordprocessingDrawing" xmlns:w10="urn:schemas-microsoft-com:office:word" xmlns:w="http://schemas.openxmlformats.org/wordprocessingml/2006/main" xmlns:wne="http://schemas.microsoft.com/office/word/2006/wordml">
+<w:document xmlns:wpc="http://schemas.microsoft.com/office/word/2010/wordprocessingCanvas" xmlns:mc="http://schemas.openxmlformats.org/markup-compatibility/2006" xmlns:o="urn:schemas-microsoft-com:office:office" xmlns:r="http://schemas.openxmlformats.org/officeDocument/2006/relationships" xmlns:m="http://schemas.openxmlformats.org/officeDocument/2006/math" xmlns:v="urn:schemas-microsoft-com:vml" xmlns:wp14="http://schemas.microsoft.com/office/word/2010/wordprocessingDrawing" xmlns:wp="http://schemas.openxmlformats.org/drawingml/2006/wordprocessingDrawing" xmlns:w10="urn:schemas-microsoft-com:office:word" xmlns:w="http://schemas.openxmlformats.org/wordprocessingml/2006/main" xmlns:w14="http://schemas.microsoft.com/office/word/2010/wordml" xmlns:wpg="http://schemas.microsoft.com/office/word/2010/wordprocessingGroup" xmlns:wpi="http://schemas.microsoft.com/office/word/2010/wordprocessingInk" xmlns:wne="http://schemas.microsoft.com/office/word/2006/wordml" xmlns:wps="http://schemas.microsoft.com/office/word/2010/wordprocessingShape" mc:Ignorable="w14 wp14">
   <w:body>
     <w:p>
       <w:pPr>
@@ -20,6 +20,7 @@
       <w:r>
         <w:rPr>
           <w:noProof/>
+          <w:lang w:eastAsia="zh-CN"/>
         </w:rPr>
         <w:drawing>
           <wp:inline distT="0" distB="0" distL="0" distR="0">
@@ -39,10 +40,10 @@
                     </pic:cNvPicPr>
                   </pic:nvPicPr>
                   <pic:blipFill>
-                    <a:blip r:embed="rId8">
+                    <a:blip r:embed="rId9">
                       <a:extLst>
                         <a:ext uri="{28A0092B-C50C-407E-A947-70E740481C1C}">
-                          <a14:useLocalDpi xmlns="" xmlns:wpc="http://schemas.microsoft.com/office/word/2010/wordprocessingCanvas" xmlns:mc="http://schemas.openxmlformats.org/markup-compatibility/2006" xmlns:o="urn:schemas-microsoft-com:office:office" xmlns:v="urn:schemas-microsoft-com:vml" xmlns:wp14="http://schemas.microsoft.com/office/word/2010/wordprocessingDrawing" xmlns:w10="urn:schemas-microsoft-com:office:word" xmlns:w="http://schemas.openxmlformats.org/wordprocessingml/2006/main" xmlns:w14="http://schemas.microsoft.com/office/word/2010/wordml" xmlns:wpg="http://schemas.microsoft.com/office/word/2010/wordprocessingGroup" xmlns:wpi="http://schemas.microsoft.com/office/word/2010/wordprocessingInk" xmlns:wps="http://schemas.microsoft.com/office/word/2010/wordprocessingShape" xmlns:a14="http://schemas.microsoft.com/office/drawing/2010/main" val="0"/>
+                          <a14:useLocalDpi xmlns:a14="http://schemas.microsoft.com/office/drawing/2010/main" val="0"/>
                         </a:ext>
                       </a:extLst>
                     </a:blip>
@@ -340,7 +341,7 @@
       <w:tblPr>
         <w:tblStyle w:val="TableGrid"/>
         <w:tblW w:w="0" w:type="auto"/>
-        <w:tblLook w:val="04A0"/>
+        <w:tblLook w:val="04A0" w:firstRow="1" w:lastRow="0" w:firstColumn="1" w:lastColumn="0" w:noHBand="0" w:noVBand="1"/>
       </w:tblPr>
       <w:tblGrid>
         <w:gridCol w:w="4248"/>
@@ -1245,8 +1246,8 @@
           <w:szCs w:val="32"/>
         </w:rPr>
         <w:sectPr>
-          <w:footerReference w:type="even" r:id="rId9"/>
-          <w:footerReference w:type="default" r:id="rId10"/>
+          <w:footerReference w:type="even" r:id="rId10"/>
+          <w:footerReference w:type="default" r:id="rId11"/>
           <w:pgSz w:w="11900" w:h="16840"/>
           <w:pgMar w:top="1440" w:right="1800" w:bottom="1440" w:left="1800" w:header="708" w:footer="708" w:gutter="0"/>
           <w:cols w:space="708"/>
@@ -6232,7 +6233,7 @@
       <w:pPr>
         <w:pStyle w:val="Header1"/>
         <w:sectPr>
-          <w:footerReference w:type="default" r:id="rId11"/>
+          <w:footerReference w:type="default" r:id="rId12"/>
           <w:pgSz w:w="11900" w:h="16840"/>
           <w:pgMar w:top="1440" w:right="1800" w:bottom="1440" w:left="1800" w:header="708" w:footer="708" w:gutter="0"/>
           <w:pgNumType w:fmt="lowerRoman" w:start="1"/>
@@ -6257,7 +6258,7 @@
         <w:tblW w:w="8662" w:type="dxa"/>
         <w:tblInd w:w="93" w:type="dxa"/>
         <w:tblLayout w:type="fixed"/>
-        <w:tblLook w:val="04A0"/>
+        <w:tblLook w:val="04A0" w:firstRow="1" w:lastRow="0" w:firstColumn="1" w:lastColumn="0" w:noHBand="0" w:noVBand="1"/>
       </w:tblPr>
       <w:tblGrid>
         <w:gridCol w:w="2180"/>
@@ -6917,7 +6918,7 @@
                 <w:u w:val="single"/>
               </w:rPr>
             </w:pPr>
-            <w:hyperlink r:id="rId12" w:history="1">
+            <w:hyperlink r:id="rId13" w:history="1">
               <w:r>
                 <w:rPr>
                   <w:rFonts w:ascii="Calibri" w:eastAsia="Times New Roman" w:hAnsi="Calibri" w:cs="Times New Roman"/>
@@ -7078,7 +7079,7 @@
                 <w:u w:val="single"/>
               </w:rPr>
             </w:pPr>
-            <w:hyperlink r:id="rId13" w:history="1">
+            <w:hyperlink r:id="rId14" w:history="1">
               <w:r>
                 <w:rPr>
                   <w:rFonts w:ascii="Calibri" w:eastAsia="Times New Roman" w:hAnsi="Calibri" w:cs="Times New Roman"/>
@@ -7279,7 +7280,7 @@
                 <w:u w:val="single"/>
               </w:rPr>
             </w:pPr>
-            <w:hyperlink r:id="rId14" w:history="1">
+            <w:hyperlink r:id="rId15" w:history="1">
               <w:r>
                 <w:rPr>
                   <w:rFonts w:ascii="Calibri" w:eastAsia="Times New Roman" w:hAnsi="Calibri" w:cs="Times New Roman"/>
@@ -7451,7 +7452,7 @@
                 <w:u w:val="single"/>
               </w:rPr>
             </w:pPr>
-            <w:hyperlink r:id="rId15" w:history="1">
+            <w:hyperlink r:id="rId16" w:history="1">
               <w:r>
                 <w:rPr>
                   <w:rFonts w:ascii="Calibri" w:eastAsia="Times New Roman" w:hAnsi="Calibri" w:cs="Times New Roman"/>
@@ -7612,7 +7613,7 @@
                 <w:u w:val="single"/>
               </w:rPr>
             </w:pPr>
-            <w:hyperlink r:id="rId16" w:history="1">
+            <w:hyperlink r:id="rId17" w:history="1">
               <w:r>
                 <w:rPr>
                   <w:rFonts w:ascii="Calibri" w:eastAsia="Times New Roman" w:hAnsi="Calibri" w:cs="Times New Roman"/>
@@ -7762,7 +7763,7 @@
                 <w:u w:val="single"/>
               </w:rPr>
             </w:pPr>
-            <w:hyperlink r:id="rId17" w:history="1">
+            <w:hyperlink r:id="rId18" w:history="1">
               <w:r>
                 <w:rPr>
                   <w:rFonts w:ascii="Calibri" w:eastAsia="Times New Roman" w:hAnsi="Calibri" w:cs="Times New Roman"/>
@@ -7923,7 +7924,7 @@
                 <w:u w:val="single"/>
               </w:rPr>
             </w:pPr>
-            <w:hyperlink r:id="rId18" w:history="1">
+            <w:hyperlink r:id="rId19" w:history="1">
               <w:r>
                 <w:rPr>
                   <w:rFonts w:ascii="Calibri" w:eastAsia="Times New Roman" w:hAnsi="Calibri" w:cs="Times New Roman"/>
@@ -8093,7 +8094,7 @@
                 <w:u w:val="single"/>
               </w:rPr>
             </w:pPr>
-            <w:hyperlink r:id="rId19" w:history="1">
+            <w:hyperlink r:id="rId20" w:history="1">
               <w:r>
                 <w:rPr>
                   <w:rFonts w:ascii="Calibri" w:eastAsia="Times New Roman" w:hAnsi="Calibri" w:cs="Times New Roman"/>
@@ -8254,7 +8255,7 @@
                 <w:u w:val="single"/>
               </w:rPr>
             </w:pPr>
-            <w:hyperlink r:id="rId20" w:history="1">
+            <w:hyperlink r:id="rId21" w:history="1">
               <w:r>
                 <w:rPr>
                   <w:rFonts w:ascii="Calibri" w:eastAsia="Times New Roman" w:hAnsi="Calibri" w:cs="Times New Roman"/>
@@ -12601,7 +12602,7 @@
       <w:tblPr>
         <w:tblStyle w:val="TableGrid"/>
         <w:tblW w:w="5000" w:type="pct"/>
-        <w:tblLook w:val="04A0"/>
+        <w:tblLook w:val="04A0" w:firstRow="1" w:lastRow="0" w:firstColumn="1" w:lastColumn="0" w:noHBand="0" w:noVBand="1"/>
       </w:tblPr>
       <w:tblGrid>
         <w:gridCol w:w="2010"/>
@@ -13637,7 +13638,7 @@
       <w:tblPr>
         <w:tblStyle w:val="TableGrid"/>
         <w:tblW w:w="5000" w:type="pct"/>
-        <w:tblLook w:val="04A0"/>
+        <w:tblLook w:val="04A0" w:firstRow="1" w:lastRow="0" w:firstColumn="1" w:lastColumn="0" w:noHBand="0" w:noVBand="1"/>
       </w:tblPr>
       <w:tblGrid>
         <w:gridCol w:w="2010"/>
@@ -14485,7 +14486,7 @@
         <w:tblStyle w:val="TableGrid"/>
         <w:tblpPr w:leftFromText="180" w:rightFromText="180" w:vertAnchor="text" w:horzAnchor="margin" w:tblpY="132"/>
         <w:tblW w:w="5000" w:type="pct"/>
-        <w:tblLook w:val="04A0"/>
+        <w:tblLook w:val="04A0" w:firstRow="1" w:lastRow="0" w:firstColumn="1" w:lastColumn="0" w:noHBand="0" w:noVBand="1"/>
       </w:tblPr>
       <w:tblGrid>
         <w:gridCol w:w="3196"/>
@@ -15172,7 +15173,7 @@
         <w:tblStyle w:val="TableGrid"/>
         <w:tblpPr w:leftFromText="180" w:rightFromText="180" w:vertAnchor="text" w:horzAnchor="margin" w:tblpY="132"/>
         <w:tblW w:w="5000" w:type="pct"/>
-        <w:tblLook w:val="04A0"/>
+        <w:tblLook w:val="04A0" w:firstRow="1" w:lastRow="0" w:firstColumn="1" w:lastColumn="0" w:noHBand="0" w:noVBand="1"/>
       </w:tblPr>
       <w:tblGrid>
         <w:gridCol w:w="3457"/>
@@ -16119,7 +16120,7 @@
       <w:tblPr>
         <w:tblStyle w:val="TableGrid"/>
         <w:tblW w:w="5000" w:type="pct"/>
-        <w:tblLook w:val="04A0"/>
+        <w:tblLook w:val="04A0" w:firstRow="1" w:lastRow="0" w:firstColumn="1" w:lastColumn="0" w:noHBand="0" w:noVBand="1"/>
       </w:tblPr>
       <w:tblGrid>
         <w:gridCol w:w="2473"/>
@@ -17566,6 +17567,7 @@
       <w:r>
         <w:rPr>
           <w:noProof/>
+          <w:lang w:eastAsia="zh-CN"/>
         </w:rPr>
         <w:drawing>
           <wp:inline distT="0" distB="0" distL="0" distR="0">
@@ -17585,10 +17587,10 @@
                     </pic:cNvPicPr>
                   </pic:nvPicPr>
                   <pic:blipFill>
-                    <a:blip r:embed="rId21">
+                    <a:blip r:embed="rId22">
                       <a:extLst>
                         <a:ext uri="{28A0092B-C50C-407E-A947-70E740481C1C}">
-                          <a14:useLocalDpi xmlns="" xmlns:wpc="http://schemas.microsoft.com/office/word/2010/wordprocessingCanvas" xmlns:mc="http://schemas.openxmlformats.org/markup-compatibility/2006" xmlns:o="urn:schemas-microsoft-com:office:office" xmlns:v="urn:schemas-microsoft-com:vml" xmlns:wp14="http://schemas.microsoft.com/office/word/2010/wordprocessingDrawing" xmlns:w10="urn:schemas-microsoft-com:office:word" xmlns:w="http://schemas.openxmlformats.org/wordprocessingml/2006/main" xmlns:w14="http://schemas.microsoft.com/office/word/2010/wordml" xmlns:wpg="http://schemas.microsoft.com/office/word/2010/wordprocessingGroup" xmlns:wpi="http://schemas.microsoft.com/office/word/2010/wordprocessingInk" xmlns:wps="http://schemas.microsoft.com/office/word/2010/wordprocessingShape" xmlns:a14="http://schemas.microsoft.com/office/drawing/2010/main" val="0"/>
+                          <a14:useLocalDpi xmlns:a14="http://schemas.microsoft.com/office/drawing/2010/main" val="0"/>
                         </a:ext>
                       </a:extLst>
                     </a:blip>
@@ -17723,7 +17725,7 @@
           <w:insideV w:val="single" w:sz="4" w:space="0" w:color="auto"/>
         </w:tblBorders>
         <w:tblLayout w:type="fixed"/>
-        <w:tblLook w:val="0000"/>
+        <w:tblLook w:val="0000" w:firstRow="0" w:lastRow="0" w:firstColumn="0" w:lastColumn="0" w:noHBand="0" w:noVBand="0"/>
       </w:tblPr>
       <w:tblGrid>
         <w:gridCol w:w="2448"/>
@@ -18568,7 +18570,7 @@
           <w:insideV w:val="single" w:sz="6" w:space="0" w:color="auto"/>
         </w:tblBorders>
         <w:tblLayout w:type="fixed"/>
-        <w:tblLook w:val="0000"/>
+        <w:tblLook w:val="0000" w:firstRow="0" w:lastRow="0" w:firstColumn="0" w:lastColumn="0" w:noHBand="0" w:noVBand="0"/>
       </w:tblPr>
       <w:tblGrid>
         <w:gridCol w:w="1809"/>
@@ -18907,7 +18909,7 @@
           <w:insideV w:val="single" w:sz="6" w:space="0" w:color="auto"/>
         </w:tblBorders>
         <w:tblLayout w:type="fixed"/>
-        <w:tblLook w:val="0000"/>
+        <w:tblLook w:val="0000" w:firstRow="0" w:lastRow="0" w:firstColumn="0" w:lastColumn="0" w:noHBand="0" w:noVBand="0"/>
       </w:tblPr>
       <w:tblGrid>
         <w:gridCol w:w="2628"/>
@@ -20084,7 +20086,7 @@
           <w:insideV w:val="single" w:sz="6" w:space="0" w:color="auto"/>
         </w:tblBorders>
         <w:tblLayout w:type="fixed"/>
-        <w:tblLook w:val="0000"/>
+        <w:tblLook w:val="0000" w:firstRow="0" w:lastRow="0" w:firstColumn="0" w:lastColumn="0" w:noHBand="0" w:noVBand="0"/>
       </w:tblPr>
       <w:tblGrid>
         <w:gridCol w:w="1728"/>
@@ -20415,7 +20417,7 @@
           <w:insideV w:val="single" w:sz="6" w:space="0" w:color="auto"/>
         </w:tblBorders>
         <w:tblLayout w:type="fixed"/>
-        <w:tblLook w:val="0000"/>
+        <w:tblLook w:val="0000" w:firstRow="0" w:lastRow="0" w:firstColumn="0" w:lastColumn="0" w:noHBand="0" w:noVBand="0"/>
       </w:tblPr>
       <w:tblGrid>
         <w:gridCol w:w="2628"/>
@@ -20944,25 +20946,7 @@
                 <w:sz w:val="20"/>
                 <w:szCs w:val="20"/>
               </w:rPr>
-              <w:t>Member logged in through “</w:t>
-            </w:r>
-            <w:proofErr w:type="spellStart"/>
-            <w:r>
-              <w:rPr>
-                <w:rFonts w:ascii="Arial" w:hAnsi="Arial" w:cs="Arial"/>
-                <w:sz w:val="20"/>
-                <w:szCs w:val="20"/>
-              </w:rPr>
-              <w:t>Facebook</w:t>
-            </w:r>
-            <w:proofErr w:type="spellEnd"/>
-            <w:r>
-              <w:rPr>
-                <w:rFonts w:ascii="Arial" w:hAnsi="Arial" w:cs="Arial"/>
-                <w:sz w:val="20"/>
-                <w:szCs w:val="20"/>
-              </w:rPr>
-              <w:t xml:space="preserve"> authenticator”</w:t>
+              <w:t>Member logged in through “Facebook authenticator”</w:t>
             </w:r>
           </w:p>
           <w:p>
@@ -20984,25 +20968,7 @@
                 <w:sz w:val="20"/>
                 <w:szCs w:val="20"/>
               </w:rPr>
-              <w:t xml:space="preserve">System verify if any </w:t>
-            </w:r>
-            <w:proofErr w:type="spellStart"/>
-            <w:r>
-              <w:rPr>
-                <w:rFonts w:ascii="Arial" w:hAnsi="Arial" w:cs="Arial"/>
-                <w:sz w:val="20"/>
-                <w:szCs w:val="20"/>
-              </w:rPr>
-              <w:t>Facebook</w:t>
-            </w:r>
-            <w:proofErr w:type="spellEnd"/>
-            <w:r>
-              <w:rPr>
-                <w:rFonts w:ascii="Arial" w:hAnsi="Arial" w:cs="Arial"/>
-                <w:sz w:val="20"/>
-                <w:szCs w:val="20"/>
-              </w:rPr>
-              <w:t xml:space="preserve"> account is logged in</w:t>
+              <w:t>System verify if any Facebook account is logged in</w:t>
             </w:r>
           </w:p>
           <w:p>
@@ -21018,23 +20984,13 @@
                 <w:szCs w:val="20"/>
               </w:rPr>
             </w:pPr>
-            <w:proofErr w:type="spellStart"/>
-            <w:r>
-              <w:rPr>
-                <w:rFonts w:ascii="Arial" w:hAnsi="Arial" w:cs="Arial"/>
-                <w:sz w:val="20"/>
-                <w:szCs w:val="20"/>
-              </w:rPr>
-              <w:t>Facebook</w:t>
-            </w:r>
-            <w:proofErr w:type="spellEnd"/>
-            <w:r>
-              <w:rPr>
-                <w:rFonts w:ascii="Arial" w:hAnsi="Arial" w:cs="Arial"/>
-                <w:sz w:val="20"/>
-                <w:szCs w:val="20"/>
-              </w:rPr>
-              <w:t xml:space="preserve"> check for permission</w:t>
+            <w:r>
+              <w:rPr>
+                <w:rFonts w:ascii="Arial" w:hAnsi="Arial" w:cs="Arial"/>
+                <w:sz w:val="20"/>
+                <w:szCs w:val="20"/>
+              </w:rPr>
+              <w:t>Facebook check for permission</w:t>
             </w:r>
           </w:p>
           <w:p>
@@ -21050,23 +21006,13 @@
                 <w:szCs w:val="20"/>
               </w:rPr>
             </w:pPr>
-            <w:proofErr w:type="spellStart"/>
-            <w:r>
-              <w:rPr>
-                <w:rFonts w:ascii="Arial" w:hAnsi="Arial" w:cs="Arial"/>
-                <w:sz w:val="20"/>
-                <w:szCs w:val="20"/>
-              </w:rPr>
-              <w:t>Facebook</w:t>
-            </w:r>
-            <w:proofErr w:type="spellEnd"/>
-            <w:r>
-              <w:rPr>
-                <w:rFonts w:ascii="Arial" w:hAnsi="Arial" w:cs="Arial"/>
-                <w:sz w:val="20"/>
-                <w:szCs w:val="20"/>
-              </w:rPr>
-              <w:t xml:space="preserve"> check for authorization code</w:t>
+            <w:r>
+              <w:rPr>
+                <w:rFonts w:ascii="Arial" w:hAnsi="Arial" w:cs="Arial"/>
+                <w:sz w:val="20"/>
+                <w:szCs w:val="20"/>
+              </w:rPr>
+              <w:t>Facebook check for authorization code</w:t>
             </w:r>
           </w:p>
           <w:p>
@@ -21545,7 +21491,7 @@
           <w:insideV w:val="single" w:sz="6" w:space="0" w:color="auto"/>
         </w:tblBorders>
         <w:tblLayout w:type="fixed"/>
-        <w:tblLook w:val="0000"/>
+        <w:tblLook w:val="0000" w:firstRow="0" w:lastRow="0" w:firstColumn="0" w:lastColumn="0" w:noHBand="0" w:noVBand="0"/>
       </w:tblPr>
       <w:tblGrid>
         <w:gridCol w:w="1728"/>
@@ -21904,7 +21850,7 @@
           <w:insideV w:val="single" w:sz="6" w:space="0" w:color="auto"/>
         </w:tblBorders>
         <w:tblLayout w:type="fixed"/>
-        <w:tblLook w:val="0000"/>
+        <w:tblLook w:val="0000" w:firstRow="0" w:lastRow="0" w:firstColumn="0" w:lastColumn="0" w:noHBand="0" w:noVBand="0"/>
       </w:tblPr>
       <w:tblGrid>
         <w:gridCol w:w="2628"/>
@@ -22774,7 +22720,7 @@
           <w:insideV w:val="single" w:sz="6" w:space="0" w:color="auto"/>
         </w:tblBorders>
         <w:tblLayout w:type="fixed"/>
-        <w:tblLook w:val="0000"/>
+        <w:tblLook w:val="0000" w:firstRow="0" w:lastRow="0" w:firstColumn="0" w:lastColumn="0" w:noHBand="0" w:noVBand="0"/>
       </w:tblPr>
       <w:tblGrid>
         <w:gridCol w:w="1728"/>
@@ -23113,7 +23059,7 @@
           <w:insideV w:val="single" w:sz="6" w:space="0" w:color="auto"/>
         </w:tblBorders>
         <w:tblLayout w:type="fixed"/>
-        <w:tblLook w:val="0000"/>
+        <w:tblLook w:val="0000" w:firstRow="0" w:lastRow="0" w:firstColumn="0" w:lastColumn="0" w:noHBand="0" w:noVBand="0"/>
       </w:tblPr>
       <w:tblGrid>
         <w:gridCol w:w="2628"/>
@@ -24370,7 +24316,7 @@
           <w:insideV w:val="single" w:sz="6" w:space="0" w:color="auto"/>
         </w:tblBorders>
         <w:tblLayout w:type="fixed"/>
-        <w:tblLook w:val="0000"/>
+        <w:tblLook w:val="0000" w:firstRow="0" w:lastRow="0" w:firstColumn="0" w:lastColumn="0" w:noHBand="0" w:noVBand="0"/>
       </w:tblPr>
       <w:tblGrid>
         <w:gridCol w:w="1728"/>
@@ -24728,7 +24674,7 @@
           <w:insideV w:val="single" w:sz="6" w:space="0" w:color="auto"/>
         </w:tblBorders>
         <w:tblLayout w:type="fixed"/>
-        <w:tblLook w:val="0000"/>
+        <w:tblLook w:val="0000" w:firstRow="0" w:lastRow="0" w:firstColumn="0" w:lastColumn="0" w:noHBand="0" w:noVBand="0"/>
       </w:tblPr>
       <w:tblGrid>
         <w:gridCol w:w="2628"/>
@@ -25940,7 +25886,7 @@
           <w:insideV w:val="single" w:sz="6" w:space="0" w:color="auto"/>
         </w:tblBorders>
         <w:tblLayout w:type="fixed"/>
-        <w:tblLook w:val="0000"/>
+        <w:tblLook w:val="0000" w:firstRow="0" w:lastRow="0" w:firstColumn="0" w:lastColumn="0" w:noHBand="0" w:noVBand="0"/>
       </w:tblPr>
       <w:tblGrid>
         <w:gridCol w:w="1809"/>
@@ -26279,7 +26225,7 @@
           <w:insideV w:val="single" w:sz="6" w:space="0" w:color="auto"/>
         </w:tblBorders>
         <w:tblLayout w:type="fixed"/>
-        <w:tblLook w:val="0000"/>
+        <w:tblLook w:val="0000" w:firstRow="0" w:lastRow="0" w:firstColumn="0" w:lastColumn="0" w:noHBand="0" w:noVBand="0"/>
       </w:tblPr>
       <w:tblGrid>
         <w:gridCol w:w="2628"/>
@@ -27281,7 +27227,7 @@
           <w:insideV w:val="single" w:sz="6" w:space="0" w:color="auto"/>
         </w:tblBorders>
         <w:tblLayout w:type="fixed"/>
-        <w:tblLook w:val="0000"/>
+        <w:tblLook w:val="0000" w:firstRow="0" w:lastRow="0" w:firstColumn="0" w:lastColumn="0" w:noHBand="0" w:noVBand="0"/>
       </w:tblPr>
       <w:tblGrid>
         <w:gridCol w:w="1809"/>
@@ -27620,7 +27566,7 @@
           <w:insideV w:val="single" w:sz="6" w:space="0" w:color="auto"/>
         </w:tblBorders>
         <w:tblLayout w:type="fixed"/>
-        <w:tblLook w:val="0000"/>
+        <w:tblLook w:val="0000" w:firstRow="0" w:lastRow="0" w:firstColumn="0" w:lastColumn="0" w:noHBand="0" w:noVBand="0"/>
       </w:tblPr>
       <w:tblGrid>
         <w:gridCol w:w="2628"/>
@@ -28459,7 +28405,7 @@
           <w:insideV w:val="single" w:sz="6" w:space="0" w:color="auto"/>
         </w:tblBorders>
         <w:tblLayout w:type="fixed"/>
-        <w:tblLook w:val="0000"/>
+        <w:tblLook w:val="0000" w:firstRow="0" w:lastRow="0" w:firstColumn="0" w:lastColumn="0" w:noHBand="0" w:noVBand="0"/>
       </w:tblPr>
       <w:tblGrid>
         <w:gridCol w:w="1809"/>
@@ -28790,7 +28736,7 @@
           <w:insideV w:val="single" w:sz="6" w:space="0" w:color="auto"/>
         </w:tblBorders>
         <w:tblLayout w:type="fixed"/>
-        <w:tblLook w:val="0000"/>
+        <w:tblLook w:val="0000" w:firstRow="0" w:lastRow="0" w:firstColumn="0" w:lastColumn="0" w:noHBand="0" w:noVBand="0"/>
       </w:tblPr>
       <w:tblGrid>
         <w:gridCol w:w="2628"/>
@@ -29792,7 +29738,7 @@
           <w:insideV w:val="single" w:sz="6" w:space="0" w:color="auto"/>
         </w:tblBorders>
         <w:tblLayout w:type="fixed"/>
-        <w:tblLook w:val="0000"/>
+        <w:tblLook w:val="0000" w:firstRow="0" w:lastRow="0" w:firstColumn="0" w:lastColumn="0" w:noHBand="0" w:noVBand="0"/>
       </w:tblPr>
       <w:tblGrid>
         <w:gridCol w:w="1809"/>
@@ -30135,7 +30081,7 @@
           <w:insideV w:val="single" w:sz="6" w:space="0" w:color="auto"/>
         </w:tblBorders>
         <w:tblLayout w:type="fixed"/>
-        <w:tblLook w:val="0000"/>
+        <w:tblLook w:val="0000" w:firstRow="0" w:lastRow="0" w:firstColumn="0" w:lastColumn="0" w:noHBand="0" w:noVBand="0"/>
       </w:tblPr>
       <w:tblGrid>
         <w:gridCol w:w="2628"/>
@@ -31041,7 +30987,7 @@
           <w:insideV w:val="single" w:sz="6" w:space="0" w:color="auto"/>
         </w:tblBorders>
         <w:tblLayout w:type="fixed"/>
-        <w:tblLook w:val="0000"/>
+        <w:tblLook w:val="0000" w:firstRow="0" w:lastRow="0" w:firstColumn="0" w:lastColumn="0" w:noHBand="0" w:noVBand="0"/>
       </w:tblPr>
       <w:tblGrid>
         <w:gridCol w:w="1809"/>
@@ -31384,7 +31330,7 @@
           <w:insideV w:val="single" w:sz="6" w:space="0" w:color="auto"/>
         </w:tblBorders>
         <w:tblLayout w:type="fixed"/>
-        <w:tblLook w:val="0000"/>
+        <w:tblLook w:val="0000" w:firstRow="0" w:lastRow="0" w:firstColumn="0" w:lastColumn="0" w:noHBand="0" w:noVBand="0"/>
       </w:tblPr>
       <w:tblGrid>
         <w:gridCol w:w="2628"/>
@@ -32446,7 +32392,7 @@
           <w:insideV w:val="single" w:sz="6" w:space="0" w:color="auto"/>
         </w:tblBorders>
         <w:tblLayout w:type="fixed"/>
-        <w:tblLook w:val="0000"/>
+        <w:tblLook w:val="0000" w:firstRow="0" w:lastRow="0" w:firstColumn="0" w:lastColumn="0" w:noHBand="0" w:noVBand="0"/>
       </w:tblPr>
       <w:tblGrid>
         <w:gridCol w:w="1809"/>
@@ -32789,7 +32735,7 @@
           <w:insideV w:val="single" w:sz="6" w:space="0" w:color="auto"/>
         </w:tblBorders>
         <w:tblLayout w:type="fixed"/>
-        <w:tblLook w:val="0000"/>
+        <w:tblLook w:val="0000" w:firstRow="0" w:lastRow="0" w:firstColumn="0" w:lastColumn="0" w:noHBand="0" w:noVBand="0"/>
       </w:tblPr>
       <w:tblGrid>
         <w:gridCol w:w="2628"/>
@@ -33723,7 +33669,7 @@
           <w:insideV w:val="single" w:sz="6" w:space="0" w:color="auto"/>
         </w:tblBorders>
         <w:tblLayout w:type="fixed"/>
-        <w:tblLook w:val="0000"/>
+        <w:tblLook w:val="0000" w:firstRow="0" w:lastRow="0" w:firstColumn="0" w:lastColumn="0" w:noHBand="0" w:noVBand="0"/>
       </w:tblPr>
       <w:tblGrid>
         <w:gridCol w:w="1809"/>
@@ -34066,7 +34012,7 @@
           <w:insideV w:val="single" w:sz="6" w:space="0" w:color="auto"/>
         </w:tblBorders>
         <w:tblLayout w:type="fixed"/>
-        <w:tblLook w:val="0000"/>
+        <w:tblLook w:val="0000" w:firstRow="0" w:lastRow="0" w:firstColumn="0" w:lastColumn="0" w:noHBand="0" w:noVBand="0"/>
       </w:tblPr>
       <w:tblGrid>
         <w:gridCol w:w="2628"/>
@@ -34896,7 +34842,7 @@
           <w:insideV w:val="single" w:sz="6" w:space="0" w:color="auto"/>
         </w:tblBorders>
         <w:tblLayout w:type="fixed"/>
-        <w:tblLook w:val="0000"/>
+        <w:tblLook w:val="0000" w:firstRow="0" w:lastRow="0" w:firstColumn="0" w:lastColumn="0" w:noHBand="0" w:noVBand="0"/>
       </w:tblPr>
       <w:tblGrid>
         <w:gridCol w:w="1809"/>
@@ -35235,7 +35181,7 @@
           <w:insideV w:val="single" w:sz="6" w:space="0" w:color="auto"/>
         </w:tblBorders>
         <w:tblLayout w:type="fixed"/>
-        <w:tblLook w:val="0000"/>
+        <w:tblLook w:val="0000" w:firstRow="0" w:lastRow="0" w:firstColumn="0" w:lastColumn="0" w:noHBand="0" w:noVBand="0"/>
       </w:tblPr>
       <w:tblGrid>
         <w:gridCol w:w="2628"/>
@@ -35971,7 +35917,7 @@
           <w:insideV w:val="single" w:sz="6" w:space="0" w:color="auto"/>
         </w:tblBorders>
         <w:tblLayout w:type="fixed"/>
-        <w:tblLook w:val="0000"/>
+        <w:tblLook w:val="0000" w:firstRow="0" w:lastRow="0" w:firstColumn="0" w:lastColumn="0" w:noHBand="0" w:noVBand="0"/>
       </w:tblPr>
       <w:tblGrid>
         <w:gridCol w:w="1809"/>
@@ -36294,7 +36240,7 @@
           <w:insideV w:val="single" w:sz="6" w:space="0" w:color="auto"/>
         </w:tblBorders>
         <w:tblLayout w:type="fixed"/>
-        <w:tblLook w:val="0000"/>
+        <w:tblLook w:val="0000" w:firstRow="0" w:lastRow="0" w:firstColumn="0" w:lastColumn="0" w:noHBand="0" w:noVBand="0"/>
       </w:tblPr>
       <w:tblGrid>
         <w:gridCol w:w="2628"/>
@@ -37338,7 +37284,7 @@
           <w:insideV w:val="single" w:sz="6" w:space="0" w:color="auto"/>
         </w:tblBorders>
         <w:tblLayout w:type="fixed"/>
-        <w:tblLook w:val="0000"/>
+        <w:tblLook w:val="0000" w:firstRow="0" w:lastRow="0" w:firstColumn="0" w:lastColumn="0" w:noHBand="0" w:noVBand="0"/>
       </w:tblPr>
       <w:tblGrid>
         <w:gridCol w:w="1809"/>
@@ -37661,7 +37607,7 @@
           <w:insideV w:val="single" w:sz="6" w:space="0" w:color="auto"/>
         </w:tblBorders>
         <w:tblLayout w:type="fixed"/>
-        <w:tblLook w:val="0000"/>
+        <w:tblLook w:val="0000" w:firstRow="0" w:lastRow="0" w:firstColumn="0" w:lastColumn="0" w:noHBand="0" w:noVBand="0"/>
       </w:tblPr>
       <w:tblGrid>
         <w:gridCol w:w="2628"/>
@@ -38459,7 +38405,7 @@
           <w:insideV w:val="single" w:sz="6" w:space="0" w:color="auto"/>
         </w:tblBorders>
         <w:tblLayout w:type="fixed"/>
-        <w:tblLook w:val="0000"/>
+        <w:tblLook w:val="0000" w:firstRow="0" w:lastRow="0" w:firstColumn="0" w:lastColumn="0" w:noHBand="0" w:noVBand="0"/>
       </w:tblPr>
       <w:tblGrid>
         <w:gridCol w:w="1809"/>
@@ -38806,7 +38752,7 @@
           <w:insideV w:val="single" w:sz="6" w:space="0" w:color="auto"/>
         </w:tblBorders>
         <w:tblLayout w:type="fixed"/>
-        <w:tblLook w:val="0000"/>
+        <w:tblLook w:val="0000" w:firstRow="0" w:lastRow="0" w:firstColumn="0" w:lastColumn="0" w:noHBand="0" w:noVBand="0"/>
       </w:tblPr>
       <w:tblGrid>
         <w:gridCol w:w="2628"/>
@@ -39845,7 +39791,7 @@
           <w:right w:val="nil"/>
         </w:tblBorders>
         <w:tblLayout w:type="fixed"/>
-        <w:tblLook w:val="0000"/>
+        <w:tblLook w:val="0000" w:firstRow="0" w:lastRow="0" w:firstColumn="0" w:lastColumn="0" w:noHBand="0" w:noVBand="0"/>
       </w:tblPr>
       <w:tblGrid>
         <w:gridCol w:w="1760"/>
@@ -41066,7 +41012,7 @@
           <w:right w:val="nil"/>
         </w:tblBorders>
         <w:tblLayout w:type="fixed"/>
-        <w:tblLook w:val="0000"/>
+        <w:tblLook w:val="0000" w:firstRow="0" w:lastRow="0" w:firstColumn="0" w:lastColumn="0" w:noHBand="0" w:noVBand="0"/>
       </w:tblPr>
       <w:tblGrid>
         <w:gridCol w:w="1240"/>
@@ -42227,6 +42173,7 @@
       <w:r>
         <w:rPr>
           <w:noProof/>
+          <w:lang w:eastAsia="zh-CN"/>
         </w:rPr>
         <w:drawing>
           <wp:inline distT="0" distB="0" distL="0" distR="0">
@@ -42246,10 +42193,10 @@
                     </pic:cNvPicPr>
                   </pic:nvPicPr>
                   <pic:blipFill>
-                    <a:blip r:embed="rId21">
+                    <a:blip r:embed="rId22">
                       <a:extLst>
                         <a:ext uri="{28A0092B-C50C-407E-A947-70E740481C1C}">
-                          <a14:useLocalDpi xmlns="" xmlns:wpc="http://schemas.microsoft.com/office/word/2010/wordprocessingCanvas" xmlns:mc="http://schemas.openxmlformats.org/markup-compatibility/2006" xmlns:o="urn:schemas-microsoft-com:office:office" xmlns:v="urn:schemas-microsoft-com:vml" xmlns:wp14="http://schemas.microsoft.com/office/word/2010/wordprocessingDrawing" xmlns:w10="urn:schemas-microsoft-com:office:word" xmlns:w="http://schemas.openxmlformats.org/wordprocessingml/2006/main" xmlns:w14="http://schemas.microsoft.com/office/word/2010/wordml" xmlns:wpg="http://schemas.microsoft.com/office/word/2010/wordprocessingGroup" xmlns:wpi="http://schemas.microsoft.com/office/word/2010/wordprocessingInk" xmlns:wps="http://schemas.microsoft.com/office/word/2010/wordprocessingShape" xmlns:a14="http://schemas.microsoft.com/office/drawing/2010/main" val="0"/>
+                          <a14:useLocalDpi xmlns:a14="http://schemas.microsoft.com/office/drawing/2010/main" val="0"/>
                         </a:ext>
                       </a:extLst>
                     </a:blip>
@@ -42324,6 +42271,7 @@
       <w:r>
         <w:rPr>
           <w:noProof/>
+          <w:lang w:eastAsia="zh-CN"/>
         </w:rPr>
         <w:drawing>
           <wp:inline distT="0" distB="0" distL="0" distR="0">
@@ -42343,10 +42291,10 @@
                     </pic:cNvPicPr>
                   </pic:nvPicPr>
                   <pic:blipFill>
-                    <a:blip r:embed="rId22">
+                    <a:blip r:embed="rId23">
                       <a:extLst>
                         <a:ext uri="{28A0092B-C50C-407E-A947-70E740481C1C}">
-                          <a14:useLocalDpi xmlns="" xmlns:wpc="http://schemas.microsoft.com/office/word/2010/wordprocessingCanvas" xmlns:mc="http://schemas.openxmlformats.org/markup-compatibility/2006" xmlns:o="urn:schemas-microsoft-com:office:office" xmlns:v="urn:schemas-microsoft-com:vml" xmlns:wp14="http://schemas.microsoft.com/office/word/2010/wordprocessingDrawing" xmlns:w10="urn:schemas-microsoft-com:office:word" xmlns:w="http://schemas.openxmlformats.org/wordprocessingml/2006/main" xmlns:w14="http://schemas.microsoft.com/office/word/2010/wordml" xmlns:wpg="http://schemas.microsoft.com/office/word/2010/wordprocessingGroup" xmlns:wpi="http://schemas.microsoft.com/office/word/2010/wordprocessingInk" xmlns:wps="http://schemas.microsoft.com/office/word/2010/wordprocessingShape" xmlns:a14="http://schemas.microsoft.com/office/drawing/2010/main" val="0"/>
+                          <a14:useLocalDpi xmlns:a14="http://schemas.microsoft.com/office/drawing/2010/main" val="0"/>
                         </a:ext>
                       </a:extLst>
                     </a:blip>
@@ -42437,6 +42385,7 @@
       <w:r>
         <w:rPr>
           <w:noProof/>
+          <w:lang w:eastAsia="zh-CN"/>
         </w:rPr>
         <w:drawing>
           <wp:inline distT="0" distB="0" distL="0" distR="0">
@@ -42456,10 +42405,10 @@
                     </pic:cNvPicPr>
                   </pic:nvPicPr>
                   <pic:blipFill>
-                    <a:blip r:embed="rId23">
+                    <a:blip r:embed="rId24">
                       <a:extLst>
                         <a:ext uri="{28A0092B-C50C-407E-A947-70E740481C1C}">
-                          <a14:useLocalDpi xmlns="" xmlns:wpc="http://schemas.microsoft.com/office/word/2010/wordprocessingCanvas" xmlns:mc="http://schemas.openxmlformats.org/markup-compatibility/2006" xmlns:o="urn:schemas-microsoft-com:office:office" xmlns:v="urn:schemas-microsoft-com:vml" xmlns:wp14="http://schemas.microsoft.com/office/word/2010/wordprocessingDrawing" xmlns:w10="urn:schemas-microsoft-com:office:word" xmlns:w="http://schemas.openxmlformats.org/wordprocessingml/2006/main" xmlns:w14="http://schemas.microsoft.com/office/word/2010/wordml" xmlns:wpg="http://schemas.microsoft.com/office/word/2010/wordprocessingGroup" xmlns:wpi="http://schemas.microsoft.com/office/word/2010/wordprocessingInk" xmlns:wps="http://schemas.microsoft.com/office/word/2010/wordprocessingShape" xmlns:a14="http://schemas.microsoft.com/office/drawing/2010/main" val="0"/>
+                          <a14:useLocalDpi xmlns:a14="http://schemas.microsoft.com/office/drawing/2010/main" val="0"/>
                         </a:ext>
                       </a:extLst>
                     </a:blip>
@@ -42522,6 +42471,7 @@
       <w:r>
         <w:rPr>
           <w:noProof/>
+          <w:lang w:eastAsia="zh-CN"/>
         </w:rPr>
         <w:lastRenderedPageBreak/>
         <w:drawing>
@@ -42550,7 +42500,7 @@
                     </pic:cNvPicPr>
                   </pic:nvPicPr>
                   <pic:blipFill>
-                    <a:blip r:embed="rId24"/>
+                    <a:blip r:embed="rId25"/>
                     <a:srcRect/>
                     <a:stretch>
                       <a:fillRect/>
@@ -42637,10 +42587,15 @@
           <w:ilvl w:val="0"/>
           <w:numId w:val="0"/>
         </w:numPr>
-      </w:pPr>
-      <w:r>
-        <w:rPr>
-          <w:noProof/>
+        <w:rPr>
+          <w:rFonts w:hint="eastAsia"/>
+          <w:lang w:eastAsia="zh-CN"/>
+        </w:rPr>
+      </w:pPr>
+      <w:r>
+        <w:rPr>
+          <w:noProof/>
+          <w:lang w:eastAsia="zh-CN"/>
         </w:rPr>
         <w:drawing>
           <wp:inline distT="0" distB="0" distL="0" distR="0">
@@ -42660,7 +42615,7 @@
                     </pic:cNvPicPr>
                   </pic:nvPicPr>
                   <pic:blipFill>
-                    <a:blip r:embed="rId25"/>
+                    <a:blip r:embed="rId26"/>
                     <a:srcRect/>
                     <a:stretch>
                       <a:fillRect/>
@@ -42693,16 +42648,14 @@
       <w:pPr>
         <w:pStyle w:val="subsubhead2"/>
         <w:numPr>
-          <w:ilvl w:val="2"/>
-          <w:numId w:val="59"/>
+          <w:ilvl w:val="0"/>
+          <w:numId w:val="0"/>
         </w:numPr>
-        <w:ind w:left="993" w:hanging="567"/>
-      </w:pPr>
-      <w:bookmarkStart w:id="63" w:name="_Toc210054929"/>
-      <w:r>
-        <w:t>Update member account</w:t>
-      </w:r>
-      <w:bookmarkEnd w:id="63"/>
+        <w:rPr>
+          <w:rFonts w:hint="eastAsia"/>
+          <w:lang w:eastAsia="zh-CN"/>
+        </w:rPr>
+      </w:pPr>
     </w:p>
     <w:p>
       <w:pPr>
@@ -42711,10 +42664,43 @@
           <w:ilvl w:val="0"/>
           <w:numId w:val="0"/>
         </w:numPr>
-      </w:pPr>
-      <w:r>
-        <w:rPr>
-          <w:noProof/>
+        <w:rPr>
+          <w:rFonts w:hint="eastAsia"/>
+          <w:lang w:eastAsia="zh-CN"/>
+        </w:rPr>
+      </w:pPr>
+    </w:p>
+    <w:p>
+      <w:pPr>
+        <w:pStyle w:val="subsubhead2"/>
+        <w:numPr>
+          <w:ilvl w:val="2"/>
+          <w:numId w:val="59"/>
+        </w:numPr>
+        <w:ind w:left="993" w:hanging="567"/>
+      </w:pPr>
+      <w:bookmarkStart w:id="63" w:name="_Toc210054929"/>
+      <w:r>
+        <w:t>Update member account</w:t>
+      </w:r>
+      <w:bookmarkEnd w:id="63"/>
+    </w:p>
+    <w:p>
+      <w:pPr>
+        <w:pStyle w:val="subsubhead2"/>
+        <w:numPr>
+          <w:ilvl w:val="0"/>
+          <w:numId w:val="0"/>
+        </w:numPr>
+        <w:rPr>
+          <w:rFonts w:hint="eastAsia"/>
+          <w:lang w:eastAsia="zh-CN"/>
+        </w:rPr>
+      </w:pPr>
+      <w:r>
+        <w:rPr>
+          <w:noProof/>
+          <w:lang w:eastAsia="zh-CN"/>
         </w:rPr>
         <w:drawing>
           <wp:inline distT="0" distB="0" distL="0" distR="0">
@@ -42734,7 +42720,7 @@
                     </pic:cNvPicPr>
                   </pic:nvPicPr>
                   <pic:blipFill>
-                    <a:blip r:embed="rId26"/>
+                    <a:blip r:embed="rId27"/>
                     <a:srcRect/>
                     <a:stretch>
                       <a:fillRect/>
@@ -42765,12 +42751,61 @@
     </w:p>
     <w:p>
       <w:pPr>
-        <w:rPr>
-          <w:rFonts w:ascii="Arial" w:hAnsi="Arial" w:cs="Arial"/>
-          <w:sz w:val="26"/>
-          <w:szCs w:val="26"/>
-        </w:rPr>
-      </w:pPr>
+        <w:pStyle w:val="subsubhead2"/>
+        <w:numPr>
+          <w:ilvl w:val="0"/>
+          <w:numId w:val="0"/>
+        </w:numPr>
+        <w:rPr>
+          <w:rFonts w:hint="eastAsia"/>
+          <w:lang w:eastAsia="zh-CN"/>
+        </w:rPr>
+      </w:pPr>
+    </w:p>
+    <w:p>
+      <w:pPr>
+        <w:pStyle w:val="subsubhead2"/>
+        <w:numPr>
+          <w:ilvl w:val="0"/>
+          <w:numId w:val="0"/>
+        </w:numPr>
+        <w:rPr>
+          <w:rFonts w:hint="eastAsia"/>
+          <w:lang w:eastAsia="zh-CN"/>
+        </w:rPr>
+      </w:pPr>
+    </w:p>
+    <w:p>
+      <w:pPr>
+        <w:pStyle w:val="subsubhead2"/>
+        <w:numPr>
+          <w:ilvl w:val="0"/>
+          <w:numId w:val="0"/>
+        </w:numPr>
+        <w:rPr>
+          <w:rFonts w:hint="eastAsia"/>
+          <w:lang w:eastAsia="zh-CN"/>
+        </w:rPr>
+      </w:pPr>
+    </w:p>
+    <w:p>
+      <w:pPr>
+        <w:pStyle w:val="subsubhead2"/>
+        <w:numPr>
+          <w:ilvl w:val="0"/>
+          <w:numId w:val="0"/>
+        </w:numPr>
+        <w:rPr>
+          <w:rFonts w:hint="eastAsia"/>
+          <w:lang w:eastAsia="zh-CN"/>
+        </w:rPr>
+      </w:pPr>
+      <w:r>
+        <w:rPr>
+          <w:lang w:eastAsia="zh-CN"/>
+        </w:rPr>
+        <w:br w:type="page"/>
+      </w:r>
     </w:p>
     <w:p>
       <w:pPr>
@@ -42783,6 +42818,7 @@
       </w:pPr>
       <w:bookmarkStart w:id="64" w:name="_Toc210054930"/>
       <w:r>
+        <w:lastRenderedPageBreak/>
         <w:t>Update password</w:t>
       </w:r>
       <w:bookmarkEnd w:id="64"/>
@@ -42799,8 +42835,8 @@
       <w:r>
         <w:rPr>
           <w:noProof/>
-        </w:rPr>
-        <w:lastRenderedPageBreak/>
+          <w:lang w:eastAsia="zh-CN"/>
+        </w:rPr>
         <w:drawing>
           <wp:inline distT="0" distB="0" distL="0" distR="0">
             <wp:extent cx="5276850" cy="2933700"/>
@@ -42819,7 +42855,7 @@
                     </pic:cNvPicPr>
                   </pic:nvPicPr>
                   <pic:blipFill>
-                    <a:blip r:embed="rId27"/>
+                    <a:blip r:embed="rId28"/>
                     <a:srcRect/>
                     <a:stretch>
                       <a:fillRect/>
@@ -42904,6 +42940,9 @@
           <w:numId w:val="59"/>
         </w:numPr>
         <w:ind w:left="993" w:hanging="567"/>
+        <w:rPr>
+          <w:rFonts w:hint="eastAsia"/>
+        </w:rPr>
       </w:pPr>
       <w:bookmarkStart w:id="66" w:name="_Toc210054932"/>
       <w:r>
@@ -42918,51 +42957,12 @@
           <w:ilvl w:val="0"/>
           <w:numId w:val="0"/>
         </w:numPr>
-        <w:ind w:left="1072"/>
-      </w:pPr>
-    </w:p>
-    <w:p>
-      <w:pPr>
-        <w:pStyle w:val="subsubhead2"/>
-        <w:numPr>
-          <w:ilvl w:val="2"/>
-          <w:numId w:val="59"/>
-        </w:numPr>
-        <w:ind w:left="993" w:hanging="567"/>
-      </w:pPr>
-      <w:bookmarkStart w:id="67" w:name="_Toc210054933"/>
-      <w:r>
-        <w:t>Create Survey Questions</w:t>
-      </w:r>
-      <w:bookmarkEnd w:id="67"/>
-    </w:p>
-    <w:p>
-      <w:pPr>
-        <w:rPr>
-          <w:rFonts w:ascii="Arial" w:hAnsi="Arial" w:cs="Arial"/>
-          <w:sz w:val="26"/>
-          <w:szCs w:val="26"/>
-        </w:rPr>
-      </w:pPr>
-      <w:r>
-        <w:br w:type="page"/>
-      </w:r>
-    </w:p>
-    <w:p>
-      <w:pPr>
-        <w:pStyle w:val="subsubhead2"/>
-        <w:numPr>
-          <w:ilvl w:val="2"/>
-          <w:numId w:val="59"/>
-        </w:numPr>
-        <w:ind w:left="993" w:hanging="567"/>
-      </w:pPr>
-      <w:bookmarkStart w:id="68" w:name="_Toc210054934"/>
-      <w:r>
-        <w:lastRenderedPageBreak/>
-        <w:t>Create Survey Options</w:t>
-      </w:r>
-      <w:bookmarkEnd w:id="68"/>
+        <w:ind w:left="993"/>
+        <w:rPr>
+          <w:rFonts w:hint="eastAsia"/>
+          <w:lang w:eastAsia="zh-CN"/>
+        </w:rPr>
+      </w:pPr>
     </w:p>
     <w:p>
       <w:pPr>
@@ -42971,17 +42971,23 @@
           <w:ilvl w:val="0"/>
           <w:numId w:val="0"/>
         </w:numPr>
-        <w:ind w:left="-426"/>
-      </w:pPr>
-      <w:r>
-        <w:rPr>
-          <w:noProof/>
+        <w:ind w:leftChars="472" w:left="1133"/>
+        <w:rPr>
+          <w:rFonts w:hint="eastAsia"/>
+          <w:lang w:eastAsia="zh-CN"/>
+        </w:rPr>
+      </w:pPr>
+      <w:r>
+        <w:rPr>
+          <w:rFonts w:hint="eastAsia"/>
+          <w:noProof/>
+          <w:lang w:eastAsia="zh-CN"/>
         </w:rPr>
         <w:drawing>
           <wp:inline distT="0" distB="0" distL="0" distR="0">
-            <wp:extent cx="5753100" cy="3040197"/>
-            <wp:effectExtent l="0" t="0" r="0" b="8255"/>
-            <wp:docPr id="7" name="Picture 4"/>
+            <wp:extent cx="4781550" cy="3590925"/>
+            <wp:effectExtent l="0" t="0" r="0" b="0"/>
+            <wp:docPr id="14" name="Picture 14" descr="C:\Users\I love xuai\Desktop\CreateSurvey.JPG"/>
             <wp:cNvGraphicFramePr>
               <a:graphicFrameLocks xmlns:a="http://schemas.openxmlformats.org/drawingml/2006/main" noChangeAspect="1"/>
             </wp:cNvGraphicFramePr>
@@ -42989,16 +42995,16 @@
               <a:graphicData uri="http://schemas.openxmlformats.org/drawingml/2006/picture">
                 <pic:pic xmlns:pic="http://schemas.openxmlformats.org/drawingml/2006/picture">
                   <pic:nvPicPr>
-                    <pic:cNvPr id="0" name="Picture 4"/>
+                    <pic:cNvPr id="0" name="Picture 1" descr="C:\Users\I love xuai\Desktop\CreateSurvey.JPG"/>
                     <pic:cNvPicPr>
                       <a:picLocks noChangeAspect="1" noChangeArrowheads="1"/>
                     </pic:cNvPicPr>
                   </pic:nvPicPr>
                   <pic:blipFill>
-                    <a:blip r:embed="rId28">
+                    <a:blip r:embed="rId29">
                       <a:extLst>
                         <a:ext uri="{28A0092B-C50C-407E-A947-70E740481C1C}">
-                          <a14:useLocalDpi xmlns="" xmlns:wpc="http://schemas.microsoft.com/office/word/2010/wordprocessingCanvas" xmlns:mc="http://schemas.openxmlformats.org/markup-compatibility/2006" xmlns:o="urn:schemas-microsoft-com:office:office" xmlns:v="urn:schemas-microsoft-com:vml" xmlns:wp14="http://schemas.microsoft.com/office/word/2010/wordprocessingDrawing" xmlns:w10="urn:schemas-microsoft-com:office:word" xmlns:w="http://schemas.openxmlformats.org/wordprocessingml/2006/main" xmlns:w14="http://schemas.microsoft.com/office/word/2010/wordml" xmlns:wpg="http://schemas.microsoft.com/office/word/2010/wordprocessingGroup" xmlns:wpi="http://schemas.microsoft.com/office/word/2010/wordprocessingInk" xmlns:wps="http://schemas.microsoft.com/office/word/2010/wordprocessingShape" xmlns:a14="http://schemas.microsoft.com/office/drawing/2010/main" val="0"/>
+                          <a14:useLocalDpi xmlns:a14="http://schemas.microsoft.com/office/drawing/2010/main" val="0"/>
                         </a:ext>
                       </a:extLst>
                     </a:blip>
@@ -43010,7 +43016,7 @@
                   <pic:spPr bwMode="auto">
                     <a:xfrm>
                       <a:off x="0" y="0"/>
-                      <a:ext cx="5753222" cy="3040261"/>
+                      <a:ext cx="4781550" cy="3590925"/>
                     </a:xfrm>
                     <a:prstGeom prst="rect">
                       <a:avLst/>
@@ -43029,11 +43035,26 @@
     </w:p>
     <w:p>
       <w:pPr>
-        <w:rPr>
-          <w:rFonts w:ascii="Arial" w:hAnsi="Arial" w:cs="Arial"/>
-          <w:sz w:val="26"/>
-          <w:szCs w:val="26"/>
-        </w:rPr>
+        <w:pStyle w:val="subsubhead2"/>
+        <w:numPr>
+          <w:ilvl w:val="0"/>
+          <w:numId w:val="0"/>
+        </w:numPr>
+        <w:ind w:leftChars="472" w:left="1133"/>
+        <w:rPr>
+          <w:rFonts w:hint="eastAsia"/>
+          <w:lang w:eastAsia="zh-CN"/>
+        </w:rPr>
+      </w:pPr>
+    </w:p>
+    <w:p>
+      <w:pPr>
+        <w:pStyle w:val="subsubhead2"/>
+        <w:numPr>
+          <w:ilvl w:val="0"/>
+          <w:numId w:val="0"/>
+        </w:numPr>
+        <w:ind w:left="1072"/>
       </w:pPr>
     </w:p>
     <w:p>
@@ -43044,12 +43065,249 @@
           <w:numId w:val="59"/>
         </w:numPr>
         <w:ind w:left="993" w:hanging="567"/>
-      </w:pPr>
-      <w:bookmarkStart w:id="69" w:name="_Toc210054935"/>
-      <w:r>
-        <w:t>View Survey</w:t>
-      </w:r>
-      <w:bookmarkEnd w:id="69"/>
+        <w:rPr>
+          <w:rFonts w:hint="eastAsia"/>
+        </w:rPr>
+      </w:pPr>
+      <w:bookmarkStart w:id="67" w:name="_Toc210054933"/>
+      <w:r>
+        <w:t>Create Survey Questions</w:t>
+      </w:r>
+      <w:bookmarkEnd w:id="67"/>
+    </w:p>
+    <w:p>
+      <w:pPr>
+        <w:pStyle w:val="subsubhead2"/>
+        <w:numPr>
+          <w:ilvl w:val="0"/>
+          <w:numId w:val="0"/>
+        </w:numPr>
+        <w:ind w:left="993"/>
+        <w:rPr>
+          <w:rFonts w:hint="eastAsia"/>
+          <w:lang w:eastAsia="zh-CN"/>
+        </w:rPr>
+      </w:pPr>
+    </w:p>
+    <w:p>
+      <w:pPr>
+        <w:pStyle w:val="subsubhead2"/>
+        <w:numPr>
+          <w:ilvl w:val="0"/>
+          <w:numId w:val="0"/>
+        </w:numPr>
+        <w:ind w:left="993"/>
+        <w:rPr>
+          <w:rFonts w:hint="eastAsia"/>
+          <w:lang w:eastAsia="zh-CN"/>
+        </w:rPr>
+      </w:pPr>
+      <w:r>
+        <w:rPr>
+          <w:rFonts w:hint="eastAsia"/>
+          <w:noProof/>
+          <w:lang w:eastAsia="zh-CN"/>
+        </w:rPr>
+        <w:drawing>
+          <wp:inline distT="0" distB="0" distL="0" distR="0">
+            <wp:extent cx="5105400" cy="3314700"/>
+            <wp:effectExtent l="0" t="0" r="0" b="0"/>
+            <wp:docPr id="18" name="Picture 18"/>
+            <wp:cNvGraphicFramePr>
+              <a:graphicFrameLocks xmlns:a="http://schemas.openxmlformats.org/drawingml/2006/main" noChangeAspect="1"/>
+            </wp:cNvGraphicFramePr>
+            <a:graphic xmlns:a="http://schemas.openxmlformats.org/drawingml/2006/main">
+              <a:graphicData uri="http://schemas.openxmlformats.org/drawingml/2006/picture">
+                <pic:pic xmlns:pic="http://schemas.openxmlformats.org/drawingml/2006/picture">
+                  <pic:nvPicPr>
+                    <pic:cNvPr id="0" name="CreateSurveyQuestion.JPG"/>
+                    <pic:cNvPicPr/>
+                  </pic:nvPicPr>
+                  <pic:blipFill>
+                    <a:blip r:embed="rId30">
+                      <a:extLst>
+                        <a:ext uri="{28A0092B-C50C-407E-A947-70E740481C1C}">
+                          <a14:useLocalDpi xmlns:a14="http://schemas.microsoft.com/office/drawing/2010/main" val="0"/>
+                        </a:ext>
+                      </a:extLst>
+                    </a:blip>
+                    <a:stretch>
+                      <a:fillRect/>
+                    </a:stretch>
+                  </pic:blipFill>
+                  <pic:spPr>
+                    <a:xfrm>
+                      <a:off x="0" y="0"/>
+                      <a:ext cx="5111863" cy="3318896"/>
+                    </a:xfrm>
+                    <a:prstGeom prst="rect">
+                      <a:avLst/>
+                    </a:prstGeom>
+                  </pic:spPr>
+                </pic:pic>
+              </a:graphicData>
+            </a:graphic>
+          </wp:inline>
+        </w:drawing>
+      </w:r>
+    </w:p>
+    <w:p>
+      <w:pPr>
+        <w:pStyle w:val="subsubhead2"/>
+        <w:numPr>
+          <w:ilvl w:val="0"/>
+          <w:numId w:val="0"/>
+        </w:numPr>
+        <w:ind w:left="993"/>
+        <w:rPr>
+          <w:rFonts w:hint="eastAsia"/>
+          <w:lang w:eastAsia="zh-CN"/>
+        </w:rPr>
+      </w:pPr>
+    </w:p>
+    <w:p>
+      <w:pPr>
+        <w:pStyle w:val="subsubhead2"/>
+        <w:numPr>
+          <w:ilvl w:val="0"/>
+          <w:numId w:val="0"/>
+        </w:numPr>
+        <w:ind w:left="993"/>
+        <w:rPr>
+          <w:rFonts w:hint="eastAsia"/>
+        </w:rPr>
+      </w:pPr>
+    </w:p>
+    <w:p>
+      <w:pPr>
+        <w:pStyle w:val="subsubhead2"/>
+        <w:numPr>
+          <w:ilvl w:val="0"/>
+          <w:numId w:val="0"/>
+        </w:numPr>
+        <w:ind w:left="993"/>
+        <w:rPr>
+          <w:rFonts w:hint="eastAsia"/>
+        </w:rPr>
+      </w:pPr>
+    </w:p>
+    <w:p>
+      <w:pPr>
+        <w:pStyle w:val="subsubhead2"/>
+        <w:numPr>
+          <w:ilvl w:val="2"/>
+          <w:numId w:val="59"/>
+        </w:numPr>
+        <w:ind w:left="993" w:hanging="567"/>
+        <w:rPr>
+          <w:rFonts w:hint="eastAsia"/>
+        </w:rPr>
+      </w:pPr>
+      <w:r>
+        <w:t>Create Survey</w:t>
+      </w:r>
+      <w:r>
+        <w:rPr>
+          <w:rFonts w:hint="eastAsia"/>
+          <w:lang w:eastAsia="zh-CN"/>
+        </w:rPr>
+        <w:t xml:space="preserve"> Option</w:t>
+      </w:r>
+    </w:p>
+    <w:p>
+      <w:pPr>
+        <w:pStyle w:val="subsubhead2"/>
+        <w:numPr>
+          <w:ilvl w:val="0"/>
+          <w:numId w:val="0"/>
+        </w:numPr>
+        <w:ind w:left="993"/>
+        <w:rPr>
+          <w:rFonts w:hint="eastAsia"/>
+        </w:rPr>
+      </w:pPr>
+    </w:p>
+    <w:p>
+      <w:pPr>
+        <w:pStyle w:val="subsubhead2"/>
+        <w:numPr>
+          <w:ilvl w:val="0"/>
+          <w:numId w:val="0"/>
+        </w:numPr>
+        <w:ind w:left="993"/>
+        <w:rPr>
+          <w:rFonts w:hint="eastAsia"/>
+        </w:rPr>
+      </w:pPr>
+      <w:r>
+        <w:rPr>
+          <w:rFonts w:hint="eastAsia"/>
+          <w:noProof/>
+          <w:lang w:eastAsia="zh-CN"/>
+        </w:rPr>
+        <w:drawing>
+          <wp:inline distT="0" distB="0" distL="0" distR="0">
+            <wp:extent cx="5270500" cy="2969260"/>
+            <wp:effectExtent l="0" t="0" r="0" b="0"/>
+            <wp:docPr id="19" name="Picture 19"/>
+            <wp:cNvGraphicFramePr>
+              <a:graphicFrameLocks xmlns:a="http://schemas.openxmlformats.org/drawingml/2006/main" noChangeAspect="1"/>
+            </wp:cNvGraphicFramePr>
+            <a:graphic xmlns:a="http://schemas.openxmlformats.org/drawingml/2006/main">
+              <a:graphicData uri="http://schemas.openxmlformats.org/drawingml/2006/picture">
+                <pic:pic xmlns:pic="http://schemas.openxmlformats.org/drawingml/2006/picture">
+                  <pic:nvPicPr>
+                    <pic:cNvPr id="0" name="CreateSurveyOption.JPG"/>
+                    <pic:cNvPicPr/>
+                  </pic:nvPicPr>
+                  <pic:blipFill>
+                    <a:blip r:embed="rId31">
+                      <a:extLst>
+                        <a:ext uri="{28A0092B-C50C-407E-A947-70E740481C1C}">
+                          <a14:useLocalDpi xmlns:a14="http://schemas.microsoft.com/office/drawing/2010/main" val="0"/>
+                        </a:ext>
+                      </a:extLst>
+                    </a:blip>
+                    <a:stretch>
+                      <a:fillRect/>
+                    </a:stretch>
+                  </pic:blipFill>
+                  <pic:spPr>
+                    <a:xfrm>
+                      <a:off x="0" y="0"/>
+                      <a:ext cx="5270500" cy="2969260"/>
+                    </a:xfrm>
+                    <a:prstGeom prst="rect">
+                      <a:avLst/>
+                    </a:prstGeom>
+                  </pic:spPr>
+                </pic:pic>
+              </a:graphicData>
+            </a:graphic>
+          </wp:inline>
+        </w:drawing>
+      </w:r>
+    </w:p>
+    <w:p>
+      <w:pPr>
+        <w:pStyle w:val="ListParagraph"/>
+        <w:rPr>
+          <w:rFonts w:hint="eastAsia"/>
+        </w:rPr>
+      </w:pPr>
+    </w:p>
+    <w:p>
+      <w:pPr>
+        <w:pStyle w:val="subsubhead2"/>
+        <w:numPr>
+          <w:ilvl w:val="0"/>
+          <w:numId w:val="0"/>
+        </w:numPr>
+        <w:ind w:left="896"/>
+      </w:pPr>
+      <w:r>
+        <w:br w:type="page"/>
+      </w:r>
     </w:p>
     <w:p>
       <w:pPr>
@@ -43060,9 +43318,44 @@
         </w:numPr>
         <w:ind w:left="-426"/>
       </w:pPr>
-      <w:r>
-        <w:rPr>
-          <w:noProof/>
+    </w:p>
+    <w:p>
+      <w:pPr>
+        <w:rPr>
+          <w:rFonts w:ascii="Arial" w:hAnsi="Arial" w:cs="Arial"/>
+          <w:sz w:val="26"/>
+          <w:szCs w:val="26"/>
+        </w:rPr>
+      </w:pPr>
+    </w:p>
+    <w:p>
+      <w:pPr>
+        <w:pStyle w:val="subsubhead2"/>
+        <w:numPr>
+          <w:ilvl w:val="2"/>
+          <w:numId w:val="59"/>
+        </w:numPr>
+        <w:ind w:left="993" w:hanging="567"/>
+      </w:pPr>
+      <w:bookmarkStart w:id="68" w:name="_Toc210054935"/>
+      <w:r>
+        <w:t>View Survey</w:t>
+      </w:r>
+      <w:bookmarkEnd w:id="68"/>
+    </w:p>
+    <w:p>
+      <w:pPr>
+        <w:pStyle w:val="subsubhead2"/>
+        <w:numPr>
+          <w:ilvl w:val="0"/>
+          <w:numId w:val="0"/>
+        </w:numPr>
+        <w:ind w:left="-426"/>
+      </w:pPr>
+      <w:r>
+        <w:rPr>
+          <w:noProof/>
+          <w:lang w:eastAsia="zh-CN"/>
         </w:rPr>
         <w:drawing>
           <wp:inline distT="0" distB="0" distL="0" distR="0">
@@ -43082,10 +43375,10 @@
                     </pic:cNvPicPr>
                   </pic:nvPicPr>
                   <pic:blipFill>
-                    <a:blip r:embed="rId29">
+                    <a:blip r:embed="rId32">
                       <a:extLst>
                         <a:ext uri="{28A0092B-C50C-407E-A947-70E740481C1C}">
-                          <a14:useLocalDpi xmlns="" xmlns:wpc="http://schemas.microsoft.com/office/word/2010/wordprocessingCanvas" xmlns:mc="http://schemas.openxmlformats.org/markup-compatibility/2006" xmlns:o="urn:schemas-microsoft-com:office:office" xmlns:v="urn:schemas-microsoft-com:vml" xmlns:wp14="http://schemas.microsoft.com/office/word/2010/wordprocessingDrawing" xmlns:w10="urn:schemas-microsoft-com:office:word" xmlns:w="http://schemas.openxmlformats.org/wordprocessingml/2006/main" xmlns:w14="http://schemas.microsoft.com/office/word/2010/wordml" xmlns:wpg="http://schemas.microsoft.com/office/word/2010/wordprocessingGroup" xmlns:wpi="http://schemas.microsoft.com/office/word/2010/wordprocessingInk" xmlns:wps="http://schemas.microsoft.com/office/word/2010/wordprocessingShape" xmlns:a14="http://schemas.microsoft.com/office/drawing/2010/main" val="0"/>
+                          <a14:useLocalDpi xmlns:a14="http://schemas.microsoft.com/office/drawing/2010/main" val="0"/>
                         </a:ext>
                       </a:extLst>
                     </a:blip>
@@ -43125,6 +43418,8 @@
       <w:r>
         <w:br w:type="page"/>
       </w:r>
+      <w:bookmarkStart w:id="69" w:name="_GoBack"/>
+      <w:bookmarkEnd w:id="69"/>
     </w:p>
     <w:p>
       <w:pPr>
@@ -43241,6 +43536,7 @@
       <w:r>
         <w:rPr>
           <w:noProof/>
+          <w:lang w:eastAsia="zh-CN"/>
         </w:rPr>
         <w:drawing>
           <wp:inline distT="0" distB="0" distL="0" distR="0">
@@ -43260,10 +43556,10 @@
                     </pic:cNvPicPr>
                   </pic:nvPicPr>
                   <pic:blipFill>
-                    <a:blip r:embed="rId30">
+                    <a:blip r:embed="rId33">
                       <a:extLst>
                         <a:ext uri="{28A0092B-C50C-407E-A947-70E740481C1C}">
-                          <a14:useLocalDpi xmlns="" xmlns:wpc="http://schemas.microsoft.com/office/word/2010/wordprocessingCanvas" xmlns:mc="http://schemas.openxmlformats.org/markup-compatibility/2006" xmlns:o="urn:schemas-microsoft-com:office:office" xmlns:v="urn:schemas-microsoft-com:vml" xmlns:wp14="http://schemas.microsoft.com/office/word/2010/wordprocessingDrawing" xmlns:w10="urn:schemas-microsoft-com:office:word" xmlns:w="http://schemas.openxmlformats.org/wordprocessingml/2006/main" xmlns:w14="http://schemas.microsoft.com/office/word/2010/wordml" xmlns:wpg="http://schemas.microsoft.com/office/word/2010/wordprocessingGroup" xmlns:wpi="http://schemas.microsoft.com/office/word/2010/wordprocessingInk" xmlns:wps="http://schemas.microsoft.com/office/word/2010/wordprocessingShape" xmlns:a14="http://schemas.microsoft.com/office/drawing/2010/main" val="0"/>
+                          <a14:useLocalDpi xmlns:a14="http://schemas.microsoft.com/office/drawing/2010/main" val="0"/>
                         </a:ext>
                       </a:extLst>
                     </a:blip>
@@ -43450,6 +43746,7 @@
       <w:r>
         <w:rPr>
           <w:noProof/>
+          <w:lang w:eastAsia="zh-CN"/>
         </w:rPr>
         <w:drawing>
           <wp:inline distT="0" distB="0" distL="0" distR="0">
@@ -43467,10 +43764,10 @@
                     <pic:cNvPicPr/>
                   </pic:nvPicPr>
                   <pic:blipFill>
-                    <a:blip r:embed="rId31">
+                    <a:blip r:embed="rId34">
                       <a:extLst>
                         <a:ext uri="{28A0092B-C50C-407E-A947-70E740481C1C}">
-                          <a14:useLocalDpi xmlns="" xmlns:wpc="http://schemas.microsoft.com/office/word/2010/wordprocessingCanvas" xmlns:mc="http://schemas.openxmlformats.org/markup-compatibility/2006" xmlns:o="urn:schemas-microsoft-com:office:office" xmlns:v="urn:schemas-microsoft-com:vml" xmlns:wp14="http://schemas.microsoft.com/office/word/2010/wordprocessingDrawing" xmlns:w10="urn:schemas-microsoft-com:office:word" xmlns:w="http://schemas.openxmlformats.org/wordprocessingml/2006/main" xmlns:w14="http://schemas.microsoft.com/office/word/2010/wordml" xmlns:wpg="http://schemas.microsoft.com/office/word/2010/wordprocessingGroup" xmlns:wpi="http://schemas.microsoft.com/office/word/2010/wordprocessingInk" xmlns:wps="http://schemas.microsoft.com/office/word/2010/wordprocessingShape" xmlns:a14="http://schemas.microsoft.com/office/drawing/2010/main" val="0"/>
+                          <a14:useLocalDpi xmlns:a14="http://schemas.microsoft.com/office/drawing/2010/main" val="0"/>
                         </a:ext>
                       </a:extLst>
                     </a:blip>
@@ -43503,8 +43800,6 @@
         </w:numPr>
         <w:ind w:left="1072"/>
       </w:pPr>
-      <w:bookmarkStart w:id="75" w:name="_GoBack"/>
-      <w:bookmarkEnd w:id="75"/>
     </w:p>
     <w:p>
       <w:pPr>
@@ -43524,11 +43819,11 @@
         </w:numPr>
         <w:ind w:left="993" w:hanging="567"/>
       </w:pPr>
-      <w:bookmarkStart w:id="76" w:name="_Toc210054941"/>
+      <w:bookmarkStart w:id="75" w:name="_Toc210054941"/>
       <w:r>
         <w:t>Export Survey Report</w:t>
       </w:r>
-      <w:bookmarkEnd w:id="76"/>
+      <w:bookmarkEnd w:id="75"/>
     </w:p>
     <w:p>
       <w:pPr>
@@ -43561,12 +43856,12 @@
           <w:numId w:val="59"/>
         </w:numPr>
       </w:pPr>
-      <w:bookmarkStart w:id="77" w:name="_Toc210054942"/>
+      <w:bookmarkStart w:id="76" w:name="_Toc210054942"/>
       <w:r>
         <w:lastRenderedPageBreak/>
         <w:t>Respondents Actions</w:t>
       </w:r>
-      <w:bookmarkEnd w:id="77"/>
+      <w:bookmarkEnd w:id="76"/>
     </w:p>
     <w:p>
       <w:pPr>
@@ -43586,11 +43881,11 @@
         </w:numPr>
         <w:ind w:left="993" w:hanging="567"/>
       </w:pPr>
-      <w:bookmarkStart w:id="78" w:name="_Toc210054943"/>
+      <w:bookmarkStart w:id="77" w:name="_Toc210054943"/>
       <w:r>
         <w:t>Submit Survey</w:t>
       </w:r>
-      <w:bookmarkEnd w:id="78"/>
+      <w:bookmarkEnd w:id="77"/>
       <w:r>
         <w:t xml:space="preserve"> </w:t>
       </w:r>
@@ -43607,6 +43902,7 @@
       <w:r>
         <w:rPr>
           <w:noProof/>
+          <w:lang w:eastAsia="zh-CN"/>
         </w:rPr>
         <w:drawing>
           <wp:inline distT="0" distB="0" distL="0" distR="0">
@@ -43626,10 +43922,10 @@
                     </pic:cNvPicPr>
                   </pic:nvPicPr>
                   <pic:blipFill>
-                    <a:blip r:embed="rId32">
+                    <a:blip r:embed="rId35">
                       <a:extLst>
                         <a:ext uri="{28A0092B-C50C-407E-A947-70E740481C1C}">
-                          <a14:useLocalDpi xmlns="" xmlns:wpc="http://schemas.microsoft.com/office/word/2010/wordprocessingCanvas" xmlns:mc="http://schemas.openxmlformats.org/markup-compatibility/2006" xmlns:o="urn:schemas-microsoft-com:office:office" xmlns:v="urn:schemas-microsoft-com:vml" xmlns:wp14="http://schemas.microsoft.com/office/word/2010/wordprocessingDrawing" xmlns:w10="urn:schemas-microsoft-com:office:word" xmlns:w="http://schemas.openxmlformats.org/wordprocessingml/2006/main" xmlns:w14="http://schemas.microsoft.com/office/word/2010/wordml" xmlns:wpg="http://schemas.microsoft.com/office/word/2010/wordprocessingGroup" xmlns:wpi="http://schemas.microsoft.com/office/word/2010/wordprocessingInk" xmlns:wps="http://schemas.microsoft.com/office/word/2010/wordprocessingShape" xmlns:a14="http://schemas.microsoft.com/office/drawing/2010/main" val="0"/>
+                          <a14:useLocalDpi xmlns:a14="http://schemas.microsoft.com/office/drawing/2010/main" val="0"/>
                         </a:ext>
                       </a:extLst>
                     </a:blip>
@@ -43689,12 +43985,12 @@
           <w:numId w:val="59"/>
         </w:numPr>
       </w:pPr>
-      <w:bookmarkStart w:id="79" w:name="_Toc210054944"/>
+      <w:bookmarkStart w:id="78" w:name="_Toc210054944"/>
       <w:r>
         <w:lastRenderedPageBreak/>
         <w:t>Ground Data Logging</w:t>
       </w:r>
-      <w:bookmarkEnd w:id="79"/>
+      <w:bookmarkEnd w:id="78"/>
     </w:p>
     <w:p>
       <w:pPr>
@@ -43714,11 +44010,11 @@
         </w:numPr>
         <w:ind w:left="993" w:hanging="567"/>
       </w:pPr>
-      <w:bookmarkStart w:id="80" w:name="_Toc210054945"/>
+      <w:bookmarkStart w:id="79" w:name="_Toc210054945"/>
       <w:r>
         <w:t>Data Logging</w:t>
       </w:r>
-      <w:bookmarkEnd w:id="80"/>
+      <w:bookmarkEnd w:id="79"/>
       <w:r>
         <w:br w:type="page"/>
       </w:r>
@@ -43727,7 +44023,7 @@
       <w:pPr>
         <w:pStyle w:val="Header1"/>
       </w:pPr>
-      <w:bookmarkStart w:id="81" w:name="_Toc210054946"/>
+      <w:bookmarkStart w:id="80" w:name="_Toc210054946"/>
       <w:r>
         <w:lastRenderedPageBreak/>
         <w:t xml:space="preserve">Testing – </w:t>
@@ -43755,30 +44051,40 @@
       <w:proofErr w:type="spellEnd"/>
       <w:r>
         <w:t xml:space="preserve"> or other tools</w:t>
+      </w:r>
+      <w:bookmarkEnd w:id="80"/>
+    </w:p>
+    <w:p>
+      <w:pPr>
+        <w:rPr>
+          <w:rFonts w:ascii="Arial" w:hAnsi="Arial" w:cs="Arial"/>
+          <w:b/>
+          <w:sz w:val="26"/>
+          <w:szCs w:val="26"/>
+        </w:rPr>
+      </w:pPr>
+      <w:r>
+        <w:br w:type="page"/>
+      </w:r>
+    </w:p>
+    <w:p>
+      <w:pPr>
+        <w:pStyle w:val="Header1"/>
+      </w:pPr>
+      <w:bookmarkStart w:id="81" w:name="_Toc210054947"/>
+      <w:r>
+        <w:lastRenderedPageBreak/>
+        <w:t>Discussion</w:t>
       </w:r>
       <w:bookmarkEnd w:id="81"/>
     </w:p>
     <w:p>
       <w:pPr>
-        <w:rPr>
-          <w:rFonts w:ascii="Arial" w:hAnsi="Arial" w:cs="Arial"/>
-          <w:b/>
-          <w:sz w:val="26"/>
-          <w:szCs w:val="26"/>
-        </w:rPr>
-      </w:pPr>
-      <w:r>
-        <w:br w:type="page"/>
-      </w:r>
-    </w:p>
-    <w:p>
-      <w:pPr>
         <w:pStyle w:val="Header1"/>
       </w:pPr>
-      <w:bookmarkStart w:id="82" w:name="_Toc210054947"/>
-      <w:r>
-        <w:lastRenderedPageBreak/>
-        <w:t>Discussion</w:t>
+      <w:bookmarkStart w:id="82" w:name="_Toc210054948"/>
+      <w:r>
+        <w:t>Explain how you derived your analytical design and models</w:t>
       </w:r>
       <w:bookmarkEnd w:id="82"/>
     </w:p>
@@ -43786,9 +44092,9 @@
       <w:pPr>
         <w:pStyle w:val="Header1"/>
       </w:pPr>
-      <w:bookmarkStart w:id="83" w:name="_Toc210054948"/>
-      <w:r>
-        <w:t>Explain how you derived your analytical design and models</w:t>
+      <w:bookmarkStart w:id="83" w:name="_Toc210054949"/>
+      <w:r>
+        <w:t>Explain how you performed your UI design</w:t>
       </w:r>
       <w:bookmarkEnd w:id="83"/>
     </w:p>
@@ -43796,9 +44102,12 @@
       <w:pPr>
         <w:pStyle w:val="Header1"/>
       </w:pPr>
-      <w:bookmarkStart w:id="84" w:name="_Toc210054949"/>
-      <w:r>
-        <w:t>Explain how you performed your UI design</w:t>
+      <w:bookmarkStart w:id="84" w:name="_Toc210054950"/>
+      <w:r>
+        <w:t>Describe difficulties en</w:t>
+      </w:r>
+      <w:r>
+        <w:t>countered and solutions applied</w:t>
       </w:r>
       <w:bookmarkEnd w:id="84"/>
     </w:p>
@@ -43806,31 +44115,18 @@
       <w:pPr>
         <w:pStyle w:val="Header1"/>
       </w:pPr>
-      <w:bookmarkStart w:id="85" w:name="_Toc210054950"/>
-      <w:r>
-        <w:t>Describe difficulties en</w:t>
-      </w:r>
-      <w:r>
-        <w:t>countered and solutions applied</w:t>
+      <w:r>
+        <w:br w:type="column"/>
+      </w:r>
+      <w:bookmarkStart w:id="85" w:name="_Toc210054951"/>
+      <w:r>
+        <w:lastRenderedPageBreak/>
+        <w:t>WBS</w:t>
       </w:r>
       <w:bookmarkEnd w:id="85"/>
     </w:p>
-    <w:p>
-      <w:pPr>
-        <w:pStyle w:val="Header1"/>
-      </w:pPr>
-      <w:r>
-        <w:br w:type="column"/>
-      </w:r>
-      <w:bookmarkStart w:id="86" w:name="_Toc210054951"/>
-      <w:r>
-        <w:lastRenderedPageBreak/>
-        <w:t>WBS</w:t>
-      </w:r>
-      <w:bookmarkEnd w:id="86"/>
-    </w:p>
     <w:sectPr>
-      <w:footerReference w:type="default" r:id="rId33"/>
+      <w:footerReference w:type="default" r:id="rId36"/>
       <w:pgSz w:w="11900" w:h="16840"/>
       <w:pgMar w:top="1440" w:right="1800" w:bottom="1440" w:left="1800" w:header="708" w:footer="708" w:gutter="0"/>
       <w:pgNumType w:start="1"/>
@@ -43842,7 +44138,7 @@
 </file>
 
 <file path=word/endnotes.xml><?xml version="1.0" encoding="utf-8"?>
-<w:endnotes xmlns:ve="http://schemas.openxmlformats.org/markup-compatibility/2006" xmlns:o="urn:schemas-microsoft-com:office:office" xmlns:r="http://schemas.openxmlformats.org/officeDocument/2006/relationships" xmlns:m="http://schemas.openxmlformats.org/officeDocument/2006/math" xmlns:v="urn:schemas-microsoft-com:vml" xmlns:wp="http://schemas.openxmlformats.org/drawingml/2006/wordprocessingDrawing" xmlns:w10="urn:schemas-microsoft-com:office:word" xmlns:w="http://schemas.openxmlformats.org/wordprocessingml/2006/main" xmlns:wne="http://schemas.microsoft.com/office/word/2006/wordml">
+<w:endnotes xmlns:wpc="http://schemas.microsoft.com/office/word/2010/wordprocessingCanvas" xmlns:mc="http://schemas.openxmlformats.org/markup-compatibility/2006" xmlns:o="urn:schemas-microsoft-com:office:office" xmlns:r="http://schemas.openxmlformats.org/officeDocument/2006/relationships" xmlns:m="http://schemas.openxmlformats.org/officeDocument/2006/math" xmlns:v="urn:schemas-microsoft-com:vml" xmlns:wp14="http://schemas.microsoft.com/office/word/2010/wordprocessingDrawing" xmlns:wp="http://schemas.openxmlformats.org/drawingml/2006/wordprocessingDrawing" xmlns:w10="urn:schemas-microsoft-com:office:word" xmlns:w="http://schemas.openxmlformats.org/wordprocessingml/2006/main" xmlns:w14="http://schemas.microsoft.com/office/word/2010/wordml" xmlns:wpg="http://schemas.microsoft.com/office/word/2010/wordprocessingGroup" xmlns:wpi="http://schemas.microsoft.com/office/word/2010/wordprocessingInk" xmlns:wne="http://schemas.microsoft.com/office/word/2006/wordml" xmlns:wps="http://schemas.microsoft.com/office/word/2010/wordprocessingShape" mc:Ignorable="w14 wp14">
   <w:endnote w:type="separator" w:id="-1">
     <w:p>
       <w:r>
@@ -43861,7 +44157,7 @@
 </file>
 
 <file path=word/footer1.xml><?xml version="1.0" encoding="utf-8"?>
-<w:ftr xmlns:ve="http://schemas.openxmlformats.org/markup-compatibility/2006" xmlns:o="urn:schemas-microsoft-com:office:office" xmlns:r="http://schemas.openxmlformats.org/officeDocument/2006/relationships" xmlns:m="http://schemas.openxmlformats.org/officeDocument/2006/math" xmlns:v="urn:schemas-microsoft-com:vml" xmlns:wp="http://schemas.openxmlformats.org/drawingml/2006/wordprocessingDrawing" xmlns:w10="urn:schemas-microsoft-com:office:word" xmlns:w="http://schemas.openxmlformats.org/wordprocessingml/2006/main" xmlns:wne="http://schemas.microsoft.com/office/word/2006/wordml">
+<w:ftr xmlns:wpc="http://schemas.microsoft.com/office/word/2010/wordprocessingCanvas" xmlns:mc="http://schemas.openxmlformats.org/markup-compatibility/2006" xmlns:o="urn:schemas-microsoft-com:office:office" xmlns:r="http://schemas.openxmlformats.org/officeDocument/2006/relationships" xmlns:m="http://schemas.openxmlformats.org/officeDocument/2006/math" xmlns:v="urn:schemas-microsoft-com:vml" xmlns:wp14="http://schemas.microsoft.com/office/word/2010/wordprocessingDrawing" xmlns:wp="http://schemas.openxmlformats.org/drawingml/2006/wordprocessingDrawing" xmlns:w10="urn:schemas-microsoft-com:office:word" xmlns:w="http://schemas.openxmlformats.org/wordprocessingml/2006/main" xmlns:w14="http://schemas.microsoft.com/office/word/2010/wordml" xmlns:wpg="http://schemas.microsoft.com/office/word/2010/wordprocessingGroup" xmlns:wpi="http://schemas.microsoft.com/office/word/2010/wordprocessingInk" xmlns:wne="http://schemas.microsoft.com/office/word/2006/wordml" xmlns:wps="http://schemas.microsoft.com/office/word/2010/wordprocessingShape" mc:Ignorable="w14 wp14">
   <w:p>
     <w:pPr>
       <w:pStyle w:val="Footer"/>
@@ -43899,7 +44195,7 @@
 </file>
 
 <file path=word/footer2.xml><?xml version="1.0" encoding="utf-8"?>
-<w:ftr xmlns:ve="http://schemas.openxmlformats.org/markup-compatibility/2006" xmlns:o="urn:schemas-microsoft-com:office:office" xmlns:r="http://schemas.openxmlformats.org/officeDocument/2006/relationships" xmlns:m="http://schemas.openxmlformats.org/officeDocument/2006/math" xmlns:v="urn:schemas-microsoft-com:vml" xmlns:wp="http://schemas.openxmlformats.org/drawingml/2006/wordprocessingDrawing" xmlns:w10="urn:schemas-microsoft-com:office:word" xmlns:w="http://schemas.openxmlformats.org/wordprocessingml/2006/main" xmlns:wne="http://schemas.microsoft.com/office/word/2006/wordml">
+<w:ftr xmlns:wpc="http://schemas.microsoft.com/office/word/2010/wordprocessingCanvas" xmlns:mc="http://schemas.openxmlformats.org/markup-compatibility/2006" xmlns:o="urn:schemas-microsoft-com:office:office" xmlns:r="http://schemas.openxmlformats.org/officeDocument/2006/relationships" xmlns:m="http://schemas.openxmlformats.org/officeDocument/2006/math" xmlns:v="urn:schemas-microsoft-com:vml" xmlns:wp14="http://schemas.microsoft.com/office/word/2010/wordprocessingDrawing" xmlns:wp="http://schemas.openxmlformats.org/drawingml/2006/wordprocessingDrawing" xmlns:w10="urn:schemas-microsoft-com:office:word" xmlns:w="http://schemas.openxmlformats.org/wordprocessingml/2006/main" xmlns:w14="http://schemas.microsoft.com/office/word/2010/wordml" xmlns:wpg="http://schemas.microsoft.com/office/word/2010/wordprocessingGroup" xmlns:wpi="http://schemas.microsoft.com/office/word/2010/wordprocessingInk" xmlns:wne="http://schemas.microsoft.com/office/word/2006/wordml" xmlns:wps="http://schemas.microsoft.com/office/word/2010/wordprocessingShape" mc:Ignorable="w14 wp14">
   <w:p>
     <w:pPr>
       <w:pStyle w:val="Footer"/>
@@ -43950,7 +44246,7 @@
 </file>
 
 <file path=word/footer3.xml><?xml version="1.0" encoding="utf-8"?>
-<w:ftr xmlns:ve="http://schemas.openxmlformats.org/markup-compatibility/2006" xmlns:o="urn:schemas-microsoft-com:office:office" xmlns:r="http://schemas.openxmlformats.org/officeDocument/2006/relationships" xmlns:m="http://schemas.openxmlformats.org/officeDocument/2006/math" xmlns:v="urn:schemas-microsoft-com:vml" xmlns:wp="http://schemas.openxmlformats.org/drawingml/2006/wordprocessingDrawing" xmlns:w10="urn:schemas-microsoft-com:office:word" xmlns:w="http://schemas.openxmlformats.org/wordprocessingml/2006/main" xmlns:wne="http://schemas.microsoft.com/office/word/2006/wordml">
+<w:ftr xmlns:wpc="http://schemas.microsoft.com/office/word/2010/wordprocessingCanvas" xmlns:mc="http://schemas.openxmlformats.org/markup-compatibility/2006" xmlns:o="urn:schemas-microsoft-com:office:office" xmlns:r="http://schemas.openxmlformats.org/officeDocument/2006/relationships" xmlns:m="http://schemas.openxmlformats.org/officeDocument/2006/math" xmlns:v="urn:schemas-microsoft-com:vml" xmlns:wp14="http://schemas.microsoft.com/office/word/2010/wordprocessingDrawing" xmlns:wp="http://schemas.openxmlformats.org/drawingml/2006/wordprocessingDrawing" xmlns:w10="urn:schemas-microsoft-com:office:word" xmlns:w="http://schemas.openxmlformats.org/wordprocessingml/2006/main" xmlns:w14="http://schemas.microsoft.com/office/word/2010/wordml" xmlns:wpg="http://schemas.microsoft.com/office/word/2010/wordprocessingGroup" xmlns:wpi="http://schemas.microsoft.com/office/word/2010/wordprocessingInk" xmlns:wne="http://schemas.microsoft.com/office/word/2006/wordml" xmlns:wps="http://schemas.microsoft.com/office/word/2010/wordprocessingShape" mc:Ignorable="w14 wp14">
   <w:p>
     <w:pPr>
       <w:pStyle w:val="Footer"/>
@@ -44001,7 +44297,7 @@
 </file>
 
 <file path=word/footer4.xml><?xml version="1.0" encoding="utf-8"?>
-<w:ftr xmlns:ve="http://schemas.openxmlformats.org/markup-compatibility/2006" xmlns:o="urn:schemas-microsoft-com:office:office" xmlns:r="http://schemas.openxmlformats.org/officeDocument/2006/relationships" xmlns:m="http://schemas.openxmlformats.org/officeDocument/2006/math" xmlns:v="urn:schemas-microsoft-com:vml" xmlns:wp="http://schemas.openxmlformats.org/drawingml/2006/wordprocessingDrawing" xmlns:w10="urn:schemas-microsoft-com:office:word" xmlns:w="http://schemas.openxmlformats.org/wordprocessingml/2006/main" xmlns:wne="http://schemas.microsoft.com/office/word/2006/wordml">
+<w:ftr xmlns:wpc="http://schemas.microsoft.com/office/word/2010/wordprocessingCanvas" xmlns:mc="http://schemas.openxmlformats.org/markup-compatibility/2006" xmlns:o="urn:schemas-microsoft-com:office:office" xmlns:r="http://schemas.openxmlformats.org/officeDocument/2006/relationships" xmlns:m="http://schemas.openxmlformats.org/officeDocument/2006/math" xmlns:v="urn:schemas-microsoft-com:vml" xmlns:wp14="http://schemas.microsoft.com/office/word/2010/wordprocessingDrawing" xmlns:wp="http://schemas.openxmlformats.org/drawingml/2006/wordprocessingDrawing" xmlns:w10="urn:schemas-microsoft-com:office:word" xmlns:w="http://schemas.openxmlformats.org/wordprocessingml/2006/main" xmlns:w14="http://schemas.microsoft.com/office/word/2010/wordml" xmlns:wpg="http://schemas.microsoft.com/office/word/2010/wordprocessingGroup" xmlns:wpi="http://schemas.microsoft.com/office/word/2010/wordprocessingInk" xmlns:wne="http://schemas.microsoft.com/office/word/2006/wordml" xmlns:wps="http://schemas.microsoft.com/office/word/2010/wordprocessingShape" mc:Ignorable="w14 wp14">
   <w:p>
     <w:pPr>
       <w:pStyle w:val="Footer"/>
@@ -44033,7 +44329,7 @@
         <w:rStyle w:val="PageNumber"/>
         <w:noProof/>
       </w:rPr>
-      <w:t>35</w:t>
+      <w:t>42</w:t>
     </w:r>
     <w:r>
       <w:rPr>
@@ -44052,7 +44348,7 @@
 </file>
 
 <file path=word/footnotes.xml><?xml version="1.0" encoding="utf-8"?>
-<w:footnotes xmlns:ve="http://schemas.openxmlformats.org/markup-compatibility/2006" xmlns:o="urn:schemas-microsoft-com:office:office" xmlns:r="http://schemas.openxmlformats.org/officeDocument/2006/relationships" xmlns:m="http://schemas.openxmlformats.org/officeDocument/2006/math" xmlns:v="urn:schemas-microsoft-com:vml" xmlns:wp="http://schemas.openxmlformats.org/drawingml/2006/wordprocessingDrawing" xmlns:w10="urn:schemas-microsoft-com:office:word" xmlns:w="http://schemas.openxmlformats.org/wordprocessingml/2006/main" xmlns:wne="http://schemas.microsoft.com/office/word/2006/wordml">
+<w:footnotes xmlns:wpc="http://schemas.microsoft.com/office/word/2010/wordprocessingCanvas" xmlns:mc="http://schemas.openxmlformats.org/markup-compatibility/2006" xmlns:o="urn:schemas-microsoft-com:office:office" xmlns:r="http://schemas.openxmlformats.org/officeDocument/2006/relationships" xmlns:m="http://schemas.openxmlformats.org/officeDocument/2006/math" xmlns:v="urn:schemas-microsoft-com:vml" xmlns:wp14="http://schemas.microsoft.com/office/word/2010/wordprocessingDrawing" xmlns:wp="http://schemas.openxmlformats.org/drawingml/2006/wordprocessingDrawing" xmlns:w10="urn:schemas-microsoft-com:office:word" xmlns:w="http://schemas.openxmlformats.org/wordprocessingml/2006/main" xmlns:w14="http://schemas.microsoft.com/office/word/2010/wordml" xmlns:wpg="http://schemas.microsoft.com/office/word/2010/wordprocessingGroup" xmlns:wpi="http://schemas.microsoft.com/office/word/2010/wordprocessingInk" xmlns:wne="http://schemas.microsoft.com/office/word/2006/wordml" xmlns:wps="http://schemas.microsoft.com/office/word/2010/wordprocessingShape" mc:Ignorable="w14 wp14">
   <w:footnote w:type="separator" w:id="-1">
     <w:p>
       <w:r>
@@ -44071,7 +44367,7 @@
 </file>
 
 <file path=word/numbering.xml><?xml version="1.0" encoding="utf-8"?>
-<w:numbering xmlns:ve="http://schemas.openxmlformats.org/markup-compatibility/2006" xmlns:o="urn:schemas-microsoft-com:office:office" xmlns:r="http://schemas.openxmlformats.org/officeDocument/2006/relationships" xmlns:m="http://schemas.openxmlformats.org/officeDocument/2006/math" xmlns:v="urn:schemas-microsoft-com:vml" xmlns:wp="http://schemas.openxmlformats.org/drawingml/2006/wordprocessingDrawing" xmlns:w10="urn:schemas-microsoft-com:office:word" xmlns:w="http://schemas.openxmlformats.org/wordprocessingml/2006/main" xmlns:wne="http://schemas.microsoft.com/office/word/2006/wordml">
+<w:numbering xmlns:wpc="http://schemas.microsoft.com/office/word/2010/wordprocessingCanvas" xmlns:mc="http://schemas.openxmlformats.org/markup-compatibility/2006" xmlns:o="urn:schemas-microsoft-com:office:office" xmlns:r="http://schemas.openxmlformats.org/officeDocument/2006/relationships" xmlns:m="http://schemas.openxmlformats.org/officeDocument/2006/math" xmlns:v="urn:schemas-microsoft-com:vml" xmlns:wp14="http://schemas.microsoft.com/office/word/2010/wordprocessingDrawing" xmlns:wp="http://schemas.openxmlformats.org/drawingml/2006/wordprocessingDrawing" xmlns:w10="urn:schemas-microsoft-com:office:word" xmlns:w="http://schemas.openxmlformats.org/wordprocessingml/2006/main" xmlns:w14="http://schemas.microsoft.com/office/word/2010/wordml" xmlns:wpg="http://schemas.microsoft.com/office/word/2010/wordprocessingGroup" xmlns:wpi="http://schemas.microsoft.com/office/word/2010/wordprocessingInk" xmlns:wne="http://schemas.microsoft.com/office/word/2006/wordml" xmlns:wps="http://schemas.microsoft.com/office/word/2010/wordprocessingShape" mc:Ignorable="w14 wp14">
   <w:abstractNum w:abstractNumId="0">
     <w:nsid w:val="02534A15"/>
     <w:multiLevelType w:val="multilevel"/>
@@ -51037,7 +51333,7 @@
 </file>
 
 <file path=word/styles.xml><?xml version="1.0" encoding="utf-8"?>
-<w:styles xmlns:r="http://schemas.openxmlformats.org/officeDocument/2006/relationships" xmlns:w="http://schemas.openxmlformats.org/wordprocessingml/2006/main">
+<w:styles xmlns:mc="http://schemas.openxmlformats.org/markup-compatibility/2006" xmlns:r="http://schemas.openxmlformats.org/officeDocument/2006/relationships" xmlns:w="http://schemas.openxmlformats.org/wordprocessingml/2006/main" xmlns:w14="http://schemas.microsoft.com/office/word/2010/wordml" mc:Ignorable="w14">
   <w:docDefaults>
     <w:rPrDefault>
       <w:rPr>
@@ -51227,7 +51523,6 @@
     <w:uiPriority w:val="99"/>
     <w:semiHidden/>
     <w:unhideWhenUsed/>
-    <w:qFormat/>
     <w:tblPr>
       <w:tblInd w:w="0" w:type="dxa"/>
       <w:tblCellMar>
@@ -52650,7 +52945,7 @@
 </file>
 
 <file path=customXml/itemProps1.xml><?xml version="1.0" encoding="utf-8"?>
-<ds:datastoreItem xmlns:ds="http://schemas.openxmlformats.org/officeDocument/2006/customXml" ds:itemID="{04592149-87F3-4820-A3BD-F16476288173}">
+<ds:datastoreItem xmlns:ds="http://schemas.openxmlformats.org/officeDocument/2006/customXml" ds:itemID="{47A58CD2-C8D6-4392-BFC5-0C63ACD46B2A}">
   <ds:schemaRefs>
     <ds:schemaRef ds:uri="http://schemas.openxmlformats.org/officeDocument/2006/bibliography"/>
   </ds:schemaRefs>

</xml_diff>

<commit_message>
Export Survey Results Sequence Diagram #5
</commit_message>
<xml_diff>
--- a/Documentation/twoCubeReport.docx
+++ b/Documentation/twoCubeReport.docx
@@ -20,7 +20,7 @@
       <w:r>
         <w:rPr>
           <w:noProof/>
-          <w:lang w:eastAsia="zh-CN"/>
+          <w:lang w:val="en-SG" w:eastAsia="zh-CN"/>
         </w:rPr>
         <w:drawing>
           <wp:inline distT="0" distB="0" distL="0" distR="0">
@@ -17567,7 +17567,7 @@
       <w:r>
         <w:rPr>
           <w:noProof/>
-          <w:lang w:eastAsia="zh-CN"/>
+          <w:lang w:val="en-SG" w:eastAsia="zh-CN"/>
         </w:rPr>
         <w:drawing>
           <wp:inline distT="0" distB="0" distL="0" distR="0">
@@ -42173,7 +42173,7 @@
       <w:r>
         <w:rPr>
           <w:noProof/>
-          <w:lang w:eastAsia="zh-CN"/>
+          <w:lang w:val="en-SG" w:eastAsia="zh-CN"/>
         </w:rPr>
         <w:drawing>
           <wp:inline distT="0" distB="0" distL="0" distR="0">
@@ -42271,7 +42271,7 @@
       <w:r>
         <w:rPr>
           <w:noProof/>
-          <w:lang w:eastAsia="zh-CN"/>
+          <w:lang w:val="en-SG" w:eastAsia="zh-CN"/>
         </w:rPr>
         <w:drawing>
           <wp:inline distT="0" distB="0" distL="0" distR="0">
@@ -42385,7 +42385,7 @@
       <w:r>
         <w:rPr>
           <w:noProof/>
-          <w:lang w:eastAsia="zh-CN"/>
+          <w:lang w:val="en-SG" w:eastAsia="zh-CN"/>
         </w:rPr>
         <w:drawing>
           <wp:inline distT="0" distB="0" distL="0" distR="0">
@@ -42471,7 +42471,7 @@
       <w:r>
         <w:rPr>
           <w:noProof/>
-          <w:lang w:eastAsia="zh-CN"/>
+          <w:lang w:val="en-SG" w:eastAsia="zh-CN"/>
         </w:rPr>
         <w:lastRenderedPageBreak/>
         <w:drawing>
@@ -42588,14 +42588,13 @@
           <w:numId w:val="0"/>
         </w:numPr>
         <w:rPr>
-          <w:rFonts w:hint="eastAsia"/>
           <w:lang w:eastAsia="zh-CN"/>
         </w:rPr>
       </w:pPr>
       <w:r>
         <w:rPr>
           <w:noProof/>
-          <w:lang w:eastAsia="zh-CN"/>
+          <w:lang w:val="en-SG" w:eastAsia="zh-CN"/>
         </w:rPr>
         <w:drawing>
           <wp:inline distT="0" distB="0" distL="0" distR="0">
@@ -42652,7 +42651,6 @@
           <w:numId w:val="0"/>
         </w:numPr>
         <w:rPr>
-          <w:rFonts w:hint="eastAsia"/>
           <w:lang w:eastAsia="zh-CN"/>
         </w:rPr>
       </w:pPr>
@@ -42665,7 +42663,6 @@
           <w:numId w:val="0"/>
         </w:numPr>
         <w:rPr>
-          <w:rFonts w:hint="eastAsia"/>
           <w:lang w:eastAsia="zh-CN"/>
         </w:rPr>
       </w:pPr>
@@ -42693,14 +42690,13 @@
           <w:numId w:val="0"/>
         </w:numPr>
         <w:rPr>
-          <w:rFonts w:hint="eastAsia"/>
           <w:lang w:eastAsia="zh-CN"/>
         </w:rPr>
       </w:pPr>
       <w:r>
         <w:rPr>
           <w:noProof/>
-          <w:lang w:eastAsia="zh-CN"/>
+          <w:lang w:val="en-SG" w:eastAsia="zh-CN"/>
         </w:rPr>
         <w:drawing>
           <wp:inline distT="0" distB="0" distL="0" distR="0">
@@ -42757,7 +42753,6 @@
           <w:numId w:val="0"/>
         </w:numPr>
         <w:rPr>
-          <w:rFonts w:hint="eastAsia"/>
           <w:lang w:eastAsia="zh-CN"/>
         </w:rPr>
       </w:pPr>
@@ -42770,7 +42765,6 @@
           <w:numId w:val="0"/>
         </w:numPr>
         <w:rPr>
-          <w:rFonts w:hint="eastAsia"/>
           <w:lang w:eastAsia="zh-CN"/>
         </w:rPr>
       </w:pPr>
@@ -42783,7 +42777,6 @@
           <w:numId w:val="0"/>
         </w:numPr>
         <w:rPr>
-          <w:rFonts w:hint="eastAsia"/>
           <w:lang w:eastAsia="zh-CN"/>
         </w:rPr>
       </w:pPr>
@@ -42796,7 +42789,6 @@
           <w:numId w:val="0"/>
         </w:numPr>
         <w:rPr>
-          <w:rFonts w:hint="eastAsia"/>
           <w:lang w:eastAsia="zh-CN"/>
         </w:rPr>
       </w:pPr>
@@ -42835,7 +42827,7 @@
       <w:r>
         <w:rPr>
           <w:noProof/>
-          <w:lang w:eastAsia="zh-CN"/>
+          <w:lang w:val="en-SG" w:eastAsia="zh-CN"/>
         </w:rPr>
         <w:drawing>
           <wp:inline distT="0" distB="0" distL="0" distR="0">
@@ -42940,9 +42932,6 @@
           <w:numId w:val="59"/>
         </w:numPr>
         <w:ind w:left="993" w:hanging="567"/>
-        <w:rPr>
-          <w:rFonts w:hint="eastAsia"/>
-        </w:rPr>
       </w:pPr>
       <w:bookmarkStart w:id="66" w:name="_Toc210054932"/>
       <w:r>
@@ -42959,7 +42948,6 @@
         </w:numPr>
         <w:ind w:left="993"/>
         <w:rPr>
-          <w:rFonts w:hint="eastAsia"/>
           <w:lang w:eastAsia="zh-CN"/>
         </w:rPr>
       </w:pPr>
@@ -42973,15 +42961,14 @@
         </w:numPr>
         <w:ind w:leftChars="472" w:left="1133"/>
         <w:rPr>
+          <w:lang w:eastAsia="zh-CN"/>
+        </w:rPr>
+      </w:pPr>
+      <w:r>
+        <w:rPr>
           <w:rFonts w:hint="eastAsia"/>
-          <w:lang w:eastAsia="zh-CN"/>
-        </w:rPr>
-      </w:pPr>
-      <w:r>
-        <w:rPr>
-          <w:rFonts w:hint="eastAsia"/>
-          <w:noProof/>
-          <w:lang w:eastAsia="zh-CN"/>
+          <w:noProof/>
+          <w:lang w:val="en-SG" w:eastAsia="zh-CN"/>
         </w:rPr>
         <w:drawing>
           <wp:inline distT="0" distB="0" distL="0" distR="0">
@@ -43042,7 +43029,6 @@
         </w:numPr>
         <w:ind w:leftChars="472" w:left="1133"/>
         <w:rPr>
-          <w:rFonts w:hint="eastAsia"/>
           <w:lang w:eastAsia="zh-CN"/>
         </w:rPr>
       </w:pPr>
@@ -43065,9 +43051,6 @@
           <w:numId w:val="59"/>
         </w:numPr>
         <w:ind w:left="993" w:hanging="567"/>
-        <w:rPr>
-          <w:rFonts w:hint="eastAsia"/>
-        </w:rPr>
       </w:pPr>
       <w:bookmarkStart w:id="67" w:name="_Toc210054933"/>
       <w:r>
@@ -43084,7 +43067,6 @@
         </w:numPr>
         <w:ind w:left="993"/>
         <w:rPr>
-          <w:rFonts w:hint="eastAsia"/>
           <w:lang w:eastAsia="zh-CN"/>
         </w:rPr>
       </w:pPr>
@@ -43098,15 +43080,14 @@
         </w:numPr>
         <w:ind w:left="993"/>
         <w:rPr>
+          <w:lang w:eastAsia="zh-CN"/>
+        </w:rPr>
+      </w:pPr>
+      <w:r>
+        <w:rPr>
           <w:rFonts w:hint="eastAsia"/>
-          <w:lang w:eastAsia="zh-CN"/>
-        </w:rPr>
-      </w:pPr>
-      <w:r>
-        <w:rPr>
-          <w:rFonts w:hint="eastAsia"/>
-          <w:noProof/>
-          <w:lang w:eastAsia="zh-CN"/>
+          <w:noProof/>
+          <w:lang w:val="en-SG" w:eastAsia="zh-CN"/>
         </w:rPr>
         <w:drawing>
           <wp:inline distT="0" distB="0" distL="0" distR="0">
@@ -43160,7 +43141,6 @@
         </w:numPr>
         <w:ind w:left="993"/>
         <w:rPr>
-          <w:rFonts w:hint="eastAsia"/>
           <w:lang w:eastAsia="zh-CN"/>
         </w:rPr>
       </w:pPr>
@@ -43173,9 +43153,6 @@
           <w:numId w:val="0"/>
         </w:numPr>
         <w:ind w:left="993"/>
-        <w:rPr>
-          <w:rFonts w:hint="eastAsia"/>
-        </w:rPr>
       </w:pPr>
     </w:p>
     <w:p>
@@ -43186,9 +43163,6 @@
           <w:numId w:val="0"/>
         </w:numPr>
         <w:ind w:left="993"/>
-        <w:rPr>
-          <w:rFonts w:hint="eastAsia"/>
-        </w:rPr>
       </w:pPr>
     </w:p>
     <w:p>
@@ -43199,9 +43173,6 @@
           <w:numId w:val="59"/>
         </w:numPr>
         <w:ind w:left="993" w:hanging="567"/>
-        <w:rPr>
-          <w:rFonts w:hint="eastAsia"/>
-        </w:rPr>
       </w:pPr>
       <w:r>
         <w:t>Create Survey</w:t>
@@ -43222,9 +43193,6 @@
           <w:numId w:val="0"/>
         </w:numPr>
         <w:ind w:left="993"/>
-        <w:rPr>
-          <w:rFonts w:hint="eastAsia"/>
-        </w:rPr>
       </w:pPr>
     </w:p>
     <w:p>
@@ -43235,15 +43203,12 @@
           <w:numId w:val="0"/>
         </w:numPr>
         <w:ind w:left="993"/>
+      </w:pPr>
+      <w:r>
         <w:rPr>
           <w:rFonts w:hint="eastAsia"/>
-        </w:rPr>
-      </w:pPr>
-      <w:r>
-        <w:rPr>
-          <w:rFonts w:hint="eastAsia"/>
-          <w:noProof/>
-          <w:lang w:eastAsia="zh-CN"/>
+          <w:noProof/>
+          <w:lang w:val="en-SG" w:eastAsia="zh-CN"/>
         </w:rPr>
         <w:drawing>
           <wp:inline distT="0" distB="0" distL="0" distR="0">
@@ -43291,9 +43256,6 @@
     <w:p>
       <w:pPr>
         <w:pStyle w:val="ListParagraph"/>
-        <w:rPr>
-          <w:rFonts w:hint="eastAsia"/>
-        </w:rPr>
       </w:pPr>
     </w:p>
     <w:p>
@@ -43355,7 +43317,7 @@
       <w:r>
         <w:rPr>
           <w:noProof/>
-          <w:lang w:eastAsia="zh-CN"/>
+          <w:lang w:val="en-SG" w:eastAsia="zh-CN"/>
         </w:rPr>
         <w:drawing>
           <wp:inline distT="0" distB="0" distL="0" distR="0">
@@ -43418,8 +43380,6 @@
       <w:r>
         <w:br w:type="page"/>
       </w:r>
-      <w:bookmarkStart w:id="69" w:name="_GoBack"/>
-      <w:bookmarkEnd w:id="69"/>
     </w:p>
     <w:p>
       <w:pPr>
@@ -43430,12 +43390,12 @@
         </w:numPr>
         <w:ind w:left="993" w:hanging="567"/>
       </w:pPr>
-      <w:bookmarkStart w:id="70" w:name="_Toc210054936"/>
+      <w:bookmarkStart w:id="69" w:name="_Toc210054936"/>
       <w:r>
         <w:lastRenderedPageBreak/>
         <w:t>Update Survey</w:t>
       </w:r>
-      <w:bookmarkEnd w:id="70"/>
+      <w:bookmarkEnd w:id="69"/>
     </w:p>
     <w:p>
       <w:pPr>
@@ -43456,11 +43416,11 @@
         </w:numPr>
         <w:ind w:left="993" w:hanging="567"/>
       </w:pPr>
-      <w:bookmarkStart w:id="71" w:name="_Toc210054937"/>
+      <w:bookmarkStart w:id="70" w:name="_Toc210054937"/>
       <w:r>
         <w:t>Close Survey</w:t>
       </w:r>
-      <w:bookmarkEnd w:id="71"/>
+      <w:bookmarkEnd w:id="70"/>
     </w:p>
     <w:p>
       <w:pPr>
@@ -43493,12 +43453,12 @@
           <w:numId w:val="59"/>
         </w:numPr>
       </w:pPr>
-      <w:bookmarkStart w:id="72" w:name="_Toc210054938"/>
+      <w:bookmarkStart w:id="71" w:name="_Toc210054938"/>
       <w:r>
         <w:lastRenderedPageBreak/>
         <w:t>Survey Report Management</w:t>
       </w:r>
-      <w:bookmarkEnd w:id="72"/>
+      <w:bookmarkEnd w:id="71"/>
     </w:p>
     <w:p>
       <w:pPr>
@@ -43518,11 +43478,11 @@
         </w:numPr>
         <w:ind w:left="993" w:hanging="567"/>
       </w:pPr>
-      <w:bookmarkStart w:id="73" w:name="_Toc210054939"/>
+      <w:bookmarkStart w:id="72" w:name="_Toc210054939"/>
       <w:r>
         <w:t>Generate Survey Report</w:t>
       </w:r>
-      <w:bookmarkEnd w:id="73"/>
+      <w:bookmarkEnd w:id="72"/>
     </w:p>
     <w:p>
       <w:pPr>
@@ -43536,7 +43496,7 @@
       <w:r>
         <w:rPr>
           <w:noProof/>
-          <w:lang w:eastAsia="zh-CN"/>
+          <w:lang w:val="en-SG" w:eastAsia="zh-CN"/>
         </w:rPr>
         <w:drawing>
           <wp:inline distT="0" distB="0" distL="0" distR="0">
@@ -43597,7 +43557,7 @@
         </w:numPr>
         <w:ind w:left="993"/>
       </w:pPr>
-      <w:bookmarkStart w:id="74" w:name="_Toc210054940"/>
+      <w:bookmarkStart w:id="73" w:name="_Toc210054940"/>
     </w:p>
     <w:p>
       <w:pPr>
@@ -43732,7 +43692,7 @@
         <w:lastRenderedPageBreak/>
         <w:t>View Survey Report</w:t>
       </w:r>
-      <w:bookmarkEnd w:id="74"/>
+      <w:bookmarkEnd w:id="73"/>
     </w:p>
     <w:p>
       <w:pPr>
@@ -43746,7 +43706,7 @@
       <w:r>
         <w:rPr>
           <w:noProof/>
-          <w:lang w:eastAsia="zh-CN"/>
+          <w:lang w:val="en-SG" w:eastAsia="zh-CN"/>
         </w:rPr>
         <w:drawing>
           <wp:inline distT="0" distB="0" distL="0" distR="0">
@@ -43819,11 +43779,11 @@
         </w:numPr>
         <w:ind w:left="993" w:hanging="567"/>
       </w:pPr>
-      <w:bookmarkStart w:id="75" w:name="_Toc210054941"/>
+      <w:bookmarkStart w:id="74" w:name="_Toc210054941"/>
       <w:r>
         <w:t>Export Survey Report</w:t>
       </w:r>
-      <w:bookmarkEnd w:id="75"/>
+      <w:bookmarkEnd w:id="74"/>
     </w:p>
     <w:p>
       <w:pPr>
@@ -43837,6 +43797,7 @@
     </w:p>
     <w:p>
       <w:pPr>
+        <w:ind w:left="-426"/>
         <w:rPr>
           <w:rFonts w:ascii="Arial" w:hAnsi="Arial" w:cs="Arial"/>
           <w:sz w:val="26"/>
@@ -43844,6 +43805,62 @@
           <w:u w:val="single"/>
         </w:rPr>
       </w:pPr>
+      <w:r>
+        <w:rPr>
+          <w:noProof/>
+          <w:lang w:val="en-SG" w:eastAsia="zh-CN"/>
+        </w:rPr>
+        <w:drawing>
+          <wp:inline distT="0" distB="0" distL="0" distR="0" wp14:anchorId="29DCFE62" wp14:editId="1E17ABED">
+            <wp:extent cx="6428232" cy="3276760"/>
+            <wp:effectExtent l="0" t="0" r="0" b="0"/>
+            <wp:docPr id="7" name="Picture 7" descr="D:\Program Files\Dropbox\twoCube™\ExportReportSD.png"/>
+            <wp:cNvGraphicFramePr>
+              <a:graphicFrameLocks xmlns:a="http://schemas.openxmlformats.org/drawingml/2006/main" noChangeAspect="1"/>
+            </wp:cNvGraphicFramePr>
+            <a:graphic xmlns:a="http://schemas.openxmlformats.org/drawingml/2006/main">
+              <a:graphicData uri="http://schemas.openxmlformats.org/drawingml/2006/picture">
+                <pic:pic xmlns:pic="http://schemas.openxmlformats.org/drawingml/2006/picture">
+                  <pic:nvPicPr>
+                    <pic:cNvPr id="0" name="Picture 1" descr="D:\Program Files\Dropbox\twoCube™\ExportReportSD.png"/>
+                    <pic:cNvPicPr>
+                      <a:picLocks noChangeAspect="1" noChangeArrowheads="1"/>
+                    </pic:cNvPicPr>
+                  </pic:nvPicPr>
+                  <pic:blipFill>
+                    <a:blip r:embed="rId35">
+                      <a:extLst>
+                        <a:ext uri="{28A0092B-C50C-407E-A947-70E740481C1C}">
+                          <a14:useLocalDpi xmlns:a14="http://schemas.microsoft.com/office/drawing/2010/main" val="0"/>
+                        </a:ext>
+                      </a:extLst>
+                    </a:blip>
+                    <a:srcRect/>
+                    <a:stretch>
+                      <a:fillRect/>
+                    </a:stretch>
+                  </pic:blipFill>
+                  <pic:spPr bwMode="auto">
+                    <a:xfrm>
+                      <a:off x="0" y="0"/>
+                      <a:ext cx="6428232" cy="3276760"/>
+                    </a:xfrm>
+                    <a:prstGeom prst="rect">
+                      <a:avLst/>
+                    </a:prstGeom>
+                    <a:noFill/>
+                    <a:ln>
+                      <a:noFill/>
+                    </a:ln>
+                  </pic:spPr>
+                </pic:pic>
+              </a:graphicData>
+            </a:graphic>
+          </wp:inline>
+        </w:drawing>
+      </w:r>
+      <w:bookmarkStart w:id="75" w:name="_GoBack"/>
+      <w:bookmarkEnd w:id="75"/>
       <w:r>
         <w:br w:type="page"/>
       </w:r>
@@ -43902,7 +43919,7 @@
       <w:r>
         <w:rPr>
           <w:noProof/>
-          <w:lang w:eastAsia="zh-CN"/>
+          <w:lang w:val="en-SG" w:eastAsia="zh-CN"/>
         </w:rPr>
         <w:drawing>
           <wp:inline distT="0" distB="0" distL="0" distR="0">
@@ -43922,7 +43939,7 @@
                     </pic:cNvPicPr>
                   </pic:nvPicPr>
                   <pic:blipFill>
-                    <a:blip r:embed="rId35">
+                    <a:blip r:embed="rId36">
                       <a:extLst>
                         <a:ext uri="{28A0092B-C50C-407E-A947-70E740481C1C}">
                           <a14:useLocalDpi xmlns:a14="http://schemas.microsoft.com/office/drawing/2010/main" val="0"/>
@@ -44126,7 +44143,7 @@
       <w:bookmarkEnd w:id="85"/>
     </w:p>
     <w:sectPr>
-      <w:footerReference w:type="default" r:id="rId36"/>
+      <w:footerReference w:type="default" r:id="rId37"/>
       <w:pgSz w:w="11900" w:h="16840"/>
       <w:pgMar w:top="1440" w:right="1800" w:bottom="1440" w:left="1800" w:header="708" w:footer="708" w:gutter="0"/>
       <w:pgNumType w:start="1"/>
@@ -44329,7 +44346,7 @@
         <w:rStyle w:val="PageNumber"/>
         <w:noProof/>
       </w:rPr>
-      <w:t>42</w:t>
+      <w:t>43</w:t>
     </w:r>
     <w:r>
       <w:rPr>
@@ -52945,7 +52962,7 @@
 </file>
 
 <file path=customXml/itemProps1.xml><?xml version="1.0" encoding="utf-8"?>
-<ds:datastoreItem xmlns:ds="http://schemas.openxmlformats.org/officeDocument/2006/customXml" ds:itemID="{47A58CD2-C8D6-4392-BFC5-0C63ACD46B2A}">
+<ds:datastoreItem xmlns:ds="http://schemas.openxmlformats.org/officeDocument/2006/customXml" ds:itemID="{89BE831F-628B-4B26-BE0C-E67E30A35DD8}">
   <ds:schemaRefs>
     <ds:schemaRef ds:uri="http://schemas.openxmlformats.org/officeDocument/2006/bibliography"/>
   </ds:schemaRefs>

</xml_diff>